<commit_message>
Added angularBasics and component product
</commit_message>
<xml_diff>
--- a/Angular_Doc.docx
+++ b/Angular_Doc.docx
@@ -10,6 +10,7 @@
           <w:sz w:val="56"/>
         </w:rPr>
       </w:pPr>
+      <w:bookmarkStart w:id="0" w:name="_GoBack"/>
       <w:r>
         <w:rPr>
           <w:b/>
@@ -291,8 +292,6 @@
         </w:rPr>
         <w:t>Property Binding – bind the HTML input properties to the model in our angular application component.</w:t>
       </w:r>
-      <w:bookmarkStart w:id="0" w:name="_GoBack"/>
-      <w:bookmarkEnd w:id="0"/>
     </w:p>
     <w:p>
       <w:pPr>
@@ -627,6 +626,258 @@
         </w:rPr>
         <w:t xml:space="preserve"> </w:t>
       </w:r>
+    </w:p>
+    <w:p>
+      <w:pPr>
+        <w:spacing w:after="0"/>
+        <w:rPr>
+          <w:rFonts w:asciiTheme="majorHAnsi" w:hAnsiTheme="majorHAnsi" w:cs="Times New Roman"/>
+          <w:b/>
+          <w:sz w:val="36"/>
+        </w:rPr>
+      </w:pPr>
+      <w:r>
+        <w:rPr>
+          <w:rFonts w:asciiTheme="majorHAnsi" w:hAnsiTheme="majorHAnsi" w:cs="Times New Roman"/>
+          <w:b/>
+          <w:sz w:val="36"/>
+        </w:rPr>
+        <w:lastRenderedPageBreak/>
+        <w:t>Creating a project</w:t>
+      </w:r>
+    </w:p>
+    <w:p>
+      <w:pPr>
+        <w:spacing w:after="0"/>
+        <w:rPr>
+          <w:rFonts w:asciiTheme="majorHAnsi" w:hAnsiTheme="majorHAnsi"/>
+          <w:sz w:val="28"/>
+        </w:rPr>
+      </w:pPr>
+      <w:proofErr w:type="spellStart"/>
+      <w:proofErr w:type="gramStart"/>
+      <w:r>
+        <w:rPr>
+          <w:rFonts w:asciiTheme="majorHAnsi" w:hAnsiTheme="majorHAnsi"/>
+          <w:sz w:val="28"/>
+        </w:rPr>
+        <w:t>ng</w:t>
+      </w:r>
+      <w:proofErr w:type="spellEnd"/>
+      <w:proofErr w:type="gramEnd"/>
+      <w:r>
+        <w:rPr>
+          <w:rFonts w:asciiTheme="majorHAnsi" w:hAnsiTheme="majorHAnsi"/>
+          <w:sz w:val="28"/>
+        </w:rPr>
+        <w:t xml:space="preserve"> new  my-app</w:t>
+      </w:r>
+    </w:p>
+    <w:p>
+      <w:pPr>
+        <w:spacing w:after="0"/>
+        <w:rPr>
+          <w:rFonts w:asciiTheme="majorHAnsi" w:hAnsiTheme="majorHAnsi"/>
+          <w:sz w:val="28"/>
+        </w:rPr>
+      </w:pPr>
+      <w:proofErr w:type="gramStart"/>
+      <w:r>
+        <w:rPr>
+          <w:rFonts w:asciiTheme="majorHAnsi" w:hAnsiTheme="majorHAnsi"/>
+          <w:sz w:val="28"/>
+        </w:rPr>
+        <w:t>cd</w:t>
+      </w:r>
+      <w:proofErr w:type="gramEnd"/>
+      <w:r>
+        <w:rPr>
+          <w:rFonts w:asciiTheme="majorHAnsi" w:hAnsiTheme="majorHAnsi"/>
+          <w:sz w:val="28"/>
+        </w:rPr>
+        <w:t xml:space="preserve"> my-app</w:t>
+      </w:r>
+    </w:p>
+    <w:p>
+      <w:pPr>
+        <w:spacing w:after="0"/>
+        <w:rPr>
+          <w:rFonts w:asciiTheme="majorHAnsi" w:hAnsiTheme="majorHAnsi"/>
+          <w:sz w:val="28"/>
+        </w:rPr>
+      </w:pPr>
+      <w:proofErr w:type="spellStart"/>
+      <w:proofErr w:type="gramStart"/>
+      <w:r>
+        <w:rPr>
+          <w:rFonts w:asciiTheme="majorHAnsi" w:hAnsiTheme="majorHAnsi"/>
+          <w:sz w:val="28"/>
+        </w:rPr>
+        <w:t>ng</w:t>
+      </w:r>
+      <w:proofErr w:type="spellEnd"/>
+      <w:proofErr w:type="gramEnd"/>
+      <w:r>
+        <w:rPr>
+          <w:rFonts w:asciiTheme="majorHAnsi" w:hAnsiTheme="majorHAnsi"/>
+          <w:sz w:val="28"/>
+        </w:rPr>
+        <w:t xml:space="preserve"> serve</w:t>
+      </w:r>
+      <w:r>
+        <w:rPr>
+          <w:rFonts w:asciiTheme="majorHAnsi" w:hAnsiTheme="majorHAnsi"/>
+          <w:sz w:val="28"/>
+        </w:rPr>
+        <w:t xml:space="preserve"> -o</w:t>
+      </w:r>
+    </w:p>
+    <w:p>
+      <w:pPr>
+        <w:spacing w:after="0"/>
+        <w:rPr>
+          <w:rFonts w:asciiTheme="majorHAnsi" w:hAnsiTheme="majorHAnsi"/>
+          <w:sz w:val="28"/>
+        </w:rPr>
+      </w:pPr>
+    </w:p>
+    <w:p>
+      <w:pPr>
+        <w:spacing w:after="0"/>
+        <w:rPr>
+          <w:rFonts w:asciiTheme="majorHAnsi" w:hAnsiTheme="majorHAnsi"/>
+          <w:b/>
+          <w:sz w:val="36"/>
+        </w:rPr>
+      </w:pPr>
+      <w:proofErr w:type="spellStart"/>
+      <w:proofErr w:type="gramStart"/>
+      <w:r>
+        <w:rPr>
+          <w:rFonts w:asciiTheme="majorHAnsi" w:hAnsiTheme="majorHAnsi"/>
+          <w:b/>
+          <w:sz w:val="36"/>
+        </w:rPr>
+        <w:t>ng</w:t>
+      </w:r>
+      <w:proofErr w:type="spellEnd"/>
+      <w:proofErr w:type="gramEnd"/>
+      <w:r>
+        <w:rPr>
+          <w:rFonts w:asciiTheme="majorHAnsi" w:hAnsiTheme="majorHAnsi"/>
+          <w:b/>
+          <w:sz w:val="36"/>
+        </w:rPr>
+        <w:t xml:space="preserve"> new</w:t>
+      </w:r>
+    </w:p>
+    <w:p>
+      <w:pPr>
+        <w:rPr>
+          <w:rFonts w:asciiTheme="majorHAnsi" w:hAnsiTheme="majorHAnsi"/>
+          <w:sz w:val="28"/>
+        </w:rPr>
+      </w:pPr>
+      <w:r>
+        <w:rPr>
+          <w:rFonts w:asciiTheme="majorHAnsi" w:hAnsiTheme="majorHAnsi"/>
+          <w:sz w:val="28"/>
+        </w:rPr>
+        <w:t>The Angular CLI makes it easy to create an application that already works, right out of the box. It already follows our best practices!</w:t>
+      </w:r>
+    </w:p>
+    <w:p>
+      <w:pPr>
+        <w:spacing w:after="0"/>
+        <w:rPr>
+          <w:rFonts w:asciiTheme="majorHAnsi" w:hAnsiTheme="majorHAnsi"/>
+          <w:b/>
+          <w:sz w:val="36"/>
+        </w:rPr>
+      </w:pPr>
+      <w:proofErr w:type="spellStart"/>
+      <w:proofErr w:type="gramStart"/>
+      <w:r>
+        <w:rPr>
+          <w:rFonts w:asciiTheme="majorHAnsi" w:hAnsiTheme="majorHAnsi"/>
+          <w:b/>
+          <w:sz w:val="36"/>
+        </w:rPr>
+        <w:t>ng</w:t>
+      </w:r>
+      <w:proofErr w:type="spellEnd"/>
+      <w:proofErr w:type="gramEnd"/>
+      <w:r>
+        <w:rPr>
+          <w:rFonts w:asciiTheme="majorHAnsi" w:hAnsiTheme="majorHAnsi"/>
+          <w:b/>
+          <w:sz w:val="36"/>
+        </w:rPr>
+        <w:t xml:space="preserve"> generate</w:t>
+      </w:r>
+    </w:p>
+    <w:p>
+      <w:r>
+        <w:rPr>
+          <w:rFonts w:asciiTheme="majorHAnsi" w:hAnsiTheme="majorHAnsi"/>
+          <w:sz w:val="28"/>
+        </w:rPr>
+        <w:t>Generate components, routes, services and pipes with a simple command. The CLI will also create simple test shells for all of these</w:t>
+      </w:r>
+      <w:r>
+        <w:t>.</w:t>
+      </w:r>
+    </w:p>
+    <w:p>
+      <w:pPr>
+        <w:spacing w:after="0"/>
+        <w:rPr>
+          <w:rFonts w:asciiTheme="majorHAnsi" w:hAnsiTheme="majorHAnsi"/>
+          <w:b/>
+          <w:sz w:val="36"/>
+        </w:rPr>
+      </w:pPr>
+      <w:proofErr w:type="spellStart"/>
+      <w:proofErr w:type="gramStart"/>
+      <w:r>
+        <w:rPr>
+          <w:rFonts w:asciiTheme="majorHAnsi" w:hAnsiTheme="majorHAnsi"/>
+          <w:b/>
+          <w:sz w:val="36"/>
+        </w:rPr>
+        <w:t>ng</w:t>
+      </w:r>
+      <w:proofErr w:type="spellEnd"/>
+      <w:proofErr w:type="gramEnd"/>
+      <w:r>
+        <w:rPr>
+          <w:rFonts w:asciiTheme="majorHAnsi" w:hAnsiTheme="majorHAnsi"/>
+          <w:b/>
+          <w:sz w:val="36"/>
+        </w:rPr>
+        <w:t xml:space="preserve"> serve</w:t>
+      </w:r>
+    </w:p>
+    <w:p>
+      <w:pPr>
+        <w:rPr>
+          <w:rFonts w:asciiTheme="majorHAnsi" w:hAnsiTheme="majorHAnsi"/>
+          <w:sz w:val="28"/>
+        </w:rPr>
+      </w:pPr>
+      <w:r>
+        <w:rPr>
+          <w:rFonts w:asciiTheme="majorHAnsi" w:hAnsiTheme="majorHAnsi"/>
+          <w:sz w:val="28"/>
+        </w:rPr>
+        <w:t>Easily test your app locally while developing.</w:t>
+      </w:r>
+    </w:p>
+    <w:p>
+      <w:r>
+        <w:t xml:space="preserve"> </w:t>
+      </w:r>
+      <w:bookmarkEnd w:id="0"/>
     </w:p>
     <w:sectPr>
       <w:pgSz w:w="11906" w:h="16838"/>
@@ -1265,6 +1516,26 @@
     <w:name w:val="Normal"/>
     <w:qFormat/>
   </w:style>
+  <w:style w:type="paragraph" w:styleId="Heading4">
+    <w:name w:val="heading 4"/>
+    <w:basedOn w:val="Normal"/>
+    <w:link w:val="Heading4Char"/>
+    <w:uiPriority w:val="9"/>
+    <w:qFormat/>
+    <w:rsid w:val="00752A1C"/>
+    <w:pPr>
+      <w:spacing w:before="100" w:beforeAutospacing="1" w:after="100" w:afterAutospacing="1" w:line="240" w:lineRule="auto"/>
+      <w:outlineLvl w:val="3"/>
+    </w:pPr>
+    <w:rPr>
+      <w:rFonts w:ascii="Times New Roman" w:eastAsia="Times New Roman" w:hAnsi="Times New Roman" w:cs="Times New Roman"/>
+      <w:b/>
+      <w:bCs/>
+      <w:sz w:val="24"/>
+      <w:szCs w:val="24"/>
+      <w:lang w:eastAsia="en-IN"/>
+    </w:rPr>
+  </w:style>
   <w:style w:type="character" w:default="1" w:styleId="DefaultParagraphFont">
     <w:name w:val="Default Paragraph Font"/>
     <w:uiPriority w:val="1"/>
@@ -1302,6 +1573,38 @@
       <w:ind w:left="720"/>
       <w:contextualSpacing/>
     </w:pPr>
+  </w:style>
+  <w:style w:type="character" w:customStyle="1" w:styleId="Heading4Char">
+    <w:name w:val="Heading 4 Char"/>
+    <w:basedOn w:val="DefaultParagraphFont"/>
+    <w:link w:val="Heading4"/>
+    <w:uiPriority w:val="9"/>
+    <w:rsid w:val="00752A1C"/>
+    <w:rPr>
+      <w:rFonts w:ascii="Times New Roman" w:eastAsia="Times New Roman" w:hAnsi="Times New Roman" w:cs="Times New Roman"/>
+      <w:b/>
+      <w:bCs/>
+      <w:sz w:val="24"/>
+      <w:szCs w:val="24"/>
+      <w:lang w:eastAsia="en-IN"/>
+    </w:rPr>
+  </w:style>
+  <w:style w:type="paragraph" w:styleId="NormalWeb">
+    <w:name w:val="Normal (Web)"/>
+    <w:basedOn w:val="Normal"/>
+    <w:uiPriority w:val="99"/>
+    <w:semiHidden/>
+    <w:unhideWhenUsed/>
+    <w:rsid w:val="00752A1C"/>
+    <w:pPr>
+      <w:spacing w:before="100" w:beforeAutospacing="1" w:after="100" w:afterAutospacing="1" w:line="240" w:lineRule="auto"/>
+    </w:pPr>
+    <w:rPr>
+      <w:rFonts w:ascii="Times New Roman" w:eastAsia="Times New Roman" w:hAnsi="Times New Roman" w:cs="Times New Roman"/>
+      <w:sz w:val="24"/>
+      <w:szCs w:val="24"/>
+      <w:lang w:eastAsia="en-IN"/>
+    </w:rPr>
   </w:style>
 </w:styles>
 </file>
@@ -1466,6 +1769,26 @@
     <w:name w:val="Normal"/>
     <w:qFormat/>
   </w:style>
+  <w:style w:type="paragraph" w:styleId="Heading4">
+    <w:name w:val="heading 4"/>
+    <w:basedOn w:val="Normal"/>
+    <w:link w:val="Heading4Char"/>
+    <w:uiPriority w:val="9"/>
+    <w:qFormat/>
+    <w:rsid w:val="00752A1C"/>
+    <w:pPr>
+      <w:spacing w:before="100" w:beforeAutospacing="1" w:after="100" w:afterAutospacing="1" w:line="240" w:lineRule="auto"/>
+      <w:outlineLvl w:val="3"/>
+    </w:pPr>
+    <w:rPr>
+      <w:rFonts w:ascii="Times New Roman" w:eastAsia="Times New Roman" w:hAnsi="Times New Roman" w:cs="Times New Roman"/>
+      <w:b/>
+      <w:bCs/>
+      <w:sz w:val="24"/>
+      <w:szCs w:val="24"/>
+      <w:lang w:eastAsia="en-IN"/>
+    </w:rPr>
+  </w:style>
   <w:style w:type="character" w:default="1" w:styleId="DefaultParagraphFont">
     <w:name w:val="Default Paragraph Font"/>
     <w:uiPriority w:val="1"/>
@@ -1503,6 +1826,38 @@
       <w:ind w:left="720"/>
       <w:contextualSpacing/>
     </w:pPr>
+  </w:style>
+  <w:style w:type="character" w:customStyle="1" w:styleId="Heading4Char">
+    <w:name w:val="Heading 4 Char"/>
+    <w:basedOn w:val="DefaultParagraphFont"/>
+    <w:link w:val="Heading4"/>
+    <w:uiPriority w:val="9"/>
+    <w:rsid w:val="00752A1C"/>
+    <w:rPr>
+      <w:rFonts w:ascii="Times New Roman" w:eastAsia="Times New Roman" w:hAnsi="Times New Roman" w:cs="Times New Roman"/>
+      <w:b/>
+      <w:bCs/>
+      <w:sz w:val="24"/>
+      <w:szCs w:val="24"/>
+      <w:lang w:eastAsia="en-IN"/>
+    </w:rPr>
+  </w:style>
+  <w:style w:type="paragraph" w:styleId="NormalWeb">
+    <w:name w:val="Normal (Web)"/>
+    <w:basedOn w:val="Normal"/>
+    <w:uiPriority w:val="99"/>
+    <w:semiHidden/>
+    <w:unhideWhenUsed/>
+    <w:rsid w:val="00752A1C"/>
+    <w:pPr>
+      <w:spacing w:before="100" w:beforeAutospacing="1" w:after="100" w:afterAutospacing="1" w:line="240" w:lineRule="auto"/>
+    </w:pPr>
+    <w:rPr>
+      <w:rFonts w:ascii="Times New Roman" w:eastAsia="Times New Roman" w:hAnsi="Times New Roman" w:cs="Times New Roman"/>
+      <w:sz w:val="24"/>
+      <w:szCs w:val="24"/>
+      <w:lang w:eastAsia="en-IN"/>
+    </w:rPr>
   </w:style>
 </w:styles>
 </file>

</xml_diff>

<commit_message>
Added ngSwitch component in directives
</commit_message>
<xml_diff>
--- a/Angular_Doc.docx
+++ b/Angular_Doc.docx
@@ -4934,38 +4934,22 @@
           <w:rFonts w:asciiTheme="majorHAnsi" w:hAnsiTheme="majorHAnsi"/>
           <w:sz w:val="28"/>
         </w:rPr>
+        <w:t>Switch</w:t>
+      </w:r>
+      <w:r>
+        <w:rPr>
+          <w:rFonts w:asciiTheme="majorHAnsi" w:hAnsiTheme="majorHAnsi"/>
+          <w:sz w:val="28"/>
+        </w:rPr>
         <w:t>Default</w:t>
       </w:r>
-      <w:r>
-        <w:rPr>
-          <w:rFonts w:asciiTheme="majorHAnsi" w:hAnsiTheme="majorHAnsi"/>
-          <w:sz w:val="28"/>
-        </w:rPr>
-        <w:t>Case</w:t>
-      </w:r>
       <w:proofErr w:type="spellEnd"/>
-      <w:proofErr w:type="gramStart"/>
-      <w:r>
-        <w:rPr>
-          <w:rFonts w:asciiTheme="majorHAnsi" w:hAnsiTheme="majorHAnsi"/>
-          <w:sz w:val="28"/>
-        </w:rPr>
-        <w:t>=”</w:t>
-      </w:r>
-      <w:r>
-        <w:rPr>
-          <w:rFonts w:asciiTheme="majorHAnsi" w:hAnsiTheme="majorHAnsi"/>
-          <w:sz w:val="28"/>
-        </w:rPr>
-        <w:t>two</w:t>
-      </w:r>
-      <w:proofErr w:type="gramEnd"/>
-      <w:r>
-        <w:rPr>
-          <w:rFonts w:asciiTheme="majorHAnsi" w:hAnsiTheme="majorHAnsi"/>
-          <w:sz w:val="28"/>
-        </w:rPr>
-        <w:t>”&gt;</w:t>
+      <w:r>
+        <w:rPr>
+          <w:rFonts w:asciiTheme="majorHAnsi" w:hAnsiTheme="majorHAnsi"/>
+          <w:sz w:val="28"/>
+        </w:rPr>
+        <w:t>&gt;</w:t>
       </w:r>
     </w:p>
     <w:p>

</xml_diff>

<commit_message>
Added ngStyle in for component
</commit_message>
<xml_diff>
--- a/Angular_Doc.docx
+++ b/Angular_Doc.docx
@@ -10,7 +10,6 @@
           <w:sz w:val="56"/>
         </w:rPr>
       </w:pPr>
-      <w:bookmarkStart w:id="0" w:name="_GoBack"/>
       <w:r>
         <w:rPr>
           <w:b/>
@@ -5167,6 +5166,1433 @@
     <w:p>
       <w:pPr>
         <w:pStyle w:val="ListParagraph"/>
+        <w:spacing w:after="0"/>
+        <w:rPr>
+          <w:rFonts w:asciiTheme="majorHAnsi" w:hAnsiTheme="majorHAnsi"/>
+          <w:sz w:val="28"/>
+        </w:rPr>
+      </w:pPr>
+      <w:r>
+        <w:rPr>
+          <w:rFonts w:asciiTheme="majorHAnsi" w:hAnsiTheme="majorHAnsi"/>
+          <w:sz w:val="28"/>
+        </w:rPr>
+        <w:t>[</w:t>
+      </w:r>
+      <w:proofErr w:type="gramStart"/>
+      <w:r>
+        <w:rPr>
+          <w:rFonts w:asciiTheme="majorHAnsi" w:hAnsiTheme="majorHAnsi"/>
+          <w:sz w:val="28"/>
+        </w:rPr>
+        <w:t>style.&lt;</w:t>
+      </w:r>
+      <w:proofErr w:type="spellStart"/>
+      <w:proofErr w:type="gramEnd"/>
+      <w:r>
+        <w:rPr>
+          <w:rFonts w:asciiTheme="majorHAnsi" w:hAnsiTheme="majorHAnsi"/>
+          <w:sz w:val="28"/>
+        </w:rPr>
+        <w:t>cssproperty</w:t>
+      </w:r>
+      <w:proofErr w:type="spellEnd"/>
+      <w:r>
+        <w:rPr>
+          <w:rFonts w:asciiTheme="majorHAnsi" w:hAnsiTheme="majorHAnsi"/>
+          <w:sz w:val="28"/>
+        </w:rPr>
+        <w:t>&gt;]=”value”</w:t>
+      </w:r>
+    </w:p>
+    <w:p>
+      <w:pPr>
+        <w:pStyle w:val="ListParagraph"/>
+        <w:spacing w:after="0"/>
+        <w:rPr>
+          <w:rFonts w:asciiTheme="majorHAnsi" w:hAnsiTheme="majorHAnsi"/>
+          <w:sz w:val="28"/>
+        </w:rPr>
+      </w:pPr>
+      <w:r>
+        <w:rPr>
+          <w:rFonts w:asciiTheme="majorHAnsi" w:hAnsiTheme="majorHAnsi"/>
+          <w:sz w:val="28"/>
+        </w:rPr>
+        <w:t>[</w:t>
+      </w:r>
+      <w:proofErr w:type="spellStart"/>
+      <w:r>
+        <w:rPr>
+          <w:rFonts w:asciiTheme="majorHAnsi" w:hAnsiTheme="majorHAnsi"/>
+          <w:sz w:val="28"/>
+        </w:rPr>
+        <w:t>ngStyle</w:t>
+      </w:r>
+      <w:proofErr w:type="spellEnd"/>
+      <w:r>
+        <w:rPr>
+          <w:rFonts w:asciiTheme="majorHAnsi" w:hAnsiTheme="majorHAnsi"/>
+          <w:sz w:val="28"/>
+        </w:rPr>
+        <w:t>]={‘</w:t>
+      </w:r>
+      <w:proofErr w:type="spellStart"/>
+      <w:r>
+        <w:rPr>
+          <w:rFonts w:asciiTheme="majorHAnsi" w:hAnsiTheme="majorHAnsi"/>
+          <w:sz w:val="28"/>
+        </w:rPr>
+        <w:t>key</w:t>
+      </w:r>
+      <w:bookmarkStart w:id="0" w:name="_GoBack"/>
+      <w:bookmarkEnd w:id="0"/>
+      <w:r>
+        <w:rPr>
+          <w:rFonts w:asciiTheme="majorHAnsi" w:hAnsiTheme="majorHAnsi"/>
+          <w:sz w:val="28"/>
+        </w:rPr>
+        <w:t>:’value</w:t>
+      </w:r>
+      <w:proofErr w:type="spellEnd"/>
+      <w:r>
+        <w:rPr>
+          <w:rFonts w:asciiTheme="majorHAnsi" w:hAnsiTheme="majorHAnsi"/>
+          <w:sz w:val="28"/>
+        </w:rPr>
+        <w:t>’}</w:t>
+      </w:r>
+    </w:p>
+    <w:p>
+      <w:pPr>
+        <w:shd w:val="clear" w:color="auto" w:fill="282C34"/>
+        <w:spacing w:after="0" w:line="330" w:lineRule="atLeast"/>
+        <w:rPr>
+          <w:rFonts w:ascii="Consolas" w:eastAsia="Times New Roman" w:hAnsi="Consolas" w:cs="Times New Roman"/>
+          <w:color w:val="BBBBBB"/>
+          <w:sz w:val="24"/>
+          <w:szCs w:val="24"/>
+          <w:lang w:val="en-US"/>
+        </w:rPr>
+      </w:pPr>
+      <w:r>
+        <w:rPr>
+          <w:rFonts w:ascii="Consolas" w:eastAsia="Times New Roman" w:hAnsi="Consolas" w:cs="Times New Roman"/>
+          <w:color w:val="ABB2BF"/>
+          <w:sz w:val="24"/>
+          <w:szCs w:val="24"/>
+          <w:lang w:val="en-US"/>
+        </w:rPr>
+        <w:t>&lt;</w:t>
+      </w:r>
+      <w:r>
+        <w:rPr>
+          <w:rFonts w:ascii="Consolas" w:eastAsia="Times New Roman" w:hAnsi="Consolas" w:cs="Times New Roman"/>
+          <w:color w:val="E06C75"/>
+          <w:sz w:val="24"/>
+          <w:szCs w:val="24"/>
+          <w:lang w:val="en-US"/>
+        </w:rPr>
+        <w:t>table</w:t>
+      </w:r>
+      <w:r>
+        <w:rPr>
+          <w:rFonts w:ascii="Consolas" w:eastAsia="Times New Roman" w:hAnsi="Consolas" w:cs="Times New Roman"/>
+          <w:color w:val="ABB2BF"/>
+          <w:sz w:val="24"/>
+          <w:szCs w:val="24"/>
+          <w:lang w:val="en-US"/>
+        </w:rPr>
+        <w:t>&gt;</w:t>
+      </w:r>
+    </w:p>
+    <w:p>
+      <w:pPr>
+        <w:shd w:val="clear" w:color="auto" w:fill="282C34"/>
+        <w:spacing w:after="0" w:line="330" w:lineRule="atLeast"/>
+        <w:rPr>
+          <w:rFonts w:ascii="Consolas" w:eastAsia="Times New Roman" w:hAnsi="Consolas" w:cs="Times New Roman"/>
+          <w:color w:val="BBBBBB"/>
+          <w:sz w:val="24"/>
+          <w:szCs w:val="24"/>
+          <w:lang w:val="en-US"/>
+        </w:rPr>
+      </w:pPr>
+      <w:r>
+        <w:rPr>
+          <w:rFonts w:ascii="Consolas" w:eastAsia="Times New Roman" w:hAnsi="Consolas" w:cs="Times New Roman"/>
+          <w:color w:val="BBBBBB"/>
+          <w:sz w:val="24"/>
+          <w:szCs w:val="24"/>
+          <w:lang w:val="en-US"/>
+        </w:rPr>
+        <w:t>    </w:t>
+      </w:r>
+      <w:r>
+        <w:rPr>
+          <w:rFonts w:ascii="Consolas" w:eastAsia="Times New Roman" w:hAnsi="Consolas" w:cs="Times New Roman"/>
+          <w:color w:val="ABB2BF"/>
+          <w:sz w:val="24"/>
+          <w:szCs w:val="24"/>
+          <w:lang w:val="en-US"/>
+        </w:rPr>
+        <w:t>&lt;</w:t>
+      </w:r>
+      <w:proofErr w:type="spellStart"/>
+      <w:r>
+        <w:rPr>
+          <w:rFonts w:ascii="Consolas" w:eastAsia="Times New Roman" w:hAnsi="Consolas" w:cs="Times New Roman"/>
+          <w:color w:val="E06C75"/>
+          <w:sz w:val="24"/>
+          <w:szCs w:val="24"/>
+          <w:lang w:val="en-US"/>
+        </w:rPr>
+        <w:t>thead</w:t>
+      </w:r>
+      <w:proofErr w:type="spellEnd"/>
+      <w:r>
+        <w:rPr>
+          <w:rFonts w:ascii="Consolas" w:eastAsia="Times New Roman" w:hAnsi="Consolas" w:cs="Times New Roman"/>
+          <w:color w:val="ABB2BF"/>
+          <w:sz w:val="24"/>
+          <w:szCs w:val="24"/>
+          <w:lang w:val="en-US"/>
+        </w:rPr>
+        <w:t>&gt;</w:t>
+      </w:r>
+    </w:p>
+    <w:p>
+      <w:pPr>
+        <w:shd w:val="clear" w:color="auto" w:fill="282C34"/>
+        <w:spacing w:after="0" w:line="330" w:lineRule="atLeast"/>
+        <w:rPr>
+          <w:rFonts w:ascii="Consolas" w:eastAsia="Times New Roman" w:hAnsi="Consolas" w:cs="Times New Roman"/>
+          <w:color w:val="BBBBBB"/>
+          <w:sz w:val="24"/>
+          <w:szCs w:val="24"/>
+          <w:lang w:val="en-US"/>
+        </w:rPr>
+      </w:pPr>
+      <w:r>
+        <w:rPr>
+          <w:rFonts w:ascii="Consolas" w:eastAsia="Times New Roman" w:hAnsi="Consolas" w:cs="Times New Roman"/>
+          <w:color w:val="BBBBBB"/>
+          <w:sz w:val="24"/>
+          <w:szCs w:val="24"/>
+          <w:lang w:val="en-US"/>
+        </w:rPr>
+        <w:t>        </w:t>
+      </w:r>
+      <w:r>
+        <w:rPr>
+          <w:rFonts w:ascii="Consolas" w:eastAsia="Times New Roman" w:hAnsi="Consolas" w:cs="Times New Roman"/>
+          <w:color w:val="ABB2BF"/>
+          <w:sz w:val="24"/>
+          <w:szCs w:val="24"/>
+          <w:lang w:val="en-US"/>
+        </w:rPr>
+        <w:t>&lt;</w:t>
+      </w:r>
+      <w:r>
+        <w:rPr>
+          <w:rFonts w:ascii="Consolas" w:eastAsia="Times New Roman" w:hAnsi="Consolas" w:cs="Times New Roman"/>
+          <w:color w:val="E06C75"/>
+          <w:sz w:val="24"/>
+          <w:szCs w:val="24"/>
+          <w:lang w:val="en-US"/>
+        </w:rPr>
+        <w:t>tr</w:t>
+      </w:r>
+      <w:r>
+        <w:rPr>
+          <w:rFonts w:ascii="Consolas" w:eastAsia="Times New Roman" w:hAnsi="Consolas" w:cs="Times New Roman"/>
+          <w:color w:val="ABB2BF"/>
+          <w:sz w:val="24"/>
+          <w:szCs w:val="24"/>
+          <w:lang w:val="en-US"/>
+        </w:rPr>
+        <w:t>&gt;</w:t>
+      </w:r>
+    </w:p>
+    <w:p>
+      <w:pPr>
+        <w:shd w:val="clear" w:color="auto" w:fill="282C34"/>
+        <w:spacing w:after="0" w:line="330" w:lineRule="atLeast"/>
+        <w:rPr>
+          <w:rFonts w:ascii="Consolas" w:eastAsia="Times New Roman" w:hAnsi="Consolas" w:cs="Times New Roman"/>
+          <w:color w:val="BBBBBB"/>
+          <w:sz w:val="24"/>
+          <w:szCs w:val="24"/>
+          <w:lang w:val="en-US"/>
+        </w:rPr>
+      </w:pPr>
+      <w:r>
+        <w:rPr>
+          <w:rFonts w:ascii="Consolas" w:eastAsia="Times New Roman" w:hAnsi="Consolas" w:cs="Times New Roman"/>
+          <w:color w:val="BBBBBB"/>
+          <w:sz w:val="24"/>
+          <w:szCs w:val="24"/>
+          <w:lang w:val="en-US"/>
+        </w:rPr>
+        <w:t>            </w:t>
+      </w:r>
+      <w:r>
+        <w:rPr>
+          <w:rFonts w:ascii="Consolas" w:eastAsia="Times New Roman" w:hAnsi="Consolas" w:cs="Times New Roman"/>
+          <w:color w:val="ABB2BF"/>
+          <w:sz w:val="24"/>
+          <w:szCs w:val="24"/>
+          <w:lang w:val="en-US"/>
+        </w:rPr>
+        <w:t>&lt;</w:t>
+      </w:r>
+      <w:r>
+        <w:rPr>
+          <w:rFonts w:ascii="Consolas" w:eastAsia="Times New Roman" w:hAnsi="Consolas" w:cs="Times New Roman"/>
+          <w:color w:val="E06C75"/>
+          <w:sz w:val="24"/>
+          <w:szCs w:val="24"/>
+          <w:lang w:val="en-US"/>
+        </w:rPr>
+        <w:t>td</w:t>
+      </w:r>
+      <w:r>
+        <w:rPr>
+          <w:rFonts w:ascii="Consolas" w:eastAsia="Times New Roman" w:hAnsi="Consolas" w:cs="Times New Roman"/>
+          <w:color w:val="ABB2BF"/>
+          <w:sz w:val="24"/>
+          <w:szCs w:val="24"/>
+          <w:lang w:val="en-US"/>
+        </w:rPr>
+        <w:t> </w:t>
+      </w:r>
+      <w:r>
+        <w:rPr>
+          <w:rFonts w:ascii="Consolas" w:eastAsia="Times New Roman" w:hAnsi="Consolas" w:cs="Times New Roman"/>
+          <w:color w:val="D19A66"/>
+          <w:sz w:val="24"/>
+          <w:szCs w:val="24"/>
+          <w:lang w:val="en-US"/>
+        </w:rPr>
+        <w:t>[ngStyle]</w:t>
+      </w:r>
+      <w:r>
+        <w:rPr>
+          <w:rFonts w:ascii="Consolas" w:eastAsia="Times New Roman" w:hAnsi="Consolas" w:cs="Times New Roman"/>
+          <w:color w:val="ABB2BF"/>
+          <w:sz w:val="24"/>
+          <w:szCs w:val="24"/>
+          <w:lang w:val="en-US"/>
+        </w:rPr>
+        <w:t>=</w:t>
+      </w:r>
+      <w:r>
+        <w:rPr>
+          <w:rFonts w:ascii="Consolas" w:eastAsia="Times New Roman" w:hAnsi="Consolas" w:cs="Times New Roman"/>
+          <w:color w:val="98C379"/>
+          <w:sz w:val="24"/>
+          <w:szCs w:val="24"/>
+          <w:lang w:val="en-US"/>
+        </w:rPr>
+        <w:t>"{'color':'red', 'background-color':'blue'}"</w:t>
+      </w:r>
+      <w:r>
+        <w:rPr>
+          <w:rFonts w:ascii="Consolas" w:eastAsia="Times New Roman" w:hAnsi="Consolas" w:cs="Times New Roman"/>
+          <w:color w:val="ABB2BF"/>
+          <w:sz w:val="24"/>
+          <w:szCs w:val="24"/>
+          <w:lang w:val="en-US"/>
+        </w:rPr>
+        <w:t>&gt;</w:t>
+      </w:r>
+      <w:r>
+        <w:rPr>
+          <w:rFonts w:ascii="Consolas" w:eastAsia="Times New Roman" w:hAnsi="Consolas" w:cs="Times New Roman"/>
+          <w:color w:val="BBBBBB"/>
+          <w:sz w:val="24"/>
+          <w:szCs w:val="24"/>
+          <w:lang w:val="en-US"/>
+        </w:rPr>
+        <w:t>First Name</w:t>
+      </w:r>
+      <w:r>
+        <w:rPr>
+          <w:rFonts w:ascii="Consolas" w:eastAsia="Times New Roman" w:hAnsi="Consolas" w:cs="Times New Roman"/>
+          <w:color w:val="ABB2BF"/>
+          <w:sz w:val="24"/>
+          <w:szCs w:val="24"/>
+          <w:lang w:val="en-US"/>
+        </w:rPr>
+        <w:t>&lt;/</w:t>
+      </w:r>
+      <w:r>
+        <w:rPr>
+          <w:rFonts w:ascii="Consolas" w:eastAsia="Times New Roman" w:hAnsi="Consolas" w:cs="Times New Roman"/>
+          <w:color w:val="E06C75"/>
+          <w:sz w:val="24"/>
+          <w:szCs w:val="24"/>
+          <w:lang w:val="en-US"/>
+        </w:rPr>
+        <w:t>td</w:t>
+      </w:r>
+      <w:r>
+        <w:rPr>
+          <w:rFonts w:ascii="Consolas" w:eastAsia="Times New Roman" w:hAnsi="Consolas" w:cs="Times New Roman"/>
+          <w:color w:val="ABB2BF"/>
+          <w:sz w:val="24"/>
+          <w:szCs w:val="24"/>
+          <w:lang w:val="en-US"/>
+        </w:rPr>
+        <w:t>&gt;</w:t>
+      </w:r>
+    </w:p>
+    <w:p>
+      <w:pPr>
+        <w:shd w:val="clear" w:color="auto" w:fill="282C34"/>
+        <w:spacing w:after="0" w:line="330" w:lineRule="atLeast"/>
+        <w:rPr>
+          <w:rFonts w:ascii="Consolas" w:eastAsia="Times New Roman" w:hAnsi="Consolas" w:cs="Times New Roman"/>
+          <w:color w:val="BBBBBB"/>
+          <w:sz w:val="24"/>
+          <w:szCs w:val="24"/>
+          <w:lang w:val="en-US"/>
+        </w:rPr>
+      </w:pPr>
+      <w:r>
+        <w:rPr>
+          <w:rFonts w:ascii="Consolas" w:eastAsia="Times New Roman" w:hAnsi="Consolas" w:cs="Times New Roman"/>
+          <w:color w:val="BBBBBB"/>
+          <w:sz w:val="24"/>
+          <w:szCs w:val="24"/>
+          <w:lang w:val="en-US"/>
+        </w:rPr>
+        <w:t>            </w:t>
+      </w:r>
+      <w:r>
+        <w:rPr>
+          <w:rFonts w:ascii="Consolas" w:eastAsia="Times New Roman" w:hAnsi="Consolas" w:cs="Times New Roman"/>
+          <w:color w:val="ABB2BF"/>
+          <w:sz w:val="24"/>
+          <w:szCs w:val="24"/>
+          <w:lang w:val="en-US"/>
+        </w:rPr>
+        <w:t>&lt;</w:t>
+      </w:r>
+      <w:r>
+        <w:rPr>
+          <w:rFonts w:ascii="Consolas" w:eastAsia="Times New Roman" w:hAnsi="Consolas" w:cs="Times New Roman"/>
+          <w:color w:val="E06C75"/>
+          <w:sz w:val="24"/>
+          <w:szCs w:val="24"/>
+          <w:lang w:val="en-US"/>
+        </w:rPr>
+        <w:t>td</w:t>
+      </w:r>
+      <w:r>
+        <w:rPr>
+          <w:rFonts w:ascii="Consolas" w:eastAsia="Times New Roman" w:hAnsi="Consolas" w:cs="Times New Roman"/>
+          <w:color w:val="ABB2BF"/>
+          <w:sz w:val="24"/>
+          <w:szCs w:val="24"/>
+          <w:lang w:val="en-US"/>
+        </w:rPr>
+        <w:t>&gt;</w:t>
+      </w:r>
+      <w:r>
+        <w:rPr>
+          <w:rFonts w:ascii="Consolas" w:eastAsia="Times New Roman" w:hAnsi="Consolas" w:cs="Times New Roman"/>
+          <w:color w:val="BBBBBB"/>
+          <w:sz w:val="24"/>
+          <w:szCs w:val="24"/>
+          <w:lang w:val="en-US"/>
+        </w:rPr>
+        <w:t>Last Name</w:t>
+      </w:r>
+      <w:r>
+        <w:rPr>
+          <w:rFonts w:ascii="Consolas" w:eastAsia="Times New Roman" w:hAnsi="Consolas" w:cs="Times New Roman"/>
+          <w:color w:val="ABB2BF"/>
+          <w:sz w:val="24"/>
+          <w:szCs w:val="24"/>
+          <w:lang w:val="en-US"/>
+        </w:rPr>
+        <w:t>&lt;/</w:t>
+      </w:r>
+      <w:r>
+        <w:rPr>
+          <w:rFonts w:ascii="Consolas" w:eastAsia="Times New Roman" w:hAnsi="Consolas" w:cs="Times New Roman"/>
+          <w:color w:val="E06C75"/>
+          <w:sz w:val="24"/>
+          <w:szCs w:val="24"/>
+          <w:lang w:val="en-US"/>
+        </w:rPr>
+        <w:t>td</w:t>
+      </w:r>
+      <w:r>
+        <w:rPr>
+          <w:rFonts w:ascii="Consolas" w:eastAsia="Times New Roman" w:hAnsi="Consolas" w:cs="Times New Roman"/>
+          <w:color w:val="ABB2BF"/>
+          <w:sz w:val="24"/>
+          <w:szCs w:val="24"/>
+          <w:lang w:val="en-US"/>
+        </w:rPr>
+        <w:t>&gt;</w:t>
+      </w:r>
+    </w:p>
+    <w:p>
+      <w:pPr>
+        <w:shd w:val="clear" w:color="auto" w:fill="282C34"/>
+        <w:spacing w:after="0" w:line="330" w:lineRule="atLeast"/>
+        <w:rPr>
+          <w:rFonts w:ascii="Consolas" w:eastAsia="Times New Roman" w:hAnsi="Consolas" w:cs="Times New Roman"/>
+          <w:color w:val="BBBBBB"/>
+          <w:sz w:val="24"/>
+          <w:szCs w:val="24"/>
+          <w:lang w:val="en-US"/>
+        </w:rPr>
+      </w:pPr>
+      <w:r>
+        <w:rPr>
+          <w:rFonts w:ascii="Consolas" w:eastAsia="Times New Roman" w:hAnsi="Consolas" w:cs="Times New Roman"/>
+          <w:color w:val="BBBBBB"/>
+          <w:sz w:val="24"/>
+          <w:szCs w:val="24"/>
+          <w:lang w:val="en-US"/>
+        </w:rPr>
+        <w:t>            </w:t>
+      </w:r>
+      <w:r>
+        <w:rPr>
+          <w:rFonts w:ascii="Consolas" w:eastAsia="Times New Roman" w:hAnsi="Consolas" w:cs="Times New Roman"/>
+          <w:color w:val="ABB2BF"/>
+          <w:sz w:val="24"/>
+          <w:szCs w:val="24"/>
+          <w:lang w:val="en-US"/>
+        </w:rPr>
+        <w:t>&lt;</w:t>
+      </w:r>
+      <w:r>
+        <w:rPr>
+          <w:rFonts w:ascii="Consolas" w:eastAsia="Times New Roman" w:hAnsi="Consolas" w:cs="Times New Roman"/>
+          <w:color w:val="E06C75"/>
+          <w:sz w:val="24"/>
+          <w:szCs w:val="24"/>
+          <w:lang w:val="en-US"/>
+        </w:rPr>
+        <w:t>td</w:t>
+      </w:r>
+      <w:r>
+        <w:rPr>
+          <w:rFonts w:ascii="Consolas" w:eastAsia="Times New Roman" w:hAnsi="Consolas" w:cs="Times New Roman"/>
+          <w:color w:val="ABB2BF"/>
+          <w:sz w:val="24"/>
+          <w:szCs w:val="24"/>
+          <w:lang w:val="en-US"/>
+        </w:rPr>
+        <w:t>&gt;</w:t>
+      </w:r>
+      <w:r>
+        <w:rPr>
+          <w:rFonts w:ascii="Consolas" w:eastAsia="Times New Roman" w:hAnsi="Consolas" w:cs="Times New Roman"/>
+          <w:color w:val="BBBBBB"/>
+          <w:sz w:val="24"/>
+          <w:szCs w:val="24"/>
+          <w:lang w:val="en-US"/>
+        </w:rPr>
+        <w:t>Age</w:t>
+      </w:r>
+      <w:r>
+        <w:rPr>
+          <w:rFonts w:ascii="Consolas" w:eastAsia="Times New Roman" w:hAnsi="Consolas" w:cs="Times New Roman"/>
+          <w:color w:val="ABB2BF"/>
+          <w:sz w:val="24"/>
+          <w:szCs w:val="24"/>
+          <w:lang w:val="en-US"/>
+        </w:rPr>
+        <w:t>&lt;/</w:t>
+      </w:r>
+      <w:r>
+        <w:rPr>
+          <w:rFonts w:ascii="Consolas" w:eastAsia="Times New Roman" w:hAnsi="Consolas" w:cs="Times New Roman"/>
+          <w:color w:val="E06C75"/>
+          <w:sz w:val="24"/>
+          <w:szCs w:val="24"/>
+          <w:lang w:val="en-US"/>
+        </w:rPr>
+        <w:t>td</w:t>
+      </w:r>
+      <w:r>
+        <w:rPr>
+          <w:rFonts w:ascii="Consolas" w:eastAsia="Times New Roman" w:hAnsi="Consolas" w:cs="Times New Roman"/>
+          <w:color w:val="ABB2BF"/>
+          <w:sz w:val="24"/>
+          <w:szCs w:val="24"/>
+          <w:lang w:val="en-US"/>
+        </w:rPr>
+        <w:t>&gt;</w:t>
+      </w:r>
+    </w:p>
+    <w:p>
+      <w:pPr>
+        <w:shd w:val="clear" w:color="auto" w:fill="282C34"/>
+        <w:spacing w:after="0" w:line="330" w:lineRule="atLeast"/>
+        <w:rPr>
+          <w:rFonts w:ascii="Consolas" w:eastAsia="Times New Roman" w:hAnsi="Consolas" w:cs="Times New Roman"/>
+          <w:color w:val="BBBBBB"/>
+          <w:sz w:val="24"/>
+          <w:szCs w:val="24"/>
+          <w:lang w:val="en-US"/>
+        </w:rPr>
+      </w:pPr>
+      <w:r>
+        <w:rPr>
+          <w:rFonts w:ascii="Consolas" w:eastAsia="Times New Roman" w:hAnsi="Consolas" w:cs="Times New Roman"/>
+          <w:color w:val="BBBBBB"/>
+          <w:sz w:val="24"/>
+          <w:szCs w:val="24"/>
+          <w:lang w:val="en-US"/>
+        </w:rPr>
+        <w:t>        </w:t>
+      </w:r>
+      <w:r>
+        <w:rPr>
+          <w:rFonts w:ascii="Consolas" w:eastAsia="Times New Roman" w:hAnsi="Consolas" w:cs="Times New Roman"/>
+          <w:color w:val="ABB2BF"/>
+          <w:sz w:val="24"/>
+          <w:szCs w:val="24"/>
+          <w:lang w:val="en-US"/>
+        </w:rPr>
+        <w:t>&lt;/</w:t>
+      </w:r>
+      <w:r>
+        <w:rPr>
+          <w:rFonts w:ascii="Consolas" w:eastAsia="Times New Roman" w:hAnsi="Consolas" w:cs="Times New Roman"/>
+          <w:color w:val="E06C75"/>
+          <w:sz w:val="24"/>
+          <w:szCs w:val="24"/>
+          <w:lang w:val="en-US"/>
+        </w:rPr>
+        <w:t>tr</w:t>
+      </w:r>
+      <w:r>
+        <w:rPr>
+          <w:rFonts w:ascii="Consolas" w:eastAsia="Times New Roman" w:hAnsi="Consolas" w:cs="Times New Roman"/>
+          <w:color w:val="ABB2BF"/>
+          <w:sz w:val="24"/>
+          <w:szCs w:val="24"/>
+          <w:lang w:val="en-US"/>
+        </w:rPr>
+        <w:t>&gt;</w:t>
+      </w:r>
+    </w:p>
+    <w:p>
+      <w:pPr>
+        <w:shd w:val="clear" w:color="auto" w:fill="282C34"/>
+        <w:spacing w:after="0" w:line="330" w:lineRule="atLeast"/>
+        <w:rPr>
+          <w:rFonts w:ascii="Consolas" w:eastAsia="Times New Roman" w:hAnsi="Consolas" w:cs="Times New Roman"/>
+          <w:color w:val="BBBBBB"/>
+          <w:sz w:val="24"/>
+          <w:szCs w:val="24"/>
+          <w:lang w:val="en-US"/>
+        </w:rPr>
+      </w:pPr>
+      <w:r>
+        <w:rPr>
+          <w:rFonts w:ascii="Consolas" w:eastAsia="Times New Roman" w:hAnsi="Consolas" w:cs="Times New Roman"/>
+          <w:color w:val="BBBBBB"/>
+          <w:sz w:val="24"/>
+          <w:szCs w:val="24"/>
+          <w:lang w:val="en-US"/>
+        </w:rPr>
+        <w:t>    </w:t>
+      </w:r>
+      <w:r>
+        <w:rPr>
+          <w:rFonts w:ascii="Consolas" w:eastAsia="Times New Roman" w:hAnsi="Consolas" w:cs="Times New Roman"/>
+          <w:color w:val="ABB2BF"/>
+          <w:sz w:val="24"/>
+          <w:szCs w:val="24"/>
+          <w:lang w:val="en-US"/>
+        </w:rPr>
+        <w:t>&lt;/</w:t>
+      </w:r>
+      <w:proofErr w:type="spellStart"/>
+      <w:r>
+        <w:rPr>
+          <w:rFonts w:ascii="Consolas" w:eastAsia="Times New Roman" w:hAnsi="Consolas" w:cs="Times New Roman"/>
+          <w:color w:val="E06C75"/>
+          <w:sz w:val="24"/>
+          <w:szCs w:val="24"/>
+          <w:lang w:val="en-US"/>
+        </w:rPr>
+        <w:t>thead</w:t>
+      </w:r>
+      <w:proofErr w:type="spellEnd"/>
+      <w:r>
+        <w:rPr>
+          <w:rFonts w:ascii="Consolas" w:eastAsia="Times New Roman" w:hAnsi="Consolas" w:cs="Times New Roman"/>
+          <w:color w:val="ABB2BF"/>
+          <w:sz w:val="24"/>
+          <w:szCs w:val="24"/>
+          <w:lang w:val="en-US"/>
+        </w:rPr>
+        <w:t>&gt;</w:t>
+      </w:r>
+    </w:p>
+    <w:p>
+      <w:pPr>
+        <w:shd w:val="clear" w:color="auto" w:fill="282C34"/>
+        <w:spacing w:after="0" w:line="330" w:lineRule="atLeast"/>
+        <w:rPr>
+          <w:rFonts w:ascii="Consolas" w:eastAsia="Times New Roman" w:hAnsi="Consolas" w:cs="Times New Roman"/>
+          <w:color w:val="BBBBBB"/>
+          <w:sz w:val="24"/>
+          <w:szCs w:val="24"/>
+          <w:lang w:val="en-US"/>
+        </w:rPr>
+      </w:pPr>
+      <w:r>
+        <w:rPr>
+          <w:rFonts w:ascii="Consolas" w:eastAsia="Times New Roman" w:hAnsi="Consolas" w:cs="Times New Roman"/>
+          <w:color w:val="BBBBBB"/>
+          <w:sz w:val="24"/>
+          <w:szCs w:val="24"/>
+          <w:lang w:val="en-US"/>
+        </w:rPr>
+        <w:t>    </w:t>
+      </w:r>
+      <w:r>
+        <w:rPr>
+          <w:rFonts w:ascii="Consolas" w:eastAsia="Times New Roman" w:hAnsi="Consolas" w:cs="Times New Roman"/>
+          <w:color w:val="ABB2BF"/>
+          <w:sz w:val="24"/>
+          <w:szCs w:val="24"/>
+          <w:lang w:val="en-US"/>
+        </w:rPr>
+        <w:t>&lt;</w:t>
+      </w:r>
+      <w:r>
+        <w:rPr>
+          <w:rFonts w:ascii="Consolas" w:eastAsia="Times New Roman" w:hAnsi="Consolas" w:cs="Times New Roman"/>
+          <w:color w:val="E06C75"/>
+          <w:sz w:val="24"/>
+          <w:szCs w:val="24"/>
+          <w:lang w:val="en-US"/>
+        </w:rPr>
+        <w:t>tr</w:t>
+      </w:r>
+      <w:r>
+        <w:rPr>
+          <w:rFonts w:ascii="Consolas" w:eastAsia="Times New Roman" w:hAnsi="Consolas" w:cs="Times New Roman"/>
+          <w:color w:val="ABB2BF"/>
+          <w:sz w:val="24"/>
+          <w:szCs w:val="24"/>
+          <w:lang w:val="en-US"/>
+        </w:rPr>
+        <w:t> </w:t>
+      </w:r>
+      <w:r>
+        <w:rPr>
+          <w:rFonts w:ascii="Consolas" w:eastAsia="Times New Roman" w:hAnsi="Consolas" w:cs="Times New Roman"/>
+          <w:color w:val="D19A66"/>
+          <w:sz w:val="24"/>
+          <w:szCs w:val="24"/>
+          <w:lang w:val="en-US"/>
+        </w:rPr>
+        <w:t>*</w:t>
+      </w:r>
+      <w:proofErr w:type="spellStart"/>
+      <w:r>
+        <w:rPr>
+          <w:rFonts w:ascii="Consolas" w:eastAsia="Times New Roman" w:hAnsi="Consolas" w:cs="Times New Roman"/>
+          <w:color w:val="D19A66"/>
+          <w:sz w:val="24"/>
+          <w:szCs w:val="24"/>
+          <w:lang w:val="en-US"/>
+        </w:rPr>
+        <w:t>ngFor</w:t>
+      </w:r>
+      <w:proofErr w:type="spellEnd"/>
+      <w:r>
+        <w:rPr>
+          <w:rFonts w:ascii="Consolas" w:eastAsia="Times New Roman" w:hAnsi="Consolas" w:cs="Times New Roman"/>
+          <w:color w:val="ABB2BF"/>
+          <w:sz w:val="24"/>
+          <w:szCs w:val="24"/>
+          <w:lang w:val="en-US"/>
+        </w:rPr>
+        <w:t>=</w:t>
+      </w:r>
+      <w:r>
+        <w:rPr>
+          <w:rFonts w:ascii="Consolas" w:eastAsia="Times New Roman" w:hAnsi="Consolas" w:cs="Times New Roman"/>
+          <w:color w:val="98C379"/>
+          <w:sz w:val="24"/>
+          <w:szCs w:val="24"/>
+          <w:lang w:val="en-US"/>
+        </w:rPr>
+        <w:t>"let s of students"</w:t>
+      </w:r>
+      <w:r>
+        <w:rPr>
+          <w:rFonts w:ascii="Consolas" w:eastAsia="Times New Roman" w:hAnsi="Consolas" w:cs="Times New Roman"/>
+          <w:color w:val="ABB2BF"/>
+          <w:sz w:val="24"/>
+          <w:szCs w:val="24"/>
+          <w:lang w:val="en-US"/>
+        </w:rPr>
+        <w:t>&gt;</w:t>
+      </w:r>
+    </w:p>
+    <w:p>
+      <w:pPr>
+        <w:shd w:val="clear" w:color="auto" w:fill="282C34"/>
+        <w:spacing w:after="0" w:line="330" w:lineRule="atLeast"/>
+        <w:rPr>
+          <w:rFonts w:ascii="Consolas" w:eastAsia="Times New Roman" w:hAnsi="Consolas" w:cs="Times New Roman"/>
+          <w:color w:val="BBBBBB"/>
+          <w:sz w:val="24"/>
+          <w:szCs w:val="24"/>
+          <w:lang w:val="en-US"/>
+        </w:rPr>
+      </w:pPr>
+      <w:r>
+        <w:rPr>
+          <w:rFonts w:ascii="Consolas" w:eastAsia="Times New Roman" w:hAnsi="Consolas" w:cs="Times New Roman"/>
+          <w:color w:val="BBBBBB"/>
+          <w:sz w:val="24"/>
+          <w:szCs w:val="24"/>
+          <w:lang w:val="en-US"/>
+        </w:rPr>
+        <w:t>        </w:t>
+      </w:r>
+      <w:r>
+        <w:rPr>
+          <w:rFonts w:ascii="Consolas" w:eastAsia="Times New Roman" w:hAnsi="Consolas" w:cs="Times New Roman"/>
+          <w:color w:val="ABB2BF"/>
+          <w:sz w:val="24"/>
+          <w:szCs w:val="24"/>
+          <w:lang w:val="en-US"/>
+        </w:rPr>
+        <w:t>&lt;</w:t>
+      </w:r>
+      <w:r>
+        <w:rPr>
+          <w:rFonts w:ascii="Consolas" w:eastAsia="Times New Roman" w:hAnsi="Consolas" w:cs="Times New Roman"/>
+          <w:color w:val="E06C75"/>
+          <w:sz w:val="24"/>
+          <w:szCs w:val="24"/>
+          <w:lang w:val="en-US"/>
+        </w:rPr>
+        <w:t>td</w:t>
+      </w:r>
+      <w:r>
+        <w:rPr>
+          <w:rFonts w:ascii="Consolas" w:eastAsia="Times New Roman" w:hAnsi="Consolas" w:cs="Times New Roman"/>
+          <w:color w:val="ABB2BF"/>
+          <w:sz w:val="24"/>
+          <w:szCs w:val="24"/>
+          <w:lang w:val="en-US"/>
+        </w:rPr>
+        <w:t> </w:t>
+      </w:r>
+      <w:r>
+        <w:rPr>
+          <w:rFonts w:ascii="Consolas" w:eastAsia="Times New Roman" w:hAnsi="Consolas" w:cs="Times New Roman"/>
+          <w:color w:val="D19A66"/>
+          <w:sz w:val="24"/>
+          <w:szCs w:val="24"/>
+          <w:lang w:val="en-US"/>
+        </w:rPr>
+        <w:t>[</w:t>
+      </w:r>
+      <w:proofErr w:type="spellStart"/>
+      <w:proofErr w:type="gramStart"/>
+      <w:r>
+        <w:rPr>
+          <w:rFonts w:ascii="Consolas" w:eastAsia="Times New Roman" w:hAnsi="Consolas" w:cs="Times New Roman"/>
+          <w:color w:val="D19A66"/>
+          <w:sz w:val="24"/>
+          <w:szCs w:val="24"/>
+          <w:lang w:val="en-US"/>
+        </w:rPr>
+        <w:t>style.background</w:t>
+      </w:r>
+      <w:proofErr w:type="spellEnd"/>
+      <w:proofErr w:type="gramEnd"/>
+      <w:r>
+        <w:rPr>
+          <w:rFonts w:ascii="Consolas" w:eastAsia="Times New Roman" w:hAnsi="Consolas" w:cs="Times New Roman"/>
+          <w:color w:val="D19A66"/>
+          <w:sz w:val="24"/>
+          <w:szCs w:val="24"/>
+          <w:lang w:val="en-US"/>
+        </w:rPr>
+        <w:t>-color]</w:t>
+      </w:r>
+      <w:r>
+        <w:rPr>
+          <w:rFonts w:ascii="Consolas" w:eastAsia="Times New Roman" w:hAnsi="Consolas" w:cs="Times New Roman"/>
+          <w:color w:val="ABB2BF"/>
+          <w:sz w:val="24"/>
+          <w:szCs w:val="24"/>
+          <w:lang w:val="en-US"/>
+        </w:rPr>
+        <w:t>=</w:t>
+      </w:r>
+      <w:r>
+        <w:rPr>
+          <w:rFonts w:ascii="Consolas" w:eastAsia="Times New Roman" w:hAnsi="Consolas" w:cs="Times New Roman"/>
+          <w:color w:val="98C379"/>
+          <w:sz w:val="24"/>
+          <w:szCs w:val="24"/>
+          <w:lang w:val="en-US"/>
+        </w:rPr>
+        <w:t>"'red'"</w:t>
+      </w:r>
+      <w:r>
+        <w:rPr>
+          <w:rFonts w:ascii="Consolas" w:eastAsia="Times New Roman" w:hAnsi="Consolas" w:cs="Times New Roman"/>
+          <w:color w:val="ABB2BF"/>
+          <w:sz w:val="24"/>
+          <w:szCs w:val="24"/>
+          <w:lang w:val="en-US"/>
+        </w:rPr>
+        <w:t>&gt;</w:t>
+      </w:r>
+      <w:r>
+        <w:rPr>
+          <w:rFonts w:ascii="Consolas" w:eastAsia="Times New Roman" w:hAnsi="Consolas" w:cs="Times New Roman"/>
+          <w:color w:val="BBBBBB"/>
+          <w:sz w:val="24"/>
+          <w:szCs w:val="24"/>
+          <w:lang w:val="en-US"/>
+        </w:rPr>
+        <w:t>{{</w:t>
+      </w:r>
+      <w:proofErr w:type="spellStart"/>
+      <w:r>
+        <w:rPr>
+          <w:rFonts w:ascii="Consolas" w:eastAsia="Times New Roman" w:hAnsi="Consolas" w:cs="Times New Roman"/>
+          <w:color w:val="BBBBBB"/>
+          <w:sz w:val="24"/>
+          <w:szCs w:val="24"/>
+          <w:lang w:val="en-US"/>
+        </w:rPr>
+        <w:t>s.fname</w:t>
+      </w:r>
+      <w:proofErr w:type="spellEnd"/>
+      <w:r>
+        <w:rPr>
+          <w:rFonts w:ascii="Consolas" w:eastAsia="Times New Roman" w:hAnsi="Consolas" w:cs="Times New Roman"/>
+          <w:color w:val="BBBBBB"/>
+          <w:sz w:val="24"/>
+          <w:szCs w:val="24"/>
+          <w:lang w:val="en-US"/>
+        </w:rPr>
+        <w:t>}}</w:t>
+      </w:r>
+      <w:r>
+        <w:rPr>
+          <w:rFonts w:ascii="Consolas" w:eastAsia="Times New Roman" w:hAnsi="Consolas" w:cs="Times New Roman"/>
+          <w:color w:val="ABB2BF"/>
+          <w:sz w:val="24"/>
+          <w:szCs w:val="24"/>
+          <w:lang w:val="en-US"/>
+        </w:rPr>
+        <w:t>&lt;/</w:t>
+      </w:r>
+      <w:r>
+        <w:rPr>
+          <w:rFonts w:ascii="Consolas" w:eastAsia="Times New Roman" w:hAnsi="Consolas" w:cs="Times New Roman"/>
+          <w:color w:val="E06C75"/>
+          <w:sz w:val="24"/>
+          <w:szCs w:val="24"/>
+          <w:lang w:val="en-US"/>
+        </w:rPr>
+        <w:t>td</w:t>
+      </w:r>
+      <w:r>
+        <w:rPr>
+          <w:rFonts w:ascii="Consolas" w:eastAsia="Times New Roman" w:hAnsi="Consolas" w:cs="Times New Roman"/>
+          <w:color w:val="ABB2BF"/>
+          <w:sz w:val="24"/>
+          <w:szCs w:val="24"/>
+          <w:lang w:val="en-US"/>
+        </w:rPr>
+        <w:t>&gt;</w:t>
+      </w:r>
+    </w:p>
+    <w:p>
+      <w:pPr>
+        <w:shd w:val="clear" w:color="auto" w:fill="282C34"/>
+        <w:spacing w:after="0" w:line="330" w:lineRule="atLeast"/>
+        <w:rPr>
+          <w:rFonts w:ascii="Consolas" w:eastAsia="Times New Roman" w:hAnsi="Consolas" w:cs="Times New Roman"/>
+          <w:color w:val="BBBBBB"/>
+          <w:sz w:val="24"/>
+          <w:szCs w:val="24"/>
+          <w:lang w:val="en-US"/>
+        </w:rPr>
+      </w:pPr>
+      <w:r>
+        <w:rPr>
+          <w:rFonts w:ascii="Consolas" w:eastAsia="Times New Roman" w:hAnsi="Consolas" w:cs="Times New Roman"/>
+          <w:color w:val="BBBBBB"/>
+          <w:sz w:val="24"/>
+          <w:szCs w:val="24"/>
+          <w:lang w:val="en-US"/>
+        </w:rPr>
+        <w:t>        </w:t>
+      </w:r>
+      <w:r>
+        <w:rPr>
+          <w:rFonts w:ascii="Consolas" w:eastAsia="Times New Roman" w:hAnsi="Consolas" w:cs="Times New Roman"/>
+          <w:color w:val="ABB2BF"/>
+          <w:sz w:val="24"/>
+          <w:szCs w:val="24"/>
+          <w:lang w:val="en-US"/>
+        </w:rPr>
+        <w:t>&lt;</w:t>
+      </w:r>
+      <w:r>
+        <w:rPr>
+          <w:rFonts w:ascii="Consolas" w:eastAsia="Times New Roman" w:hAnsi="Consolas" w:cs="Times New Roman"/>
+          <w:color w:val="E06C75"/>
+          <w:sz w:val="24"/>
+          <w:szCs w:val="24"/>
+          <w:lang w:val="en-US"/>
+        </w:rPr>
+        <w:t>td</w:t>
+      </w:r>
+      <w:r>
+        <w:rPr>
+          <w:rFonts w:ascii="Consolas" w:eastAsia="Times New Roman" w:hAnsi="Consolas" w:cs="Times New Roman"/>
+          <w:color w:val="ABB2BF"/>
+          <w:sz w:val="24"/>
+          <w:szCs w:val="24"/>
+          <w:lang w:val="en-US"/>
+        </w:rPr>
+        <w:t> </w:t>
+      </w:r>
+      <w:r>
+        <w:rPr>
+          <w:rFonts w:ascii="Consolas" w:eastAsia="Times New Roman" w:hAnsi="Consolas" w:cs="Times New Roman"/>
+          <w:color w:val="D19A66"/>
+          <w:sz w:val="24"/>
+          <w:szCs w:val="24"/>
+          <w:lang w:val="en-US"/>
+        </w:rPr>
+        <w:t>[</w:t>
+      </w:r>
+      <w:proofErr w:type="spellStart"/>
+      <w:proofErr w:type="gramStart"/>
+      <w:r>
+        <w:rPr>
+          <w:rFonts w:ascii="Consolas" w:eastAsia="Times New Roman" w:hAnsi="Consolas" w:cs="Times New Roman"/>
+          <w:color w:val="D19A66"/>
+          <w:sz w:val="24"/>
+          <w:szCs w:val="24"/>
+          <w:lang w:val="en-US"/>
+        </w:rPr>
+        <w:t>style.color</w:t>
+      </w:r>
+      <w:proofErr w:type="spellEnd"/>
+      <w:proofErr w:type="gramEnd"/>
+      <w:r>
+        <w:rPr>
+          <w:rFonts w:ascii="Consolas" w:eastAsia="Times New Roman" w:hAnsi="Consolas" w:cs="Times New Roman"/>
+          <w:color w:val="D19A66"/>
+          <w:sz w:val="24"/>
+          <w:szCs w:val="24"/>
+          <w:lang w:val="en-US"/>
+        </w:rPr>
+        <w:t>]</w:t>
+      </w:r>
+      <w:r>
+        <w:rPr>
+          <w:rFonts w:ascii="Consolas" w:eastAsia="Times New Roman" w:hAnsi="Consolas" w:cs="Times New Roman"/>
+          <w:color w:val="ABB2BF"/>
+          <w:sz w:val="24"/>
+          <w:szCs w:val="24"/>
+          <w:lang w:val="en-US"/>
+        </w:rPr>
+        <w:t>=</w:t>
+      </w:r>
+      <w:r>
+        <w:rPr>
+          <w:rFonts w:ascii="Consolas" w:eastAsia="Times New Roman" w:hAnsi="Consolas" w:cs="Times New Roman"/>
+          <w:color w:val="98C379"/>
+          <w:sz w:val="24"/>
+          <w:szCs w:val="24"/>
+          <w:lang w:val="en-US"/>
+        </w:rPr>
+        <w:t>"'green'"</w:t>
+      </w:r>
+      <w:r>
+        <w:rPr>
+          <w:rFonts w:ascii="Consolas" w:eastAsia="Times New Roman" w:hAnsi="Consolas" w:cs="Times New Roman"/>
+          <w:color w:val="ABB2BF"/>
+          <w:sz w:val="24"/>
+          <w:szCs w:val="24"/>
+          <w:lang w:val="en-US"/>
+        </w:rPr>
+        <w:t>&gt;</w:t>
+      </w:r>
+      <w:r>
+        <w:rPr>
+          <w:rFonts w:ascii="Consolas" w:eastAsia="Times New Roman" w:hAnsi="Consolas" w:cs="Times New Roman"/>
+          <w:color w:val="BBBBBB"/>
+          <w:sz w:val="24"/>
+          <w:szCs w:val="24"/>
+          <w:lang w:val="en-US"/>
+        </w:rPr>
+        <w:t>{{</w:t>
+      </w:r>
+      <w:proofErr w:type="spellStart"/>
+      <w:r>
+        <w:rPr>
+          <w:rFonts w:ascii="Consolas" w:eastAsia="Times New Roman" w:hAnsi="Consolas" w:cs="Times New Roman"/>
+          <w:color w:val="BBBBBB"/>
+          <w:sz w:val="24"/>
+          <w:szCs w:val="24"/>
+          <w:lang w:val="en-US"/>
+        </w:rPr>
+        <w:t>s.lname</w:t>
+      </w:r>
+      <w:proofErr w:type="spellEnd"/>
+      <w:r>
+        <w:rPr>
+          <w:rFonts w:ascii="Consolas" w:eastAsia="Times New Roman" w:hAnsi="Consolas" w:cs="Times New Roman"/>
+          <w:color w:val="BBBBBB"/>
+          <w:sz w:val="24"/>
+          <w:szCs w:val="24"/>
+          <w:lang w:val="en-US"/>
+        </w:rPr>
+        <w:t>}}</w:t>
+      </w:r>
+      <w:r>
+        <w:rPr>
+          <w:rFonts w:ascii="Consolas" w:eastAsia="Times New Roman" w:hAnsi="Consolas" w:cs="Times New Roman"/>
+          <w:color w:val="ABB2BF"/>
+          <w:sz w:val="24"/>
+          <w:szCs w:val="24"/>
+          <w:lang w:val="en-US"/>
+        </w:rPr>
+        <w:t>&lt;/</w:t>
+      </w:r>
+      <w:r>
+        <w:rPr>
+          <w:rFonts w:ascii="Consolas" w:eastAsia="Times New Roman" w:hAnsi="Consolas" w:cs="Times New Roman"/>
+          <w:color w:val="E06C75"/>
+          <w:sz w:val="24"/>
+          <w:szCs w:val="24"/>
+          <w:lang w:val="en-US"/>
+        </w:rPr>
+        <w:t>td</w:t>
+      </w:r>
+      <w:r>
+        <w:rPr>
+          <w:rFonts w:ascii="Consolas" w:eastAsia="Times New Roman" w:hAnsi="Consolas" w:cs="Times New Roman"/>
+          <w:color w:val="ABB2BF"/>
+          <w:sz w:val="24"/>
+          <w:szCs w:val="24"/>
+          <w:lang w:val="en-US"/>
+        </w:rPr>
+        <w:t>&gt;</w:t>
+      </w:r>
+    </w:p>
+    <w:p>
+      <w:pPr>
+        <w:shd w:val="clear" w:color="auto" w:fill="282C34"/>
+        <w:spacing w:after="0" w:line="330" w:lineRule="atLeast"/>
+        <w:rPr>
+          <w:rFonts w:ascii="Consolas" w:eastAsia="Times New Roman" w:hAnsi="Consolas" w:cs="Times New Roman"/>
+          <w:color w:val="BBBBBB"/>
+          <w:sz w:val="24"/>
+          <w:szCs w:val="24"/>
+          <w:lang w:val="en-US"/>
+        </w:rPr>
+      </w:pPr>
+      <w:r>
+        <w:rPr>
+          <w:rFonts w:ascii="Consolas" w:eastAsia="Times New Roman" w:hAnsi="Consolas" w:cs="Times New Roman"/>
+          <w:color w:val="BBBBBB"/>
+          <w:sz w:val="24"/>
+          <w:szCs w:val="24"/>
+          <w:lang w:val="en-US"/>
+        </w:rPr>
+        <w:t>        </w:t>
+      </w:r>
+      <w:r>
+        <w:rPr>
+          <w:rFonts w:ascii="Consolas" w:eastAsia="Times New Roman" w:hAnsi="Consolas" w:cs="Times New Roman"/>
+          <w:color w:val="ABB2BF"/>
+          <w:sz w:val="24"/>
+          <w:szCs w:val="24"/>
+          <w:lang w:val="en-US"/>
+        </w:rPr>
+        <w:t>&lt;</w:t>
+      </w:r>
+      <w:r>
+        <w:rPr>
+          <w:rFonts w:ascii="Consolas" w:eastAsia="Times New Roman" w:hAnsi="Consolas" w:cs="Times New Roman"/>
+          <w:color w:val="E06C75"/>
+          <w:sz w:val="24"/>
+          <w:szCs w:val="24"/>
+          <w:lang w:val="en-US"/>
+        </w:rPr>
+        <w:t>td</w:t>
+      </w:r>
+      <w:r>
+        <w:rPr>
+          <w:rFonts w:ascii="Consolas" w:eastAsia="Times New Roman" w:hAnsi="Consolas" w:cs="Times New Roman"/>
+          <w:color w:val="ABB2BF"/>
+          <w:sz w:val="24"/>
+          <w:szCs w:val="24"/>
+          <w:lang w:val="en-US"/>
+        </w:rPr>
+        <w:t> </w:t>
+      </w:r>
+      <w:r>
+        <w:rPr>
+          <w:rFonts w:ascii="Consolas" w:eastAsia="Times New Roman" w:hAnsi="Consolas" w:cs="Times New Roman"/>
+          <w:color w:val="D19A66"/>
+          <w:sz w:val="24"/>
+          <w:szCs w:val="24"/>
+          <w:lang w:val="en-US"/>
+        </w:rPr>
+        <w:t>[</w:t>
+      </w:r>
+      <w:proofErr w:type="spellStart"/>
+      <w:proofErr w:type="gramStart"/>
+      <w:r>
+        <w:rPr>
+          <w:rFonts w:ascii="Consolas" w:eastAsia="Times New Roman" w:hAnsi="Consolas" w:cs="Times New Roman"/>
+          <w:color w:val="D19A66"/>
+          <w:sz w:val="24"/>
+          <w:szCs w:val="24"/>
+          <w:lang w:val="en-US"/>
+        </w:rPr>
+        <w:t>style.color</w:t>
+      </w:r>
+      <w:proofErr w:type="spellEnd"/>
+      <w:proofErr w:type="gramEnd"/>
+      <w:r>
+        <w:rPr>
+          <w:rFonts w:ascii="Consolas" w:eastAsia="Times New Roman" w:hAnsi="Consolas" w:cs="Times New Roman"/>
+          <w:color w:val="D19A66"/>
+          <w:sz w:val="24"/>
+          <w:szCs w:val="24"/>
+          <w:lang w:val="en-US"/>
+        </w:rPr>
+        <w:t>]</w:t>
+      </w:r>
+      <w:r>
+        <w:rPr>
+          <w:rFonts w:ascii="Consolas" w:eastAsia="Times New Roman" w:hAnsi="Consolas" w:cs="Times New Roman"/>
+          <w:color w:val="ABB2BF"/>
+          <w:sz w:val="24"/>
+          <w:szCs w:val="24"/>
+          <w:lang w:val="en-US"/>
+        </w:rPr>
+        <w:t>=</w:t>
+      </w:r>
+      <w:r>
+        <w:rPr>
+          <w:rFonts w:ascii="Consolas" w:eastAsia="Times New Roman" w:hAnsi="Consolas" w:cs="Times New Roman"/>
+          <w:color w:val="98C379"/>
+          <w:sz w:val="24"/>
+          <w:szCs w:val="24"/>
+          <w:lang w:val="en-US"/>
+        </w:rPr>
+        <w:t>"'blue'"</w:t>
+      </w:r>
+      <w:r>
+        <w:rPr>
+          <w:rFonts w:ascii="Consolas" w:eastAsia="Times New Roman" w:hAnsi="Consolas" w:cs="Times New Roman"/>
+          <w:color w:val="ABB2BF"/>
+          <w:sz w:val="24"/>
+          <w:szCs w:val="24"/>
+          <w:lang w:val="en-US"/>
+        </w:rPr>
+        <w:t>&gt;</w:t>
+      </w:r>
+      <w:r>
+        <w:rPr>
+          <w:rFonts w:ascii="Consolas" w:eastAsia="Times New Roman" w:hAnsi="Consolas" w:cs="Times New Roman"/>
+          <w:color w:val="BBBBBB"/>
+          <w:sz w:val="24"/>
+          <w:szCs w:val="24"/>
+          <w:lang w:val="en-US"/>
+        </w:rPr>
+        <w:t>{{</w:t>
+      </w:r>
+      <w:proofErr w:type="spellStart"/>
+      <w:r>
+        <w:rPr>
+          <w:rFonts w:ascii="Consolas" w:eastAsia="Times New Roman" w:hAnsi="Consolas" w:cs="Times New Roman"/>
+          <w:color w:val="BBBBBB"/>
+          <w:sz w:val="24"/>
+          <w:szCs w:val="24"/>
+          <w:lang w:val="en-US"/>
+        </w:rPr>
+        <w:t>s.age</w:t>
+      </w:r>
+      <w:proofErr w:type="spellEnd"/>
+      <w:r>
+        <w:rPr>
+          <w:rFonts w:ascii="Consolas" w:eastAsia="Times New Roman" w:hAnsi="Consolas" w:cs="Times New Roman"/>
+          <w:color w:val="BBBBBB"/>
+          <w:sz w:val="24"/>
+          <w:szCs w:val="24"/>
+          <w:lang w:val="en-US"/>
+        </w:rPr>
+        <w:t>}}</w:t>
+      </w:r>
+      <w:r>
+        <w:rPr>
+          <w:rFonts w:ascii="Consolas" w:eastAsia="Times New Roman" w:hAnsi="Consolas" w:cs="Times New Roman"/>
+          <w:color w:val="ABB2BF"/>
+          <w:sz w:val="24"/>
+          <w:szCs w:val="24"/>
+          <w:lang w:val="en-US"/>
+        </w:rPr>
+        <w:t>&lt;/</w:t>
+      </w:r>
+      <w:r>
+        <w:rPr>
+          <w:rFonts w:ascii="Consolas" w:eastAsia="Times New Roman" w:hAnsi="Consolas" w:cs="Times New Roman"/>
+          <w:color w:val="E06C75"/>
+          <w:sz w:val="24"/>
+          <w:szCs w:val="24"/>
+          <w:lang w:val="en-US"/>
+        </w:rPr>
+        <w:t>td</w:t>
+      </w:r>
+      <w:r>
+        <w:rPr>
+          <w:rFonts w:ascii="Consolas" w:eastAsia="Times New Roman" w:hAnsi="Consolas" w:cs="Times New Roman"/>
+          <w:color w:val="ABB2BF"/>
+          <w:sz w:val="24"/>
+          <w:szCs w:val="24"/>
+          <w:lang w:val="en-US"/>
+        </w:rPr>
+        <w:t>&gt;</w:t>
+      </w:r>
+    </w:p>
+    <w:p>
+      <w:pPr>
+        <w:shd w:val="clear" w:color="auto" w:fill="282C34"/>
+        <w:spacing w:after="0" w:line="330" w:lineRule="atLeast"/>
+        <w:rPr>
+          <w:rFonts w:ascii="Consolas" w:eastAsia="Times New Roman" w:hAnsi="Consolas" w:cs="Times New Roman"/>
+          <w:color w:val="BBBBBB"/>
+          <w:sz w:val="24"/>
+          <w:szCs w:val="24"/>
+          <w:lang w:val="en-US"/>
+        </w:rPr>
+      </w:pPr>
+      <w:r>
+        <w:rPr>
+          <w:rFonts w:ascii="Consolas" w:eastAsia="Times New Roman" w:hAnsi="Consolas" w:cs="Times New Roman"/>
+          <w:color w:val="BBBBBB"/>
+          <w:sz w:val="24"/>
+          <w:szCs w:val="24"/>
+          <w:lang w:val="en-US"/>
+        </w:rPr>
+        <w:t>    </w:t>
+      </w:r>
+      <w:r>
+        <w:rPr>
+          <w:rFonts w:ascii="Consolas" w:eastAsia="Times New Roman" w:hAnsi="Consolas" w:cs="Times New Roman"/>
+          <w:color w:val="ABB2BF"/>
+          <w:sz w:val="24"/>
+          <w:szCs w:val="24"/>
+          <w:lang w:val="en-US"/>
+        </w:rPr>
+        <w:t>&lt;/</w:t>
+      </w:r>
+      <w:r>
+        <w:rPr>
+          <w:rFonts w:ascii="Consolas" w:eastAsia="Times New Roman" w:hAnsi="Consolas" w:cs="Times New Roman"/>
+          <w:color w:val="E06C75"/>
+          <w:sz w:val="24"/>
+          <w:szCs w:val="24"/>
+          <w:lang w:val="en-US"/>
+        </w:rPr>
+        <w:t>tr</w:t>
+      </w:r>
+      <w:r>
+        <w:rPr>
+          <w:rFonts w:ascii="Consolas" w:eastAsia="Times New Roman" w:hAnsi="Consolas" w:cs="Times New Roman"/>
+          <w:color w:val="ABB2BF"/>
+          <w:sz w:val="24"/>
+          <w:szCs w:val="24"/>
+          <w:lang w:val="en-US"/>
+        </w:rPr>
+        <w:t>&gt;</w:t>
+      </w:r>
+    </w:p>
+    <w:p>
+      <w:pPr>
+        <w:shd w:val="clear" w:color="auto" w:fill="282C34"/>
+        <w:spacing w:after="0" w:line="330" w:lineRule="atLeast"/>
+        <w:rPr>
+          <w:rFonts w:ascii="Consolas" w:eastAsia="Times New Roman" w:hAnsi="Consolas" w:cs="Times New Roman"/>
+          <w:color w:val="BBBBBB"/>
+          <w:sz w:val="24"/>
+          <w:szCs w:val="24"/>
+          <w:lang w:val="en-US"/>
+        </w:rPr>
+      </w:pPr>
+      <w:r>
+        <w:rPr>
+          <w:rFonts w:ascii="Consolas" w:eastAsia="Times New Roman" w:hAnsi="Consolas" w:cs="Times New Roman"/>
+          <w:color w:val="ABB2BF"/>
+          <w:sz w:val="24"/>
+          <w:szCs w:val="24"/>
+          <w:lang w:val="en-US"/>
+        </w:rPr>
+        <w:t>&lt;/</w:t>
+      </w:r>
+      <w:r>
+        <w:rPr>
+          <w:rFonts w:ascii="Consolas" w:eastAsia="Times New Roman" w:hAnsi="Consolas" w:cs="Times New Roman"/>
+          <w:color w:val="E06C75"/>
+          <w:sz w:val="24"/>
+          <w:szCs w:val="24"/>
+          <w:lang w:val="en-US"/>
+        </w:rPr>
+        <w:t>table</w:t>
+      </w:r>
+      <w:r>
+        <w:rPr>
+          <w:rFonts w:ascii="Consolas" w:eastAsia="Times New Roman" w:hAnsi="Consolas" w:cs="Times New Roman"/>
+          <w:color w:val="ABB2BF"/>
+          <w:sz w:val="24"/>
+          <w:szCs w:val="24"/>
+          <w:lang w:val="en-US"/>
+        </w:rPr>
+        <w:t>&gt;</w:t>
+      </w:r>
+    </w:p>
+    <w:p>
+      <w:pPr>
+        <w:pStyle w:val="ListParagraph"/>
+        <w:spacing w:after="0"/>
+        <w:rPr>
+          <w:rFonts w:asciiTheme="majorHAnsi" w:hAnsiTheme="majorHAnsi"/>
+          <w:b/>
+          <w:sz w:val="36"/>
+        </w:rPr>
+      </w:pPr>
+    </w:p>
+    <w:p>
+      <w:pPr>
+        <w:pStyle w:val="ListParagraph"/>
         <w:numPr>
           <w:ilvl w:val="0"/>
           <w:numId w:val="6"/>
@@ -5200,7 +6626,6 @@
         </w:rPr>
       </w:pPr>
     </w:p>
-    <w:bookmarkEnd w:id="0"/>
     <w:p>
       <w:pPr>
         <w:pStyle w:val="ListParagraph"/>

</xml_diff>

<commit_message>
Added Dynamic ngClass in for component
</commit_message>
<xml_diff>
--- a/Angular_Doc.docx
+++ b/Angular_Doc.docx
@@ -10,6 +10,7 @@
           <w:sz w:val="56"/>
         </w:rPr>
       </w:pPr>
+      <w:bookmarkStart w:id="0" w:name="_GoBack"/>
       <w:r>
         <w:rPr>
           <w:b/>
@@ -5245,8 +5246,6 @@
         </w:rPr>
         <w:t>key</w:t>
       </w:r>
-      <w:bookmarkStart w:id="0" w:name="_GoBack"/>
-      <w:bookmarkEnd w:id="0"/>
       <w:r>
         <w:rPr>
           <w:rFonts w:asciiTheme="majorHAnsi" w:hAnsiTheme="majorHAnsi"/>
@@ -6617,15 +6616,922 @@
     </w:p>
     <w:p>
       <w:pPr>
-        <w:pStyle w:val="ListParagraph"/>
         <w:spacing w:after="0"/>
-        <w:ind w:firstLine="720"/>
-        <w:rPr>
-          <w:rFonts w:asciiTheme="majorHAnsi" w:hAnsiTheme="majorHAnsi"/>
-          <w:sz w:val="28"/>
-        </w:rPr>
-      </w:pPr>
-    </w:p>
+        <w:ind w:left="720"/>
+        <w:rPr>
+          <w:rFonts w:asciiTheme="majorHAnsi" w:hAnsiTheme="majorHAnsi"/>
+          <w:sz w:val="28"/>
+        </w:rPr>
+      </w:pPr>
+      <w:r>
+        <w:rPr>
+          <w:rFonts w:asciiTheme="majorHAnsi" w:hAnsiTheme="majorHAnsi"/>
+          <w:sz w:val="28"/>
+        </w:rPr>
+        <w:t>[</w:t>
+      </w:r>
+      <w:proofErr w:type="spellStart"/>
+      <w:r>
+        <w:rPr>
+          <w:rFonts w:asciiTheme="majorHAnsi" w:hAnsiTheme="majorHAnsi"/>
+          <w:sz w:val="28"/>
+        </w:rPr>
+        <w:t>ngClass</w:t>
+      </w:r>
+      <w:proofErr w:type="spellEnd"/>
+      <w:r>
+        <w:rPr>
+          <w:rFonts w:asciiTheme="majorHAnsi" w:hAnsiTheme="majorHAnsi"/>
+          <w:sz w:val="28"/>
+        </w:rPr>
+        <w:t>]</w:t>
+      </w:r>
+      <w:proofErr w:type="gramStart"/>
+      <w:r>
+        <w:rPr>
+          <w:rFonts w:asciiTheme="majorHAnsi" w:hAnsiTheme="majorHAnsi"/>
+          <w:sz w:val="28"/>
+        </w:rPr>
+        <w:t>=”{</w:t>
+      </w:r>
+      <w:proofErr w:type="spellStart"/>
+      <w:proofErr w:type="gramEnd"/>
+      <w:r>
+        <w:rPr>
+          <w:rFonts w:asciiTheme="majorHAnsi" w:hAnsiTheme="majorHAnsi"/>
+          <w:sz w:val="28"/>
+        </w:rPr>
+        <w:t>tdata:true</w:t>
+      </w:r>
+      <w:proofErr w:type="spellEnd"/>
+      <w:r>
+        <w:rPr>
+          <w:rFonts w:asciiTheme="majorHAnsi" w:hAnsiTheme="majorHAnsi"/>
+          <w:sz w:val="28"/>
+        </w:rPr>
+        <w:t>}”</w:t>
+      </w:r>
+    </w:p>
+    <w:p>
+      <w:pPr>
+        <w:spacing w:after="0"/>
+        <w:ind w:left="720"/>
+        <w:rPr>
+          <w:rFonts w:asciiTheme="majorHAnsi" w:hAnsiTheme="majorHAnsi"/>
+          <w:sz w:val="28"/>
+        </w:rPr>
+      </w:pPr>
+      <w:proofErr w:type="spellStart"/>
+      <w:r>
+        <w:rPr>
+          <w:rFonts w:asciiTheme="majorHAnsi" w:hAnsiTheme="majorHAnsi"/>
+          <w:sz w:val="28"/>
+        </w:rPr>
+        <w:lastRenderedPageBreak/>
+        <w:t>tdata</w:t>
+      </w:r>
+      <w:proofErr w:type="spellEnd"/>
+      <w:r>
+        <w:rPr>
+          <w:rFonts w:asciiTheme="majorHAnsi" w:hAnsiTheme="majorHAnsi"/>
+          <w:sz w:val="28"/>
+        </w:rPr>
+        <w:t xml:space="preserve"> is CSS property block.</w:t>
+      </w:r>
+    </w:p>
+    <w:p>
+      <w:pPr>
+        <w:shd w:val="clear" w:color="auto" w:fill="282C34"/>
+        <w:spacing w:after="0" w:line="330" w:lineRule="atLeast"/>
+        <w:rPr>
+          <w:rFonts w:ascii="Consolas" w:eastAsia="Times New Roman" w:hAnsi="Consolas" w:cs="Times New Roman"/>
+          <w:color w:val="BBBBBB"/>
+          <w:sz w:val="24"/>
+          <w:szCs w:val="24"/>
+          <w:lang w:val="en-US"/>
+        </w:rPr>
+      </w:pPr>
+      <w:proofErr w:type="spellStart"/>
+      <w:r>
+        <w:rPr>
+          <w:rFonts w:ascii="Consolas" w:eastAsia="Times New Roman" w:hAnsi="Consolas" w:cs="Times New Roman"/>
+          <w:color w:val="ABB2BF"/>
+          <w:sz w:val="24"/>
+          <w:szCs w:val="24"/>
+          <w:lang w:val="en-US"/>
+        </w:rPr>
+        <w:t>useTData</w:t>
+      </w:r>
+      <w:proofErr w:type="spellEnd"/>
+      <w:r>
+        <w:rPr>
+          <w:rFonts w:ascii="Consolas" w:eastAsia="Times New Roman" w:hAnsi="Consolas" w:cs="Times New Roman"/>
+          <w:color w:val="56B6C2"/>
+          <w:sz w:val="24"/>
+          <w:szCs w:val="24"/>
+          <w:lang w:val="en-US"/>
+        </w:rPr>
+        <w:t>:</w:t>
+      </w:r>
+      <w:r>
+        <w:rPr>
+          <w:rFonts w:ascii="Consolas" w:eastAsia="Times New Roman" w:hAnsi="Consolas" w:cs="Times New Roman"/>
+          <w:color w:val="ABB2BF"/>
+          <w:sz w:val="24"/>
+          <w:szCs w:val="24"/>
+          <w:lang w:val="en-US"/>
+        </w:rPr>
+        <w:t> </w:t>
+      </w:r>
+      <w:proofErr w:type="spellStart"/>
+      <w:r>
+        <w:rPr>
+          <w:rFonts w:ascii="Consolas" w:eastAsia="Times New Roman" w:hAnsi="Consolas" w:cs="Times New Roman"/>
+          <w:color w:val="56B6C2"/>
+          <w:sz w:val="24"/>
+          <w:szCs w:val="24"/>
+          <w:lang w:val="en-US"/>
+        </w:rPr>
+        <w:t>boolean</w:t>
+      </w:r>
+      <w:proofErr w:type="spellEnd"/>
+      <w:r>
+        <w:rPr>
+          <w:rFonts w:ascii="Consolas" w:eastAsia="Times New Roman" w:hAnsi="Consolas" w:cs="Times New Roman"/>
+          <w:color w:val="ABB2BF"/>
+          <w:sz w:val="24"/>
+          <w:szCs w:val="24"/>
+          <w:lang w:val="en-US"/>
+        </w:rPr>
+        <w:t>;</w:t>
+      </w:r>
+    </w:p>
+    <w:p>
+      <w:pPr>
+        <w:shd w:val="clear" w:color="auto" w:fill="282C34"/>
+        <w:spacing w:after="0" w:line="330" w:lineRule="atLeast"/>
+        <w:rPr>
+          <w:rFonts w:ascii="Consolas" w:eastAsia="Times New Roman" w:hAnsi="Consolas" w:cs="Times New Roman"/>
+          <w:color w:val="BBBBBB"/>
+          <w:sz w:val="24"/>
+          <w:szCs w:val="24"/>
+          <w:lang w:val="en-US"/>
+        </w:rPr>
+      </w:pPr>
+      <w:r>
+        <w:rPr>
+          <w:rFonts w:ascii="Consolas" w:eastAsia="Times New Roman" w:hAnsi="Consolas" w:cs="Times New Roman"/>
+          <w:color w:val="ABB2BF"/>
+          <w:sz w:val="24"/>
+          <w:szCs w:val="24"/>
+          <w:lang w:val="en-US"/>
+        </w:rPr>
+        <w:t>  </w:t>
+      </w:r>
+      <w:proofErr w:type="spellStart"/>
+      <w:r>
+        <w:rPr>
+          <w:rFonts w:ascii="Consolas" w:eastAsia="Times New Roman" w:hAnsi="Consolas" w:cs="Times New Roman"/>
+          <w:color w:val="ABB2BF"/>
+          <w:sz w:val="24"/>
+          <w:szCs w:val="24"/>
+          <w:lang w:val="en-US"/>
+        </w:rPr>
+        <w:t>classObj</w:t>
+      </w:r>
+      <w:proofErr w:type="spellEnd"/>
+      <w:r>
+        <w:rPr>
+          <w:rFonts w:ascii="Consolas" w:eastAsia="Times New Roman" w:hAnsi="Consolas" w:cs="Times New Roman"/>
+          <w:color w:val="56B6C2"/>
+          <w:sz w:val="24"/>
+          <w:szCs w:val="24"/>
+          <w:lang w:val="en-US"/>
+        </w:rPr>
+        <w:t>:</w:t>
+      </w:r>
+      <w:r>
+        <w:rPr>
+          <w:rFonts w:ascii="Consolas" w:eastAsia="Times New Roman" w:hAnsi="Consolas" w:cs="Times New Roman"/>
+          <w:color w:val="ABB2BF"/>
+          <w:sz w:val="24"/>
+          <w:szCs w:val="24"/>
+          <w:lang w:val="en-US"/>
+        </w:rPr>
+        <w:t> </w:t>
+      </w:r>
+      <w:r>
+        <w:rPr>
+          <w:rFonts w:ascii="Consolas" w:eastAsia="Times New Roman" w:hAnsi="Consolas" w:cs="Times New Roman"/>
+          <w:color w:val="56B6C2"/>
+          <w:sz w:val="24"/>
+          <w:szCs w:val="24"/>
+          <w:lang w:val="en-US"/>
+        </w:rPr>
+        <w:t>object</w:t>
+      </w:r>
+      <w:r>
+        <w:rPr>
+          <w:rFonts w:ascii="Consolas" w:eastAsia="Times New Roman" w:hAnsi="Consolas" w:cs="Times New Roman"/>
+          <w:color w:val="ABB2BF"/>
+          <w:sz w:val="24"/>
+          <w:szCs w:val="24"/>
+          <w:lang w:val="en-US"/>
+        </w:rPr>
+        <w:t>;</w:t>
+      </w:r>
+    </w:p>
+    <w:p>
+      <w:pPr>
+        <w:spacing w:after="0"/>
+        <w:ind w:left="720"/>
+        <w:rPr>
+          <w:rFonts w:asciiTheme="majorHAnsi" w:hAnsiTheme="majorHAnsi"/>
+          <w:sz w:val="28"/>
+        </w:rPr>
+      </w:pPr>
+    </w:p>
+    <w:p>
+      <w:pPr>
+        <w:shd w:val="clear" w:color="auto" w:fill="282C34"/>
+        <w:spacing w:after="0" w:line="330" w:lineRule="atLeast"/>
+        <w:rPr>
+          <w:rFonts w:ascii="Consolas" w:eastAsia="Times New Roman" w:hAnsi="Consolas" w:cs="Times New Roman"/>
+          <w:color w:val="BBBBBB"/>
+          <w:sz w:val="24"/>
+          <w:szCs w:val="24"/>
+          <w:lang w:val="en-US"/>
+        </w:rPr>
+      </w:pPr>
+      <w:proofErr w:type="spellStart"/>
+      <w:proofErr w:type="gramStart"/>
+      <w:r>
+        <w:rPr>
+          <w:rFonts w:ascii="Consolas" w:eastAsia="Times New Roman" w:hAnsi="Consolas" w:cs="Times New Roman"/>
+          <w:color w:val="E06C75"/>
+          <w:sz w:val="24"/>
+          <w:szCs w:val="24"/>
+          <w:lang w:val="en-US"/>
+        </w:rPr>
+        <w:t>this</w:t>
+      </w:r>
+      <w:r>
+        <w:rPr>
+          <w:rFonts w:ascii="Consolas" w:eastAsia="Times New Roman" w:hAnsi="Consolas" w:cs="Times New Roman"/>
+          <w:color w:val="ABB2BF"/>
+          <w:sz w:val="24"/>
+          <w:szCs w:val="24"/>
+          <w:lang w:val="en-US"/>
+        </w:rPr>
+        <w:t>.</w:t>
+      </w:r>
+      <w:r>
+        <w:rPr>
+          <w:rFonts w:ascii="Consolas" w:eastAsia="Times New Roman" w:hAnsi="Consolas" w:cs="Times New Roman"/>
+          <w:color w:val="E06C75"/>
+          <w:sz w:val="24"/>
+          <w:szCs w:val="24"/>
+          <w:lang w:val="en-US"/>
+        </w:rPr>
+        <w:t>useTData</w:t>
+      </w:r>
+      <w:proofErr w:type="spellEnd"/>
+      <w:proofErr w:type="gramEnd"/>
+      <w:r>
+        <w:rPr>
+          <w:rFonts w:ascii="Consolas" w:eastAsia="Times New Roman" w:hAnsi="Consolas" w:cs="Times New Roman"/>
+          <w:color w:val="ABB2BF"/>
+          <w:sz w:val="24"/>
+          <w:szCs w:val="24"/>
+          <w:lang w:val="en-US"/>
+        </w:rPr>
+        <w:t> </w:t>
+      </w:r>
+      <w:r>
+        <w:rPr>
+          <w:rFonts w:ascii="Consolas" w:eastAsia="Times New Roman" w:hAnsi="Consolas" w:cs="Times New Roman"/>
+          <w:color w:val="56B6C2"/>
+          <w:sz w:val="24"/>
+          <w:szCs w:val="24"/>
+          <w:lang w:val="en-US"/>
+        </w:rPr>
+        <w:t>=</w:t>
+      </w:r>
+      <w:r>
+        <w:rPr>
+          <w:rFonts w:ascii="Consolas" w:eastAsia="Times New Roman" w:hAnsi="Consolas" w:cs="Times New Roman"/>
+          <w:color w:val="ABB2BF"/>
+          <w:sz w:val="24"/>
+          <w:szCs w:val="24"/>
+          <w:lang w:val="en-US"/>
+        </w:rPr>
+        <w:t> </w:t>
+      </w:r>
+      <w:r>
+        <w:rPr>
+          <w:rFonts w:ascii="Consolas" w:eastAsia="Times New Roman" w:hAnsi="Consolas" w:cs="Times New Roman"/>
+          <w:color w:val="D19A66"/>
+          <w:sz w:val="24"/>
+          <w:szCs w:val="24"/>
+          <w:lang w:val="en-US"/>
+        </w:rPr>
+        <w:t>true</w:t>
+      </w:r>
+      <w:r>
+        <w:rPr>
+          <w:rFonts w:ascii="Consolas" w:eastAsia="Times New Roman" w:hAnsi="Consolas" w:cs="Times New Roman"/>
+          <w:color w:val="ABB2BF"/>
+          <w:sz w:val="24"/>
+          <w:szCs w:val="24"/>
+          <w:lang w:val="en-US"/>
+        </w:rPr>
+        <w:t>;</w:t>
+      </w:r>
+    </w:p>
+    <w:p>
+      <w:pPr>
+        <w:shd w:val="clear" w:color="auto" w:fill="282C34"/>
+        <w:spacing w:after="0" w:line="330" w:lineRule="atLeast"/>
+        <w:rPr>
+          <w:rFonts w:ascii="Consolas" w:eastAsia="Times New Roman" w:hAnsi="Consolas" w:cs="Times New Roman"/>
+          <w:color w:val="BBBBBB"/>
+          <w:sz w:val="24"/>
+          <w:szCs w:val="24"/>
+          <w:lang w:val="en-US"/>
+        </w:rPr>
+      </w:pPr>
+      <w:proofErr w:type="spellStart"/>
+      <w:proofErr w:type="gramStart"/>
+      <w:r>
+        <w:rPr>
+          <w:rFonts w:ascii="Consolas" w:eastAsia="Times New Roman" w:hAnsi="Consolas" w:cs="Times New Roman"/>
+          <w:color w:val="E06C75"/>
+          <w:sz w:val="24"/>
+          <w:szCs w:val="24"/>
+          <w:lang w:val="en-US"/>
+        </w:rPr>
+        <w:t>this</w:t>
+      </w:r>
+      <w:r>
+        <w:rPr>
+          <w:rFonts w:ascii="Consolas" w:eastAsia="Times New Roman" w:hAnsi="Consolas" w:cs="Times New Roman"/>
+          <w:color w:val="ABB2BF"/>
+          <w:sz w:val="24"/>
+          <w:szCs w:val="24"/>
+          <w:lang w:val="en-US"/>
+        </w:rPr>
+        <w:t>.</w:t>
+      </w:r>
+      <w:r>
+        <w:rPr>
+          <w:rFonts w:ascii="Consolas" w:eastAsia="Times New Roman" w:hAnsi="Consolas" w:cs="Times New Roman"/>
+          <w:color w:val="E06C75"/>
+          <w:sz w:val="24"/>
+          <w:szCs w:val="24"/>
+          <w:lang w:val="en-US"/>
+        </w:rPr>
+        <w:t>classObj</w:t>
+      </w:r>
+      <w:proofErr w:type="spellEnd"/>
+      <w:proofErr w:type="gramEnd"/>
+      <w:r>
+        <w:rPr>
+          <w:rFonts w:ascii="Consolas" w:eastAsia="Times New Roman" w:hAnsi="Consolas" w:cs="Times New Roman"/>
+          <w:color w:val="ABB2BF"/>
+          <w:sz w:val="24"/>
+          <w:szCs w:val="24"/>
+          <w:lang w:val="en-US"/>
+        </w:rPr>
+        <w:t> </w:t>
+      </w:r>
+      <w:r>
+        <w:rPr>
+          <w:rFonts w:ascii="Consolas" w:eastAsia="Times New Roman" w:hAnsi="Consolas" w:cs="Times New Roman"/>
+          <w:color w:val="56B6C2"/>
+          <w:sz w:val="24"/>
+          <w:szCs w:val="24"/>
+          <w:lang w:val="en-US"/>
+        </w:rPr>
+        <w:t>=</w:t>
+      </w:r>
+      <w:r>
+        <w:rPr>
+          <w:rFonts w:ascii="Consolas" w:eastAsia="Times New Roman" w:hAnsi="Consolas" w:cs="Times New Roman"/>
+          <w:color w:val="ABB2BF"/>
+          <w:sz w:val="24"/>
+          <w:szCs w:val="24"/>
+          <w:lang w:val="en-US"/>
+        </w:rPr>
+        <w:t> {</w:t>
+      </w:r>
+    </w:p>
+    <w:p>
+      <w:pPr>
+        <w:shd w:val="clear" w:color="auto" w:fill="282C34"/>
+        <w:spacing w:after="0" w:line="330" w:lineRule="atLeast"/>
+        <w:rPr>
+          <w:rFonts w:ascii="Consolas" w:eastAsia="Times New Roman" w:hAnsi="Consolas" w:cs="Times New Roman"/>
+          <w:color w:val="BBBBBB"/>
+          <w:sz w:val="24"/>
+          <w:szCs w:val="24"/>
+          <w:lang w:val="en-US"/>
+        </w:rPr>
+      </w:pPr>
+      <w:r>
+        <w:rPr>
+          <w:rFonts w:ascii="Consolas" w:eastAsia="Times New Roman" w:hAnsi="Consolas" w:cs="Times New Roman"/>
+          <w:color w:val="ABB2BF"/>
+          <w:sz w:val="24"/>
+          <w:szCs w:val="24"/>
+          <w:lang w:val="en-US"/>
+        </w:rPr>
+        <w:t>  </w:t>
+      </w:r>
+      <w:proofErr w:type="spellStart"/>
+      <w:r>
+        <w:rPr>
+          <w:rFonts w:ascii="Consolas" w:eastAsia="Times New Roman" w:hAnsi="Consolas" w:cs="Times New Roman"/>
+          <w:color w:val="ABB2BF"/>
+          <w:sz w:val="24"/>
+          <w:szCs w:val="24"/>
+          <w:lang w:val="en-US"/>
+        </w:rPr>
+        <w:t>tdata</w:t>
+      </w:r>
+      <w:proofErr w:type="spellEnd"/>
+      <w:r>
+        <w:rPr>
+          <w:rFonts w:ascii="Consolas" w:eastAsia="Times New Roman" w:hAnsi="Consolas" w:cs="Times New Roman"/>
+          <w:color w:val="56B6C2"/>
+          <w:sz w:val="24"/>
+          <w:szCs w:val="24"/>
+          <w:lang w:val="en-US"/>
+        </w:rPr>
+        <w:t>:</w:t>
+      </w:r>
+      <w:r>
+        <w:rPr>
+          <w:rFonts w:ascii="Consolas" w:eastAsia="Times New Roman" w:hAnsi="Consolas" w:cs="Times New Roman"/>
+          <w:color w:val="ABB2BF"/>
+          <w:sz w:val="24"/>
+          <w:szCs w:val="24"/>
+          <w:lang w:val="en-US"/>
+        </w:rPr>
+        <w:t> </w:t>
+      </w:r>
+      <w:proofErr w:type="spellStart"/>
+      <w:proofErr w:type="gramStart"/>
+      <w:r>
+        <w:rPr>
+          <w:rFonts w:ascii="Consolas" w:eastAsia="Times New Roman" w:hAnsi="Consolas" w:cs="Times New Roman"/>
+          <w:color w:val="E06C75"/>
+          <w:sz w:val="24"/>
+          <w:szCs w:val="24"/>
+          <w:lang w:val="en-US"/>
+        </w:rPr>
+        <w:t>this</w:t>
+      </w:r>
+      <w:r>
+        <w:rPr>
+          <w:rFonts w:ascii="Consolas" w:eastAsia="Times New Roman" w:hAnsi="Consolas" w:cs="Times New Roman"/>
+          <w:color w:val="ABB2BF"/>
+          <w:sz w:val="24"/>
+          <w:szCs w:val="24"/>
+          <w:lang w:val="en-US"/>
+        </w:rPr>
+        <w:t>.</w:t>
+      </w:r>
+      <w:r>
+        <w:rPr>
+          <w:rFonts w:ascii="Consolas" w:eastAsia="Times New Roman" w:hAnsi="Consolas" w:cs="Times New Roman"/>
+          <w:color w:val="E06C75"/>
+          <w:sz w:val="24"/>
+          <w:szCs w:val="24"/>
+          <w:lang w:val="en-US"/>
+        </w:rPr>
+        <w:t>useTData</w:t>
+      </w:r>
+      <w:proofErr w:type="spellEnd"/>
+      <w:proofErr w:type="gramEnd"/>
+    </w:p>
+    <w:p>
+      <w:pPr>
+        <w:shd w:val="clear" w:color="auto" w:fill="282C34"/>
+        <w:spacing w:after="0" w:line="330" w:lineRule="atLeast"/>
+        <w:rPr>
+          <w:rFonts w:ascii="Consolas" w:eastAsia="Times New Roman" w:hAnsi="Consolas" w:cs="Times New Roman"/>
+          <w:color w:val="BBBBBB"/>
+          <w:sz w:val="24"/>
+          <w:szCs w:val="24"/>
+          <w:lang w:val="en-US"/>
+        </w:rPr>
+      </w:pPr>
+      <w:r>
+        <w:rPr>
+          <w:rFonts w:ascii="Consolas" w:eastAsia="Times New Roman" w:hAnsi="Consolas" w:cs="Times New Roman"/>
+          <w:color w:val="ABB2BF"/>
+          <w:sz w:val="24"/>
+          <w:szCs w:val="24"/>
+          <w:lang w:val="en-US"/>
+        </w:rPr>
+        <w:t>};</w:t>
+      </w:r>
+    </w:p>
+    <w:p>
+      <w:pPr>
+        <w:spacing w:after="0"/>
+        <w:rPr>
+          <w:rFonts w:asciiTheme="majorHAnsi" w:hAnsiTheme="majorHAnsi"/>
+          <w:sz w:val="28"/>
+        </w:rPr>
+      </w:pPr>
+    </w:p>
+    <w:p>
+      <w:pPr>
+        <w:shd w:val="clear" w:color="auto" w:fill="282C34"/>
+        <w:spacing w:after="0" w:line="330" w:lineRule="atLeast"/>
+        <w:rPr>
+          <w:rFonts w:ascii="Consolas" w:eastAsia="Times New Roman" w:hAnsi="Consolas" w:cs="Times New Roman"/>
+          <w:color w:val="BBBBBB"/>
+          <w:sz w:val="24"/>
+          <w:szCs w:val="24"/>
+          <w:lang w:val="en-US"/>
+        </w:rPr>
+      </w:pPr>
+      <w:proofErr w:type="gramStart"/>
+      <w:r>
+        <w:rPr>
+          <w:rFonts w:ascii="Consolas" w:eastAsia="Times New Roman" w:hAnsi="Consolas" w:cs="Times New Roman"/>
+          <w:color w:val="D19A66"/>
+          <w:sz w:val="24"/>
+          <w:szCs w:val="24"/>
+          <w:lang w:val="en-US"/>
+        </w:rPr>
+        <w:t>.</w:t>
+      </w:r>
+      <w:proofErr w:type="spellStart"/>
+      <w:r>
+        <w:rPr>
+          <w:rFonts w:ascii="Consolas" w:eastAsia="Times New Roman" w:hAnsi="Consolas" w:cs="Times New Roman"/>
+          <w:color w:val="D19A66"/>
+          <w:sz w:val="24"/>
+          <w:szCs w:val="24"/>
+          <w:lang w:val="en-US"/>
+        </w:rPr>
+        <w:t>tdata</w:t>
+      </w:r>
+      <w:proofErr w:type="spellEnd"/>
+      <w:proofErr w:type="gramEnd"/>
+      <w:r>
+        <w:rPr>
+          <w:rFonts w:ascii="Consolas" w:eastAsia="Times New Roman" w:hAnsi="Consolas" w:cs="Times New Roman"/>
+          <w:color w:val="BBBBBB"/>
+          <w:sz w:val="24"/>
+          <w:szCs w:val="24"/>
+          <w:lang w:val="en-US"/>
+        </w:rPr>
+        <w:t>{</w:t>
+      </w:r>
+    </w:p>
+    <w:p>
+      <w:pPr>
+        <w:shd w:val="clear" w:color="auto" w:fill="282C34"/>
+        <w:spacing w:after="0" w:line="330" w:lineRule="atLeast"/>
+        <w:rPr>
+          <w:rFonts w:ascii="Consolas" w:eastAsia="Times New Roman" w:hAnsi="Consolas" w:cs="Times New Roman"/>
+          <w:color w:val="BBBBBB"/>
+          <w:sz w:val="24"/>
+          <w:szCs w:val="24"/>
+          <w:lang w:val="en-US"/>
+        </w:rPr>
+      </w:pPr>
+      <w:r>
+        <w:rPr>
+          <w:rFonts w:ascii="Consolas" w:eastAsia="Times New Roman" w:hAnsi="Consolas" w:cs="Times New Roman"/>
+          <w:color w:val="BBBBBB"/>
+          <w:sz w:val="24"/>
+          <w:szCs w:val="24"/>
+          <w:lang w:val="en-US"/>
+        </w:rPr>
+        <w:t>    </w:t>
+      </w:r>
+      <w:r>
+        <w:rPr>
+          <w:rFonts w:ascii="Consolas" w:eastAsia="Times New Roman" w:hAnsi="Consolas" w:cs="Times New Roman"/>
+          <w:color w:val="ABB2BF"/>
+          <w:sz w:val="24"/>
+          <w:szCs w:val="24"/>
+          <w:lang w:val="en-US"/>
+        </w:rPr>
+        <w:t>font-size</w:t>
+      </w:r>
+      <w:r>
+        <w:rPr>
+          <w:rFonts w:ascii="Consolas" w:eastAsia="Times New Roman" w:hAnsi="Consolas" w:cs="Times New Roman"/>
+          <w:color w:val="BBBBBB"/>
+          <w:sz w:val="24"/>
+          <w:szCs w:val="24"/>
+          <w:lang w:val="en-US"/>
+        </w:rPr>
+        <w:t>:</w:t>
+      </w:r>
+      <w:r>
+        <w:rPr>
+          <w:rFonts w:ascii="Consolas" w:eastAsia="Times New Roman" w:hAnsi="Consolas" w:cs="Times New Roman"/>
+          <w:color w:val="D19A66"/>
+          <w:sz w:val="24"/>
+          <w:szCs w:val="24"/>
+          <w:lang w:val="en-US"/>
+        </w:rPr>
+        <w:t>80px</w:t>
+      </w:r>
+    </w:p>
+    <w:p>
+      <w:pPr>
+        <w:shd w:val="clear" w:color="auto" w:fill="282C34"/>
+        <w:spacing w:after="0" w:line="330" w:lineRule="atLeast"/>
+        <w:rPr>
+          <w:rFonts w:ascii="Consolas" w:eastAsia="Times New Roman" w:hAnsi="Consolas" w:cs="Times New Roman"/>
+          <w:color w:val="BBBBBB"/>
+          <w:sz w:val="24"/>
+          <w:szCs w:val="24"/>
+          <w:lang w:val="en-US"/>
+        </w:rPr>
+      </w:pPr>
+      <w:r>
+        <w:rPr>
+          <w:rFonts w:ascii="Consolas" w:eastAsia="Times New Roman" w:hAnsi="Consolas" w:cs="Times New Roman"/>
+          <w:color w:val="BBBBBB"/>
+          <w:sz w:val="24"/>
+          <w:szCs w:val="24"/>
+          <w:lang w:val="en-US"/>
+        </w:rPr>
+        <w:t>}</w:t>
+      </w:r>
+    </w:p>
+    <w:p>
+      <w:pPr>
+        <w:spacing w:after="0"/>
+        <w:rPr>
+          <w:rFonts w:asciiTheme="majorHAnsi" w:hAnsiTheme="majorHAnsi"/>
+          <w:sz w:val="28"/>
+        </w:rPr>
+      </w:pPr>
+    </w:p>
+    <w:p>
+      <w:pPr>
+        <w:shd w:val="clear" w:color="auto" w:fill="282C34"/>
+        <w:spacing w:after="0" w:line="330" w:lineRule="atLeast"/>
+        <w:rPr>
+          <w:rFonts w:ascii="Consolas" w:eastAsia="Times New Roman" w:hAnsi="Consolas" w:cs="Times New Roman"/>
+          <w:color w:val="BBBBBB"/>
+          <w:sz w:val="24"/>
+          <w:szCs w:val="24"/>
+          <w:lang w:val="en-US"/>
+        </w:rPr>
+      </w:pPr>
+      <w:r>
+        <w:rPr>
+          <w:rFonts w:ascii="Consolas" w:eastAsia="Times New Roman" w:hAnsi="Consolas" w:cs="Times New Roman"/>
+          <w:color w:val="ABB2BF"/>
+          <w:sz w:val="24"/>
+          <w:szCs w:val="24"/>
+          <w:lang w:val="en-US"/>
+        </w:rPr>
+        <w:t>&lt;</w:t>
+      </w:r>
+      <w:r>
+        <w:rPr>
+          <w:rFonts w:ascii="Consolas" w:eastAsia="Times New Roman" w:hAnsi="Consolas" w:cs="Times New Roman"/>
+          <w:color w:val="E06C75"/>
+          <w:sz w:val="24"/>
+          <w:szCs w:val="24"/>
+          <w:lang w:val="en-US"/>
+        </w:rPr>
+        <w:t>td</w:t>
+      </w:r>
+      <w:r>
+        <w:rPr>
+          <w:rFonts w:ascii="Consolas" w:eastAsia="Times New Roman" w:hAnsi="Consolas" w:cs="Times New Roman"/>
+          <w:color w:val="ABB2BF"/>
+          <w:sz w:val="24"/>
+          <w:szCs w:val="24"/>
+          <w:lang w:val="en-US"/>
+        </w:rPr>
+        <w:t> </w:t>
+      </w:r>
+      <w:r>
+        <w:rPr>
+          <w:rFonts w:ascii="Consolas" w:eastAsia="Times New Roman" w:hAnsi="Consolas" w:cs="Times New Roman"/>
+          <w:color w:val="D19A66"/>
+          <w:sz w:val="24"/>
+          <w:szCs w:val="24"/>
+          <w:lang w:val="en-US"/>
+        </w:rPr>
+        <w:t>[</w:t>
+      </w:r>
+      <w:proofErr w:type="spellStart"/>
+      <w:proofErr w:type="gramStart"/>
+      <w:r>
+        <w:rPr>
+          <w:rFonts w:ascii="Consolas" w:eastAsia="Times New Roman" w:hAnsi="Consolas" w:cs="Times New Roman"/>
+          <w:color w:val="D19A66"/>
+          <w:sz w:val="24"/>
+          <w:szCs w:val="24"/>
+          <w:lang w:val="en-US"/>
+        </w:rPr>
+        <w:t>style.color</w:t>
+      </w:r>
+      <w:proofErr w:type="spellEnd"/>
+      <w:proofErr w:type="gramEnd"/>
+      <w:r>
+        <w:rPr>
+          <w:rFonts w:ascii="Consolas" w:eastAsia="Times New Roman" w:hAnsi="Consolas" w:cs="Times New Roman"/>
+          <w:color w:val="D19A66"/>
+          <w:sz w:val="24"/>
+          <w:szCs w:val="24"/>
+          <w:lang w:val="en-US"/>
+        </w:rPr>
+        <w:t>]</w:t>
+      </w:r>
+      <w:r>
+        <w:rPr>
+          <w:rFonts w:ascii="Consolas" w:eastAsia="Times New Roman" w:hAnsi="Consolas" w:cs="Times New Roman"/>
+          <w:color w:val="ABB2BF"/>
+          <w:sz w:val="24"/>
+          <w:szCs w:val="24"/>
+          <w:lang w:val="en-US"/>
+        </w:rPr>
+        <w:t>=</w:t>
+      </w:r>
+      <w:r>
+        <w:rPr>
+          <w:rFonts w:ascii="Consolas" w:eastAsia="Times New Roman" w:hAnsi="Consolas" w:cs="Times New Roman"/>
+          <w:color w:val="98C379"/>
+          <w:sz w:val="24"/>
+          <w:szCs w:val="24"/>
+          <w:lang w:val="en-US"/>
+        </w:rPr>
+        <w:t>"color"</w:t>
+      </w:r>
+      <w:r>
+        <w:rPr>
+          <w:rFonts w:ascii="Consolas" w:eastAsia="Times New Roman" w:hAnsi="Consolas" w:cs="Times New Roman"/>
+          <w:color w:val="ABB2BF"/>
+          <w:sz w:val="24"/>
+          <w:szCs w:val="24"/>
+          <w:lang w:val="en-US"/>
+        </w:rPr>
+        <w:t> </w:t>
+      </w:r>
+      <w:r>
+        <w:rPr>
+          <w:rFonts w:ascii="Consolas" w:eastAsia="Times New Roman" w:hAnsi="Consolas" w:cs="Times New Roman"/>
+          <w:color w:val="D19A66"/>
+          <w:sz w:val="24"/>
+          <w:szCs w:val="24"/>
+          <w:lang w:val="en-US"/>
+        </w:rPr>
+        <w:t>[</w:t>
+      </w:r>
+      <w:proofErr w:type="spellStart"/>
+      <w:r>
+        <w:rPr>
+          <w:rFonts w:ascii="Consolas" w:eastAsia="Times New Roman" w:hAnsi="Consolas" w:cs="Times New Roman"/>
+          <w:color w:val="D19A66"/>
+          <w:sz w:val="24"/>
+          <w:szCs w:val="24"/>
+          <w:lang w:val="en-US"/>
+        </w:rPr>
+        <w:t>ngClass</w:t>
+      </w:r>
+      <w:proofErr w:type="spellEnd"/>
+      <w:r>
+        <w:rPr>
+          <w:rFonts w:ascii="Consolas" w:eastAsia="Times New Roman" w:hAnsi="Consolas" w:cs="Times New Roman"/>
+          <w:color w:val="D19A66"/>
+          <w:sz w:val="24"/>
+          <w:szCs w:val="24"/>
+          <w:lang w:val="en-US"/>
+        </w:rPr>
+        <w:t>]</w:t>
+      </w:r>
+      <w:r>
+        <w:rPr>
+          <w:rFonts w:ascii="Consolas" w:eastAsia="Times New Roman" w:hAnsi="Consolas" w:cs="Times New Roman"/>
+          <w:color w:val="ABB2BF"/>
+          <w:sz w:val="24"/>
+          <w:szCs w:val="24"/>
+          <w:lang w:val="en-US"/>
+        </w:rPr>
+        <w:t>=</w:t>
+      </w:r>
+      <w:r>
+        <w:rPr>
+          <w:rFonts w:ascii="Consolas" w:eastAsia="Times New Roman" w:hAnsi="Consolas" w:cs="Times New Roman"/>
+          <w:color w:val="98C379"/>
+          <w:sz w:val="24"/>
+          <w:szCs w:val="24"/>
+          <w:lang w:val="en-US"/>
+        </w:rPr>
+        <w:t>"</w:t>
+      </w:r>
+      <w:proofErr w:type="spellStart"/>
+      <w:r>
+        <w:rPr>
+          <w:rFonts w:ascii="Consolas" w:eastAsia="Times New Roman" w:hAnsi="Consolas" w:cs="Times New Roman"/>
+          <w:color w:val="98C379"/>
+          <w:sz w:val="24"/>
+          <w:szCs w:val="24"/>
+          <w:lang w:val="en-US"/>
+        </w:rPr>
+        <w:t>classObj</w:t>
+      </w:r>
+      <w:proofErr w:type="spellEnd"/>
+      <w:r>
+        <w:rPr>
+          <w:rFonts w:ascii="Consolas" w:eastAsia="Times New Roman" w:hAnsi="Consolas" w:cs="Times New Roman"/>
+          <w:color w:val="98C379"/>
+          <w:sz w:val="24"/>
+          <w:szCs w:val="24"/>
+          <w:lang w:val="en-US"/>
+        </w:rPr>
+        <w:t>"</w:t>
+      </w:r>
+      <w:r>
+        <w:rPr>
+          <w:rFonts w:ascii="Consolas" w:eastAsia="Times New Roman" w:hAnsi="Consolas" w:cs="Times New Roman"/>
+          <w:color w:val="ABB2BF"/>
+          <w:sz w:val="24"/>
+          <w:szCs w:val="24"/>
+          <w:lang w:val="en-US"/>
+        </w:rPr>
+        <w:t>&gt;</w:t>
+      </w:r>
+      <w:r>
+        <w:rPr>
+          <w:rFonts w:ascii="Consolas" w:eastAsia="Times New Roman" w:hAnsi="Consolas" w:cs="Times New Roman"/>
+          <w:color w:val="BBBBBB"/>
+          <w:sz w:val="24"/>
+          <w:szCs w:val="24"/>
+          <w:lang w:val="en-US"/>
+        </w:rPr>
+        <w:t>{{</w:t>
+      </w:r>
+      <w:proofErr w:type="spellStart"/>
+      <w:r>
+        <w:rPr>
+          <w:rFonts w:ascii="Consolas" w:eastAsia="Times New Roman" w:hAnsi="Consolas" w:cs="Times New Roman"/>
+          <w:color w:val="BBBBBB"/>
+          <w:sz w:val="24"/>
+          <w:szCs w:val="24"/>
+          <w:lang w:val="en-US"/>
+        </w:rPr>
+        <w:t>s.age</w:t>
+      </w:r>
+      <w:proofErr w:type="spellEnd"/>
+      <w:r>
+        <w:rPr>
+          <w:rFonts w:ascii="Consolas" w:eastAsia="Times New Roman" w:hAnsi="Consolas" w:cs="Times New Roman"/>
+          <w:color w:val="BBBBBB"/>
+          <w:sz w:val="24"/>
+          <w:szCs w:val="24"/>
+          <w:lang w:val="en-US"/>
+        </w:rPr>
+        <w:t>}}</w:t>
+      </w:r>
+      <w:r>
+        <w:rPr>
+          <w:rFonts w:ascii="Consolas" w:eastAsia="Times New Roman" w:hAnsi="Consolas" w:cs="Times New Roman"/>
+          <w:color w:val="ABB2BF"/>
+          <w:sz w:val="24"/>
+          <w:szCs w:val="24"/>
+          <w:lang w:val="en-US"/>
+        </w:rPr>
+        <w:t>&lt;/</w:t>
+      </w:r>
+      <w:r>
+        <w:rPr>
+          <w:rFonts w:ascii="Consolas" w:eastAsia="Times New Roman" w:hAnsi="Consolas" w:cs="Times New Roman"/>
+          <w:color w:val="E06C75"/>
+          <w:sz w:val="24"/>
+          <w:szCs w:val="24"/>
+          <w:lang w:val="en-US"/>
+        </w:rPr>
+        <w:t>td</w:t>
+      </w:r>
+      <w:r>
+        <w:rPr>
+          <w:rFonts w:ascii="Consolas" w:eastAsia="Times New Roman" w:hAnsi="Consolas" w:cs="Times New Roman"/>
+          <w:color w:val="ABB2BF"/>
+          <w:sz w:val="24"/>
+          <w:szCs w:val="24"/>
+          <w:lang w:val="en-US"/>
+        </w:rPr>
+        <w:t>&gt;</w:t>
+      </w:r>
+    </w:p>
+    <w:bookmarkEnd w:id="0"/>
     <w:p>
       <w:pPr>
         <w:pStyle w:val="ListParagraph"/>

</xml_diff>

<commit_message>
Added Dependency Injection in Angular_Doc
</commit_message>
<xml_diff>
--- a/Angular_Doc.docx
+++ b/Angular_Doc.docx
@@ -2810,14 +2810,7 @@
           <w:rFonts w:asciiTheme="majorHAnsi" w:hAnsiTheme="majorHAnsi"/>
           <w:sz w:val="28"/>
         </w:rPr>
-        <w:t>app.component.</w:t>
-      </w:r>
-      <w:r>
-        <w:rPr>
-          <w:rFonts w:asciiTheme="majorHAnsi" w:hAnsiTheme="majorHAnsi"/>
-          <w:sz w:val="28"/>
-        </w:rPr>
-        <w:t xml:space="preserve">html and app.component.css are used to define html and </w:t>
+        <w:t xml:space="preserve">app.component.html and app.component.css are used to define html and </w:t>
       </w:r>
       <w:proofErr w:type="spellStart"/>
       <w:r>
@@ -4569,21 +4562,7 @@
           <w:rFonts w:asciiTheme="majorHAnsi" w:hAnsiTheme="majorHAnsi"/>
           <w:sz w:val="28"/>
         </w:rPr>
-        <w:t xml:space="preserve">Directives are attributes that we add to our </w:t>
-      </w:r>
-      <w:r>
-        <w:rPr>
-          <w:rFonts w:asciiTheme="majorHAnsi" w:hAnsiTheme="majorHAnsi"/>
-          <w:sz w:val="28"/>
-        </w:rPr>
-        <w:t>html</w:t>
-      </w:r>
-      <w:r>
-        <w:rPr>
-          <w:rFonts w:asciiTheme="majorHAnsi" w:hAnsiTheme="majorHAnsi"/>
-          <w:sz w:val="28"/>
-        </w:rPr>
-        <w:t xml:space="preserve"> elements which will dynamically affect the HTML DOM that gets generated when our page is rendered.</w:t>
+        <w:t>Directives are attributes that we add to our html elements which will dynamically affect the HTML DOM that gets generated when our page is rendered.</w:t>
       </w:r>
     </w:p>
     <w:p>
@@ -4886,14 +4865,7 @@
           <w:rFonts w:asciiTheme="majorHAnsi" w:hAnsiTheme="majorHAnsi"/>
           <w:sz w:val="28"/>
         </w:rPr>
-        <w:t>=”</w:t>
-      </w:r>
-      <w:r>
-        <w:rPr>
-          <w:rFonts w:asciiTheme="majorHAnsi" w:hAnsiTheme="majorHAnsi"/>
-          <w:sz w:val="28"/>
-        </w:rPr>
-        <w:t>two</w:t>
+        <w:t>=”two</w:t>
       </w:r>
       <w:proofErr w:type="gramEnd"/>
       <w:r>
@@ -7531,15 +7503,81 @@
         <w:t>&gt;</w:t>
       </w:r>
     </w:p>
-    <w:bookmarkEnd w:id="0"/>
-    <w:p>
-      <w:pPr>
-        <w:pStyle w:val="ListParagraph"/>
+    <w:p>
+      <w:pPr>
+        <w:spacing w:after="0"/>
+        <w:rPr>
+          <w:rFonts w:asciiTheme="majorHAnsi" w:hAnsiTheme="majorHAnsi"/>
+          <w:sz w:val="28"/>
+        </w:rPr>
+      </w:pPr>
+    </w:p>
+    <w:p>
+      <w:pPr>
         <w:spacing w:after="0"/>
         <w:rPr>
           <w:rFonts w:asciiTheme="majorHAnsi" w:hAnsiTheme="majorHAnsi"/>
           <w:b/>
           <w:sz w:val="36"/>
+        </w:rPr>
+      </w:pPr>
+      <w:r>
+        <w:rPr>
+          <w:rFonts w:asciiTheme="majorHAnsi" w:hAnsiTheme="majorHAnsi"/>
+          <w:b/>
+          <w:sz w:val="36"/>
+        </w:rPr>
+        <w:t>Services</w:t>
+      </w:r>
+    </w:p>
+    <w:p>
+      <w:pPr>
+        <w:spacing w:after="0"/>
+        <w:rPr>
+          <w:rFonts w:asciiTheme="majorHAnsi" w:hAnsiTheme="majorHAnsi"/>
+          <w:b/>
+          <w:sz w:val="36"/>
+        </w:rPr>
+      </w:pPr>
+      <w:r>
+        <w:rPr>
+          <w:rFonts w:asciiTheme="majorHAnsi" w:hAnsiTheme="majorHAnsi"/>
+          <w:b/>
+          <w:sz w:val="36"/>
+        </w:rPr>
+        <w:t>Dependency Injection</w:t>
+      </w:r>
+    </w:p>
+    <w:p>
+      <w:pPr>
+        <w:spacing w:after="0"/>
+        <w:rPr>
+          <w:rFonts w:asciiTheme="majorHAnsi" w:hAnsiTheme="majorHAnsi"/>
+          <w:sz w:val="28"/>
+        </w:rPr>
+      </w:pPr>
+      <w:r>
+        <w:rPr>
+          <w:rFonts w:asciiTheme="majorHAnsi" w:hAnsiTheme="majorHAnsi"/>
+          <w:sz w:val="28"/>
+        </w:rPr>
+        <w:t>D</w:t>
+      </w:r>
+      <w:r>
+        <w:rPr>
+          <w:rFonts w:asciiTheme="majorHAnsi" w:hAnsiTheme="majorHAnsi"/>
+          <w:sz w:val="28"/>
+        </w:rPr>
+        <w:t>ependency injection is a technique whereby one object supplies the dependencies of another object. A "dependency" is an object that can be used, for example as a service.</w:t>
+      </w:r>
+    </w:p>
+    <w:bookmarkEnd w:id="0"/>
+    <w:p>
+      <w:pPr>
+        <w:spacing w:after="0"/>
+        <w:rPr>
+          <w:rFonts w:asciiTheme="majorHAnsi" w:hAnsiTheme="majorHAnsi"/>
+          <w:sz w:val="28"/>
         </w:rPr>
       </w:pPr>
     </w:p>
@@ -8336,7 +8374,7 @@
     <w:lsdException w:name="Table Web 2" w:semiHidden="1" w:unhideWhenUsed="1"/>
     <w:lsdException w:name="Table Web 3" w:semiHidden="1" w:unhideWhenUsed="1"/>
     <w:lsdException w:name="Balloon Text" w:semiHidden="1" w:unhideWhenUsed="1"/>
-    <w:lsdException w:name="Table Grid" w:semiHidden="1" w:uiPriority="59" w:unhideWhenUsed="1"/>
+    <w:lsdException w:name="Table Grid" w:uiPriority="59"/>
     <w:lsdException w:name="Table Theme" w:semiHidden="1" w:unhideWhenUsed="1"/>
     <w:lsdException w:name="Placeholder Text" w:semiHidden="1"/>
     <w:lsdException w:name="No Spacing" w:uiPriority="1" w:qFormat="1"/>

</xml_diff>

<commit_message>
Added new aangular directory countries
</commit_message>
<xml_diff>
--- a/Angular_Doc.docx
+++ b/Angular_Doc.docx
@@ -7571,7 +7571,6 @@
         <w:t>ependency injection is a technique whereby one object supplies the dependencies of another object. A "dependency" is an object that can be used, for example as a service.</w:t>
       </w:r>
     </w:p>
-    <w:bookmarkEnd w:id="0"/>
     <w:p>
       <w:pPr>
         <w:spacing w:after="0"/>
@@ -7580,6 +7579,431 @@
           <w:sz w:val="28"/>
         </w:rPr>
       </w:pPr>
+      <w:r>
+        <w:rPr>
+          <w:rFonts w:asciiTheme="majorHAnsi" w:hAnsiTheme="majorHAnsi"/>
+          <w:sz w:val="28"/>
+        </w:rPr>
+        <w:t xml:space="preserve">To do dependency injection in angular, first register any dependency in </w:t>
+      </w:r>
+      <w:proofErr w:type="spellStart"/>
+      <w:r>
+        <w:rPr>
+          <w:rFonts w:asciiTheme="majorHAnsi" w:hAnsiTheme="majorHAnsi"/>
+          <w:sz w:val="28"/>
+        </w:rPr>
+        <w:t>NgModule</w:t>
+      </w:r>
+      <w:proofErr w:type="spellEnd"/>
+      <w:r>
+        <w:rPr>
+          <w:rFonts w:asciiTheme="majorHAnsi" w:hAnsiTheme="majorHAnsi"/>
+          <w:sz w:val="28"/>
+        </w:rPr>
+        <w:t>.</w:t>
+      </w:r>
+    </w:p>
+    <w:p>
+      <w:pPr>
+        <w:spacing w:after="0"/>
+        <w:rPr>
+          <w:rFonts w:asciiTheme="majorHAnsi" w:hAnsiTheme="majorHAnsi"/>
+          <w:sz w:val="28"/>
+        </w:rPr>
+      </w:pPr>
+      <w:proofErr w:type="gramStart"/>
+      <w:r>
+        <w:rPr>
+          <w:rFonts w:asciiTheme="majorHAnsi" w:hAnsiTheme="majorHAnsi"/>
+          <w:sz w:val="28"/>
+        </w:rPr>
+        <w:t>Ex:-</w:t>
+      </w:r>
+      <w:proofErr w:type="gramEnd"/>
+    </w:p>
+    <w:p>
+      <w:pPr>
+        <w:spacing w:after="0"/>
+        <w:rPr>
+          <w:rFonts w:asciiTheme="majorHAnsi" w:hAnsiTheme="majorHAnsi"/>
+          <w:sz w:val="28"/>
+        </w:rPr>
+      </w:pPr>
+      <w:r>
+        <w:rPr>
+          <w:rFonts w:asciiTheme="majorHAnsi" w:hAnsiTheme="majorHAnsi"/>
+          <w:sz w:val="28"/>
+        </w:rPr>
+        <w:t>Import {</w:t>
+      </w:r>
+      <w:proofErr w:type="spellStart"/>
+      <w:r>
+        <w:rPr>
+          <w:rFonts w:asciiTheme="majorHAnsi" w:hAnsiTheme="majorHAnsi"/>
+          <w:sz w:val="28"/>
+        </w:rPr>
+        <w:t>LoginService</w:t>
+      </w:r>
+      <w:proofErr w:type="spellEnd"/>
+      <w:r>
+        <w:rPr>
+          <w:rFonts w:asciiTheme="majorHAnsi" w:hAnsiTheme="majorHAnsi"/>
+          <w:sz w:val="28"/>
+        </w:rPr>
+        <w:t>} from ‘../services/</w:t>
+      </w:r>
+      <w:proofErr w:type="spellStart"/>
+      <w:r>
+        <w:rPr>
+          <w:rFonts w:asciiTheme="majorHAnsi" w:hAnsiTheme="majorHAnsi"/>
+          <w:sz w:val="28"/>
+        </w:rPr>
+        <w:t>login.service</w:t>
+      </w:r>
+      <w:proofErr w:type="spellEnd"/>
+      <w:r>
+        <w:rPr>
+          <w:rFonts w:asciiTheme="majorHAnsi" w:hAnsiTheme="majorHAnsi"/>
+          <w:sz w:val="28"/>
+        </w:rPr>
+        <w:t>’;</w:t>
+      </w:r>
+    </w:p>
+    <w:p>
+      <w:pPr>
+        <w:spacing w:after="0"/>
+        <w:rPr>
+          <w:rFonts w:asciiTheme="majorHAnsi" w:hAnsiTheme="majorHAnsi"/>
+          <w:sz w:val="28"/>
+        </w:rPr>
+      </w:pPr>
+      <w:r>
+        <w:rPr>
+          <w:rFonts w:asciiTheme="majorHAnsi" w:hAnsiTheme="majorHAnsi"/>
+          <w:sz w:val="28"/>
+        </w:rPr>
+        <w:t>@</w:t>
+      </w:r>
+      <w:proofErr w:type="spellStart"/>
+      <w:proofErr w:type="gramStart"/>
+      <w:r>
+        <w:rPr>
+          <w:rFonts w:asciiTheme="majorHAnsi" w:hAnsiTheme="majorHAnsi"/>
+          <w:sz w:val="28"/>
+        </w:rPr>
+        <w:t>NgModule</w:t>
+      </w:r>
+      <w:proofErr w:type="spellEnd"/>
+      <w:r>
+        <w:rPr>
+          <w:rFonts w:asciiTheme="majorHAnsi" w:hAnsiTheme="majorHAnsi"/>
+          <w:sz w:val="28"/>
+        </w:rPr>
+        <w:t>(</w:t>
+      </w:r>
+      <w:proofErr w:type="gramEnd"/>
+      <w:r>
+        <w:rPr>
+          <w:rFonts w:asciiTheme="majorHAnsi" w:hAnsiTheme="majorHAnsi"/>
+          <w:sz w:val="28"/>
+        </w:rPr>
+        <w:t>{</w:t>
+      </w:r>
+    </w:p>
+    <w:p>
+      <w:pPr>
+        <w:spacing w:after="0"/>
+        <w:rPr>
+          <w:rFonts w:asciiTheme="majorHAnsi" w:hAnsiTheme="majorHAnsi"/>
+          <w:sz w:val="28"/>
+        </w:rPr>
+      </w:pPr>
+      <w:r>
+        <w:rPr>
+          <w:rFonts w:asciiTheme="majorHAnsi" w:hAnsiTheme="majorHAnsi"/>
+          <w:sz w:val="28"/>
+        </w:rPr>
+        <w:tab/>
+      </w:r>
+      <w:proofErr w:type="gramStart"/>
+      <w:r>
+        <w:rPr>
+          <w:rFonts w:asciiTheme="majorHAnsi" w:hAnsiTheme="majorHAnsi"/>
+          <w:sz w:val="28"/>
+        </w:rPr>
+        <w:t>Providers:[</w:t>
+      </w:r>
+      <w:proofErr w:type="gramEnd"/>
+    </w:p>
+    <w:p>
+      <w:pPr>
+        <w:spacing w:after="0"/>
+        <w:rPr>
+          <w:rFonts w:asciiTheme="majorHAnsi" w:hAnsiTheme="majorHAnsi"/>
+          <w:sz w:val="28"/>
+        </w:rPr>
+      </w:pPr>
+      <w:r>
+        <w:rPr>
+          <w:rFonts w:asciiTheme="majorHAnsi" w:hAnsiTheme="majorHAnsi"/>
+          <w:sz w:val="28"/>
+        </w:rPr>
+        <w:tab/>
+      </w:r>
+      <w:r>
+        <w:rPr>
+          <w:rFonts w:asciiTheme="majorHAnsi" w:hAnsiTheme="majorHAnsi"/>
+          <w:sz w:val="28"/>
+        </w:rPr>
+        <w:tab/>
+      </w:r>
+      <w:proofErr w:type="spellStart"/>
+      <w:r>
+        <w:rPr>
+          <w:rFonts w:asciiTheme="majorHAnsi" w:hAnsiTheme="majorHAnsi"/>
+          <w:sz w:val="28"/>
+        </w:rPr>
+        <w:t>LoginService</w:t>
+      </w:r>
+      <w:proofErr w:type="spellEnd"/>
+    </w:p>
+    <w:p>
+      <w:pPr>
+        <w:spacing w:after="0"/>
+        <w:rPr>
+          <w:rFonts w:asciiTheme="majorHAnsi" w:hAnsiTheme="majorHAnsi"/>
+          <w:sz w:val="28"/>
+        </w:rPr>
+      </w:pPr>
+      <w:r>
+        <w:rPr>
+          <w:rFonts w:asciiTheme="majorHAnsi" w:hAnsiTheme="majorHAnsi"/>
+          <w:sz w:val="28"/>
+        </w:rPr>
+        <w:tab/>
+      </w:r>
+      <w:r>
+        <w:rPr>
+          <w:rFonts w:asciiTheme="majorHAnsi" w:hAnsiTheme="majorHAnsi"/>
+          <w:sz w:val="28"/>
+        </w:rPr>
+        <w:tab/>
+        <w:t>]</w:t>
+      </w:r>
+    </w:p>
+    <w:p>
+      <w:pPr>
+        <w:spacing w:after="0"/>
+        <w:rPr>
+          <w:rFonts w:asciiTheme="majorHAnsi" w:hAnsiTheme="majorHAnsi"/>
+          <w:sz w:val="28"/>
+        </w:rPr>
+      </w:pPr>
+      <w:r>
+        <w:rPr>
+          <w:rFonts w:asciiTheme="majorHAnsi" w:hAnsiTheme="majorHAnsi"/>
+          <w:sz w:val="28"/>
+        </w:rPr>
+        <w:t>})</w:t>
+      </w:r>
+    </w:p>
+    <w:p>
+      <w:pPr>
+        <w:spacing w:after="0"/>
+        <w:rPr>
+          <w:rFonts w:asciiTheme="majorHAnsi" w:hAnsiTheme="majorHAnsi"/>
+          <w:sz w:val="28"/>
+        </w:rPr>
+      </w:pPr>
+      <w:r>
+        <w:rPr>
+          <w:rFonts w:asciiTheme="majorHAnsi" w:hAnsiTheme="majorHAnsi"/>
+          <w:sz w:val="28"/>
+        </w:rPr>
+        <w:t>Second, inject the dependency</w:t>
+      </w:r>
+    </w:p>
+    <w:p>
+      <w:pPr>
+        <w:spacing w:after="0"/>
+        <w:rPr>
+          <w:rFonts w:asciiTheme="majorHAnsi" w:hAnsiTheme="majorHAnsi"/>
+          <w:sz w:val="28"/>
+        </w:rPr>
+      </w:pPr>
+      <w:proofErr w:type="gramStart"/>
+      <w:r>
+        <w:rPr>
+          <w:rFonts w:asciiTheme="majorHAnsi" w:hAnsiTheme="majorHAnsi"/>
+          <w:sz w:val="28"/>
+        </w:rPr>
+        <w:t>Ex:-</w:t>
+      </w:r>
+      <w:proofErr w:type="gramEnd"/>
+    </w:p>
+    <w:p>
+      <w:pPr>
+        <w:spacing w:after="0"/>
+        <w:rPr>
+          <w:rFonts w:asciiTheme="majorHAnsi" w:hAnsiTheme="majorHAnsi"/>
+          <w:sz w:val="28"/>
+        </w:rPr>
+      </w:pPr>
+      <w:r>
+        <w:rPr>
+          <w:rFonts w:asciiTheme="majorHAnsi" w:hAnsiTheme="majorHAnsi"/>
+          <w:sz w:val="28"/>
+        </w:rPr>
+        <w:t>Import {</w:t>
+      </w:r>
+      <w:proofErr w:type="spellStart"/>
+      <w:r>
+        <w:rPr>
+          <w:rFonts w:asciiTheme="majorHAnsi" w:hAnsiTheme="majorHAnsi"/>
+          <w:sz w:val="28"/>
+        </w:rPr>
+        <w:t>LoginService</w:t>
+      </w:r>
+      <w:proofErr w:type="spellEnd"/>
+      <w:r>
+        <w:rPr>
+          <w:rFonts w:asciiTheme="majorHAnsi" w:hAnsiTheme="majorHAnsi"/>
+          <w:sz w:val="28"/>
+        </w:rPr>
+        <w:t>} from ‘../services/</w:t>
+      </w:r>
+      <w:proofErr w:type="spellStart"/>
+      <w:r>
+        <w:rPr>
+          <w:rFonts w:asciiTheme="majorHAnsi" w:hAnsiTheme="majorHAnsi"/>
+          <w:sz w:val="28"/>
+        </w:rPr>
+        <w:t>user.service</w:t>
+      </w:r>
+      <w:proofErr w:type="spellEnd"/>
+      <w:r>
+        <w:rPr>
+          <w:rFonts w:asciiTheme="majorHAnsi" w:hAnsiTheme="majorHAnsi"/>
+          <w:sz w:val="28"/>
+        </w:rPr>
+        <w:t>’;</w:t>
+      </w:r>
+    </w:p>
+    <w:p>
+      <w:pPr>
+        <w:spacing w:after="0"/>
+        <w:rPr>
+          <w:rFonts w:asciiTheme="majorHAnsi" w:hAnsiTheme="majorHAnsi"/>
+          <w:sz w:val="28"/>
+        </w:rPr>
+      </w:pPr>
+      <w:r>
+        <w:rPr>
+          <w:rFonts w:asciiTheme="majorHAnsi" w:hAnsiTheme="majorHAnsi"/>
+          <w:sz w:val="28"/>
+        </w:rPr>
+        <w:t xml:space="preserve">Class </w:t>
+      </w:r>
+      <w:proofErr w:type="spellStart"/>
+      <w:proofErr w:type="gramStart"/>
+      <w:r>
+        <w:rPr>
+          <w:rFonts w:asciiTheme="majorHAnsi" w:hAnsiTheme="majorHAnsi"/>
+          <w:sz w:val="28"/>
+        </w:rPr>
+        <w:t>LoginComponent</w:t>
+      </w:r>
+      <w:proofErr w:type="spellEnd"/>
+      <w:r>
+        <w:rPr>
+          <w:rFonts w:asciiTheme="majorHAnsi" w:hAnsiTheme="majorHAnsi"/>
+          <w:sz w:val="28"/>
+        </w:rPr>
+        <w:t>{</w:t>
+      </w:r>
+      <w:proofErr w:type="gramEnd"/>
+    </w:p>
+    <w:p>
+      <w:pPr>
+        <w:spacing w:after="0"/>
+        <w:rPr>
+          <w:rFonts w:asciiTheme="majorHAnsi" w:hAnsiTheme="majorHAnsi"/>
+          <w:sz w:val="28"/>
+        </w:rPr>
+      </w:pPr>
+      <w:r>
+        <w:rPr>
+          <w:rFonts w:asciiTheme="majorHAnsi" w:hAnsiTheme="majorHAnsi"/>
+          <w:sz w:val="28"/>
+        </w:rPr>
+        <w:tab/>
+      </w:r>
+      <w:proofErr w:type="gramStart"/>
+      <w:r>
+        <w:rPr>
+          <w:rFonts w:asciiTheme="majorHAnsi" w:hAnsiTheme="majorHAnsi"/>
+          <w:sz w:val="28"/>
+        </w:rPr>
+        <w:t>Constructor(</w:t>
+      </w:r>
+      <w:proofErr w:type="gramEnd"/>
+      <w:r>
+        <w:rPr>
+          <w:rFonts w:asciiTheme="majorHAnsi" w:hAnsiTheme="majorHAnsi"/>
+          <w:sz w:val="28"/>
+        </w:rPr>
+        <w:t xml:space="preserve">private </w:t>
+      </w:r>
+      <w:proofErr w:type="spellStart"/>
+      <w:r>
+        <w:rPr>
+          <w:rFonts w:asciiTheme="majorHAnsi" w:hAnsiTheme="majorHAnsi"/>
+          <w:sz w:val="28"/>
+        </w:rPr>
+        <w:t>loginService:LoginService</w:t>
+      </w:r>
+      <w:proofErr w:type="spellEnd"/>
+      <w:r>
+        <w:rPr>
+          <w:rFonts w:asciiTheme="majorHAnsi" w:hAnsiTheme="majorHAnsi"/>
+          <w:sz w:val="28"/>
+        </w:rPr>
+        <w:t>){</w:t>
+      </w:r>
+    </w:p>
+    <w:p>
+      <w:pPr>
+        <w:spacing w:after="0"/>
+        <w:rPr>
+          <w:rFonts w:asciiTheme="majorHAnsi" w:hAnsiTheme="majorHAnsi"/>
+          <w:sz w:val="28"/>
+        </w:rPr>
+      </w:pPr>
+      <w:r>
+        <w:rPr>
+          <w:rFonts w:asciiTheme="majorHAnsi" w:hAnsiTheme="majorHAnsi"/>
+          <w:sz w:val="28"/>
+        </w:rPr>
+        <w:tab/>
+        <w:t>}</w:t>
+      </w:r>
+    </w:p>
+    <w:p>
+      <w:pPr>
+        <w:spacing w:after="0"/>
+        <w:rPr>
+          <w:rFonts w:asciiTheme="majorHAnsi" w:hAnsiTheme="majorHAnsi"/>
+          <w:sz w:val="28"/>
+        </w:rPr>
+      </w:pPr>
+      <w:r>
+        <w:rPr>
+          <w:rFonts w:asciiTheme="majorHAnsi" w:hAnsiTheme="majorHAnsi"/>
+          <w:sz w:val="28"/>
+        </w:rPr>
+        <w:t>}</w:t>
+      </w:r>
+      <w:bookmarkEnd w:id="0"/>
     </w:p>
     <w:sectPr>
       <w:pgSz w:w="11906" w:h="16838"/>

</xml_diff>

<commit_message>
Modified Angular_Doc, adding content about services
</commit_message>
<xml_diff>
--- a/Angular_Doc.docx
+++ b/Angular_Doc.docx
@@ -8003,7 +8003,4282 @@
         </w:rPr>
         <w:t>}</w:t>
       </w:r>
-      <w:bookmarkEnd w:id="0"/>
+    </w:p>
+    <w:p>
+      <w:pPr>
+        <w:spacing w:after="0"/>
+        <w:rPr>
+          <w:rFonts w:asciiTheme="majorHAnsi" w:hAnsiTheme="majorHAnsi"/>
+          <w:sz w:val="28"/>
+        </w:rPr>
+      </w:pPr>
+    </w:p>
+    <w:p>
+      <w:pPr>
+        <w:spacing w:after="0"/>
+        <w:rPr>
+          <w:rFonts w:asciiTheme="majorHAnsi" w:hAnsiTheme="majorHAnsi"/>
+          <w:sz w:val="28"/>
+        </w:rPr>
+      </w:pPr>
+      <w:r>
+        <w:rPr>
+          <w:rFonts w:asciiTheme="majorHAnsi" w:hAnsiTheme="majorHAnsi"/>
+          <w:sz w:val="28"/>
+        </w:rPr>
+        <w:t xml:space="preserve">Adding RESTful service using </w:t>
+      </w:r>
+      <w:proofErr w:type="spellStart"/>
+      <w:r>
+        <w:rPr>
+          <w:rFonts w:asciiTheme="majorHAnsi" w:hAnsiTheme="majorHAnsi"/>
+          <w:sz w:val="28"/>
+        </w:rPr>
+        <w:t>HttpClient</w:t>
+      </w:r>
+      <w:proofErr w:type="spellEnd"/>
+    </w:p>
+    <w:p>
+      <w:pPr>
+        <w:spacing w:after="0"/>
+        <w:rPr>
+          <w:rFonts w:asciiTheme="majorHAnsi" w:hAnsiTheme="majorHAnsi"/>
+          <w:sz w:val="28"/>
+        </w:rPr>
+      </w:pPr>
+      <w:r>
+        <w:rPr>
+          <w:rFonts w:asciiTheme="majorHAnsi" w:hAnsiTheme="majorHAnsi"/>
+          <w:sz w:val="28"/>
+        </w:rPr>
+        <w:t xml:space="preserve">// </w:t>
+      </w:r>
+      <w:proofErr w:type="spellStart"/>
+      <w:proofErr w:type="gramStart"/>
+      <w:r>
+        <w:rPr>
+          <w:rFonts w:asciiTheme="majorHAnsi" w:hAnsiTheme="majorHAnsi"/>
+          <w:sz w:val="28"/>
+        </w:rPr>
+        <w:t>countries.services</w:t>
+      </w:r>
+      <w:proofErr w:type="gramEnd"/>
+      <w:r>
+        <w:rPr>
+          <w:rFonts w:asciiTheme="majorHAnsi" w:hAnsiTheme="majorHAnsi"/>
+          <w:sz w:val="28"/>
+        </w:rPr>
+        <w:t>.ts</w:t>
+      </w:r>
+      <w:proofErr w:type="spellEnd"/>
+    </w:p>
+    <w:p>
+      <w:pPr>
+        <w:shd w:val="clear" w:color="auto" w:fill="282C34"/>
+        <w:spacing w:after="0" w:line="330" w:lineRule="atLeast"/>
+        <w:rPr>
+          <w:rFonts w:ascii="Consolas" w:eastAsia="Times New Roman" w:hAnsi="Consolas" w:cs="Times New Roman"/>
+          <w:color w:val="BBBBBB"/>
+          <w:sz w:val="24"/>
+          <w:szCs w:val="24"/>
+          <w:lang w:val="en-US"/>
+        </w:rPr>
+      </w:pPr>
+      <w:r>
+        <w:rPr>
+          <w:rFonts w:ascii="Consolas" w:eastAsia="Times New Roman" w:hAnsi="Consolas" w:cs="Times New Roman"/>
+          <w:color w:val="C678DD"/>
+          <w:sz w:val="24"/>
+          <w:szCs w:val="24"/>
+          <w:lang w:val="en-US"/>
+        </w:rPr>
+        <w:t>import</w:t>
+      </w:r>
+      <w:r>
+        <w:rPr>
+          <w:rFonts w:ascii="Consolas" w:eastAsia="Times New Roman" w:hAnsi="Consolas" w:cs="Times New Roman"/>
+          <w:color w:val="BBBBBB"/>
+          <w:sz w:val="24"/>
+          <w:szCs w:val="24"/>
+          <w:lang w:val="en-US"/>
+        </w:rPr>
+        <w:t> </w:t>
+      </w:r>
+      <w:proofErr w:type="gramStart"/>
+      <w:r>
+        <w:rPr>
+          <w:rFonts w:ascii="Consolas" w:eastAsia="Times New Roman" w:hAnsi="Consolas" w:cs="Times New Roman"/>
+          <w:color w:val="ABB2BF"/>
+          <w:sz w:val="24"/>
+          <w:szCs w:val="24"/>
+          <w:lang w:val="en-US"/>
+        </w:rPr>
+        <w:t>{</w:t>
+      </w:r>
+      <w:r>
+        <w:rPr>
+          <w:rFonts w:ascii="Consolas" w:eastAsia="Times New Roman" w:hAnsi="Consolas" w:cs="Times New Roman"/>
+          <w:color w:val="BBBBBB"/>
+          <w:sz w:val="24"/>
+          <w:szCs w:val="24"/>
+          <w:lang w:val="en-US"/>
+        </w:rPr>
+        <w:t> </w:t>
+      </w:r>
+      <w:r>
+        <w:rPr>
+          <w:rFonts w:ascii="Consolas" w:eastAsia="Times New Roman" w:hAnsi="Consolas" w:cs="Times New Roman"/>
+          <w:color w:val="E06C75"/>
+          <w:sz w:val="24"/>
+          <w:szCs w:val="24"/>
+          <w:lang w:val="en-US"/>
+        </w:rPr>
+        <w:t>Injectable</w:t>
+      </w:r>
+      <w:proofErr w:type="gramEnd"/>
+      <w:r>
+        <w:rPr>
+          <w:rFonts w:ascii="Consolas" w:eastAsia="Times New Roman" w:hAnsi="Consolas" w:cs="Times New Roman"/>
+          <w:color w:val="BBBBBB"/>
+          <w:sz w:val="24"/>
+          <w:szCs w:val="24"/>
+          <w:lang w:val="en-US"/>
+        </w:rPr>
+        <w:t> </w:t>
+      </w:r>
+      <w:r>
+        <w:rPr>
+          <w:rFonts w:ascii="Consolas" w:eastAsia="Times New Roman" w:hAnsi="Consolas" w:cs="Times New Roman"/>
+          <w:color w:val="ABB2BF"/>
+          <w:sz w:val="24"/>
+          <w:szCs w:val="24"/>
+          <w:lang w:val="en-US"/>
+        </w:rPr>
+        <w:t>}</w:t>
+      </w:r>
+      <w:r>
+        <w:rPr>
+          <w:rFonts w:ascii="Consolas" w:eastAsia="Times New Roman" w:hAnsi="Consolas" w:cs="Times New Roman"/>
+          <w:color w:val="BBBBBB"/>
+          <w:sz w:val="24"/>
+          <w:szCs w:val="24"/>
+          <w:lang w:val="en-US"/>
+        </w:rPr>
+        <w:t> </w:t>
+      </w:r>
+      <w:r>
+        <w:rPr>
+          <w:rFonts w:ascii="Consolas" w:eastAsia="Times New Roman" w:hAnsi="Consolas" w:cs="Times New Roman"/>
+          <w:color w:val="C678DD"/>
+          <w:sz w:val="24"/>
+          <w:szCs w:val="24"/>
+          <w:lang w:val="en-US"/>
+        </w:rPr>
+        <w:t>from</w:t>
+      </w:r>
+      <w:r>
+        <w:rPr>
+          <w:rFonts w:ascii="Consolas" w:eastAsia="Times New Roman" w:hAnsi="Consolas" w:cs="Times New Roman"/>
+          <w:color w:val="BBBBBB"/>
+          <w:sz w:val="24"/>
+          <w:szCs w:val="24"/>
+          <w:lang w:val="en-US"/>
+        </w:rPr>
+        <w:t> </w:t>
+      </w:r>
+      <w:r>
+        <w:rPr>
+          <w:rFonts w:ascii="Consolas" w:eastAsia="Times New Roman" w:hAnsi="Consolas" w:cs="Times New Roman"/>
+          <w:color w:val="98C379"/>
+          <w:sz w:val="24"/>
+          <w:szCs w:val="24"/>
+          <w:lang w:val="en-US"/>
+        </w:rPr>
+        <w:t>'@angular/core'</w:t>
+      </w:r>
+      <w:r>
+        <w:rPr>
+          <w:rFonts w:ascii="Consolas" w:eastAsia="Times New Roman" w:hAnsi="Consolas" w:cs="Times New Roman"/>
+          <w:color w:val="ABB2BF"/>
+          <w:sz w:val="24"/>
+          <w:szCs w:val="24"/>
+          <w:lang w:val="en-US"/>
+        </w:rPr>
+        <w:t>;</w:t>
+      </w:r>
+    </w:p>
+    <w:p>
+      <w:pPr>
+        <w:shd w:val="clear" w:color="auto" w:fill="282C34"/>
+        <w:spacing w:after="0" w:line="330" w:lineRule="atLeast"/>
+        <w:rPr>
+          <w:rFonts w:ascii="Consolas" w:eastAsia="Times New Roman" w:hAnsi="Consolas" w:cs="Times New Roman"/>
+          <w:color w:val="BBBBBB"/>
+          <w:sz w:val="24"/>
+          <w:szCs w:val="24"/>
+          <w:lang w:val="en-US"/>
+        </w:rPr>
+      </w:pPr>
+      <w:r>
+        <w:rPr>
+          <w:rFonts w:ascii="Consolas" w:eastAsia="Times New Roman" w:hAnsi="Consolas" w:cs="Times New Roman"/>
+          <w:color w:val="C678DD"/>
+          <w:sz w:val="24"/>
+          <w:szCs w:val="24"/>
+          <w:lang w:val="en-US"/>
+        </w:rPr>
+        <w:t>import</w:t>
+      </w:r>
+      <w:r>
+        <w:rPr>
+          <w:rFonts w:ascii="Consolas" w:eastAsia="Times New Roman" w:hAnsi="Consolas" w:cs="Times New Roman"/>
+          <w:color w:val="BBBBBB"/>
+          <w:sz w:val="24"/>
+          <w:szCs w:val="24"/>
+          <w:lang w:val="en-US"/>
+        </w:rPr>
+        <w:t> </w:t>
+      </w:r>
+      <w:proofErr w:type="gramStart"/>
+      <w:r>
+        <w:rPr>
+          <w:rFonts w:ascii="Consolas" w:eastAsia="Times New Roman" w:hAnsi="Consolas" w:cs="Times New Roman"/>
+          <w:color w:val="ABB2BF"/>
+          <w:sz w:val="24"/>
+          <w:szCs w:val="24"/>
+          <w:lang w:val="en-US"/>
+        </w:rPr>
+        <w:t>{</w:t>
+      </w:r>
+      <w:r>
+        <w:rPr>
+          <w:rFonts w:ascii="Consolas" w:eastAsia="Times New Roman" w:hAnsi="Consolas" w:cs="Times New Roman"/>
+          <w:color w:val="BBBBBB"/>
+          <w:sz w:val="24"/>
+          <w:szCs w:val="24"/>
+          <w:lang w:val="en-US"/>
+        </w:rPr>
+        <w:t> </w:t>
+      </w:r>
+      <w:proofErr w:type="spellStart"/>
+      <w:r>
+        <w:rPr>
+          <w:rFonts w:ascii="Consolas" w:eastAsia="Times New Roman" w:hAnsi="Consolas" w:cs="Times New Roman"/>
+          <w:color w:val="E06C75"/>
+          <w:sz w:val="24"/>
+          <w:szCs w:val="24"/>
+          <w:lang w:val="en-US"/>
+        </w:rPr>
+        <w:t>HttpClient</w:t>
+      </w:r>
+      <w:proofErr w:type="spellEnd"/>
+      <w:proofErr w:type="gramEnd"/>
+      <w:r>
+        <w:rPr>
+          <w:rFonts w:ascii="Consolas" w:eastAsia="Times New Roman" w:hAnsi="Consolas" w:cs="Times New Roman"/>
+          <w:color w:val="BBBBBB"/>
+          <w:sz w:val="24"/>
+          <w:szCs w:val="24"/>
+          <w:lang w:val="en-US"/>
+        </w:rPr>
+        <w:t> </w:t>
+      </w:r>
+      <w:r>
+        <w:rPr>
+          <w:rFonts w:ascii="Consolas" w:eastAsia="Times New Roman" w:hAnsi="Consolas" w:cs="Times New Roman"/>
+          <w:color w:val="ABB2BF"/>
+          <w:sz w:val="24"/>
+          <w:szCs w:val="24"/>
+          <w:lang w:val="en-US"/>
+        </w:rPr>
+        <w:t>}</w:t>
+      </w:r>
+      <w:r>
+        <w:rPr>
+          <w:rFonts w:ascii="Consolas" w:eastAsia="Times New Roman" w:hAnsi="Consolas" w:cs="Times New Roman"/>
+          <w:color w:val="BBBBBB"/>
+          <w:sz w:val="24"/>
+          <w:szCs w:val="24"/>
+          <w:lang w:val="en-US"/>
+        </w:rPr>
+        <w:t> </w:t>
+      </w:r>
+      <w:r>
+        <w:rPr>
+          <w:rFonts w:ascii="Consolas" w:eastAsia="Times New Roman" w:hAnsi="Consolas" w:cs="Times New Roman"/>
+          <w:color w:val="C678DD"/>
+          <w:sz w:val="24"/>
+          <w:szCs w:val="24"/>
+          <w:lang w:val="en-US"/>
+        </w:rPr>
+        <w:t>from</w:t>
+      </w:r>
+      <w:r>
+        <w:rPr>
+          <w:rFonts w:ascii="Consolas" w:eastAsia="Times New Roman" w:hAnsi="Consolas" w:cs="Times New Roman"/>
+          <w:color w:val="BBBBBB"/>
+          <w:sz w:val="24"/>
+          <w:szCs w:val="24"/>
+          <w:lang w:val="en-US"/>
+        </w:rPr>
+        <w:t> </w:t>
+      </w:r>
+      <w:r>
+        <w:rPr>
+          <w:rFonts w:ascii="Consolas" w:eastAsia="Times New Roman" w:hAnsi="Consolas" w:cs="Times New Roman"/>
+          <w:color w:val="98C379"/>
+          <w:sz w:val="24"/>
+          <w:szCs w:val="24"/>
+          <w:lang w:val="en-US"/>
+        </w:rPr>
+        <w:t>'@angular/common/http'</w:t>
+      </w:r>
+      <w:r>
+        <w:rPr>
+          <w:rFonts w:ascii="Consolas" w:eastAsia="Times New Roman" w:hAnsi="Consolas" w:cs="Times New Roman"/>
+          <w:color w:val="ABB2BF"/>
+          <w:sz w:val="24"/>
+          <w:szCs w:val="24"/>
+          <w:lang w:val="en-US"/>
+        </w:rPr>
+        <w:t>;</w:t>
+      </w:r>
+    </w:p>
+    <w:p>
+      <w:pPr>
+        <w:shd w:val="clear" w:color="auto" w:fill="282C34"/>
+        <w:spacing w:after="0" w:line="330" w:lineRule="atLeast"/>
+        <w:rPr>
+          <w:rFonts w:ascii="Consolas" w:eastAsia="Times New Roman" w:hAnsi="Consolas" w:cs="Times New Roman"/>
+          <w:color w:val="BBBBBB"/>
+          <w:sz w:val="24"/>
+          <w:szCs w:val="24"/>
+          <w:lang w:val="en-US"/>
+        </w:rPr>
+      </w:pPr>
+    </w:p>
+    <w:p>
+      <w:pPr>
+        <w:shd w:val="clear" w:color="auto" w:fill="282C34"/>
+        <w:spacing w:after="0" w:line="330" w:lineRule="atLeast"/>
+        <w:rPr>
+          <w:rFonts w:ascii="Consolas" w:eastAsia="Times New Roman" w:hAnsi="Consolas" w:cs="Times New Roman"/>
+          <w:color w:val="BBBBBB"/>
+          <w:sz w:val="24"/>
+          <w:szCs w:val="24"/>
+          <w:lang w:val="en-US"/>
+        </w:rPr>
+      </w:pPr>
+      <w:r>
+        <w:rPr>
+          <w:rFonts w:ascii="Consolas" w:eastAsia="Times New Roman" w:hAnsi="Consolas" w:cs="Times New Roman"/>
+          <w:color w:val="BBBBBB"/>
+          <w:sz w:val="24"/>
+          <w:szCs w:val="24"/>
+          <w:lang w:val="en-US"/>
+        </w:rPr>
+        <w:t>@</w:t>
+      </w:r>
+      <w:proofErr w:type="gramStart"/>
+      <w:r>
+        <w:rPr>
+          <w:rFonts w:ascii="Consolas" w:eastAsia="Times New Roman" w:hAnsi="Consolas" w:cs="Times New Roman"/>
+          <w:color w:val="61AFEF"/>
+          <w:sz w:val="24"/>
+          <w:szCs w:val="24"/>
+          <w:lang w:val="en-US"/>
+        </w:rPr>
+        <w:t>Injectable</w:t>
+      </w:r>
+      <w:r>
+        <w:rPr>
+          <w:rFonts w:ascii="Consolas" w:eastAsia="Times New Roman" w:hAnsi="Consolas" w:cs="Times New Roman"/>
+          <w:color w:val="ABB2BF"/>
+          <w:sz w:val="24"/>
+          <w:szCs w:val="24"/>
+          <w:lang w:val="en-US"/>
+        </w:rPr>
+        <w:t>(</w:t>
+      </w:r>
+      <w:proofErr w:type="gramEnd"/>
+      <w:r>
+        <w:rPr>
+          <w:rFonts w:ascii="Consolas" w:eastAsia="Times New Roman" w:hAnsi="Consolas" w:cs="Times New Roman"/>
+          <w:color w:val="ABB2BF"/>
+          <w:sz w:val="24"/>
+          <w:szCs w:val="24"/>
+          <w:lang w:val="en-US"/>
+        </w:rPr>
+        <w:t>{</w:t>
+      </w:r>
+    </w:p>
+    <w:p>
+      <w:pPr>
+        <w:shd w:val="clear" w:color="auto" w:fill="282C34"/>
+        <w:spacing w:after="0" w:line="330" w:lineRule="atLeast"/>
+        <w:rPr>
+          <w:rFonts w:ascii="Consolas" w:eastAsia="Times New Roman" w:hAnsi="Consolas" w:cs="Times New Roman"/>
+          <w:color w:val="BBBBBB"/>
+          <w:sz w:val="24"/>
+          <w:szCs w:val="24"/>
+          <w:lang w:val="en-US"/>
+        </w:rPr>
+      </w:pPr>
+      <w:r>
+        <w:rPr>
+          <w:rFonts w:ascii="Consolas" w:eastAsia="Times New Roman" w:hAnsi="Consolas" w:cs="Times New Roman"/>
+          <w:color w:val="BBBBBB"/>
+          <w:sz w:val="24"/>
+          <w:szCs w:val="24"/>
+          <w:lang w:val="en-US"/>
+        </w:rPr>
+        <w:t>  </w:t>
+      </w:r>
+      <w:proofErr w:type="spellStart"/>
+      <w:r>
+        <w:rPr>
+          <w:rFonts w:ascii="Consolas" w:eastAsia="Times New Roman" w:hAnsi="Consolas" w:cs="Times New Roman"/>
+          <w:color w:val="BBBBBB"/>
+          <w:sz w:val="24"/>
+          <w:szCs w:val="24"/>
+          <w:lang w:val="en-US"/>
+        </w:rPr>
+        <w:t>providedIn</w:t>
+      </w:r>
+      <w:proofErr w:type="spellEnd"/>
+      <w:r>
+        <w:rPr>
+          <w:rFonts w:ascii="Consolas" w:eastAsia="Times New Roman" w:hAnsi="Consolas" w:cs="Times New Roman"/>
+          <w:color w:val="56B6C2"/>
+          <w:sz w:val="24"/>
+          <w:szCs w:val="24"/>
+          <w:lang w:val="en-US"/>
+        </w:rPr>
+        <w:t>:</w:t>
+      </w:r>
+      <w:r>
+        <w:rPr>
+          <w:rFonts w:ascii="Consolas" w:eastAsia="Times New Roman" w:hAnsi="Consolas" w:cs="Times New Roman"/>
+          <w:color w:val="BBBBBB"/>
+          <w:sz w:val="24"/>
+          <w:szCs w:val="24"/>
+          <w:lang w:val="en-US"/>
+        </w:rPr>
+        <w:t> </w:t>
+      </w:r>
+      <w:r>
+        <w:rPr>
+          <w:rFonts w:ascii="Consolas" w:eastAsia="Times New Roman" w:hAnsi="Consolas" w:cs="Times New Roman"/>
+          <w:color w:val="98C379"/>
+          <w:sz w:val="24"/>
+          <w:szCs w:val="24"/>
+          <w:lang w:val="en-US"/>
+        </w:rPr>
+        <w:t>'root'</w:t>
+      </w:r>
+    </w:p>
+    <w:p>
+      <w:pPr>
+        <w:shd w:val="clear" w:color="auto" w:fill="282C34"/>
+        <w:spacing w:after="0" w:line="330" w:lineRule="atLeast"/>
+        <w:rPr>
+          <w:rFonts w:ascii="Consolas" w:eastAsia="Times New Roman" w:hAnsi="Consolas" w:cs="Times New Roman"/>
+          <w:color w:val="BBBBBB"/>
+          <w:sz w:val="24"/>
+          <w:szCs w:val="24"/>
+          <w:lang w:val="en-US"/>
+        </w:rPr>
+      </w:pPr>
+      <w:r>
+        <w:rPr>
+          <w:rFonts w:ascii="Consolas" w:eastAsia="Times New Roman" w:hAnsi="Consolas" w:cs="Times New Roman"/>
+          <w:color w:val="ABB2BF"/>
+          <w:sz w:val="24"/>
+          <w:szCs w:val="24"/>
+          <w:lang w:val="en-US"/>
+        </w:rPr>
+        <w:lastRenderedPageBreak/>
+        <w:t>})</w:t>
+      </w:r>
+    </w:p>
+    <w:p>
+      <w:pPr>
+        <w:shd w:val="clear" w:color="auto" w:fill="282C34"/>
+        <w:spacing w:after="0" w:line="330" w:lineRule="atLeast"/>
+        <w:rPr>
+          <w:rFonts w:ascii="Consolas" w:eastAsia="Times New Roman" w:hAnsi="Consolas" w:cs="Times New Roman"/>
+          <w:color w:val="BBBBBB"/>
+          <w:sz w:val="24"/>
+          <w:szCs w:val="24"/>
+          <w:lang w:val="en-US"/>
+        </w:rPr>
+      </w:pPr>
+      <w:r>
+        <w:rPr>
+          <w:rFonts w:ascii="Consolas" w:eastAsia="Times New Roman" w:hAnsi="Consolas" w:cs="Times New Roman"/>
+          <w:color w:val="C678DD"/>
+          <w:sz w:val="24"/>
+          <w:szCs w:val="24"/>
+          <w:lang w:val="en-US"/>
+        </w:rPr>
+        <w:t>export</w:t>
+      </w:r>
+      <w:r>
+        <w:rPr>
+          <w:rFonts w:ascii="Consolas" w:eastAsia="Times New Roman" w:hAnsi="Consolas" w:cs="Times New Roman"/>
+          <w:color w:val="ABB2BF"/>
+          <w:sz w:val="24"/>
+          <w:szCs w:val="24"/>
+          <w:lang w:val="en-US"/>
+        </w:rPr>
+        <w:t> </w:t>
+      </w:r>
+      <w:r>
+        <w:rPr>
+          <w:rFonts w:ascii="Consolas" w:eastAsia="Times New Roman" w:hAnsi="Consolas" w:cs="Times New Roman"/>
+          <w:color w:val="C678DD"/>
+          <w:sz w:val="24"/>
+          <w:szCs w:val="24"/>
+          <w:lang w:val="en-US"/>
+        </w:rPr>
+        <w:t>class</w:t>
+      </w:r>
+      <w:r>
+        <w:rPr>
+          <w:rFonts w:ascii="Consolas" w:eastAsia="Times New Roman" w:hAnsi="Consolas" w:cs="Times New Roman"/>
+          <w:color w:val="ABB2BF"/>
+          <w:sz w:val="24"/>
+          <w:szCs w:val="24"/>
+          <w:lang w:val="en-US"/>
+        </w:rPr>
+        <w:t> </w:t>
+      </w:r>
+      <w:proofErr w:type="spellStart"/>
+      <w:r>
+        <w:rPr>
+          <w:rFonts w:ascii="Consolas" w:eastAsia="Times New Roman" w:hAnsi="Consolas" w:cs="Times New Roman"/>
+          <w:color w:val="E5C07B"/>
+          <w:sz w:val="24"/>
+          <w:szCs w:val="24"/>
+          <w:lang w:val="en-US"/>
+        </w:rPr>
+        <w:t>CountriesService</w:t>
+      </w:r>
+      <w:proofErr w:type="spellEnd"/>
+      <w:r>
+        <w:rPr>
+          <w:rFonts w:ascii="Consolas" w:eastAsia="Times New Roman" w:hAnsi="Consolas" w:cs="Times New Roman"/>
+          <w:color w:val="ABB2BF"/>
+          <w:sz w:val="24"/>
+          <w:szCs w:val="24"/>
+          <w:lang w:val="en-US"/>
+        </w:rPr>
+        <w:t> {</w:t>
+      </w:r>
+    </w:p>
+    <w:p>
+      <w:pPr>
+        <w:shd w:val="clear" w:color="auto" w:fill="282C34"/>
+        <w:spacing w:after="0" w:line="330" w:lineRule="atLeast"/>
+        <w:rPr>
+          <w:rFonts w:ascii="Consolas" w:eastAsia="Times New Roman" w:hAnsi="Consolas" w:cs="Times New Roman"/>
+          <w:color w:val="BBBBBB"/>
+          <w:sz w:val="24"/>
+          <w:szCs w:val="24"/>
+          <w:lang w:val="en-US"/>
+        </w:rPr>
+      </w:pPr>
+    </w:p>
+    <w:p>
+      <w:pPr>
+        <w:shd w:val="clear" w:color="auto" w:fill="282C34"/>
+        <w:spacing w:after="0" w:line="330" w:lineRule="atLeast"/>
+        <w:rPr>
+          <w:rFonts w:ascii="Consolas" w:eastAsia="Times New Roman" w:hAnsi="Consolas" w:cs="Times New Roman"/>
+          <w:color w:val="BBBBBB"/>
+          <w:sz w:val="24"/>
+          <w:szCs w:val="24"/>
+          <w:lang w:val="en-US"/>
+        </w:rPr>
+      </w:pPr>
+      <w:r>
+        <w:rPr>
+          <w:rFonts w:ascii="Consolas" w:eastAsia="Times New Roman" w:hAnsi="Consolas" w:cs="Times New Roman"/>
+          <w:color w:val="ABB2BF"/>
+          <w:sz w:val="24"/>
+          <w:szCs w:val="24"/>
+          <w:lang w:val="en-US"/>
+        </w:rPr>
+        <w:t>  </w:t>
+      </w:r>
+      <w:proofErr w:type="gramStart"/>
+      <w:r>
+        <w:rPr>
+          <w:rFonts w:ascii="Consolas" w:eastAsia="Times New Roman" w:hAnsi="Consolas" w:cs="Times New Roman"/>
+          <w:color w:val="C678DD"/>
+          <w:sz w:val="24"/>
+          <w:szCs w:val="24"/>
+          <w:lang w:val="en-US"/>
+        </w:rPr>
+        <w:t>constructor</w:t>
+      </w:r>
+      <w:r>
+        <w:rPr>
+          <w:rFonts w:ascii="Consolas" w:eastAsia="Times New Roman" w:hAnsi="Consolas" w:cs="Times New Roman"/>
+          <w:color w:val="ABB2BF"/>
+          <w:sz w:val="24"/>
+          <w:szCs w:val="24"/>
+          <w:lang w:val="en-US"/>
+        </w:rPr>
+        <w:t>(</w:t>
+      </w:r>
+      <w:proofErr w:type="gramEnd"/>
+      <w:r>
+        <w:rPr>
+          <w:rFonts w:ascii="Consolas" w:eastAsia="Times New Roman" w:hAnsi="Consolas" w:cs="Times New Roman"/>
+          <w:color w:val="C678DD"/>
+          <w:sz w:val="24"/>
+          <w:szCs w:val="24"/>
+          <w:lang w:val="en-US"/>
+        </w:rPr>
+        <w:t>private</w:t>
+      </w:r>
+      <w:r>
+        <w:rPr>
+          <w:rFonts w:ascii="Consolas" w:eastAsia="Times New Roman" w:hAnsi="Consolas" w:cs="Times New Roman"/>
+          <w:color w:val="ABB2BF"/>
+          <w:sz w:val="24"/>
+          <w:szCs w:val="24"/>
+          <w:lang w:val="en-US"/>
+        </w:rPr>
+        <w:t> htt</w:t>
+      </w:r>
+      <w:r>
+        <w:rPr>
+          <w:rFonts w:ascii="Consolas" w:eastAsia="Times New Roman" w:hAnsi="Consolas" w:cs="Times New Roman"/>
+          <w:color w:val="ABB2BF"/>
+          <w:sz w:val="24"/>
+          <w:szCs w:val="24"/>
+          <w:lang w:val="en-US"/>
+        </w:rPr>
+        <w:t>p</w:t>
+      </w:r>
+      <w:r>
+        <w:rPr>
+          <w:rFonts w:ascii="Consolas" w:eastAsia="Times New Roman" w:hAnsi="Consolas" w:cs="Times New Roman"/>
+          <w:color w:val="56B6C2"/>
+          <w:sz w:val="24"/>
+          <w:szCs w:val="24"/>
+          <w:lang w:val="en-US"/>
+        </w:rPr>
+        <w:t>:</w:t>
+      </w:r>
+      <w:r>
+        <w:rPr>
+          <w:rFonts w:ascii="Consolas" w:eastAsia="Times New Roman" w:hAnsi="Consolas" w:cs="Times New Roman"/>
+          <w:color w:val="ABB2BF"/>
+          <w:sz w:val="24"/>
+          <w:szCs w:val="24"/>
+          <w:lang w:val="en-US"/>
+        </w:rPr>
+        <w:t> </w:t>
+      </w:r>
+      <w:proofErr w:type="spellStart"/>
+      <w:r>
+        <w:rPr>
+          <w:rFonts w:ascii="Consolas" w:eastAsia="Times New Roman" w:hAnsi="Consolas" w:cs="Times New Roman"/>
+          <w:color w:val="E5C07B"/>
+          <w:sz w:val="24"/>
+          <w:szCs w:val="24"/>
+          <w:lang w:val="en-US"/>
+        </w:rPr>
+        <w:t>HttpClient</w:t>
+      </w:r>
+      <w:proofErr w:type="spellEnd"/>
+      <w:r>
+        <w:rPr>
+          <w:rFonts w:ascii="Consolas" w:eastAsia="Times New Roman" w:hAnsi="Consolas" w:cs="Times New Roman"/>
+          <w:color w:val="ABB2BF"/>
+          <w:sz w:val="24"/>
+          <w:szCs w:val="24"/>
+          <w:lang w:val="en-US"/>
+        </w:rPr>
+        <w:t>) { }</w:t>
+      </w:r>
+    </w:p>
+    <w:p>
+      <w:pPr>
+        <w:shd w:val="clear" w:color="auto" w:fill="282C34"/>
+        <w:spacing w:after="0" w:line="330" w:lineRule="atLeast"/>
+        <w:rPr>
+          <w:rFonts w:ascii="Consolas" w:eastAsia="Times New Roman" w:hAnsi="Consolas" w:cs="Times New Roman"/>
+          <w:color w:val="BBBBBB"/>
+          <w:sz w:val="24"/>
+          <w:szCs w:val="24"/>
+          <w:lang w:val="en-US"/>
+        </w:rPr>
+      </w:pPr>
+    </w:p>
+    <w:p>
+      <w:pPr>
+        <w:shd w:val="clear" w:color="auto" w:fill="282C34"/>
+        <w:spacing w:after="0" w:line="330" w:lineRule="atLeast"/>
+        <w:rPr>
+          <w:rFonts w:ascii="Consolas" w:eastAsia="Times New Roman" w:hAnsi="Consolas" w:cs="Times New Roman"/>
+          <w:color w:val="BBBBBB"/>
+          <w:sz w:val="24"/>
+          <w:szCs w:val="24"/>
+          <w:lang w:val="en-US"/>
+        </w:rPr>
+      </w:pPr>
+      <w:r>
+        <w:rPr>
+          <w:rFonts w:ascii="Consolas" w:eastAsia="Times New Roman" w:hAnsi="Consolas" w:cs="Times New Roman"/>
+          <w:color w:val="ABB2BF"/>
+          <w:sz w:val="24"/>
+          <w:szCs w:val="24"/>
+          <w:lang w:val="en-US"/>
+        </w:rPr>
+        <w:t>  </w:t>
+      </w:r>
+      <w:r>
+        <w:rPr>
+          <w:rFonts w:ascii="Consolas" w:eastAsia="Times New Roman" w:hAnsi="Consolas" w:cs="Times New Roman"/>
+          <w:color w:val="C678DD"/>
+          <w:sz w:val="24"/>
+          <w:szCs w:val="24"/>
+          <w:lang w:val="en-US"/>
+        </w:rPr>
+        <w:t>public</w:t>
+      </w:r>
+      <w:r>
+        <w:rPr>
+          <w:rFonts w:ascii="Consolas" w:eastAsia="Times New Roman" w:hAnsi="Consolas" w:cs="Times New Roman"/>
+          <w:color w:val="ABB2BF"/>
+          <w:sz w:val="24"/>
+          <w:szCs w:val="24"/>
+          <w:lang w:val="en-US"/>
+        </w:rPr>
+        <w:t> </w:t>
+      </w:r>
+      <w:proofErr w:type="spellStart"/>
+      <w:proofErr w:type="gramStart"/>
+      <w:r>
+        <w:rPr>
+          <w:rFonts w:ascii="Consolas" w:eastAsia="Times New Roman" w:hAnsi="Consolas" w:cs="Times New Roman"/>
+          <w:color w:val="61AFEF"/>
+          <w:sz w:val="24"/>
+          <w:szCs w:val="24"/>
+          <w:lang w:val="en-US"/>
+        </w:rPr>
+        <w:t>getCountries</w:t>
+      </w:r>
+      <w:proofErr w:type="spellEnd"/>
+      <w:r>
+        <w:rPr>
+          <w:rFonts w:ascii="Consolas" w:eastAsia="Times New Roman" w:hAnsi="Consolas" w:cs="Times New Roman"/>
+          <w:color w:val="ABB2BF"/>
+          <w:sz w:val="24"/>
+          <w:szCs w:val="24"/>
+          <w:lang w:val="en-US"/>
+        </w:rPr>
+        <w:t>(</w:t>
+      </w:r>
+      <w:proofErr w:type="gramEnd"/>
+      <w:r>
+        <w:rPr>
+          <w:rFonts w:ascii="Consolas" w:eastAsia="Times New Roman" w:hAnsi="Consolas" w:cs="Times New Roman"/>
+          <w:color w:val="ABB2BF"/>
+          <w:sz w:val="24"/>
+          <w:szCs w:val="24"/>
+          <w:lang w:val="en-US"/>
+        </w:rPr>
+        <w:t>)</w:t>
+      </w:r>
+      <w:r>
+        <w:rPr>
+          <w:rFonts w:ascii="Consolas" w:eastAsia="Times New Roman" w:hAnsi="Consolas" w:cs="Times New Roman"/>
+          <w:color w:val="56B6C2"/>
+          <w:sz w:val="24"/>
+          <w:szCs w:val="24"/>
+          <w:lang w:val="en-US"/>
+        </w:rPr>
+        <w:t>:</w:t>
+      </w:r>
+      <w:r>
+        <w:rPr>
+          <w:rFonts w:ascii="Consolas" w:eastAsia="Times New Roman" w:hAnsi="Consolas" w:cs="Times New Roman"/>
+          <w:color w:val="ABB2BF"/>
+          <w:sz w:val="24"/>
+          <w:szCs w:val="24"/>
+          <w:lang w:val="en-US"/>
+        </w:rPr>
+        <w:t> </w:t>
+      </w:r>
+      <w:r>
+        <w:rPr>
+          <w:rFonts w:ascii="Consolas" w:eastAsia="Times New Roman" w:hAnsi="Consolas" w:cs="Times New Roman"/>
+          <w:color w:val="56B6C2"/>
+          <w:sz w:val="24"/>
+          <w:szCs w:val="24"/>
+          <w:lang w:val="en-US"/>
+        </w:rPr>
+        <w:t>any</w:t>
+      </w:r>
+      <w:r>
+        <w:rPr>
+          <w:rFonts w:ascii="Consolas" w:eastAsia="Times New Roman" w:hAnsi="Consolas" w:cs="Times New Roman"/>
+          <w:color w:val="ABB2BF"/>
+          <w:sz w:val="24"/>
+          <w:szCs w:val="24"/>
+          <w:lang w:val="en-US"/>
+        </w:rPr>
+        <w:t>{</w:t>
+      </w:r>
+    </w:p>
+    <w:p>
+      <w:pPr>
+        <w:shd w:val="clear" w:color="auto" w:fill="282C34"/>
+        <w:spacing w:after="0" w:line="330" w:lineRule="atLeast"/>
+        <w:rPr>
+          <w:rFonts w:ascii="Consolas" w:eastAsia="Times New Roman" w:hAnsi="Consolas" w:cs="Times New Roman"/>
+          <w:color w:val="BBBBBB"/>
+          <w:sz w:val="24"/>
+          <w:szCs w:val="24"/>
+          <w:lang w:val="en-US"/>
+        </w:rPr>
+      </w:pPr>
+      <w:r>
+        <w:rPr>
+          <w:rFonts w:ascii="Consolas" w:eastAsia="Times New Roman" w:hAnsi="Consolas" w:cs="Times New Roman"/>
+          <w:color w:val="ABB2BF"/>
+          <w:sz w:val="24"/>
+          <w:szCs w:val="24"/>
+          <w:lang w:val="en-US"/>
+        </w:rPr>
+        <w:t>    </w:t>
+      </w:r>
+      <w:r>
+        <w:rPr>
+          <w:rFonts w:ascii="Consolas" w:eastAsia="Times New Roman" w:hAnsi="Consolas" w:cs="Times New Roman"/>
+          <w:color w:val="C678DD"/>
+          <w:sz w:val="24"/>
+          <w:szCs w:val="24"/>
+          <w:lang w:val="en-US"/>
+        </w:rPr>
+        <w:t>return</w:t>
+      </w:r>
+      <w:r>
+        <w:rPr>
+          <w:rFonts w:ascii="Consolas" w:eastAsia="Times New Roman" w:hAnsi="Consolas" w:cs="Times New Roman"/>
+          <w:color w:val="ABB2BF"/>
+          <w:sz w:val="24"/>
+          <w:szCs w:val="24"/>
+          <w:lang w:val="en-US"/>
+        </w:rPr>
+        <w:t> </w:t>
+      </w:r>
+      <w:proofErr w:type="spellStart"/>
+      <w:r>
+        <w:rPr>
+          <w:rFonts w:ascii="Consolas" w:eastAsia="Times New Roman" w:hAnsi="Consolas" w:cs="Times New Roman"/>
+          <w:color w:val="E06C75"/>
+          <w:sz w:val="24"/>
+          <w:szCs w:val="24"/>
+          <w:lang w:val="en-US"/>
+        </w:rPr>
+        <w:t>this</w:t>
+      </w:r>
+      <w:r>
+        <w:rPr>
+          <w:rFonts w:ascii="Consolas" w:eastAsia="Times New Roman" w:hAnsi="Consolas" w:cs="Times New Roman"/>
+          <w:color w:val="ABB2BF"/>
+          <w:sz w:val="24"/>
+          <w:szCs w:val="24"/>
+          <w:lang w:val="en-US"/>
+        </w:rPr>
+        <w:t>.</w:t>
+      </w:r>
+      <w:r>
+        <w:rPr>
+          <w:rFonts w:ascii="Consolas" w:eastAsia="Times New Roman" w:hAnsi="Consolas" w:cs="Times New Roman"/>
+          <w:color w:val="E06C75"/>
+          <w:sz w:val="24"/>
+          <w:szCs w:val="24"/>
+          <w:lang w:val="en-US"/>
+        </w:rPr>
+        <w:t>http</w:t>
+      </w:r>
+      <w:r>
+        <w:rPr>
+          <w:rFonts w:ascii="Consolas" w:eastAsia="Times New Roman" w:hAnsi="Consolas" w:cs="Times New Roman"/>
+          <w:color w:val="ABB2BF"/>
+          <w:sz w:val="24"/>
+          <w:szCs w:val="24"/>
+          <w:lang w:val="en-US"/>
+        </w:rPr>
+        <w:t>.</w:t>
+      </w:r>
+      <w:r>
+        <w:rPr>
+          <w:rFonts w:ascii="Consolas" w:eastAsia="Times New Roman" w:hAnsi="Consolas" w:cs="Times New Roman"/>
+          <w:color w:val="61AFEF"/>
+          <w:sz w:val="24"/>
+          <w:szCs w:val="24"/>
+          <w:lang w:val="en-US"/>
+        </w:rPr>
+        <w:t>get</w:t>
+      </w:r>
+      <w:proofErr w:type="spellEnd"/>
+      <w:r>
+        <w:rPr>
+          <w:rFonts w:ascii="Consolas" w:eastAsia="Times New Roman" w:hAnsi="Consolas" w:cs="Times New Roman"/>
+          <w:color w:val="ABB2BF"/>
+          <w:sz w:val="24"/>
+          <w:szCs w:val="24"/>
+          <w:lang w:val="en-US"/>
+        </w:rPr>
+        <w:t>(</w:t>
+      </w:r>
+      <w:r>
+        <w:rPr>
+          <w:rFonts w:ascii="Consolas" w:eastAsia="Times New Roman" w:hAnsi="Consolas" w:cs="Times New Roman"/>
+          <w:color w:val="98C379"/>
+          <w:sz w:val="24"/>
+          <w:szCs w:val="24"/>
+          <w:lang w:val="en-US"/>
+        </w:rPr>
+        <w:t>"http</w:t>
+      </w:r>
+      <w:r>
+        <w:rPr>
+          <w:rFonts w:ascii="Consolas" w:eastAsia="Times New Roman" w:hAnsi="Consolas" w:cs="Times New Roman"/>
+          <w:color w:val="98C379"/>
+          <w:sz w:val="24"/>
+          <w:szCs w:val="24"/>
+          <w:lang w:val="en-US"/>
+        </w:rPr>
+        <w:t>s</w:t>
+      </w:r>
+      <w:r>
+        <w:rPr>
+          <w:rFonts w:ascii="Consolas" w:eastAsia="Times New Roman" w:hAnsi="Consolas" w:cs="Times New Roman"/>
+          <w:color w:val="98C379"/>
+          <w:sz w:val="24"/>
+          <w:szCs w:val="24"/>
+          <w:lang w:val="en-US"/>
+        </w:rPr>
+        <w:t>://restcountries.eu/rest/v2/all"</w:t>
+      </w:r>
+      <w:r>
+        <w:rPr>
+          <w:rFonts w:ascii="Consolas" w:eastAsia="Times New Roman" w:hAnsi="Consolas" w:cs="Times New Roman"/>
+          <w:color w:val="ABB2BF"/>
+          <w:sz w:val="24"/>
+          <w:szCs w:val="24"/>
+          <w:lang w:val="en-US"/>
+        </w:rPr>
+        <w:t>);</w:t>
+      </w:r>
+    </w:p>
+    <w:p>
+      <w:pPr>
+        <w:shd w:val="clear" w:color="auto" w:fill="282C34"/>
+        <w:spacing w:after="0" w:line="330" w:lineRule="atLeast"/>
+        <w:rPr>
+          <w:rFonts w:ascii="Consolas" w:eastAsia="Times New Roman" w:hAnsi="Consolas" w:cs="Times New Roman"/>
+          <w:color w:val="BBBBBB"/>
+          <w:sz w:val="24"/>
+          <w:szCs w:val="24"/>
+          <w:lang w:val="en-US"/>
+        </w:rPr>
+      </w:pPr>
+      <w:r>
+        <w:rPr>
+          <w:rFonts w:ascii="Consolas" w:eastAsia="Times New Roman" w:hAnsi="Consolas" w:cs="Times New Roman"/>
+          <w:color w:val="ABB2BF"/>
+          <w:sz w:val="24"/>
+          <w:szCs w:val="24"/>
+          <w:lang w:val="en-US"/>
+        </w:rPr>
+        <w:t>  }</w:t>
+      </w:r>
+    </w:p>
+    <w:p>
+      <w:pPr>
+        <w:shd w:val="clear" w:color="auto" w:fill="282C34"/>
+        <w:spacing w:after="0" w:line="330" w:lineRule="atLeast"/>
+        <w:rPr>
+          <w:rFonts w:ascii="Consolas" w:eastAsia="Times New Roman" w:hAnsi="Consolas" w:cs="Times New Roman"/>
+          <w:color w:val="BBBBBB"/>
+          <w:sz w:val="24"/>
+          <w:szCs w:val="24"/>
+          <w:lang w:val="en-US"/>
+        </w:rPr>
+      </w:pPr>
+      <w:r>
+        <w:rPr>
+          <w:rFonts w:ascii="Consolas" w:eastAsia="Times New Roman" w:hAnsi="Consolas" w:cs="Times New Roman"/>
+          <w:color w:val="ABB2BF"/>
+          <w:sz w:val="24"/>
+          <w:szCs w:val="24"/>
+          <w:lang w:val="en-US"/>
+        </w:rPr>
+        <w:t>}</w:t>
+      </w:r>
+    </w:p>
+    <w:p>
+      <w:pPr>
+        <w:spacing w:after="0"/>
+        <w:rPr>
+          <w:rFonts w:asciiTheme="majorHAnsi" w:hAnsiTheme="majorHAnsi"/>
+          <w:sz w:val="28"/>
+        </w:rPr>
+      </w:pPr>
+    </w:p>
+    <w:p>
+      <w:pPr>
+        <w:spacing w:after="0"/>
+        <w:rPr>
+          <w:rFonts w:asciiTheme="majorHAnsi" w:hAnsiTheme="majorHAnsi"/>
+          <w:sz w:val="28"/>
+        </w:rPr>
+      </w:pPr>
+      <w:r>
+        <w:rPr>
+          <w:rFonts w:asciiTheme="majorHAnsi" w:hAnsiTheme="majorHAnsi"/>
+          <w:sz w:val="28"/>
+        </w:rPr>
+        <w:t xml:space="preserve">// </w:t>
+      </w:r>
+      <w:proofErr w:type="spellStart"/>
+      <w:proofErr w:type="gramStart"/>
+      <w:r>
+        <w:rPr>
+          <w:rFonts w:asciiTheme="majorHAnsi" w:hAnsiTheme="majorHAnsi"/>
+          <w:sz w:val="28"/>
+        </w:rPr>
+        <w:t>countries.component</w:t>
+      </w:r>
+      <w:proofErr w:type="gramEnd"/>
+      <w:r>
+        <w:rPr>
+          <w:rFonts w:asciiTheme="majorHAnsi" w:hAnsiTheme="majorHAnsi"/>
+          <w:sz w:val="28"/>
+        </w:rPr>
+        <w:t>.ts</w:t>
+      </w:r>
+      <w:proofErr w:type="spellEnd"/>
+    </w:p>
+    <w:p>
+      <w:pPr>
+        <w:shd w:val="clear" w:color="auto" w:fill="282C34"/>
+        <w:spacing w:after="0" w:line="330" w:lineRule="atLeast"/>
+        <w:rPr>
+          <w:rFonts w:ascii="Consolas" w:eastAsia="Times New Roman" w:hAnsi="Consolas" w:cs="Times New Roman"/>
+          <w:color w:val="BBBBBB"/>
+          <w:sz w:val="24"/>
+          <w:szCs w:val="24"/>
+          <w:lang w:val="en-US"/>
+        </w:rPr>
+      </w:pPr>
+      <w:r>
+        <w:rPr>
+          <w:rFonts w:ascii="Consolas" w:eastAsia="Times New Roman" w:hAnsi="Consolas" w:cs="Times New Roman"/>
+          <w:color w:val="C678DD"/>
+          <w:sz w:val="24"/>
+          <w:szCs w:val="24"/>
+          <w:lang w:val="en-US"/>
+        </w:rPr>
+        <w:t>import</w:t>
+      </w:r>
+      <w:r>
+        <w:rPr>
+          <w:rFonts w:ascii="Consolas" w:eastAsia="Times New Roman" w:hAnsi="Consolas" w:cs="Times New Roman"/>
+          <w:color w:val="BBBBBB"/>
+          <w:sz w:val="24"/>
+          <w:szCs w:val="24"/>
+          <w:lang w:val="en-US"/>
+        </w:rPr>
+        <w:t> </w:t>
+      </w:r>
+      <w:proofErr w:type="gramStart"/>
+      <w:r>
+        <w:rPr>
+          <w:rFonts w:ascii="Consolas" w:eastAsia="Times New Roman" w:hAnsi="Consolas" w:cs="Times New Roman"/>
+          <w:color w:val="ABB2BF"/>
+          <w:sz w:val="24"/>
+          <w:szCs w:val="24"/>
+          <w:lang w:val="en-US"/>
+        </w:rPr>
+        <w:t>{</w:t>
+      </w:r>
+      <w:r>
+        <w:rPr>
+          <w:rFonts w:ascii="Consolas" w:eastAsia="Times New Roman" w:hAnsi="Consolas" w:cs="Times New Roman"/>
+          <w:color w:val="BBBBBB"/>
+          <w:sz w:val="24"/>
+          <w:szCs w:val="24"/>
+          <w:lang w:val="en-US"/>
+        </w:rPr>
+        <w:t> </w:t>
+      </w:r>
+      <w:r>
+        <w:rPr>
+          <w:rFonts w:ascii="Consolas" w:eastAsia="Times New Roman" w:hAnsi="Consolas" w:cs="Times New Roman"/>
+          <w:color w:val="E06C75"/>
+          <w:sz w:val="24"/>
+          <w:szCs w:val="24"/>
+          <w:lang w:val="en-US"/>
+        </w:rPr>
+        <w:t>Component</w:t>
+      </w:r>
+      <w:proofErr w:type="gramEnd"/>
+      <w:r>
+        <w:rPr>
+          <w:rFonts w:ascii="Consolas" w:eastAsia="Times New Roman" w:hAnsi="Consolas" w:cs="Times New Roman"/>
+          <w:color w:val="ABB2BF"/>
+          <w:sz w:val="24"/>
+          <w:szCs w:val="24"/>
+          <w:lang w:val="en-US"/>
+        </w:rPr>
+        <w:t>,</w:t>
+      </w:r>
+      <w:r>
+        <w:rPr>
+          <w:rFonts w:ascii="Consolas" w:eastAsia="Times New Roman" w:hAnsi="Consolas" w:cs="Times New Roman"/>
+          <w:color w:val="BBBBBB"/>
+          <w:sz w:val="24"/>
+          <w:szCs w:val="24"/>
+          <w:lang w:val="en-US"/>
+        </w:rPr>
+        <w:t> </w:t>
+      </w:r>
+      <w:proofErr w:type="spellStart"/>
+      <w:r>
+        <w:rPr>
+          <w:rFonts w:ascii="Consolas" w:eastAsia="Times New Roman" w:hAnsi="Consolas" w:cs="Times New Roman"/>
+          <w:color w:val="E06C75"/>
+          <w:sz w:val="24"/>
+          <w:szCs w:val="24"/>
+          <w:lang w:val="en-US"/>
+        </w:rPr>
+        <w:t>OnInit</w:t>
+      </w:r>
+      <w:proofErr w:type="spellEnd"/>
+      <w:r>
+        <w:rPr>
+          <w:rFonts w:ascii="Consolas" w:eastAsia="Times New Roman" w:hAnsi="Consolas" w:cs="Times New Roman"/>
+          <w:color w:val="BBBBBB"/>
+          <w:sz w:val="24"/>
+          <w:szCs w:val="24"/>
+          <w:lang w:val="en-US"/>
+        </w:rPr>
+        <w:t> </w:t>
+      </w:r>
+      <w:r>
+        <w:rPr>
+          <w:rFonts w:ascii="Consolas" w:eastAsia="Times New Roman" w:hAnsi="Consolas" w:cs="Times New Roman"/>
+          <w:color w:val="ABB2BF"/>
+          <w:sz w:val="24"/>
+          <w:szCs w:val="24"/>
+          <w:lang w:val="en-US"/>
+        </w:rPr>
+        <w:t>}</w:t>
+      </w:r>
+      <w:r>
+        <w:rPr>
+          <w:rFonts w:ascii="Consolas" w:eastAsia="Times New Roman" w:hAnsi="Consolas" w:cs="Times New Roman"/>
+          <w:color w:val="BBBBBB"/>
+          <w:sz w:val="24"/>
+          <w:szCs w:val="24"/>
+          <w:lang w:val="en-US"/>
+        </w:rPr>
+        <w:t> </w:t>
+      </w:r>
+      <w:r>
+        <w:rPr>
+          <w:rFonts w:ascii="Consolas" w:eastAsia="Times New Roman" w:hAnsi="Consolas" w:cs="Times New Roman"/>
+          <w:color w:val="C678DD"/>
+          <w:sz w:val="24"/>
+          <w:szCs w:val="24"/>
+          <w:lang w:val="en-US"/>
+        </w:rPr>
+        <w:t>from</w:t>
+      </w:r>
+      <w:r>
+        <w:rPr>
+          <w:rFonts w:ascii="Consolas" w:eastAsia="Times New Roman" w:hAnsi="Consolas" w:cs="Times New Roman"/>
+          <w:color w:val="BBBBBB"/>
+          <w:sz w:val="24"/>
+          <w:szCs w:val="24"/>
+          <w:lang w:val="en-US"/>
+        </w:rPr>
+        <w:t> </w:t>
+      </w:r>
+      <w:r>
+        <w:rPr>
+          <w:rFonts w:ascii="Consolas" w:eastAsia="Times New Roman" w:hAnsi="Consolas" w:cs="Times New Roman"/>
+          <w:color w:val="98C379"/>
+          <w:sz w:val="24"/>
+          <w:szCs w:val="24"/>
+          <w:lang w:val="en-US"/>
+        </w:rPr>
+        <w:t>'@angular/core'</w:t>
+      </w:r>
+      <w:r>
+        <w:rPr>
+          <w:rFonts w:ascii="Consolas" w:eastAsia="Times New Roman" w:hAnsi="Consolas" w:cs="Times New Roman"/>
+          <w:color w:val="ABB2BF"/>
+          <w:sz w:val="24"/>
+          <w:szCs w:val="24"/>
+          <w:lang w:val="en-US"/>
+        </w:rPr>
+        <w:t>;</w:t>
+      </w:r>
+    </w:p>
+    <w:p>
+      <w:pPr>
+        <w:shd w:val="clear" w:color="auto" w:fill="282C34"/>
+        <w:spacing w:after="0" w:line="330" w:lineRule="atLeast"/>
+        <w:rPr>
+          <w:rFonts w:ascii="Consolas" w:eastAsia="Times New Roman" w:hAnsi="Consolas" w:cs="Times New Roman"/>
+          <w:color w:val="BBBBBB"/>
+          <w:sz w:val="24"/>
+          <w:szCs w:val="24"/>
+          <w:lang w:val="en-US"/>
+        </w:rPr>
+      </w:pPr>
+      <w:r>
+        <w:rPr>
+          <w:rFonts w:ascii="Consolas" w:eastAsia="Times New Roman" w:hAnsi="Consolas" w:cs="Times New Roman"/>
+          <w:color w:val="C678DD"/>
+          <w:sz w:val="24"/>
+          <w:szCs w:val="24"/>
+          <w:lang w:val="en-US"/>
+        </w:rPr>
+        <w:t>import</w:t>
+      </w:r>
+      <w:r>
+        <w:rPr>
+          <w:rFonts w:ascii="Consolas" w:eastAsia="Times New Roman" w:hAnsi="Consolas" w:cs="Times New Roman"/>
+          <w:color w:val="BBBBBB"/>
+          <w:sz w:val="24"/>
+          <w:szCs w:val="24"/>
+          <w:lang w:val="en-US"/>
+        </w:rPr>
+        <w:t> </w:t>
+      </w:r>
+      <w:r>
+        <w:rPr>
+          <w:rFonts w:ascii="Consolas" w:eastAsia="Times New Roman" w:hAnsi="Consolas" w:cs="Times New Roman"/>
+          <w:color w:val="ABB2BF"/>
+          <w:sz w:val="24"/>
+          <w:szCs w:val="24"/>
+          <w:lang w:val="en-US"/>
+        </w:rPr>
+        <w:t>{</w:t>
+      </w:r>
+      <w:r>
+        <w:rPr>
+          <w:rFonts w:ascii="Consolas" w:eastAsia="Times New Roman" w:hAnsi="Consolas" w:cs="Times New Roman"/>
+          <w:color w:val="E06C75"/>
+          <w:sz w:val="24"/>
+          <w:szCs w:val="24"/>
+          <w:lang w:val="en-US"/>
+        </w:rPr>
+        <w:t>CountriesService</w:t>
+      </w:r>
+      <w:r>
+        <w:rPr>
+          <w:rFonts w:ascii="Consolas" w:eastAsia="Times New Roman" w:hAnsi="Consolas" w:cs="Times New Roman"/>
+          <w:color w:val="ABB2BF"/>
+          <w:sz w:val="24"/>
+          <w:szCs w:val="24"/>
+          <w:lang w:val="en-US"/>
+        </w:rPr>
+        <w:t>}</w:t>
+      </w:r>
+      <w:r>
+        <w:rPr>
+          <w:rFonts w:ascii="Consolas" w:eastAsia="Times New Roman" w:hAnsi="Consolas" w:cs="Times New Roman"/>
+          <w:color w:val="BBBBBB"/>
+          <w:sz w:val="24"/>
+          <w:szCs w:val="24"/>
+          <w:lang w:val="en-US"/>
+        </w:rPr>
+        <w:t> </w:t>
+      </w:r>
+      <w:r>
+        <w:rPr>
+          <w:rFonts w:ascii="Consolas" w:eastAsia="Times New Roman" w:hAnsi="Consolas" w:cs="Times New Roman"/>
+          <w:color w:val="C678DD"/>
+          <w:sz w:val="24"/>
+          <w:szCs w:val="24"/>
+          <w:lang w:val="en-US"/>
+        </w:rPr>
+        <w:t>from</w:t>
+      </w:r>
+      <w:r>
+        <w:rPr>
+          <w:rFonts w:ascii="Consolas" w:eastAsia="Times New Roman" w:hAnsi="Consolas" w:cs="Times New Roman"/>
+          <w:color w:val="BBBBBB"/>
+          <w:sz w:val="24"/>
+          <w:szCs w:val="24"/>
+          <w:lang w:val="en-US"/>
+        </w:rPr>
+        <w:t> </w:t>
+      </w:r>
+      <w:r>
+        <w:rPr>
+          <w:rFonts w:ascii="Consolas" w:eastAsia="Times New Roman" w:hAnsi="Consolas" w:cs="Times New Roman"/>
+          <w:color w:val="98C379"/>
+          <w:sz w:val="24"/>
+          <w:szCs w:val="24"/>
+          <w:lang w:val="en-US"/>
+        </w:rPr>
+        <w:t>'../../services/countries.service'</w:t>
+      </w:r>
+    </w:p>
+    <w:p>
+      <w:pPr>
+        <w:shd w:val="clear" w:color="auto" w:fill="282C34"/>
+        <w:spacing w:after="0" w:line="330" w:lineRule="atLeast"/>
+        <w:rPr>
+          <w:rFonts w:ascii="Consolas" w:eastAsia="Times New Roman" w:hAnsi="Consolas" w:cs="Times New Roman"/>
+          <w:color w:val="BBBBBB"/>
+          <w:sz w:val="24"/>
+          <w:szCs w:val="24"/>
+          <w:lang w:val="en-US"/>
+        </w:rPr>
+      </w:pPr>
+    </w:p>
+    <w:p>
+      <w:pPr>
+        <w:shd w:val="clear" w:color="auto" w:fill="282C34"/>
+        <w:spacing w:after="0" w:line="330" w:lineRule="atLeast"/>
+        <w:rPr>
+          <w:rFonts w:ascii="Consolas" w:eastAsia="Times New Roman" w:hAnsi="Consolas" w:cs="Times New Roman"/>
+          <w:color w:val="BBBBBB"/>
+          <w:sz w:val="24"/>
+          <w:szCs w:val="24"/>
+          <w:lang w:val="en-US"/>
+        </w:rPr>
+      </w:pPr>
+      <w:r>
+        <w:rPr>
+          <w:rFonts w:ascii="Consolas" w:eastAsia="Times New Roman" w:hAnsi="Consolas" w:cs="Times New Roman"/>
+          <w:color w:val="BBBBBB"/>
+          <w:sz w:val="24"/>
+          <w:szCs w:val="24"/>
+          <w:lang w:val="en-US"/>
+        </w:rPr>
+        <w:t>@</w:t>
+      </w:r>
+      <w:proofErr w:type="gramStart"/>
+      <w:r>
+        <w:rPr>
+          <w:rFonts w:ascii="Consolas" w:eastAsia="Times New Roman" w:hAnsi="Consolas" w:cs="Times New Roman"/>
+          <w:color w:val="61AFEF"/>
+          <w:sz w:val="24"/>
+          <w:szCs w:val="24"/>
+          <w:lang w:val="en-US"/>
+        </w:rPr>
+        <w:t>Component</w:t>
+      </w:r>
+      <w:r>
+        <w:rPr>
+          <w:rFonts w:ascii="Consolas" w:eastAsia="Times New Roman" w:hAnsi="Consolas" w:cs="Times New Roman"/>
+          <w:color w:val="ABB2BF"/>
+          <w:sz w:val="24"/>
+          <w:szCs w:val="24"/>
+          <w:lang w:val="en-US"/>
+        </w:rPr>
+        <w:t>(</w:t>
+      </w:r>
+      <w:proofErr w:type="gramEnd"/>
+      <w:r>
+        <w:rPr>
+          <w:rFonts w:ascii="Consolas" w:eastAsia="Times New Roman" w:hAnsi="Consolas" w:cs="Times New Roman"/>
+          <w:color w:val="ABB2BF"/>
+          <w:sz w:val="24"/>
+          <w:szCs w:val="24"/>
+          <w:lang w:val="en-US"/>
+        </w:rPr>
+        <w:t>{</w:t>
+      </w:r>
+    </w:p>
+    <w:p>
+      <w:pPr>
+        <w:shd w:val="clear" w:color="auto" w:fill="282C34"/>
+        <w:spacing w:after="0" w:line="330" w:lineRule="atLeast"/>
+        <w:rPr>
+          <w:rFonts w:ascii="Consolas" w:eastAsia="Times New Roman" w:hAnsi="Consolas" w:cs="Times New Roman"/>
+          <w:color w:val="BBBBBB"/>
+          <w:sz w:val="24"/>
+          <w:szCs w:val="24"/>
+          <w:lang w:val="en-US"/>
+        </w:rPr>
+      </w:pPr>
+      <w:r>
+        <w:rPr>
+          <w:rFonts w:ascii="Consolas" w:eastAsia="Times New Roman" w:hAnsi="Consolas" w:cs="Times New Roman"/>
+          <w:color w:val="BBBBBB"/>
+          <w:sz w:val="24"/>
+          <w:szCs w:val="24"/>
+          <w:lang w:val="en-US"/>
+        </w:rPr>
+        <w:t>  selector</w:t>
+      </w:r>
+      <w:r>
+        <w:rPr>
+          <w:rFonts w:ascii="Consolas" w:eastAsia="Times New Roman" w:hAnsi="Consolas" w:cs="Times New Roman"/>
+          <w:color w:val="56B6C2"/>
+          <w:sz w:val="24"/>
+          <w:szCs w:val="24"/>
+          <w:lang w:val="en-US"/>
+        </w:rPr>
+        <w:t>:</w:t>
+      </w:r>
+      <w:r>
+        <w:rPr>
+          <w:rFonts w:ascii="Consolas" w:eastAsia="Times New Roman" w:hAnsi="Consolas" w:cs="Times New Roman"/>
+          <w:color w:val="BBBBBB"/>
+          <w:sz w:val="24"/>
+          <w:szCs w:val="24"/>
+          <w:lang w:val="en-US"/>
+        </w:rPr>
+        <w:t> </w:t>
+      </w:r>
+      <w:r>
+        <w:rPr>
+          <w:rFonts w:ascii="Consolas" w:eastAsia="Times New Roman" w:hAnsi="Consolas" w:cs="Times New Roman"/>
+          <w:color w:val="98C379"/>
+          <w:sz w:val="24"/>
+          <w:szCs w:val="24"/>
+          <w:lang w:val="en-US"/>
+        </w:rPr>
+        <w:t>'app-countries'</w:t>
+      </w:r>
+      <w:r>
+        <w:rPr>
+          <w:rFonts w:ascii="Consolas" w:eastAsia="Times New Roman" w:hAnsi="Consolas" w:cs="Times New Roman"/>
+          <w:color w:val="ABB2BF"/>
+          <w:sz w:val="24"/>
+          <w:szCs w:val="24"/>
+          <w:lang w:val="en-US"/>
+        </w:rPr>
+        <w:t>,</w:t>
+      </w:r>
+    </w:p>
+    <w:p>
+      <w:pPr>
+        <w:shd w:val="clear" w:color="auto" w:fill="282C34"/>
+        <w:spacing w:after="0" w:line="330" w:lineRule="atLeast"/>
+        <w:rPr>
+          <w:rFonts w:ascii="Consolas" w:eastAsia="Times New Roman" w:hAnsi="Consolas" w:cs="Times New Roman"/>
+          <w:color w:val="BBBBBB"/>
+          <w:sz w:val="24"/>
+          <w:szCs w:val="24"/>
+          <w:lang w:val="en-US"/>
+        </w:rPr>
+      </w:pPr>
+      <w:r>
+        <w:rPr>
+          <w:rFonts w:ascii="Consolas" w:eastAsia="Times New Roman" w:hAnsi="Consolas" w:cs="Times New Roman"/>
+          <w:color w:val="BBBBBB"/>
+          <w:sz w:val="24"/>
+          <w:szCs w:val="24"/>
+          <w:lang w:val="en-US"/>
+        </w:rPr>
+        <w:t>  </w:t>
+      </w:r>
+      <w:proofErr w:type="spellStart"/>
+      <w:r>
+        <w:rPr>
+          <w:rFonts w:ascii="Consolas" w:eastAsia="Times New Roman" w:hAnsi="Consolas" w:cs="Times New Roman"/>
+          <w:color w:val="BBBBBB"/>
+          <w:sz w:val="24"/>
+          <w:szCs w:val="24"/>
+          <w:lang w:val="en-US"/>
+        </w:rPr>
+        <w:t>templateUrl</w:t>
+      </w:r>
+      <w:proofErr w:type="spellEnd"/>
+      <w:r>
+        <w:rPr>
+          <w:rFonts w:ascii="Consolas" w:eastAsia="Times New Roman" w:hAnsi="Consolas" w:cs="Times New Roman"/>
+          <w:color w:val="56B6C2"/>
+          <w:sz w:val="24"/>
+          <w:szCs w:val="24"/>
+          <w:lang w:val="en-US"/>
+        </w:rPr>
+        <w:t>:</w:t>
+      </w:r>
+      <w:r>
+        <w:rPr>
+          <w:rFonts w:ascii="Consolas" w:eastAsia="Times New Roman" w:hAnsi="Consolas" w:cs="Times New Roman"/>
+          <w:color w:val="BBBBBB"/>
+          <w:sz w:val="24"/>
+          <w:szCs w:val="24"/>
+          <w:lang w:val="en-US"/>
+        </w:rPr>
+        <w:t> </w:t>
+      </w:r>
+      <w:r>
+        <w:rPr>
+          <w:rFonts w:ascii="Consolas" w:eastAsia="Times New Roman" w:hAnsi="Consolas" w:cs="Times New Roman"/>
+          <w:color w:val="98C379"/>
+          <w:sz w:val="24"/>
+          <w:szCs w:val="24"/>
+          <w:lang w:val="en-US"/>
+        </w:rPr>
+        <w:t>'./countries.component.html'</w:t>
+      </w:r>
+      <w:r>
+        <w:rPr>
+          <w:rFonts w:ascii="Consolas" w:eastAsia="Times New Roman" w:hAnsi="Consolas" w:cs="Times New Roman"/>
+          <w:color w:val="ABB2BF"/>
+          <w:sz w:val="24"/>
+          <w:szCs w:val="24"/>
+          <w:lang w:val="en-US"/>
+        </w:rPr>
+        <w:t>,</w:t>
+      </w:r>
+    </w:p>
+    <w:p>
+      <w:pPr>
+        <w:shd w:val="clear" w:color="auto" w:fill="282C34"/>
+        <w:spacing w:after="0" w:line="330" w:lineRule="atLeast"/>
+        <w:rPr>
+          <w:rFonts w:ascii="Consolas" w:eastAsia="Times New Roman" w:hAnsi="Consolas" w:cs="Times New Roman"/>
+          <w:color w:val="BBBBBB"/>
+          <w:sz w:val="24"/>
+          <w:szCs w:val="24"/>
+          <w:lang w:val="en-US"/>
+        </w:rPr>
+      </w:pPr>
+      <w:r>
+        <w:rPr>
+          <w:rFonts w:ascii="Consolas" w:eastAsia="Times New Roman" w:hAnsi="Consolas" w:cs="Times New Roman"/>
+          <w:color w:val="BBBBBB"/>
+          <w:sz w:val="24"/>
+          <w:szCs w:val="24"/>
+          <w:lang w:val="en-US"/>
+        </w:rPr>
+        <w:t>  </w:t>
+      </w:r>
+      <w:proofErr w:type="spellStart"/>
+      <w:r>
+        <w:rPr>
+          <w:rFonts w:ascii="Consolas" w:eastAsia="Times New Roman" w:hAnsi="Consolas" w:cs="Times New Roman"/>
+          <w:color w:val="BBBBBB"/>
+          <w:sz w:val="24"/>
+          <w:szCs w:val="24"/>
+          <w:lang w:val="en-US"/>
+        </w:rPr>
+        <w:t>styleUrls</w:t>
+      </w:r>
+      <w:proofErr w:type="spellEnd"/>
+      <w:r>
+        <w:rPr>
+          <w:rFonts w:ascii="Consolas" w:eastAsia="Times New Roman" w:hAnsi="Consolas" w:cs="Times New Roman"/>
+          <w:color w:val="56B6C2"/>
+          <w:sz w:val="24"/>
+          <w:szCs w:val="24"/>
+          <w:lang w:val="en-US"/>
+        </w:rPr>
+        <w:t>:</w:t>
+      </w:r>
+      <w:r>
+        <w:rPr>
+          <w:rFonts w:ascii="Consolas" w:eastAsia="Times New Roman" w:hAnsi="Consolas" w:cs="Times New Roman"/>
+          <w:color w:val="BBBBBB"/>
+          <w:sz w:val="24"/>
+          <w:szCs w:val="24"/>
+          <w:lang w:val="en-US"/>
+        </w:rPr>
+        <w:t> </w:t>
+      </w:r>
+      <w:r>
+        <w:rPr>
+          <w:rFonts w:ascii="Consolas" w:eastAsia="Times New Roman" w:hAnsi="Consolas" w:cs="Times New Roman"/>
+          <w:color w:val="ABB2BF"/>
+          <w:sz w:val="24"/>
+          <w:szCs w:val="24"/>
+          <w:lang w:val="en-US"/>
+        </w:rPr>
+        <w:t>[</w:t>
+      </w:r>
+      <w:r>
+        <w:rPr>
+          <w:rFonts w:ascii="Consolas" w:eastAsia="Times New Roman" w:hAnsi="Consolas" w:cs="Times New Roman"/>
+          <w:color w:val="98C379"/>
+          <w:sz w:val="24"/>
+          <w:szCs w:val="24"/>
+          <w:lang w:val="en-US"/>
+        </w:rPr>
+        <w:t>'./countries.component.css'</w:t>
+      </w:r>
+      <w:r>
+        <w:rPr>
+          <w:rFonts w:ascii="Consolas" w:eastAsia="Times New Roman" w:hAnsi="Consolas" w:cs="Times New Roman"/>
+          <w:color w:val="ABB2BF"/>
+          <w:sz w:val="24"/>
+          <w:szCs w:val="24"/>
+          <w:lang w:val="en-US"/>
+        </w:rPr>
+        <w:t>]</w:t>
+      </w:r>
+    </w:p>
+    <w:p>
+      <w:pPr>
+        <w:shd w:val="clear" w:color="auto" w:fill="282C34"/>
+        <w:spacing w:after="0" w:line="330" w:lineRule="atLeast"/>
+        <w:rPr>
+          <w:rFonts w:ascii="Consolas" w:eastAsia="Times New Roman" w:hAnsi="Consolas" w:cs="Times New Roman"/>
+          <w:color w:val="BBBBBB"/>
+          <w:sz w:val="24"/>
+          <w:szCs w:val="24"/>
+          <w:lang w:val="en-US"/>
+        </w:rPr>
+      </w:pPr>
+      <w:r>
+        <w:rPr>
+          <w:rFonts w:ascii="Consolas" w:eastAsia="Times New Roman" w:hAnsi="Consolas" w:cs="Times New Roman"/>
+          <w:color w:val="ABB2BF"/>
+          <w:sz w:val="24"/>
+          <w:szCs w:val="24"/>
+          <w:lang w:val="en-US"/>
+        </w:rPr>
+        <w:t>})</w:t>
+      </w:r>
+    </w:p>
+    <w:p>
+      <w:pPr>
+        <w:shd w:val="clear" w:color="auto" w:fill="282C34"/>
+        <w:spacing w:after="0" w:line="330" w:lineRule="atLeast"/>
+        <w:rPr>
+          <w:rFonts w:ascii="Consolas" w:eastAsia="Times New Roman" w:hAnsi="Consolas" w:cs="Times New Roman"/>
+          <w:color w:val="BBBBBB"/>
+          <w:sz w:val="24"/>
+          <w:szCs w:val="24"/>
+          <w:lang w:val="en-US"/>
+        </w:rPr>
+      </w:pPr>
+      <w:r>
+        <w:rPr>
+          <w:rFonts w:ascii="Consolas" w:eastAsia="Times New Roman" w:hAnsi="Consolas" w:cs="Times New Roman"/>
+          <w:color w:val="C678DD"/>
+          <w:sz w:val="24"/>
+          <w:szCs w:val="24"/>
+          <w:lang w:val="en-US"/>
+        </w:rPr>
+        <w:t>export</w:t>
+      </w:r>
+      <w:r>
+        <w:rPr>
+          <w:rFonts w:ascii="Consolas" w:eastAsia="Times New Roman" w:hAnsi="Consolas" w:cs="Times New Roman"/>
+          <w:color w:val="ABB2BF"/>
+          <w:sz w:val="24"/>
+          <w:szCs w:val="24"/>
+          <w:lang w:val="en-US"/>
+        </w:rPr>
+        <w:t> </w:t>
+      </w:r>
+      <w:r>
+        <w:rPr>
+          <w:rFonts w:ascii="Consolas" w:eastAsia="Times New Roman" w:hAnsi="Consolas" w:cs="Times New Roman"/>
+          <w:color w:val="C678DD"/>
+          <w:sz w:val="24"/>
+          <w:szCs w:val="24"/>
+          <w:lang w:val="en-US"/>
+        </w:rPr>
+        <w:t>class</w:t>
+      </w:r>
+      <w:r>
+        <w:rPr>
+          <w:rFonts w:ascii="Consolas" w:eastAsia="Times New Roman" w:hAnsi="Consolas" w:cs="Times New Roman"/>
+          <w:color w:val="ABB2BF"/>
+          <w:sz w:val="24"/>
+          <w:szCs w:val="24"/>
+          <w:lang w:val="en-US"/>
+        </w:rPr>
+        <w:t> </w:t>
+      </w:r>
+      <w:proofErr w:type="spellStart"/>
+      <w:r>
+        <w:rPr>
+          <w:rFonts w:ascii="Consolas" w:eastAsia="Times New Roman" w:hAnsi="Consolas" w:cs="Times New Roman"/>
+          <w:color w:val="E5C07B"/>
+          <w:sz w:val="24"/>
+          <w:szCs w:val="24"/>
+          <w:lang w:val="en-US"/>
+        </w:rPr>
+        <w:t>CountriesComponent</w:t>
+      </w:r>
+      <w:proofErr w:type="spellEnd"/>
+      <w:r>
+        <w:rPr>
+          <w:rFonts w:ascii="Consolas" w:eastAsia="Times New Roman" w:hAnsi="Consolas" w:cs="Times New Roman"/>
+          <w:color w:val="ABB2BF"/>
+          <w:sz w:val="24"/>
+          <w:szCs w:val="24"/>
+          <w:lang w:val="en-US"/>
+        </w:rPr>
+        <w:t> </w:t>
+      </w:r>
+      <w:r>
+        <w:rPr>
+          <w:rFonts w:ascii="Consolas" w:eastAsia="Times New Roman" w:hAnsi="Consolas" w:cs="Times New Roman"/>
+          <w:color w:val="C678DD"/>
+          <w:sz w:val="24"/>
+          <w:szCs w:val="24"/>
+          <w:lang w:val="en-US"/>
+        </w:rPr>
+        <w:t>implements</w:t>
+      </w:r>
+      <w:r>
+        <w:rPr>
+          <w:rFonts w:ascii="Consolas" w:eastAsia="Times New Roman" w:hAnsi="Consolas" w:cs="Times New Roman"/>
+          <w:color w:val="ABB2BF"/>
+          <w:sz w:val="24"/>
+          <w:szCs w:val="24"/>
+          <w:lang w:val="en-US"/>
+        </w:rPr>
+        <w:t> </w:t>
+      </w:r>
+      <w:proofErr w:type="spellStart"/>
+      <w:r>
+        <w:rPr>
+          <w:rFonts w:ascii="Consolas" w:eastAsia="Times New Roman" w:hAnsi="Consolas" w:cs="Times New Roman"/>
+          <w:color w:val="98C379"/>
+          <w:sz w:val="24"/>
+          <w:szCs w:val="24"/>
+          <w:lang w:val="en-US"/>
+        </w:rPr>
+        <w:t>OnInit</w:t>
+      </w:r>
+      <w:proofErr w:type="spellEnd"/>
+      <w:r>
+        <w:rPr>
+          <w:rFonts w:ascii="Consolas" w:eastAsia="Times New Roman" w:hAnsi="Consolas" w:cs="Times New Roman"/>
+          <w:color w:val="ABB2BF"/>
+          <w:sz w:val="24"/>
+          <w:szCs w:val="24"/>
+          <w:lang w:val="en-US"/>
+        </w:rPr>
+        <w:t> {</w:t>
+      </w:r>
+    </w:p>
+    <w:p>
+      <w:pPr>
+        <w:shd w:val="clear" w:color="auto" w:fill="282C34"/>
+        <w:spacing w:after="0" w:line="330" w:lineRule="atLeast"/>
+        <w:rPr>
+          <w:rFonts w:ascii="Consolas" w:eastAsia="Times New Roman" w:hAnsi="Consolas" w:cs="Times New Roman"/>
+          <w:color w:val="BBBBBB"/>
+          <w:sz w:val="24"/>
+          <w:szCs w:val="24"/>
+          <w:lang w:val="en-US"/>
+        </w:rPr>
+      </w:pPr>
+    </w:p>
+    <w:p>
+      <w:pPr>
+        <w:shd w:val="clear" w:color="auto" w:fill="282C34"/>
+        <w:spacing w:after="0" w:line="330" w:lineRule="atLeast"/>
+        <w:rPr>
+          <w:rFonts w:ascii="Consolas" w:eastAsia="Times New Roman" w:hAnsi="Consolas" w:cs="Times New Roman"/>
+          <w:color w:val="BBBBBB"/>
+          <w:sz w:val="24"/>
+          <w:szCs w:val="24"/>
+          <w:lang w:val="en-US"/>
+        </w:rPr>
+      </w:pPr>
+      <w:r>
+        <w:rPr>
+          <w:rFonts w:ascii="Consolas" w:eastAsia="Times New Roman" w:hAnsi="Consolas" w:cs="Times New Roman"/>
+          <w:color w:val="ABB2BF"/>
+          <w:sz w:val="24"/>
+          <w:szCs w:val="24"/>
+          <w:lang w:val="en-US"/>
+        </w:rPr>
+        <w:t>  </w:t>
+      </w:r>
+      <w:r>
+        <w:rPr>
+          <w:rFonts w:ascii="Consolas" w:eastAsia="Times New Roman" w:hAnsi="Consolas" w:cs="Times New Roman"/>
+          <w:color w:val="C678DD"/>
+          <w:sz w:val="24"/>
+          <w:szCs w:val="24"/>
+          <w:lang w:val="en-US"/>
+        </w:rPr>
+        <w:t>public</w:t>
+      </w:r>
+      <w:r>
+        <w:rPr>
+          <w:rFonts w:ascii="Consolas" w:eastAsia="Times New Roman" w:hAnsi="Consolas" w:cs="Times New Roman"/>
+          <w:color w:val="ABB2BF"/>
+          <w:sz w:val="24"/>
+          <w:szCs w:val="24"/>
+          <w:lang w:val="en-US"/>
+        </w:rPr>
+        <w:t> data</w:t>
+      </w:r>
+      <w:r>
+        <w:rPr>
+          <w:rFonts w:ascii="Consolas" w:eastAsia="Times New Roman" w:hAnsi="Consolas" w:cs="Times New Roman"/>
+          <w:color w:val="56B6C2"/>
+          <w:sz w:val="24"/>
+          <w:szCs w:val="24"/>
+          <w:lang w:val="en-US"/>
+        </w:rPr>
+        <w:t>:</w:t>
+      </w:r>
+      <w:r>
+        <w:rPr>
+          <w:rFonts w:ascii="Consolas" w:eastAsia="Times New Roman" w:hAnsi="Consolas" w:cs="Times New Roman"/>
+          <w:color w:val="ABB2BF"/>
+          <w:sz w:val="24"/>
+          <w:szCs w:val="24"/>
+          <w:lang w:val="en-US"/>
+        </w:rPr>
+        <w:t> </w:t>
+      </w:r>
+      <w:r>
+        <w:rPr>
+          <w:rFonts w:ascii="Consolas" w:eastAsia="Times New Roman" w:hAnsi="Consolas" w:cs="Times New Roman"/>
+          <w:color w:val="56B6C2"/>
+          <w:sz w:val="24"/>
+          <w:szCs w:val="24"/>
+          <w:lang w:val="en-US"/>
+        </w:rPr>
+        <w:t>any</w:t>
+      </w:r>
+      <w:r>
+        <w:rPr>
+          <w:rFonts w:ascii="Consolas" w:eastAsia="Times New Roman" w:hAnsi="Consolas" w:cs="Times New Roman"/>
+          <w:color w:val="ABB2BF"/>
+          <w:sz w:val="24"/>
+          <w:szCs w:val="24"/>
+          <w:lang w:val="en-US"/>
+        </w:rPr>
+        <w:t>;</w:t>
+      </w:r>
+    </w:p>
+    <w:p>
+      <w:pPr>
+        <w:shd w:val="clear" w:color="auto" w:fill="282C34"/>
+        <w:spacing w:after="0" w:line="330" w:lineRule="atLeast"/>
+        <w:rPr>
+          <w:rFonts w:ascii="Consolas" w:eastAsia="Times New Roman" w:hAnsi="Consolas" w:cs="Times New Roman"/>
+          <w:color w:val="BBBBBB"/>
+          <w:sz w:val="24"/>
+          <w:szCs w:val="24"/>
+          <w:lang w:val="en-US"/>
+        </w:rPr>
+      </w:pPr>
+    </w:p>
+    <w:p>
+      <w:pPr>
+        <w:shd w:val="clear" w:color="auto" w:fill="282C34"/>
+        <w:spacing w:after="0" w:line="330" w:lineRule="atLeast"/>
+        <w:rPr>
+          <w:rFonts w:ascii="Consolas" w:eastAsia="Times New Roman" w:hAnsi="Consolas" w:cs="Times New Roman"/>
+          <w:color w:val="BBBBBB"/>
+          <w:sz w:val="24"/>
+          <w:szCs w:val="24"/>
+          <w:lang w:val="en-US"/>
+        </w:rPr>
+      </w:pPr>
+      <w:r>
+        <w:rPr>
+          <w:rFonts w:ascii="Consolas" w:eastAsia="Times New Roman" w:hAnsi="Consolas" w:cs="Times New Roman"/>
+          <w:color w:val="ABB2BF"/>
+          <w:sz w:val="24"/>
+          <w:szCs w:val="24"/>
+          <w:lang w:val="en-US"/>
+        </w:rPr>
+        <w:t>  </w:t>
+      </w:r>
+      <w:proofErr w:type="gramStart"/>
+      <w:r>
+        <w:rPr>
+          <w:rFonts w:ascii="Consolas" w:eastAsia="Times New Roman" w:hAnsi="Consolas" w:cs="Times New Roman"/>
+          <w:color w:val="C678DD"/>
+          <w:sz w:val="24"/>
+          <w:szCs w:val="24"/>
+          <w:lang w:val="en-US"/>
+        </w:rPr>
+        <w:t>constructor</w:t>
+      </w:r>
+      <w:r>
+        <w:rPr>
+          <w:rFonts w:ascii="Consolas" w:eastAsia="Times New Roman" w:hAnsi="Consolas" w:cs="Times New Roman"/>
+          <w:color w:val="ABB2BF"/>
+          <w:sz w:val="24"/>
+          <w:szCs w:val="24"/>
+          <w:lang w:val="en-US"/>
+        </w:rPr>
+        <w:t>(</w:t>
+      </w:r>
+      <w:proofErr w:type="gramEnd"/>
+      <w:r>
+        <w:rPr>
+          <w:rFonts w:ascii="Consolas" w:eastAsia="Times New Roman" w:hAnsi="Consolas" w:cs="Times New Roman"/>
+          <w:color w:val="C678DD"/>
+          <w:sz w:val="24"/>
+          <w:szCs w:val="24"/>
+          <w:lang w:val="en-US"/>
+        </w:rPr>
+        <w:t>private</w:t>
+      </w:r>
+      <w:r>
+        <w:rPr>
+          <w:rFonts w:ascii="Consolas" w:eastAsia="Times New Roman" w:hAnsi="Consolas" w:cs="Times New Roman"/>
+          <w:color w:val="ABB2BF"/>
+          <w:sz w:val="24"/>
+          <w:szCs w:val="24"/>
+          <w:lang w:val="en-US"/>
+        </w:rPr>
+        <w:t> </w:t>
+      </w:r>
+      <w:proofErr w:type="spellStart"/>
+      <w:r>
+        <w:rPr>
+          <w:rFonts w:ascii="Consolas" w:eastAsia="Times New Roman" w:hAnsi="Consolas" w:cs="Times New Roman"/>
+          <w:color w:val="ABB2BF"/>
+          <w:sz w:val="24"/>
+          <w:szCs w:val="24"/>
+          <w:lang w:val="en-US"/>
+        </w:rPr>
+        <w:t>service</w:t>
+      </w:r>
+      <w:r>
+        <w:rPr>
+          <w:rFonts w:ascii="Consolas" w:eastAsia="Times New Roman" w:hAnsi="Consolas" w:cs="Times New Roman"/>
+          <w:color w:val="56B6C2"/>
+          <w:sz w:val="24"/>
+          <w:szCs w:val="24"/>
+          <w:lang w:val="en-US"/>
+        </w:rPr>
+        <w:t>:</w:t>
+      </w:r>
+      <w:r>
+        <w:rPr>
+          <w:rFonts w:ascii="Consolas" w:eastAsia="Times New Roman" w:hAnsi="Consolas" w:cs="Times New Roman"/>
+          <w:color w:val="E5C07B"/>
+          <w:sz w:val="24"/>
+          <w:szCs w:val="24"/>
+          <w:lang w:val="en-US"/>
+        </w:rPr>
+        <w:t>CountriesService</w:t>
+      </w:r>
+      <w:proofErr w:type="spellEnd"/>
+      <w:r>
+        <w:rPr>
+          <w:rFonts w:ascii="Consolas" w:eastAsia="Times New Roman" w:hAnsi="Consolas" w:cs="Times New Roman"/>
+          <w:color w:val="ABB2BF"/>
+          <w:sz w:val="24"/>
+          <w:szCs w:val="24"/>
+          <w:lang w:val="en-US"/>
+        </w:rPr>
+        <w:t>) { }</w:t>
+      </w:r>
+    </w:p>
+    <w:p>
+      <w:pPr>
+        <w:shd w:val="clear" w:color="auto" w:fill="282C34"/>
+        <w:spacing w:after="0" w:line="330" w:lineRule="atLeast"/>
+        <w:rPr>
+          <w:rFonts w:ascii="Consolas" w:eastAsia="Times New Roman" w:hAnsi="Consolas" w:cs="Times New Roman"/>
+          <w:color w:val="BBBBBB"/>
+          <w:sz w:val="24"/>
+          <w:szCs w:val="24"/>
+          <w:lang w:val="en-US"/>
+        </w:rPr>
+      </w:pPr>
+    </w:p>
+    <w:p>
+      <w:pPr>
+        <w:shd w:val="clear" w:color="auto" w:fill="282C34"/>
+        <w:spacing w:after="0" w:line="330" w:lineRule="atLeast"/>
+        <w:rPr>
+          <w:rFonts w:ascii="Consolas" w:eastAsia="Times New Roman" w:hAnsi="Consolas" w:cs="Times New Roman"/>
+          <w:color w:val="BBBBBB"/>
+          <w:sz w:val="24"/>
+          <w:szCs w:val="24"/>
+          <w:lang w:val="en-US"/>
+        </w:rPr>
+      </w:pPr>
+      <w:r>
+        <w:rPr>
+          <w:rFonts w:ascii="Consolas" w:eastAsia="Times New Roman" w:hAnsi="Consolas" w:cs="Times New Roman"/>
+          <w:color w:val="ABB2BF"/>
+          <w:sz w:val="24"/>
+          <w:szCs w:val="24"/>
+          <w:lang w:val="en-US"/>
+        </w:rPr>
+        <w:t>  </w:t>
+      </w:r>
+      <w:proofErr w:type="spellStart"/>
+      <w:proofErr w:type="gramStart"/>
+      <w:r>
+        <w:rPr>
+          <w:rFonts w:ascii="Consolas" w:eastAsia="Times New Roman" w:hAnsi="Consolas" w:cs="Times New Roman"/>
+          <w:color w:val="61AFEF"/>
+          <w:sz w:val="24"/>
+          <w:szCs w:val="24"/>
+          <w:lang w:val="en-US"/>
+        </w:rPr>
+        <w:t>ngOnInit</w:t>
+      </w:r>
+      <w:proofErr w:type="spellEnd"/>
+      <w:r>
+        <w:rPr>
+          <w:rFonts w:ascii="Consolas" w:eastAsia="Times New Roman" w:hAnsi="Consolas" w:cs="Times New Roman"/>
+          <w:color w:val="ABB2BF"/>
+          <w:sz w:val="24"/>
+          <w:szCs w:val="24"/>
+          <w:lang w:val="en-US"/>
+        </w:rPr>
+        <w:t>(</w:t>
+      </w:r>
+      <w:proofErr w:type="gramEnd"/>
+      <w:r>
+        <w:rPr>
+          <w:rFonts w:ascii="Consolas" w:eastAsia="Times New Roman" w:hAnsi="Consolas" w:cs="Times New Roman"/>
+          <w:color w:val="ABB2BF"/>
+          <w:sz w:val="24"/>
+          <w:szCs w:val="24"/>
+          <w:lang w:val="en-US"/>
+        </w:rPr>
+        <w:t>)</w:t>
+      </w:r>
+      <w:r>
+        <w:rPr>
+          <w:rFonts w:ascii="Consolas" w:eastAsia="Times New Roman" w:hAnsi="Consolas" w:cs="Times New Roman"/>
+          <w:color w:val="56B6C2"/>
+          <w:sz w:val="24"/>
+          <w:szCs w:val="24"/>
+          <w:lang w:val="en-US"/>
+        </w:rPr>
+        <w:t>:</w:t>
+      </w:r>
+      <w:r>
+        <w:rPr>
+          <w:rFonts w:ascii="Consolas" w:eastAsia="Times New Roman" w:hAnsi="Consolas" w:cs="Times New Roman"/>
+          <w:color w:val="ABB2BF"/>
+          <w:sz w:val="24"/>
+          <w:szCs w:val="24"/>
+          <w:lang w:val="en-US"/>
+        </w:rPr>
+        <w:t> </w:t>
+      </w:r>
+      <w:r>
+        <w:rPr>
+          <w:rFonts w:ascii="Consolas" w:eastAsia="Times New Roman" w:hAnsi="Consolas" w:cs="Times New Roman"/>
+          <w:color w:val="56B6C2"/>
+          <w:sz w:val="24"/>
+          <w:szCs w:val="24"/>
+          <w:lang w:val="en-US"/>
+        </w:rPr>
+        <w:t>void</w:t>
+      </w:r>
+      <w:r>
+        <w:rPr>
+          <w:rFonts w:ascii="Consolas" w:eastAsia="Times New Roman" w:hAnsi="Consolas" w:cs="Times New Roman"/>
+          <w:color w:val="ABB2BF"/>
+          <w:sz w:val="24"/>
+          <w:szCs w:val="24"/>
+          <w:lang w:val="en-US"/>
+        </w:rPr>
+        <w:t> {</w:t>
+      </w:r>
+    </w:p>
+    <w:p>
+      <w:pPr>
+        <w:shd w:val="clear" w:color="auto" w:fill="282C34"/>
+        <w:spacing w:after="0" w:line="330" w:lineRule="atLeast"/>
+        <w:rPr>
+          <w:rFonts w:ascii="Consolas" w:eastAsia="Times New Roman" w:hAnsi="Consolas" w:cs="Times New Roman"/>
+          <w:color w:val="BBBBBB"/>
+          <w:sz w:val="24"/>
+          <w:szCs w:val="24"/>
+          <w:lang w:val="en-US"/>
+        </w:rPr>
+      </w:pPr>
+      <w:r>
+        <w:rPr>
+          <w:rFonts w:ascii="Consolas" w:eastAsia="Times New Roman" w:hAnsi="Consolas" w:cs="Times New Roman"/>
+          <w:color w:val="ABB2BF"/>
+          <w:sz w:val="24"/>
+          <w:szCs w:val="24"/>
+          <w:lang w:val="en-US"/>
+        </w:rPr>
+        <w:t>    </w:t>
+      </w:r>
+      <w:proofErr w:type="spellStart"/>
+      <w:proofErr w:type="gramStart"/>
+      <w:r>
+        <w:rPr>
+          <w:rFonts w:ascii="Consolas" w:eastAsia="Times New Roman" w:hAnsi="Consolas" w:cs="Times New Roman"/>
+          <w:color w:val="E06C75"/>
+          <w:sz w:val="24"/>
+          <w:szCs w:val="24"/>
+          <w:lang w:val="en-US"/>
+        </w:rPr>
+        <w:t>this</w:t>
+      </w:r>
+      <w:r>
+        <w:rPr>
+          <w:rFonts w:ascii="Consolas" w:eastAsia="Times New Roman" w:hAnsi="Consolas" w:cs="Times New Roman"/>
+          <w:color w:val="ABB2BF"/>
+          <w:sz w:val="24"/>
+          <w:szCs w:val="24"/>
+          <w:lang w:val="en-US"/>
+        </w:rPr>
+        <w:t>.</w:t>
+      </w:r>
+      <w:r>
+        <w:rPr>
+          <w:rFonts w:ascii="Consolas" w:eastAsia="Times New Roman" w:hAnsi="Consolas" w:cs="Times New Roman"/>
+          <w:color w:val="E06C75"/>
+          <w:sz w:val="24"/>
+          <w:szCs w:val="24"/>
+          <w:lang w:val="en-US"/>
+        </w:rPr>
+        <w:t>service</w:t>
+      </w:r>
+      <w:proofErr w:type="gramEnd"/>
+      <w:r>
+        <w:rPr>
+          <w:rFonts w:ascii="Consolas" w:eastAsia="Times New Roman" w:hAnsi="Consolas" w:cs="Times New Roman"/>
+          <w:color w:val="ABB2BF"/>
+          <w:sz w:val="24"/>
+          <w:szCs w:val="24"/>
+          <w:lang w:val="en-US"/>
+        </w:rPr>
+        <w:t>.</w:t>
+      </w:r>
+      <w:r>
+        <w:rPr>
+          <w:rFonts w:ascii="Consolas" w:eastAsia="Times New Roman" w:hAnsi="Consolas" w:cs="Times New Roman"/>
+          <w:color w:val="61AFEF"/>
+          <w:sz w:val="24"/>
+          <w:szCs w:val="24"/>
+          <w:lang w:val="en-US"/>
+        </w:rPr>
+        <w:t>getCountries</w:t>
+      </w:r>
+      <w:proofErr w:type="spellEnd"/>
+      <w:r>
+        <w:rPr>
+          <w:rFonts w:ascii="Consolas" w:eastAsia="Times New Roman" w:hAnsi="Consolas" w:cs="Times New Roman"/>
+          <w:color w:val="ABB2BF"/>
+          <w:sz w:val="24"/>
+          <w:szCs w:val="24"/>
+          <w:lang w:val="en-US"/>
+        </w:rPr>
+        <w:t>().</w:t>
+      </w:r>
+      <w:r>
+        <w:rPr>
+          <w:rFonts w:ascii="Consolas" w:eastAsia="Times New Roman" w:hAnsi="Consolas" w:cs="Times New Roman"/>
+          <w:color w:val="61AFEF"/>
+          <w:sz w:val="24"/>
+          <w:szCs w:val="24"/>
+          <w:lang w:val="en-US"/>
+        </w:rPr>
+        <w:t>subscribe</w:t>
+      </w:r>
+      <w:r>
+        <w:rPr>
+          <w:rFonts w:ascii="Consolas" w:eastAsia="Times New Roman" w:hAnsi="Consolas" w:cs="Times New Roman"/>
+          <w:color w:val="ABB2BF"/>
+          <w:sz w:val="24"/>
+          <w:szCs w:val="24"/>
+          <w:lang w:val="en-US"/>
+        </w:rPr>
+        <w:t>(res </w:t>
+      </w:r>
+      <w:r>
+        <w:rPr>
+          <w:rFonts w:ascii="Consolas" w:eastAsia="Times New Roman" w:hAnsi="Consolas" w:cs="Times New Roman"/>
+          <w:color w:val="C678DD"/>
+          <w:sz w:val="24"/>
+          <w:szCs w:val="24"/>
+          <w:lang w:val="en-US"/>
+        </w:rPr>
+        <w:t>=&gt;</w:t>
+      </w:r>
+      <w:r>
+        <w:rPr>
+          <w:rFonts w:ascii="Consolas" w:eastAsia="Times New Roman" w:hAnsi="Consolas" w:cs="Times New Roman"/>
+          <w:color w:val="ABB2BF"/>
+          <w:sz w:val="24"/>
+          <w:szCs w:val="24"/>
+          <w:lang w:val="en-US"/>
+        </w:rPr>
+        <w:t>{</w:t>
+      </w:r>
+    </w:p>
+    <w:p>
+      <w:pPr>
+        <w:shd w:val="clear" w:color="auto" w:fill="282C34"/>
+        <w:spacing w:after="0" w:line="330" w:lineRule="atLeast"/>
+        <w:rPr>
+          <w:rFonts w:ascii="Consolas" w:eastAsia="Times New Roman" w:hAnsi="Consolas" w:cs="Times New Roman"/>
+          <w:color w:val="BBBBBB"/>
+          <w:sz w:val="24"/>
+          <w:szCs w:val="24"/>
+          <w:lang w:val="en-US"/>
+        </w:rPr>
+      </w:pPr>
+      <w:r>
+        <w:rPr>
+          <w:rFonts w:ascii="Consolas" w:eastAsia="Times New Roman" w:hAnsi="Consolas" w:cs="Times New Roman"/>
+          <w:color w:val="ABB2BF"/>
+          <w:sz w:val="24"/>
+          <w:szCs w:val="24"/>
+          <w:lang w:val="en-US"/>
+        </w:rPr>
+        <w:t>      </w:t>
+      </w:r>
+      <w:proofErr w:type="spellStart"/>
+      <w:r>
+        <w:rPr>
+          <w:rFonts w:ascii="Consolas" w:eastAsia="Times New Roman" w:hAnsi="Consolas" w:cs="Times New Roman"/>
+          <w:color w:val="E06C75"/>
+          <w:sz w:val="24"/>
+          <w:szCs w:val="24"/>
+          <w:lang w:val="en-US"/>
+        </w:rPr>
+        <w:t>this</w:t>
+      </w:r>
+      <w:r>
+        <w:rPr>
+          <w:rFonts w:ascii="Consolas" w:eastAsia="Times New Roman" w:hAnsi="Consolas" w:cs="Times New Roman"/>
+          <w:color w:val="ABB2BF"/>
+          <w:sz w:val="24"/>
+          <w:szCs w:val="24"/>
+          <w:lang w:val="en-US"/>
+        </w:rPr>
+        <w:t>.</w:t>
+      </w:r>
+      <w:r>
+        <w:rPr>
+          <w:rFonts w:ascii="Consolas" w:eastAsia="Times New Roman" w:hAnsi="Consolas" w:cs="Times New Roman"/>
+          <w:color w:val="E06C75"/>
+          <w:sz w:val="24"/>
+          <w:szCs w:val="24"/>
+          <w:lang w:val="en-US"/>
+        </w:rPr>
+        <w:t>data</w:t>
+      </w:r>
+      <w:proofErr w:type="spellEnd"/>
+      <w:r>
+        <w:rPr>
+          <w:rFonts w:ascii="Consolas" w:eastAsia="Times New Roman" w:hAnsi="Consolas" w:cs="Times New Roman"/>
+          <w:color w:val="ABB2BF"/>
+          <w:sz w:val="24"/>
+          <w:szCs w:val="24"/>
+          <w:lang w:val="en-US"/>
+        </w:rPr>
+        <w:t> </w:t>
+      </w:r>
+      <w:r>
+        <w:rPr>
+          <w:rFonts w:ascii="Consolas" w:eastAsia="Times New Roman" w:hAnsi="Consolas" w:cs="Times New Roman"/>
+          <w:color w:val="56B6C2"/>
+          <w:sz w:val="24"/>
+          <w:szCs w:val="24"/>
+          <w:lang w:val="en-US"/>
+        </w:rPr>
+        <w:t>=</w:t>
+      </w:r>
+      <w:r>
+        <w:rPr>
+          <w:rFonts w:ascii="Consolas" w:eastAsia="Times New Roman" w:hAnsi="Consolas" w:cs="Times New Roman"/>
+          <w:color w:val="ABB2BF"/>
+          <w:sz w:val="24"/>
+          <w:szCs w:val="24"/>
+          <w:lang w:val="en-US"/>
+        </w:rPr>
+        <w:t> res;</w:t>
+      </w:r>
+    </w:p>
+    <w:p>
+      <w:pPr>
+        <w:shd w:val="clear" w:color="auto" w:fill="282C34"/>
+        <w:spacing w:after="0" w:line="330" w:lineRule="atLeast"/>
+        <w:rPr>
+          <w:rFonts w:ascii="Consolas" w:eastAsia="Times New Roman" w:hAnsi="Consolas" w:cs="Times New Roman"/>
+          <w:color w:val="BBBBBB"/>
+          <w:sz w:val="24"/>
+          <w:szCs w:val="24"/>
+          <w:lang w:val="en-US"/>
+        </w:rPr>
+      </w:pPr>
+      <w:r>
+        <w:rPr>
+          <w:rFonts w:ascii="Consolas" w:eastAsia="Times New Roman" w:hAnsi="Consolas" w:cs="Times New Roman"/>
+          <w:color w:val="ABB2BF"/>
+          <w:sz w:val="24"/>
+          <w:szCs w:val="24"/>
+          <w:lang w:val="en-US"/>
+        </w:rPr>
+        <w:t>      </w:t>
+      </w:r>
+      <w:r>
+        <w:rPr>
+          <w:rFonts w:ascii="Consolas" w:eastAsia="Times New Roman" w:hAnsi="Consolas" w:cs="Times New Roman"/>
+          <w:i/>
+          <w:iCs/>
+          <w:color w:val="5C6370"/>
+          <w:sz w:val="24"/>
+          <w:szCs w:val="24"/>
+          <w:lang w:val="en-US"/>
+        </w:rPr>
+        <w:t>// console.log(res);</w:t>
+      </w:r>
+    </w:p>
+    <w:p>
+      <w:pPr>
+        <w:shd w:val="clear" w:color="auto" w:fill="282C34"/>
+        <w:spacing w:after="0" w:line="330" w:lineRule="atLeast"/>
+        <w:rPr>
+          <w:rFonts w:ascii="Consolas" w:eastAsia="Times New Roman" w:hAnsi="Consolas" w:cs="Times New Roman"/>
+          <w:color w:val="BBBBBB"/>
+          <w:sz w:val="24"/>
+          <w:szCs w:val="24"/>
+          <w:lang w:val="en-US"/>
+        </w:rPr>
+      </w:pPr>
+      <w:r>
+        <w:rPr>
+          <w:rFonts w:ascii="Consolas" w:eastAsia="Times New Roman" w:hAnsi="Consolas" w:cs="Times New Roman"/>
+          <w:color w:val="ABB2BF"/>
+          <w:sz w:val="24"/>
+          <w:szCs w:val="24"/>
+          <w:lang w:val="en-US"/>
+        </w:rPr>
+        <w:t>    }</w:t>
+      </w:r>
+    </w:p>
+    <w:p>
+      <w:pPr>
+        <w:shd w:val="clear" w:color="auto" w:fill="282C34"/>
+        <w:spacing w:after="0" w:line="330" w:lineRule="atLeast"/>
+        <w:rPr>
+          <w:rFonts w:ascii="Consolas" w:eastAsia="Times New Roman" w:hAnsi="Consolas" w:cs="Times New Roman"/>
+          <w:color w:val="BBBBBB"/>
+          <w:sz w:val="24"/>
+          <w:szCs w:val="24"/>
+          <w:lang w:val="en-US"/>
+        </w:rPr>
+      </w:pPr>
+      <w:r>
+        <w:rPr>
+          <w:rFonts w:ascii="Consolas" w:eastAsia="Times New Roman" w:hAnsi="Consolas" w:cs="Times New Roman"/>
+          <w:color w:val="ABB2BF"/>
+          <w:sz w:val="24"/>
+          <w:szCs w:val="24"/>
+          <w:lang w:val="en-US"/>
+        </w:rPr>
+        <w:t>    );</w:t>
+      </w:r>
+    </w:p>
+    <w:p>
+      <w:pPr>
+        <w:shd w:val="clear" w:color="auto" w:fill="282C34"/>
+        <w:spacing w:after="0" w:line="330" w:lineRule="atLeast"/>
+        <w:rPr>
+          <w:rFonts w:ascii="Consolas" w:eastAsia="Times New Roman" w:hAnsi="Consolas" w:cs="Times New Roman"/>
+          <w:color w:val="BBBBBB"/>
+          <w:sz w:val="24"/>
+          <w:szCs w:val="24"/>
+          <w:lang w:val="en-US"/>
+        </w:rPr>
+      </w:pPr>
+      <w:r>
+        <w:rPr>
+          <w:rFonts w:ascii="Consolas" w:eastAsia="Times New Roman" w:hAnsi="Consolas" w:cs="Times New Roman"/>
+          <w:color w:val="ABB2BF"/>
+          <w:sz w:val="24"/>
+          <w:szCs w:val="24"/>
+          <w:lang w:val="en-US"/>
+        </w:rPr>
+        <w:t>  }</w:t>
+      </w:r>
+    </w:p>
+    <w:p>
+      <w:pPr>
+        <w:shd w:val="clear" w:color="auto" w:fill="282C34"/>
+        <w:spacing w:after="0" w:line="330" w:lineRule="atLeast"/>
+        <w:rPr>
+          <w:rFonts w:ascii="Consolas" w:eastAsia="Times New Roman" w:hAnsi="Consolas" w:cs="Times New Roman"/>
+          <w:color w:val="BBBBBB"/>
+          <w:sz w:val="24"/>
+          <w:szCs w:val="24"/>
+          <w:lang w:val="en-US"/>
+        </w:rPr>
+      </w:pPr>
+      <w:r>
+        <w:rPr>
+          <w:rFonts w:ascii="Consolas" w:eastAsia="Times New Roman" w:hAnsi="Consolas" w:cs="Times New Roman"/>
+          <w:color w:val="ABB2BF"/>
+          <w:sz w:val="24"/>
+          <w:szCs w:val="24"/>
+          <w:lang w:val="en-US"/>
+        </w:rPr>
+        <w:t>}</w:t>
+      </w:r>
+    </w:p>
+    <w:p>
+      <w:pPr>
+        <w:spacing w:after="0"/>
+        <w:rPr>
+          <w:rFonts w:asciiTheme="majorHAnsi" w:hAnsiTheme="majorHAnsi"/>
+          <w:sz w:val="28"/>
+        </w:rPr>
+      </w:pPr>
+    </w:p>
+    <w:p>
+      <w:pPr>
+        <w:spacing w:after="0"/>
+        <w:rPr>
+          <w:rFonts w:asciiTheme="majorHAnsi" w:hAnsiTheme="majorHAnsi"/>
+          <w:sz w:val="28"/>
+        </w:rPr>
+      </w:pPr>
+      <w:r>
+        <w:rPr>
+          <w:rFonts w:asciiTheme="majorHAnsi" w:hAnsiTheme="majorHAnsi"/>
+          <w:sz w:val="28"/>
+        </w:rPr>
+        <w:t>// countries.component.html</w:t>
+      </w:r>
+    </w:p>
+    <w:p>
+      <w:pPr>
+        <w:shd w:val="clear" w:color="auto" w:fill="282C34"/>
+        <w:spacing w:after="0" w:line="330" w:lineRule="atLeast"/>
+        <w:rPr>
+          <w:rFonts w:ascii="Consolas" w:eastAsia="Times New Roman" w:hAnsi="Consolas" w:cs="Times New Roman"/>
+          <w:color w:val="BBBBBB"/>
+          <w:sz w:val="24"/>
+          <w:szCs w:val="24"/>
+          <w:lang w:val="en-US"/>
+        </w:rPr>
+      </w:pPr>
+      <w:r>
+        <w:rPr>
+          <w:rFonts w:ascii="Consolas" w:eastAsia="Times New Roman" w:hAnsi="Consolas" w:cs="Times New Roman"/>
+          <w:color w:val="ABB2BF"/>
+          <w:sz w:val="24"/>
+          <w:szCs w:val="24"/>
+          <w:lang w:val="en-US"/>
+        </w:rPr>
+        <w:t>&lt;</w:t>
+      </w:r>
+      <w:r>
+        <w:rPr>
+          <w:rFonts w:ascii="Consolas" w:eastAsia="Times New Roman" w:hAnsi="Consolas" w:cs="Times New Roman"/>
+          <w:color w:val="E06C75"/>
+          <w:sz w:val="24"/>
+          <w:szCs w:val="24"/>
+          <w:lang w:val="en-US"/>
+        </w:rPr>
+        <w:t>table</w:t>
+      </w:r>
+      <w:r>
+        <w:rPr>
+          <w:rFonts w:ascii="Consolas" w:eastAsia="Times New Roman" w:hAnsi="Consolas" w:cs="Times New Roman"/>
+          <w:color w:val="ABB2BF"/>
+          <w:sz w:val="24"/>
+          <w:szCs w:val="24"/>
+          <w:lang w:val="en-US"/>
+        </w:rPr>
+        <w:t> </w:t>
+      </w:r>
+      <w:r>
+        <w:rPr>
+          <w:rFonts w:ascii="Consolas" w:eastAsia="Times New Roman" w:hAnsi="Consolas" w:cs="Times New Roman"/>
+          <w:color w:val="523D14"/>
+          <w:sz w:val="24"/>
+          <w:szCs w:val="24"/>
+          <w:lang w:val="en-US"/>
+        </w:rPr>
+        <w:t>border</w:t>
+      </w:r>
+      <w:r>
+        <w:rPr>
+          <w:rFonts w:ascii="Consolas" w:eastAsia="Times New Roman" w:hAnsi="Consolas" w:cs="Times New Roman"/>
+          <w:color w:val="ABB2BF"/>
+          <w:sz w:val="24"/>
+          <w:szCs w:val="24"/>
+          <w:lang w:val="en-US"/>
+        </w:rPr>
+        <w:t>=</w:t>
+      </w:r>
+      <w:r>
+        <w:rPr>
+          <w:rFonts w:ascii="Consolas" w:eastAsia="Times New Roman" w:hAnsi="Consolas" w:cs="Times New Roman"/>
+          <w:color w:val="98C379"/>
+          <w:sz w:val="24"/>
+          <w:szCs w:val="24"/>
+          <w:lang w:val="en-US"/>
+        </w:rPr>
+        <w:t>"1"</w:t>
+      </w:r>
+      <w:r>
+        <w:rPr>
+          <w:rFonts w:ascii="Consolas" w:eastAsia="Times New Roman" w:hAnsi="Consolas" w:cs="Times New Roman"/>
+          <w:color w:val="ABB2BF"/>
+          <w:sz w:val="24"/>
+          <w:szCs w:val="24"/>
+          <w:lang w:val="en-US"/>
+        </w:rPr>
+        <w:t> </w:t>
+      </w:r>
+      <w:r>
+        <w:rPr>
+          <w:rFonts w:ascii="Consolas" w:eastAsia="Times New Roman" w:hAnsi="Consolas" w:cs="Times New Roman"/>
+          <w:color w:val="D19A66"/>
+          <w:sz w:val="24"/>
+          <w:szCs w:val="24"/>
+          <w:lang w:val="en-US"/>
+        </w:rPr>
+        <w:t>cellspacing</w:t>
+      </w:r>
+      <w:r>
+        <w:rPr>
+          <w:rFonts w:ascii="Consolas" w:eastAsia="Times New Roman" w:hAnsi="Consolas" w:cs="Times New Roman"/>
+          <w:color w:val="ABB2BF"/>
+          <w:sz w:val="24"/>
+          <w:szCs w:val="24"/>
+          <w:lang w:val="en-US"/>
+        </w:rPr>
+        <w:t>=</w:t>
+      </w:r>
+      <w:r>
+        <w:rPr>
+          <w:rFonts w:ascii="Consolas" w:eastAsia="Times New Roman" w:hAnsi="Consolas" w:cs="Times New Roman"/>
+          <w:color w:val="98C379"/>
+          <w:sz w:val="24"/>
+          <w:szCs w:val="24"/>
+          <w:lang w:val="en-US"/>
+        </w:rPr>
+        <w:t>"5px"</w:t>
+      </w:r>
+      <w:r>
+        <w:rPr>
+          <w:rFonts w:ascii="Consolas" w:eastAsia="Times New Roman" w:hAnsi="Consolas" w:cs="Times New Roman"/>
+          <w:color w:val="ABB2BF"/>
+          <w:sz w:val="24"/>
+          <w:szCs w:val="24"/>
+          <w:lang w:val="en-US"/>
+        </w:rPr>
+        <w:t> </w:t>
+      </w:r>
+      <w:r>
+        <w:rPr>
+          <w:rFonts w:ascii="Consolas" w:eastAsia="Times New Roman" w:hAnsi="Consolas" w:cs="Times New Roman"/>
+          <w:color w:val="D19A66"/>
+          <w:sz w:val="24"/>
+          <w:szCs w:val="24"/>
+          <w:lang w:val="en-US"/>
+        </w:rPr>
+        <w:t>cellpadding</w:t>
+      </w:r>
+      <w:r>
+        <w:rPr>
+          <w:rFonts w:ascii="Consolas" w:eastAsia="Times New Roman" w:hAnsi="Consolas" w:cs="Times New Roman"/>
+          <w:color w:val="ABB2BF"/>
+          <w:sz w:val="24"/>
+          <w:szCs w:val="24"/>
+          <w:lang w:val="en-US"/>
+        </w:rPr>
+        <w:t>=</w:t>
+      </w:r>
+      <w:r>
+        <w:rPr>
+          <w:rFonts w:ascii="Consolas" w:eastAsia="Times New Roman" w:hAnsi="Consolas" w:cs="Times New Roman"/>
+          <w:color w:val="98C379"/>
+          <w:sz w:val="24"/>
+          <w:szCs w:val="24"/>
+          <w:lang w:val="en-US"/>
+        </w:rPr>
+        <w:t>"5x"</w:t>
+      </w:r>
+      <w:r>
+        <w:rPr>
+          <w:rFonts w:ascii="Consolas" w:eastAsia="Times New Roman" w:hAnsi="Consolas" w:cs="Times New Roman"/>
+          <w:color w:val="ABB2BF"/>
+          <w:sz w:val="24"/>
+          <w:szCs w:val="24"/>
+          <w:lang w:val="en-US"/>
+        </w:rPr>
+        <w:t> </w:t>
+      </w:r>
+      <w:r>
+        <w:rPr>
+          <w:rFonts w:ascii="Consolas" w:eastAsia="Times New Roman" w:hAnsi="Consolas" w:cs="Times New Roman"/>
+          <w:color w:val="523D14"/>
+          <w:sz w:val="24"/>
+          <w:szCs w:val="24"/>
+          <w:lang w:val="en-US"/>
+        </w:rPr>
+        <w:t>align</w:t>
+      </w:r>
+      <w:r>
+        <w:rPr>
+          <w:rFonts w:ascii="Consolas" w:eastAsia="Times New Roman" w:hAnsi="Consolas" w:cs="Times New Roman"/>
+          <w:color w:val="ABB2BF"/>
+          <w:sz w:val="24"/>
+          <w:szCs w:val="24"/>
+          <w:lang w:val="en-US"/>
+        </w:rPr>
+        <w:t>=</w:t>
+      </w:r>
+      <w:r>
+        <w:rPr>
+          <w:rFonts w:ascii="Consolas" w:eastAsia="Times New Roman" w:hAnsi="Consolas" w:cs="Times New Roman"/>
+          <w:color w:val="98C379"/>
+          <w:sz w:val="24"/>
+          <w:szCs w:val="24"/>
+          <w:lang w:val="en-US"/>
+        </w:rPr>
+        <w:t>"enter"</w:t>
+      </w:r>
+      <w:r>
+        <w:rPr>
+          <w:rFonts w:ascii="Consolas" w:eastAsia="Times New Roman" w:hAnsi="Consolas" w:cs="Times New Roman"/>
+          <w:color w:val="ABB2BF"/>
+          <w:sz w:val="24"/>
+          <w:szCs w:val="24"/>
+          <w:lang w:val="en-US"/>
+        </w:rPr>
+        <w:t> </w:t>
+      </w:r>
+      <w:r>
+        <w:rPr>
+          <w:rFonts w:ascii="Consolas" w:eastAsia="Times New Roman" w:hAnsi="Consolas" w:cs="Times New Roman"/>
+          <w:color w:val="D19A66"/>
+          <w:sz w:val="24"/>
+          <w:szCs w:val="24"/>
+          <w:lang w:val="en-US"/>
+        </w:rPr>
+        <w:t>style</w:t>
+      </w:r>
+      <w:r>
+        <w:rPr>
+          <w:rFonts w:ascii="Consolas" w:eastAsia="Times New Roman" w:hAnsi="Consolas" w:cs="Times New Roman"/>
+          <w:color w:val="ABB2BF"/>
+          <w:sz w:val="24"/>
+          <w:szCs w:val="24"/>
+          <w:lang w:val="en-US"/>
+        </w:rPr>
+        <w:t>=</w:t>
+      </w:r>
+      <w:r>
+        <w:rPr>
+          <w:rFonts w:ascii="Consolas" w:eastAsia="Times New Roman" w:hAnsi="Consolas" w:cs="Times New Roman"/>
+          <w:color w:val="98C379"/>
+          <w:sz w:val="24"/>
+          <w:szCs w:val="24"/>
+          <w:lang w:val="en-US"/>
+        </w:rPr>
+        <w:t>"font-size:20px"</w:t>
+      </w:r>
+      <w:r>
+        <w:rPr>
+          <w:rFonts w:ascii="Consolas" w:eastAsia="Times New Roman" w:hAnsi="Consolas" w:cs="Times New Roman"/>
+          <w:color w:val="ABB2BF"/>
+          <w:sz w:val="24"/>
+          <w:szCs w:val="24"/>
+          <w:lang w:val="en-US"/>
+        </w:rPr>
+        <w:t>&gt;</w:t>
+      </w:r>
+    </w:p>
+    <w:p>
+      <w:pPr>
+        <w:shd w:val="clear" w:color="auto" w:fill="282C34"/>
+        <w:spacing w:after="0" w:line="330" w:lineRule="atLeast"/>
+        <w:rPr>
+          <w:rFonts w:ascii="Consolas" w:eastAsia="Times New Roman" w:hAnsi="Consolas" w:cs="Times New Roman"/>
+          <w:color w:val="BBBBBB"/>
+          <w:sz w:val="24"/>
+          <w:szCs w:val="24"/>
+          <w:lang w:val="en-US"/>
+        </w:rPr>
+      </w:pPr>
+      <w:r>
+        <w:rPr>
+          <w:rFonts w:ascii="Consolas" w:eastAsia="Times New Roman" w:hAnsi="Consolas" w:cs="Times New Roman"/>
+          <w:color w:val="BBBBBB"/>
+          <w:sz w:val="24"/>
+          <w:szCs w:val="24"/>
+          <w:lang w:val="en-US"/>
+        </w:rPr>
+        <w:t>    </w:t>
+      </w:r>
+      <w:r>
+        <w:rPr>
+          <w:rFonts w:ascii="Consolas" w:eastAsia="Times New Roman" w:hAnsi="Consolas" w:cs="Times New Roman"/>
+          <w:color w:val="ABB2BF"/>
+          <w:sz w:val="24"/>
+          <w:szCs w:val="24"/>
+          <w:lang w:val="en-US"/>
+        </w:rPr>
+        <w:t>&lt;</w:t>
+      </w:r>
+      <w:proofErr w:type="spellStart"/>
+      <w:r>
+        <w:rPr>
+          <w:rFonts w:ascii="Consolas" w:eastAsia="Times New Roman" w:hAnsi="Consolas" w:cs="Times New Roman"/>
+          <w:color w:val="E06C75"/>
+          <w:sz w:val="24"/>
+          <w:szCs w:val="24"/>
+          <w:lang w:val="en-US"/>
+        </w:rPr>
+        <w:t>thead</w:t>
+      </w:r>
+      <w:proofErr w:type="spellEnd"/>
+      <w:r>
+        <w:rPr>
+          <w:rFonts w:ascii="Consolas" w:eastAsia="Times New Roman" w:hAnsi="Consolas" w:cs="Times New Roman"/>
+          <w:color w:val="ABB2BF"/>
+          <w:sz w:val="24"/>
+          <w:szCs w:val="24"/>
+          <w:lang w:val="en-US"/>
+        </w:rPr>
+        <w:t> </w:t>
+      </w:r>
+      <w:r>
+        <w:rPr>
+          <w:rFonts w:ascii="Consolas" w:eastAsia="Times New Roman" w:hAnsi="Consolas" w:cs="Times New Roman"/>
+          <w:color w:val="D19A66"/>
+          <w:sz w:val="24"/>
+          <w:szCs w:val="24"/>
+          <w:lang w:val="en-US"/>
+        </w:rPr>
+        <w:t>style</w:t>
+      </w:r>
+      <w:r>
+        <w:rPr>
+          <w:rFonts w:ascii="Consolas" w:eastAsia="Times New Roman" w:hAnsi="Consolas" w:cs="Times New Roman"/>
+          <w:color w:val="ABB2BF"/>
+          <w:sz w:val="24"/>
+          <w:szCs w:val="24"/>
+          <w:lang w:val="en-US"/>
+        </w:rPr>
+        <w:t>=</w:t>
+      </w:r>
+      <w:r>
+        <w:rPr>
+          <w:rFonts w:ascii="Consolas" w:eastAsia="Times New Roman" w:hAnsi="Consolas" w:cs="Times New Roman"/>
+          <w:color w:val="98C379"/>
+          <w:sz w:val="24"/>
+          <w:szCs w:val="24"/>
+          <w:lang w:val="en-US"/>
+        </w:rPr>
+        <w:t>"background-color: grey;"</w:t>
+      </w:r>
+      <w:r>
+        <w:rPr>
+          <w:rFonts w:ascii="Consolas" w:eastAsia="Times New Roman" w:hAnsi="Consolas" w:cs="Times New Roman"/>
+          <w:color w:val="ABB2BF"/>
+          <w:sz w:val="24"/>
+          <w:szCs w:val="24"/>
+          <w:lang w:val="en-US"/>
+        </w:rPr>
+        <w:t>&gt;</w:t>
+      </w:r>
+    </w:p>
+    <w:p>
+      <w:pPr>
+        <w:shd w:val="clear" w:color="auto" w:fill="282C34"/>
+        <w:spacing w:after="0" w:line="330" w:lineRule="atLeast"/>
+        <w:rPr>
+          <w:rFonts w:ascii="Consolas" w:eastAsia="Times New Roman" w:hAnsi="Consolas" w:cs="Times New Roman"/>
+          <w:color w:val="BBBBBB"/>
+          <w:sz w:val="24"/>
+          <w:szCs w:val="24"/>
+          <w:lang w:val="en-US"/>
+        </w:rPr>
+      </w:pPr>
+      <w:r>
+        <w:rPr>
+          <w:rFonts w:ascii="Consolas" w:eastAsia="Times New Roman" w:hAnsi="Consolas" w:cs="Times New Roman"/>
+          <w:color w:val="BBBBBB"/>
+          <w:sz w:val="24"/>
+          <w:szCs w:val="24"/>
+          <w:lang w:val="en-US"/>
+        </w:rPr>
+        <w:t>        </w:t>
+      </w:r>
+      <w:r>
+        <w:rPr>
+          <w:rFonts w:ascii="Consolas" w:eastAsia="Times New Roman" w:hAnsi="Consolas" w:cs="Times New Roman"/>
+          <w:color w:val="ABB2BF"/>
+          <w:sz w:val="24"/>
+          <w:szCs w:val="24"/>
+          <w:lang w:val="en-US"/>
+        </w:rPr>
+        <w:t>&lt;</w:t>
+      </w:r>
+      <w:r>
+        <w:rPr>
+          <w:rFonts w:ascii="Consolas" w:eastAsia="Times New Roman" w:hAnsi="Consolas" w:cs="Times New Roman"/>
+          <w:color w:val="E06C75"/>
+          <w:sz w:val="24"/>
+          <w:szCs w:val="24"/>
+          <w:lang w:val="en-US"/>
+        </w:rPr>
+        <w:t>tr</w:t>
+      </w:r>
+      <w:r>
+        <w:rPr>
+          <w:rFonts w:ascii="Consolas" w:eastAsia="Times New Roman" w:hAnsi="Consolas" w:cs="Times New Roman"/>
+          <w:color w:val="ABB2BF"/>
+          <w:sz w:val="24"/>
+          <w:szCs w:val="24"/>
+          <w:lang w:val="en-US"/>
+        </w:rPr>
+        <w:t>&gt;</w:t>
+      </w:r>
+    </w:p>
+    <w:p>
+      <w:pPr>
+        <w:shd w:val="clear" w:color="auto" w:fill="282C34"/>
+        <w:spacing w:after="0" w:line="330" w:lineRule="atLeast"/>
+        <w:rPr>
+          <w:rFonts w:ascii="Consolas" w:eastAsia="Times New Roman" w:hAnsi="Consolas" w:cs="Times New Roman"/>
+          <w:color w:val="BBBBBB"/>
+          <w:sz w:val="24"/>
+          <w:szCs w:val="24"/>
+          <w:lang w:val="en-US"/>
+        </w:rPr>
+      </w:pPr>
+      <w:r>
+        <w:rPr>
+          <w:rFonts w:ascii="Consolas" w:eastAsia="Times New Roman" w:hAnsi="Consolas" w:cs="Times New Roman"/>
+          <w:color w:val="BBBBBB"/>
+          <w:sz w:val="24"/>
+          <w:szCs w:val="24"/>
+          <w:lang w:val="en-US"/>
+        </w:rPr>
+        <w:t>            </w:t>
+      </w:r>
+      <w:r>
+        <w:rPr>
+          <w:rFonts w:ascii="Consolas" w:eastAsia="Times New Roman" w:hAnsi="Consolas" w:cs="Times New Roman"/>
+          <w:color w:val="ABB2BF"/>
+          <w:sz w:val="24"/>
+          <w:szCs w:val="24"/>
+          <w:lang w:val="en-US"/>
+        </w:rPr>
+        <w:t>&lt;</w:t>
+      </w:r>
+      <w:proofErr w:type="spellStart"/>
+      <w:r>
+        <w:rPr>
+          <w:rFonts w:ascii="Consolas" w:eastAsia="Times New Roman" w:hAnsi="Consolas" w:cs="Times New Roman"/>
+          <w:color w:val="E06C75"/>
+          <w:sz w:val="24"/>
+          <w:szCs w:val="24"/>
+          <w:lang w:val="en-US"/>
+        </w:rPr>
+        <w:t>th</w:t>
+      </w:r>
+      <w:proofErr w:type="spellEnd"/>
+      <w:r>
+        <w:rPr>
+          <w:rFonts w:ascii="Consolas" w:eastAsia="Times New Roman" w:hAnsi="Consolas" w:cs="Times New Roman"/>
+          <w:color w:val="ABB2BF"/>
+          <w:sz w:val="24"/>
+          <w:szCs w:val="24"/>
+          <w:lang w:val="en-US"/>
+        </w:rPr>
+        <w:t>&gt;</w:t>
+      </w:r>
+      <w:r>
+        <w:rPr>
+          <w:rFonts w:ascii="Consolas" w:eastAsia="Times New Roman" w:hAnsi="Consolas" w:cs="Times New Roman"/>
+          <w:color w:val="BBBBBB"/>
+          <w:sz w:val="24"/>
+          <w:szCs w:val="24"/>
+          <w:lang w:val="en-US"/>
+        </w:rPr>
+        <w:t>Name</w:t>
+      </w:r>
+      <w:r>
+        <w:rPr>
+          <w:rFonts w:ascii="Consolas" w:eastAsia="Times New Roman" w:hAnsi="Consolas" w:cs="Times New Roman"/>
+          <w:color w:val="ABB2BF"/>
+          <w:sz w:val="24"/>
+          <w:szCs w:val="24"/>
+          <w:lang w:val="en-US"/>
+        </w:rPr>
+        <w:t>&lt;/</w:t>
+      </w:r>
+      <w:proofErr w:type="spellStart"/>
+      <w:r>
+        <w:rPr>
+          <w:rFonts w:ascii="Consolas" w:eastAsia="Times New Roman" w:hAnsi="Consolas" w:cs="Times New Roman"/>
+          <w:color w:val="E06C75"/>
+          <w:sz w:val="24"/>
+          <w:szCs w:val="24"/>
+          <w:lang w:val="en-US"/>
+        </w:rPr>
+        <w:t>th</w:t>
+      </w:r>
+      <w:proofErr w:type="spellEnd"/>
+      <w:r>
+        <w:rPr>
+          <w:rFonts w:ascii="Consolas" w:eastAsia="Times New Roman" w:hAnsi="Consolas" w:cs="Times New Roman"/>
+          <w:color w:val="ABB2BF"/>
+          <w:sz w:val="24"/>
+          <w:szCs w:val="24"/>
+          <w:lang w:val="en-US"/>
+        </w:rPr>
+        <w:t>&gt;</w:t>
+      </w:r>
+    </w:p>
+    <w:p>
+      <w:pPr>
+        <w:shd w:val="clear" w:color="auto" w:fill="282C34"/>
+        <w:spacing w:after="0" w:line="330" w:lineRule="atLeast"/>
+        <w:rPr>
+          <w:rFonts w:ascii="Consolas" w:eastAsia="Times New Roman" w:hAnsi="Consolas" w:cs="Times New Roman"/>
+          <w:color w:val="BBBBBB"/>
+          <w:sz w:val="24"/>
+          <w:szCs w:val="24"/>
+          <w:lang w:val="en-US"/>
+        </w:rPr>
+      </w:pPr>
+      <w:r>
+        <w:rPr>
+          <w:rFonts w:ascii="Consolas" w:eastAsia="Times New Roman" w:hAnsi="Consolas" w:cs="Times New Roman"/>
+          <w:color w:val="BBBBBB"/>
+          <w:sz w:val="24"/>
+          <w:szCs w:val="24"/>
+          <w:lang w:val="en-US"/>
+        </w:rPr>
+        <w:t>            </w:t>
+      </w:r>
+      <w:r>
+        <w:rPr>
+          <w:rFonts w:ascii="Consolas" w:eastAsia="Times New Roman" w:hAnsi="Consolas" w:cs="Times New Roman"/>
+          <w:color w:val="ABB2BF"/>
+          <w:sz w:val="24"/>
+          <w:szCs w:val="24"/>
+          <w:lang w:val="en-US"/>
+        </w:rPr>
+        <w:t>&lt;</w:t>
+      </w:r>
+      <w:proofErr w:type="spellStart"/>
+      <w:r>
+        <w:rPr>
+          <w:rFonts w:ascii="Consolas" w:eastAsia="Times New Roman" w:hAnsi="Consolas" w:cs="Times New Roman"/>
+          <w:color w:val="E06C75"/>
+          <w:sz w:val="24"/>
+          <w:szCs w:val="24"/>
+          <w:lang w:val="en-US"/>
+        </w:rPr>
+        <w:t>th</w:t>
+      </w:r>
+      <w:proofErr w:type="spellEnd"/>
+      <w:r>
+        <w:rPr>
+          <w:rFonts w:ascii="Consolas" w:eastAsia="Times New Roman" w:hAnsi="Consolas" w:cs="Times New Roman"/>
+          <w:color w:val="ABB2BF"/>
+          <w:sz w:val="24"/>
+          <w:szCs w:val="24"/>
+          <w:lang w:val="en-US"/>
+        </w:rPr>
+        <w:t>&gt;</w:t>
+      </w:r>
+      <w:r>
+        <w:rPr>
+          <w:rFonts w:ascii="Consolas" w:eastAsia="Times New Roman" w:hAnsi="Consolas" w:cs="Times New Roman"/>
+          <w:color w:val="BBBBBB"/>
+          <w:sz w:val="24"/>
+          <w:szCs w:val="24"/>
+          <w:lang w:val="en-US"/>
+        </w:rPr>
+        <w:t>Capital</w:t>
+      </w:r>
+      <w:r>
+        <w:rPr>
+          <w:rFonts w:ascii="Consolas" w:eastAsia="Times New Roman" w:hAnsi="Consolas" w:cs="Times New Roman"/>
+          <w:color w:val="ABB2BF"/>
+          <w:sz w:val="24"/>
+          <w:szCs w:val="24"/>
+          <w:lang w:val="en-US"/>
+        </w:rPr>
+        <w:t>&lt;/</w:t>
+      </w:r>
+      <w:proofErr w:type="spellStart"/>
+      <w:r>
+        <w:rPr>
+          <w:rFonts w:ascii="Consolas" w:eastAsia="Times New Roman" w:hAnsi="Consolas" w:cs="Times New Roman"/>
+          <w:color w:val="E06C75"/>
+          <w:sz w:val="24"/>
+          <w:szCs w:val="24"/>
+          <w:lang w:val="en-US"/>
+        </w:rPr>
+        <w:t>th</w:t>
+      </w:r>
+      <w:proofErr w:type="spellEnd"/>
+      <w:r>
+        <w:rPr>
+          <w:rFonts w:ascii="Consolas" w:eastAsia="Times New Roman" w:hAnsi="Consolas" w:cs="Times New Roman"/>
+          <w:color w:val="ABB2BF"/>
+          <w:sz w:val="24"/>
+          <w:szCs w:val="24"/>
+          <w:lang w:val="en-US"/>
+        </w:rPr>
+        <w:t>&gt;</w:t>
+      </w:r>
+    </w:p>
+    <w:p>
+      <w:pPr>
+        <w:shd w:val="clear" w:color="auto" w:fill="282C34"/>
+        <w:spacing w:after="0" w:line="330" w:lineRule="atLeast"/>
+        <w:rPr>
+          <w:rFonts w:ascii="Consolas" w:eastAsia="Times New Roman" w:hAnsi="Consolas" w:cs="Times New Roman"/>
+          <w:color w:val="BBBBBB"/>
+          <w:sz w:val="24"/>
+          <w:szCs w:val="24"/>
+          <w:lang w:val="en-US"/>
+        </w:rPr>
+      </w:pPr>
+      <w:r>
+        <w:rPr>
+          <w:rFonts w:ascii="Consolas" w:eastAsia="Times New Roman" w:hAnsi="Consolas" w:cs="Times New Roman"/>
+          <w:color w:val="BBBBBB"/>
+          <w:sz w:val="24"/>
+          <w:szCs w:val="24"/>
+          <w:lang w:val="en-US"/>
+        </w:rPr>
+        <w:t>            </w:t>
+      </w:r>
+      <w:r>
+        <w:rPr>
+          <w:rFonts w:ascii="Consolas" w:eastAsia="Times New Roman" w:hAnsi="Consolas" w:cs="Times New Roman"/>
+          <w:color w:val="ABB2BF"/>
+          <w:sz w:val="24"/>
+          <w:szCs w:val="24"/>
+          <w:lang w:val="en-US"/>
+        </w:rPr>
+        <w:t>&lt;</w:t>
+      </w:r>
+      <w:proofErr w:type="spellStart"/>
+      <w:r>
+        <w:rPr>
+          <w:rFonts w:ascii="Consolas" w:eastAsia="Times New Roman" w:hAnsi="Consolas" w:cs="Times New Roman"/>
+          <w:color w:val="E06C75"/>
+          <w:sz w:val="24"/>
+          <w:szCs w:val="24"/>
+          <w:lang w:val="en-US"/>
+        </w:rPr>
+        <w:t>th</w:t>
+      </w:r>
+      <w:proofErr w:type="spellEnd"/>
+      <w:r>
+        <w:rPr>
+          <w:rFonts w:ascii="Consolas" w:eastAsia="Times New Roman" w:hAnsi="Consolas" w:cs="Times New Roman"/>
+          <w:color w:val="ABB2BF"/>
+          <w:sz w:val="24"/>
+          <w:szCs w:val="24"/>
+          <w:lang w:val="en-US"/>
+        </w:rPr>
+        <w:t>&gt;</w:t>
+      </w:r>
+      <w:r>
+        <w:rPr>
+          <w:rFonts w:ascii="Consolas" w:eastAsia="Times New Roman" w:hAnsi="Consolas" w:cs="Times New Roman"/>
+          <w:color w:val="BBBBBB"/>
+          <w:sz w:val="24"/>
+          <w:szCs w:val="24"/>
+          <w:lang w:val="en-US"/>
+        </w:rPr>
+        <w:t>Flag</w:t>
+      </w:r>
+      <w:r>
+        <w:rPr>
+          <w:rFonts w:ascii="Consolas" w:eastAsia="Times New Roman" w:hAnsi="Consolas" w:cs="Times New Roman"/>
+          <w:color w:val="ABB2BF"/>
+          <w:sz w:val="24"/>
+          <w:szCs w:val="24"/>
+          <w:lang w:val="en-US"/>
+        </w:rPr>
+        <w:t>&lt;/</w:t>
+      </w:r>
+      <w:proofErr w:type="spellStart"/>
+      <w:r>
+        <w:rPr>
+          <w:rFonts w:ascii="Consolas" w:eastAsia="Times New Roman" w:hAnsi="Consolas" w:cs="Times New Roman"/>
+          <w:color w:val="E06C75"/>
+          <w:sz w:val="24"/>
+          <w:szCs w:val="24"/>
+          <w:lang w:val="en-US"/>
+        </w:rPr>
+        <w:t>th</w:t>
+      </w:r>
+      <w:proofErr w:type="spellEnd"/>
+      <w:r>
+        <w:rPr>
+          <w:rFonts w:ascii="Consolas" w:eastAsia="Times New Roman" w:hAnsi="Consolas" w:cs="Times New Roman"/>
+          <w:color w:val="ABB2BF"/>
+          <w:sz w:val="24"/>
+          <w:szCs w:val="24"/>
+          <w:lang w:val="en-US"/>
+        </w:rPr>
+        <w:t>&gt;</w:t>
+      </w:r>
+    </w:p>
+    <w:p>
+      <w:pPr>
+        <w:shd w:val="clear" w:color="auto" w:fill="282C34"/>
+        <w:spacing w:after="0" w:line="330" w:lineRule="atLeast"/>
+        <w:rPr>
+          <w:rFonts w:ascii="Consolas" w:eastAsia="Times New Roman" w:hAnsi="Consolas" w:cs="Times New Roman"/>
+          <w:color w:val="BBBBBB"/>
+          <w:sz w:val="24"/>
+          <w:szCs w:val="24"/>
+          <w:lang w:val="en-US"/>
+        </w:rPr>
+      </w:pPr>
+      <w:r>
+        <w:rPr>
+          <w:rFonts w:ascii="Consolas" w:eastAsia="Times New Roman" w:hAnsi="Consolas" w:cs="Times New Roman"/>
+          <w:color w:val="BBBBBB"/>
+          <w:sz w:val="24"/>
+          <w:szCs w:val="24"/>
+          <w:lang w:val="en-US"/>
+        </w:rPr>
+        <w:t>            </w:t>
+      </w:r>
+      <w:r>
+        <w:rPr>
+          <w:rFonts w:ascii="Consolas" w:eastAsia="Times New Roman" w:hAnsi="Consolas" w:cs="Times New Roman"/>
+          <w:color w:val="ABB2BF"/>
+          <w:sz w:val="24"/>
+          <w:szCs w:val="24"/>
+          <w:lang w:val="en-US"/>
+        </w:rPr>
+        <w:t>&lt;</w:t>
+      </w:r>
+      <w:proofErr w:type="spellStart"/>
+      <w:r>
+        <w:rPr>
+          <w:rFonts w:ascii="Consolas" w:eastAsia="Times New Roman" w:hAnsi="Consolas" w:cs="Times New Roman"/>
+          <w:color w:val="E06C75"/>
+          <w:sz w:val="24"/>
+          <w:szCs w:val="24"/>
+          <w:lang w:val="en-US"/>
+        </w:rPr>
+        <w:t>th</w:t>
+      </w:r>
+      <w:proofErr w:type="spellEnd"/>
+      <w:r>
+        <w:rPr>
+          <w:rFonts w:ascii="Consolas" w:eastAsia="Times New Roman" w:hAnsi="Consolas" w:cs="Times New Roman"/>
+          <w:color w:val="ABB2BF"/>
+          <w:sz w:val="24"/>
+          <w:szCs w:val="24"/>
+          <w:lang w:val="en-US"/>
+        </w:rPr>
+        <w:t>&gt;</w:t>
+      </w:r>
+      <w:r>
+        <w:rPr>
+          <w:rFonts w:ascii="Consolas" w:eastAsia="Times New Roman" w:hAnsi="Consolas" w:cs="Times New Roman"/>
+          <w:color w:val="BBBBBB"/>
+          <w:sz w:val="24"/>
+          <w:szCs w:val="24"/>
+          <w:lang w:val="en-US"/>
+        </w:rPr>
+        <w:t>Currency</w:t>
+      </w:r>
+      <w:r>
+        <w:rPr>
+          <w:rFonts w:ascii="Consolas" w:eastAsia="Times New Roman" w:hAnsi="Consolas" w:cs="Times New Roman"/>
+          <w:color w:val="ABB2BF"/>
+          <w:sz w:val="24"/>
+          <w:szCs w:val="24"/>
+          <w:lang w:val="en-US"/>
+        </w:rPr>
+        <w:t>&lt;/</w:t>
+      </w:r>
+      <w:proofErr w:type="spellStart"/>
+      <w:r>
+        <w:rPr>
+          <w:rFonts w:ascii="Consolas" w:eastAsia="Times New Roman" w:hAnsi="Consolas" w:cs="Times New Roman"/>
+          <w:color w:val="E06C75"/>
+          <w:sz w:val="24"/>
+          <w:szCs w:val="24"/>
+          <w:lang w:val="en-US"/>
+        </w:rPr>
+        <w:t>th</w:t>
+      </w:r>
+      <w:proofErr w:type="spellEnd"/>
+      <w:r>
+        <w:rPr>
+          <w:rFonts w:ascii="Consolas" w:eastAsia="Times New Roman" w:hAnsi="Consolas" w:cs="Times New Roman"/>
+          <w:color w:val="ABB2BF"/>
+          <w:sz w:val="24"/>
+          <w:szCs w:val="24"/>
+          <w:lang w:val="en-US"/>
+        </w:rPr>
+        <w:t>&gt;</w:t>
+      </w:r>
+    </w:p>
+    <w:p>
+      <w:pPr>
+        <w:shd w:val="clear" w:color="auto" w:fill="282C34"/>
+        <w:spacing w:after="0" w:line="330" w:lineRule="atLeast"/>
+        <w:rPr>
+          <w:rFonts w:ascii="Consolas" w:eastAsia="Times New Roman" w:hAnsi="Consolas" w:cs="Times New Roman"/>
+          <w:color w:val="BBBBBB"/>
+          <w:sz w:val="24"/>
+          <w:szCs w:val="24"/>
+          <w:lang w:val="en-US"/>
+        </w:rPr>
+      </w:pPr>
+      <w:r>
+        <w:rPr>
+          <w:rFonts w:ascii="Consolas" w:eastAsia="Times New Roman" w:hAnsi="Consolas" w:cs="Times New Roman"/>
+          <w:color w:val="BBBBBB"/>
+          <w:sz w:val="24"/>
+          <w:szCs w:val="24"/>
+          <w:lang w:val="en-US"/>
+        </w:rPr>
+        <w:t>        </w:t>
+      </w:r>
+      <w:r>
+        <w:rPr>
+          <w:rFonts w:ascii="Consolas" w:eastAsia="Times New Roman" w:hAnsi="Consolas" w:cs="Times New Roman"/>
+          <w:color w:val="ABB2BF"/>
+          <w:sz w:val="24"/>
+          <w:szCs w:val="24"/>
+          <w:lang w:val="en-US"/>
+        </w:rPr>
+        <w:t>&lt;/</w:t>
+      </w:r>
+      <w:r>
+        <w:rPr>
+          <w:rFonts w:ascii="Consolas" w:eastAsia="Times New Roman" w:hAnsi="Consolas" w:cs="Times New Roman"/>
+          <w:color w:val="E06C75"/>
+          <w:sz w:val="24"/>
+          <w:szCs w:val="24"/>
+          <w:lang w:val="en-US"/>
+        </w:rPr>
+        <w:t>tr</w:t>
+      </w:r>
+      <w:r>
+        <w:rPr>
+          <w:rFonts w:ascii="Consolas" w:eastAsia="Times New Roman" w:hAnsi="Consolas" w:cs="Times New Roman"/>
+          <w:color w:val="ABB2BF"/>
+          <w:sz w:val="24"/>
+          <w:szCs w:val="24"/>
+          <w:lang w:val="en-US"/>
+        </w:rPr>
+        <w:t>&gt;</w:t>
+      </w:r>
+    </w:p>
+    <w:p>
+      <w:pPr>
+        <w:shd w:val="clear" w:color="auto" w:fill="282C34"/>
+        <w:spacing w:after="0" w:line="330" w:lineRule="atLeast"/>
+        <w:rPr>
+          <w:rFonts w:ascii="Consolas" w:eastAsia="Times New Roman" w:hAnsi="Consolas" w:cs="Times New Roman"/>
+          <w:color w:val="BBBBBB"/>
+          <w:sz w:val="24"/>
+          <w:szCs w:val="24"/>
+          <w:lang w:val="en-US"/>
+        </w:rPr>
+      </w:pPr>
+      <w:r>
+        <w:rPr>
+          <w:rFonts w:ascii="Consolas" w:eastAsia="Times New Roman" w:hAnsi="Consolas" w:cs="Times New Roman"/>
+          <w:color w:val="BBBBBB"/>
+          <w:sz w:val="24"/>
+          <w:szCs w:val="24"/>
+          <w:lang w:val="en-US"/>
+        </w:rPr>
+        <w:t>    </w:t>
+      </w:r>
+      <w:r>
+        <w:rPr>
+          <w:rFonts w:ascii="Consolas" w:eastAsia="Times New Roman" w:hAnsi="Consolas" w:cs="Times New Roman"/>
+          <w:color w:val="ABB2BF"/>
+          <w:sz w:val="24"/>
+          <w:szCs w:val="24"/>
+          <w:lang w:val="en-US"/>
+        </w:rPr>
+        <w:t>&lt;/</w:t>
+      </w:r>
+      <w:proofErr w:type="spellStart"/>
+      <w:r>
+        <w:rPr>
+          <w:rFonts w:ascii="Consolas" w:eastAsia="Times New Roman" w:hAnsi="Consolas" w:cs="Times New Roman"/>
+          <w:color w:val="E06C75"/>
+          <w:sz w:val="24"/>
+          <w:szCs w:val="24"/>
+          <w:lang w:val="en-US"/>
+        </w:rPr>
+        <w:t>thead</w:t>
+      </w:r>
+      <w:proofErr w:type="spellEnd"/>
+      <w:r>
+        <w:rPr>
+          <w:rFonts w:ascii="Consolas" w:eastAsia="Times New Roman" w:hAnsi="Consolas" w:cs="Times New Roman"/>
+          <w:color w:val="ABB2BF"/>
+          <w:sz w:val="24"/>
+          <w:szCs w:val="24"/>
+          <w:lang w:val="en-US"/>
+        </w:rPr>
+        <w:t>&gt;</w:t>
+      </w:r>
+    </w:p>
+    <w:p>
+      <w:pPr>
+        <w:shd w:val="clear" w:color="auto" w:fill="282C34"/>
+        <w:spacing w:after="0" w:line="330" w:lineRule="atLeast"/>
+        <w:rPr>
+          <w:rFonts w:ascii="Consolas" w:eastAsia="Times New Roman" w:hAnsi="Consolas" w:cs="Times New Roman"/>
+          <w:color w:val="BBBBBB"/>
+          <w:sz w:val="24"/>
+          <w:szCs w:val="24"/>
+          <w:lang w:val="en-US"/>
+        </w:rPr>
+      </w:pPr>
+      <w:r>
+        <w:rPr>
+          <w:rFonts w:ascii="Consolas" w:eastAsia="Times New Roman" w:hAnsi="Consolas" w:cs="Times New Roman"/>
+          <w:color w:val="BBBBBB"/>
+          <w:sz w:val="24"/>
+          <w:szCs w:val="24"/>
+          <w:lang w:val="en-US"/>
+        </w:rPr>
+        <w:t>    </w:t>
+      </w:r>
+      <w:r>
+        <w:rPr>
+          <w:rFonts w:ascii="Consolas" w:eastAsia="Times New Roman" w:hAnsi="Consolas" w:cs="Times New Roman"/>
+          <w:color w:val="ABB2BF"/>
+          <w:sz w:val="24"/>
+          <w:szCs w:val="24"/>
+          <w:lang w:val="en-US"/>
+        </w:rPr>
+        <w:t>&lt;</w:t>
+      </w:r>
+      <w:proofErr w:type="spellStart"/>
+      <w:r>
+        <w:rPr>
+          <w:rFonts w:ascii="Consolas" w:eastAsia="Times New Roman" w:hAnsi="Consolas" w:cs="Times New Roman"/>
+          <w:color w:val="E06C75"/>
+          <w:sz w:val="24"/>
+          <w:szCs w:val="24"/>
+          <w:lang w:val="en-US"/>
+        </w:rPr>
+        <w:t>tbody</w:t>
+      </w:r>
+      <w:proofErr w:type="spellEnd"/>
+      <w:r>
+        <w:rPr>
+          <w:rFonts w:ascii="Consolas" w:eastAsia="Times New Roman" w:hAnsi="Consolas" w:cs="Times New Roman"/>
+          <w:color w:val="ABB2BF"/>
+          <w:sz w:val="24"/>
+          <w:szCs w:val="24"/>
+          <w:lang w:val="en-US"/>
+        </w:rPr>
+        <w:t>&gt;</w:t>
+      </w:r>
+    </w:p>
+    <w:p>
+      <w:pPr>
+        <w:shd w:val="clear" w:color="auto" w:fill="282C34"/>
+        <w:spacing w:after="0" w:line="330" w:lineRule="atLeast"/>
+        <w:rPr>
+          <w:rFonts w:ascii="Consolas" w:eastAsia="Times New Roman" w:hAnsi="Consolas" w:cs="Times New Roman"/>
+          <w:color w:val="BBBBBB"/>
+          <w:sz w:val="24"/>
+          <w:szCs w:val="24"/>
+          <w:lang w:val="en-US"/>
+        </w:rPr>
+      </w:pPr>
+      <w:r>
+        <w:rPr>
+          <w:rFonts w:ascii="Consolas" w:eastAsia="Times New Roman" w:hAnsi="Consolas" w:cs="Times New Roman"/>
+          <w:color w:val="BBBBBB"/>
+          <w:sz w:val="24"/>
+          <w:szCs w:val="24"/>
+          <w:lang w:val="en-US"/>
+        </w:rPr>
+        <w:lastRenderedPageBreak/>
+        <w:t>        </w:t>
+      </w:r>
+      <w:r>
+        <w:rPr>
+          <w:rFonts w:ascii="Consolas" w:eastAsia="Times New Roman" w:hAnsi="Consolas" w:cs="Times New Roman"/>
+          <w:color w:val="ABB2BF"/>
+          <w:sz w:val="24"/>
+          <w:szCs w:val="24"/>
+          <w:lang w:val="en-US"/>
+        </w:rPr>
+        <w:t>&lt;</w:t>
+      </w:r>
+      <w:r>
+        <w:rPr>
+          <w:rFonts w:ascii="Consolas" w:eastAsia="Times New Roman" w:hAnsi="Consolas" w:cs="Times New Roman"/>
+          <w:color w:val="E06C75"/>
+          <w:sz w:val="24"/>
+          <w:szCs w:val="24"/>
+          <w:lang w:val="en-US"/>
+        </w:rPr>
+        <w:t>tr</w:t>
+      </w:r>
+      <w:r>
+        <w:rPr>
+          <w:rFonts w:ascii="Consolas" w:eastAsia="Times New Roman" w:hAnsi="Consolas" w:cs="Times New Roman"/>
+          <w:color w:val="ABB2BF"/>
+          <w:sz w:val="24"/>
+          <w:szCs w:val="24"/>
+          <w:lang w:val="en-US"/>
+        </w:rPr>
+        <w:t> </w:t>
+      </w:r>
+      <w:r>
+        <w:rPr>
+          <w:rFonts w:ascii="Consolas" w:eastAsia="Times New Roman" w:hAnsi="Consolas" w:cs="Times New Roman"/>
+          <w:color w:val="D19A66"/>
+          <w:sz w:val="24"/>
+          <w:szCs w:val="24"/>
+          <w:lang w:val="en-US"/>
+        </w:rPr>
+        <w:t>*</w:t>
+      </w:r>
+      <w:proofErr w:type="spellStart"/>
+      <w:r>
+        <w:rPr>
+          <w:rFonts w:ascii="Consolas" w:eastAsia="Times New Roman" w:hAnsi="Consolas" w:cs="Times New Roman"/>
+          <w:color w:val="D19A66"/>
+          <w:sz w:val="24"/>
+          <w:szCs w:val="24"/>
+          <w:lang w:val="en-US"/>
+        </w:rPr>
+        <w:t>ngFor</w:t>
+      </w:r>
+      <w:proofErr w:type="spellEnd"/>
+      <w:r>
+        <w:rPr>
+          <w:rFonts w:ascii="Consolas" w:eastAsia="Times New Roman" w:hAnsi="Consolas" w:cs="Times New Roman"/>
+          <w:color w:val="ABB2BF"/>
+          <w:sz w:val="24"/>
+          <w:szCs w:val="24"/>
+          <w:lang w:val="en-US"/>
+        </w:rPr>
+        <w:t>=</w:t>
+      </w:r>
+      <w:r>
+        <w:rPr>
+          <w:rFonts w:ascii="Consolas" w:eastAsia="Times New Roman" w:hAnsi="Consolas" w:cs="Times New Roman"/>
+          <w:color w:val="98C379"/>
+          <w:sz w:val="24"/>
+          <w:szCs w:val="24"/>
+          <w:lang w:val="en-US"/>
+        </w:rPr>
+        <w:t>"let c of data"</w:t>
+      </w:r>
+      <w:r>
+        <w:rPr>
+          <w:rFonts w:ascii="Consolas" w:eastAsia="Times New Roman" w:hAnsi="Consolas" w:cs="Times New Roman"/>
+          <w:color w:val="ABB2BF"/>
+          <w:sz w:val="24"/>
+          <w:szCs w:val="24"/>
+          <w:lang w:val="en-US"/>
+        </w:rPr>
+        <w:t>&gt;</w:t>
+      </w:r>
+    </w:p>
+    <w:p>
+      <w:pPr>
+        <w:shd w:val="clear" w:color="auto" w:fill="282C34"/>
+        <w:spacing w:after="0" w:line="330" w:lineRule="atLeast"/>
+        <w:rPr>
+          <w:rFonts w:ascii="Consolas" w:eastAsia="Times New Roman" w:hAnsi="Consolas" w:cs="Times New Roman"/>
+          <w:color w:val="BBBBBB"/>
+          <w:sz w:val="24"/>
+          <w:szCs w:val="24"/>
+          <w:lang w:val="en-US"/>
+        </w:rPr>
+      </w:pPr>
+      <w:r>
+        <w:rPr>
+          <w:rFonts w:ascii="Consolas" w:eastAsia="Times New Roman" w:hAnsi="Consolas" w:cs="Times New Roman"/>
+          <w:color w:val="BBBBBB"/>
+          <w:sz w:val="24"/>
+          <w:szCs w:val="24"/>
+          <w:lang w:val="en-US"/>
+        </w:rPr>
+        <w:t>            </w:t>
+      </w:r>
+      <w:r>
+        <w:rPr>
+          <w:rFonts w:ascii="Consolas" w:eastAsia="Times New Roman" w:hAnsi="Consolas" w:cs="Times New Roman"/>
+          <w:color w:val="ABB2BF"/>
+          <w:sz w:val="24"/>
+          <w:szCs w:val="24"/>
+          <w:lang w:val="en-US"/>
+        </w:rPr>
+        <w:t>&lt;</w:t>
+      </w:r>
+      <w:r>
+        <w:rPr>
+          <w:rFonts w:ascii="Consolas" w:eastAsia="Times New Roman" w:hAnsi="Consolas" w:cs="Times New Roman"/>
+          <w:color w:val="E06C75"/>
+          <w:sz w:val="24"/>
+          <w:szCs w:val="24"/>
+          <w:lang w:val="en-US"/>
+        </w:rPr>
+        <w:t>td</w:t>
+      </w:r>
+      <w:r>
+        <w:rPr>
+          <w:rFonts w:ascii="Consolas" w:eastAsia="Times New Roman" w:hAnsi="Consolas" w:cs="Times New Roman"/>
+          <w:color w:val="ABB2BF"/>
+          <w:sz w:val="24"/>
+          <w:szCs w:val="24"/>
+          <w:lang w:val="en-US"/>
+        </w:rPr>
+        <w:t>&gt;</w:t>
+      </w:r>
+      <w:r>
+        <w:rPr>
+          <w:rFonts w:ascii="Consolas" w:eastAsia="Times New Roman" w:hAnsi="Consolas" w:cs="Times New Roman"/>
+          <w:color w:val="BBBBBB"/>
+          <w:sz w:val="24"/>
+          <w:szCs w:val="24"/>
+          <w:lang w:val="en-US"/>
+        </w:rPr>
+        <w:t>{{c.name</w:t>
+      </w:r>
+      <w:proofErr w:type="gramStart"/>
+      <w:r>
+        <w:rPr>
+          <w:rFonts w:ascii="Consolas" w:eastAsia="Times New Roman" w:hAnsi="Consolas" w:cs="Times New Roman"/>
+          <w:color w:val="BBBBBB"/>
+          <w:sz w:val="24"/>
+          <w:szCs w:val="24"/>
+          <w:lang w:val="en-US"/>
+        </w:rPr>
+        <w:t>}}</w:t>
+      </w:r>
+      <w:r>
+        <w:rPr>
+          <w:rFonts w:ascii="Consolas" w:eastAsia="Times New Roman" w:hAnsi="Consolas" w:cs="Times New Roman"/>
+          <w:color w:val="ABB2BF"/>
+          <w:sz w:val="24"/>
+          <w:szCs w:val="24"/>
+          <w:lang w:val="en-US"/>
+        </w:rPr>
+        <w:t>&lt;</w:t>
+      </w:r>
+      <w:proofErr w:type="gramEnd"/>
+      <w:r>
+        <w:rPr>
+          <w:rFonts w:ascii="Consolas" w:eastAsia="Times New Roman" w:hAnsi="Consolas" w:cs="Times New Roman"/>
+          <w:color w:val="ABB2BF"/>
+          <w:sz w:val="24"/>
+          <w:szCs w:val="24"/>
+          <w:lang w:val="en-US"/>
+        </w:rPr>
+        <w:t>/</w:t>
+      </w:r>
+      <w:r>
+        <w:rPr>
+          <w:rFonts w:ascii="Consolas" w:eastAsia="Times New Roman" w:hAnsi="Consolas" w:cs="Times New Roman"/>
+          <w:color w:val="E06C75"/>
+          <w:sz w:val="24"/>
+          <w:szCs w:val="24"/>
+          <w:lang w:val="en-US"/>
+        </w:rPr>
+        <w:t>td</w:t>
+      </w:r>
+      <w:r>
+        <w:rPr>
+          <w:rFonts w:ascii="Consolas" w:eastAsia="Times New Roman" w:hAnsi="Consolas" w:cs="Times New Roman"/>
+          <w:color w:val="ABB2BF"/>
+          <w:sz w:val="24"/>
+          <w:szCs w:val="24"/>
+          <w:lang w:val="en-US"/>
+        </w:rPr>
+        <w:t>&gt;</w:t>
+      </w:r>
+    </w:p>
+    <w:p>
+      <w:pPr>
+        <w:shd w:val="clear" w:color="auto" w:fill="282C34"/>
+        <w:spacing w:after="0" w:line="330" w:lineRule="atLeast"/>
+        <w:rPr>
+          <w:rFonts w:ascii="Consolas" w:eastAsia="Times New Roman" w:hAnsi="Consolas" w:cs="Times New Roman"/>
+          <w:color w:val="BBBBBB"/>
+          <w:sz w:val="24"/>
+          <w:szCs w:val="24"/>
+          <w:lang w:val="en-US"/>
+        </w:rPr>
+      </w:pPr>
+      <w:r>
+        <w:rPr>
+          <w:rFonts w:ascii="Consolas" w:eastAsia="Times New Roman" w:hAnsi="Consolas" w:cs="Times New Roman"/>
+          <w:color w:val="BBBBBB"/>
+          <w:sz w:val="24"/>
+          <w:szCs w:val="24"/>
+          <w:lang w:val="en-US"/>
+        </w:rPr>
+        <w:t>            </w:t>
+      </w:r>
+      <w:r>
+        <w:rPr>
+          <w:rFonts w:ascii="Consolas" w:eastAsia="Times New Roman" w:hAnsi="Consolas" w:cs="Times New Roman"/>
+          <w:color w:val="ABB2BF"/>
+          <w:sz w:val="24"/>
+          <w:szCs w:val="24"/>
+          <w:lang w:val="en-US"/>
+        </w:rPr>
+        <w:t>&lt;</w:t>
+      </w:r>
+      <w:r>
+        <w:rPr>
+          <w:rFonts w:ascii="Consolas" w:eastAsia="Times New Roman" w:hAnsi="Consolas" w:cs="Times New Roman"/>
+          <w:color w:val="E06C75"/>
+          <w:sz w:val="24"/>
+          <w:szCs w:val="24"/>
+          <w:lang w:val="en-US"/>
+        </w:rPr>
+        <w:t>td</w:t>
+      </w:r>
+      <w:r>
+        <w:rPr>
+          <w:rFonts w:ascii="Consolas" w:eastAsia="Times New Roman" w:hAnsi="Consolas" w:cs="Times New Roman"/>
+          <w:color w:val="ABB2BF"/>
+          <w:sz w:val="24"/>
+          <w:szCs w:val="24"/>
+          <w:lang w:val="en-US"/>
+        </w:rPr>
+        <w:t>&gt;</w:t>
+      </w:r>
+      <w:r>
+        <w:rPr>
+          <w:rFonts w:ascii="Consolas" w:eastAsia="Times New Roman" w:hAnsi="Consolas" w:cs="Times New Roman"/>
+          <w:color w:val="BBBBBB"/>
+          <w:sz w:val="24"/>
+          <w:szCs w:val="24"/>
+          <w:lang w:val="en-US"/>
+        </w:rPr>
+        <w:t>{{</w:t>
+      </w:r>
+      <w:proofErr w:type="spellStart"/>
+      <w:proofErr w:type="gramStart"/>
+      <w:r>
+        <w:rPr>
+          <w:rFonts w:ascii="Consolas" w:eastAsia="Times New Roman" w:hAnsi="Consolas" w:cs="Times New Roman"/>
+          <w:color w:val="BBBBBB"/>
+          <w:sz w:val="24"/>
+          <w:szCs w:val="24"/>
+          <w:lang w:val="en-US"/>
+        </w:rPr>
+        <w:t>c.capital</w:t>
+      </w:r>
+      <w:proofErr w:type="spellEnd"/>
+      <w:proofErr w:type="gramEnd"/>
+      <w:r>
+        <w:rPr>
+          <w:rFonts w:ascii="Consolas" w:eastAsia="Times New Roman" w:hAnsi="Consolas" w:cs="Times New Roman"/>
+          <w:color w:val="BBBBBB"/>
+          <w:sz w:val="24"/>
+          <w:szCs w:val="24"/>
+          <w:lang w:val="en-US"/>
+        </w:rPr>
+        <w:t>}}</w:t>
+      </w:r>
+      <w:r>
+        <w:rPr>
+          <w:rFonts w:ascii="Consolas" w:eastAsia="Times New Roman" w:hAnsi="Consolas" w:cs="Times New Roman"/>
+          <w:color w:val="ABB2BF"/>
+          <w:sz w:val="24"/>
+          <w:szCs w:val="24"/>
+          <w:lang w:val="en-US"/>
+        </w:rPr>
+        <w:t>&lt;/</w:t>
+      </w:r>
+      <w:r>
+        <w:rPr>
+          <w:rFonts w:ascii="Consolas" w:eastAsia="Times New Roman" w:hAnsi="Consolas" w:cs="Times New Roman"/>
+          <w:color w:val="E06C75"/>
+          <w:sz w:val="24"/>
+          <w:szCs w:val="24"/>
+          <w:lang w:val="en-US"/>
+        </w:rPr>
+        <w:t>td</w:t>
+      </w:r>
+      <w:r>
+        <w:rPr>
+          <w:rFonts w:ascii="Consolas" w:eastAsia="Times New Roman" w:hAnsi="Consolas" w:cs="Times New Roman"/>
+          <w:color w:val="ABB2BF"/>
+          <w:sz w:val="24"/>
+          <w:szCs w:val="24"/>
+          <w:lang w:val="en-US"/>
+        </w:rPr>
+        <w:t>&gt;</w:t>
+      </w:r>
+    </w:p>
+    <w:p>
+      <w:pPr>
+        <w:shd w:val="clear" w:color="auto" w:fill="282C34"/>
+        <w:spacing w:after="0" w:line="330" w:lineRule="atLeast"/>
+        <w:rPr>
+          <w:rFonts w:ascii="Consolas" w:eastAsia="Times New Roman" w:hAnsi="Consolas" w:cs="Times New Roman"/>
+          <w:color w:val="BBBBBB"/>
+          <w:sz w:val="24"/>
+          <w:szCs w:val="24"/>
+          <w:lang w:val="en-US"/>
+        </w:rPr>
+      </w:pPr>
+      <w:r>
+        <w:rPr>
+          <w:rFonts w:ascii="Consolas" w:eastAsia="Times New Roman" w:hAnsi="Consolas" w:cs="Times New Roman"/>
+          <w:color w:val="BBBBBB"/>
+          <w:sz w:val="24"/>
+          <w:szCs w:val="24"/>
+          <w:lang w:val="en-US"/>
+        </w:rPr>
+        <w:t>            </w:t>
+      </w:r>
+      <w:r>
+        <w:rPr>
+          <w:rFonts w:ascii="Consolas" w:eastAsia="Times New Roman" w:hAnsi="Consolas" w:cs="Times New Roman"/>
+          <w:color w:val="ABB2BF"/>
+          <w:sz w:val="24"/>
+          <w:szCs w:val="24"/>
+          <w:lang w:val="en-US"/>
+        </w:rPr>
+        <w:t>&lt;</w:t>
+      </w:r>
+      <w:r>
+        <w:rPr>
+          <w:rFonts w:ascii="Consolas" w:eastAsia="Times New Roman" w:hAnsi="Consolas" w:cs="Times New Roman"/>
+          <w:color w:val="E06C75"/>
+          <w:sz w:val="24"/>
+          <w:szCs w:val="24"/>
+          <w:lang w:val="en-US"/>
+        </w:rPr>
+        <w:t>td</w:t>
+      </w:r>
+      <w:r>
+        <w:rPr>
+          <w:rFonts w:ascii="Consolas" w:eastAsia="Times New Roman" w:hAnsi="Consolas" w:cs="Times New Roman"/>
+          <w:color w:val="ABB2BF"/>
+          <w:sz w:val="24"/>
+          <w:szCs w:val="24"/>
+          <w:lang w:val="en-US"/>
+        </w:rPr>
+        <w:t>&gt;&lt;</w:t>
+      </w:r>
+      <w:r>
+        <w:rPr>
+          <w:rFonts w:ascii="Consolas" w:eastAsia="Times New Roman" w:hAnsi="Consolas" w:cs="Times New Roman"/>
+          <w:color w:val="E06C75"/>
+          <w:sz w:val="24"/>
+          <w:szCs w:val="24"/>
+          <w:lang w:val="en-US"/>
+        </w:rPr>
+        <w:t>img</w:t>
+      </w:r>
+      <w:r>
+        <w:rPr>
+          <w:rFonts w:ascii="Consolas" w:eastAsia="Times New Roman" w:hAnsi="Consolas" w:cs="Times New Roman"/>
+          <w:color w:val="ABB2BF"/>
+          <w:sz w:val="24"/>
+          <w:szCs w:val="24"/>
+          <w:lang w:val="en-US"/>
+        </w:rPr>
+        <w:t> </w:t>
+      </w:r>
+      <w:r>
+        <w:rPr>
+          <w:rFonts w:ascii="Consolas" w:eastAsia="Times New Roman" w:hAnsi="Consolas" w:cs="Times New Roman"/>
+          <w:color w:val="D19A66"/>
+          <w:sz w:val="24"/>
+          <w:szCs w:val="24"/>
+          <w:lang w:val="en-US"/>
+        </w:rPr>
+        <w:t>width</w:t>
+      </w:r>
+      <w:r>
+        <w:rPr>
+          <w:rFonts w:ascii="Consolas" w:eastAsia="Times New Roman" w:hAnsi="Consolas" w:cs="Times New Roman"/>
+          <w:color w:val="ABB2BF"/>
+          <w:sz w:val="24"/>
+          <w:szCs w:val="24"/>
+          <w:lang w:val="en-US"/>
+        </w:rPr>
+        <w:t>=</w:t>
+      </w:r>
+      <w:r>
+        <w:rPr>
+          <w:rFonts w:ascii="Consolas" w:eastAsia="Times New Roman" w:hAnsi="Consolas" w:cs="Times New Roman"/>
+          <w:color w:val="98C379"/>
+          <w:sz w:val="24"/>
+          <w:szCs w:val="24"/>
+          <w:lang w:val="en-US"/>
+        </w:rPr>
+        <w:t>"100px"</w:t>
+      </w:r>
+      <w:r>
+        <w:rPr>
+          <w:rFonts w:ascii="Consolas" w:eastAsia="Times New Roman" w:hAnsi="Consolas" w:cs="Times New Roman"/>
+          <w:color w:val="ABB2BF"/>
+          <w:sz w:val="24"/>
+          <w:szCs w:val="24"/>
+          <w:lang w:val="en-US"/>
+        </w:rPr>
+        <w:t> </w:t>
+      </w:r>
+      <w:r>
+        <w:rPr>
+          <w:rFonts w:ascii="Consolas" w:eastAsia="Times New Roman" w:hAnsi="Consolas" w:cs="Times New Roman"/>
+          <w:color w:val="D19A66"/>
+          <w:sz w:val="24"/>
+          <w:szCs w:val="24"/>
+          <w:lang w:val="en-US"/>
+        </w:rPr>
+        <w:t>height</w:t>
+      </w:r>
+      <w:r>
+        <w:rPr>
+          <w:rFonts w:ascii="Consolas" w:eastAsia="Times New Roman" w:hAnsi="Consolas" w:cs="Times New Roman"/>
+          <w:color w:val="ABB2BF"/>
+          <w:sz w:val="24"/>
+          <w:szCs w:val="24"/>
+          <w:lang w:val="en-US"/>
+        </w:rPr>
+        <w:t>=</w:t>
+      </w:r>
+      <w:r>
+        <w:rPr>
+          <w:rFonts w:ascii="Consolas" w:eastAsia="Times New Roman" w:hAnsi="Consolas" w:cs="Times New Roman"/>
+          <w:color w:val="98C379"/>
+          <w:sz w:val="24"/>
+          <w:szCs w:val="24"/>
+          <w:lang w:val="en-US"/>
+        </w:rPr>
+        <w:t>"50px"</w:t>
+      </w:r>
+      <w:r>
+        <w:rPr>
+          <w:rFonts w:ascii="Consolas" w:eastAsia="Times New Roman" w:hAnsi="Consolas" w:cs="Times New Roman"/>
+          <w:color w:val="ABB2BF"/>
+          <w:sz w:val="24"/>
+          <w:szCs w:val="24"/>
+          <w:lang w:val="en-US"/>
+        </w:rPr>
+        <w:t> </w:t>
+      </w:r>
+      <w:r>
+        <w:rPr>
+          <w:rFonts w:ascii="Consolas" w:eastAsia="Times New Roman" w:hAnsi="Consolas" w:cs="Times New Roman"/>
+          <w:color w:val="D19A66"/>
+          <w:sz w:val="24"/>
+          <w:szCs w:val="24"/>
+          <w:lang w:val="en-US"/>
+        </w:rPr>
+        <w:t>src</w:t>
+      </w:r>
+      <w:r>
+        <w:rPr>
+          <w:rFonts w:ascii="Consolas" w:eastAsia="Times New Roman" w:hAnsi="Consolas" w:cs="Times New Roman"/>
+          <w:color w:val="ABB2BF"/>
+          <w:sz w:val="24"/>
+          <w:szCs w:val="24"/>
+          <w:lang w:val="en-US"/>
+        </w:rPr>
+        <w:t>=</w:t>
+      </w:r>
+      <w:r>
+        <w:rPr>
+          <w:rFonts w:ascii="Consolas" w:eastAsia="Times New Roman" w:hAnsi="Consolas" w:cs="Times New Roman"/>
+          <w:color w:val="98C379"/>
+          <w:sz w:val="24"/>
+          <w:szCs w:val="24"/>
+          <w:lang w:val="en-US"/>
+        </w:rPr>
+        <w:t>"{{</w:t>
+      </w:r>
+      <w:proofErr w:type="gramStart"/>
+      <w:r>
+        <w:rPr>
+          <w:rFonts w:ascii="Consolas" w:eastAsia="Times New Roman" w:hAnsi="Consolas" w:cs="Times New Roman"/>
+          <w:color w:val="98C379"/>
+          <w:sz w:val="24"/>
+          <w:szCs w:val="24"/>
+          <w:lang w:val="en-US"/>
+        </w:rPr>
+        <w:t>c.flag</w:t>
+      </w:r>
+      <w:proofErr w:type="gramEnd"/>
+      <w:r>
+        <w:rPr>
+          <w:rFonts w:ascii="Consolas" w:eastAsia="Times New Roman" w:hAnsi="Consolas" w:cs="Times New Roman"/>
+          <w:color w:val="98C379"/>
+          <w:sz w:val="24"/>
+          <w:szCs w:val="24"/>
+          <w:lang w:val="en-US"/>
+        </w:rPr>
+        <w:t>}}"</w:t>
+      </w:r>
+      <w:r>
+        <w:rPr>
+          <w:rFonts w:ascii="Consolas" w:eastAsia="Times New Roman" w:hAnsi="Consolas" w:cs="Times New Roman"/>
+          <w:color w:val="ABB2BF"/>
+          <w:sz w:val="24"/>
+          <w:szCs w:val="24"/>
+          <w:lang w:val="en-US"/>
+        </w:rPr>
+        <w:t>/&gt;&lt;/</w:t>
+      </w:r>
+      <w:r>
+        <w:rPr>
+          <w:rFonts w:ascii="Consolas" w:eastAsia="Times New Roman" w:hAnsi="Consolas" w:cs="Times New Roman"/>
+          <w:color w:val="E06C75"/>
+          <w:sz w:val="24"/>
+          <w:szCs w:val="24"/>
+          <w:lang w:val="en-US"/>
+        </w:rPr>
+        <w:t>td</w:t>
+      </w:r>
+      <w:r>
+        <w:rPr>
+          <w:rFonts w:ascii="Consolas" w:eastAsia="Times New Roman" w:hAnsi="Consolas" w:cs="Times New Roman"/>
+          <w:color w:val="ABB2BF"/>
+          <w:sz w:val="24"/>
+          <w:szCs w:val="24"/>
+          <w:lang w:val="en-US"/>
+        </w:rPr>
+        <w:t>&gt;</w:t>
+      </w:r>
+    </w:p>
+    <w:p>
+      <w:pPr>
+        <w:shd w:val="clear" w:color="auto" w:fill="282C34"/>
+        <w:spacing w:after="0" w:line="330" w:lineRule="atLeast"/>
+        <w:rPr>
+          <w:rFonts w:ascii="Consolas" w:eastAsia="Times New Roman" w:hAnsi="Consolas" w:cs="Times New Roman"/>
+          <w:color w:val="BBBBBB"/>
+          <w:sz w:val="24"/>
+          <w:szCs w:val="24"/>
+          <w:lang w:val="en-US"/>
+        </w:rPr>
+      </w:pPr>
+      <w:r>
+        <w:rPr>
+          <w:rFonts w:ascii="Consolas" w:eastAsia="Times New Roman" w:hAnsi="Consolas" w:cs="Times New Roman"/>
+          <w:color w:val="BBBBBB"/>
+          <w:sz w:val="24"/>
+          <w:szCs w:val="24"/>
+          <w:lang w:val="en-US"/>
+        </w:rPr>
+        <w:t>            </w:t>
+      </w:r>
+      <w:r>
+        <w:rPr>
+          <w:rFonts w:ascii="Consolas" w:eastAsia="Times New Roman" w:hAnsi="Consolas" w:cs="Times New Roman"/>
+          <w:color w:val="ABB2BF"/>
+          <w:sz w:val="24"/>
+          <w:szCs w:val="24"/>
+          <w:lang w:val="en-US"/>
+        </w:rPr>
+        <w:t>&lt;</w:t>
+      </w:r>
+      <w:r>
+        <w:rPr>
+          <w:rFonts w:ascii="Consolas" w:eastAsia="Times New Roman" w:hAnsi="Consolas" w:cs="Times New Roman"/>
+          <w:color w:val="E06C75"/>
+          <w:sz w:val="24"/>
+          <w:szCs w:val="24"/>
+          <w:lang w:val="en-US"/>
+        </w:rPr>
+        <w:t>td</w:t>
+      </w:r>
+      <w:r>
+        <w:rPr>
+          <w:rFonts w:ascii="Consolas" w:eastAsia="Times New Roman" w:hAnsi="Consolas" w:cs="Times New Roman"/>
+          <w:color w:val="ABB2BF"/>
+          <w:sz w:val="24"/>
+          <w:szCs w:val="24"/>
+          <w:lang w:val="en-US"/>
+        </w:rPr>
+        <w:t>&gt;</w:t>
+      </w:r>
+      <w:r>
+        <w:rPr>
+          <w:rFonts w:ascii="Consolas" w:eastAsia="Times New Roman" w:hAnsi="Consolas" w:cs="Times New Roman"/>
+          <w:color w:val="BBBBBB"/>
+          <w:sz w:val="24"/>
+          <w:szCs w:val="24"/>
+          <w:lang w:val="en-US"/>
+        </w:rPr>
+        <w:t>{{</w:t>
+      </w:r>
+      <w:proofErr w:type="spellStart"/>
+      <w:proofErr w:type="gramStart"/>
+      <w:r>
+        <w:rPr>
+          <w:rFonts w:ascii="Consolas" w:eastAsia="Times New Roman" w:hAnsi="Consolas" w:cs="Times New Roman"/>
+          <w:color w:val="BBBBBB"/>
+          <w:sz w:val="24"/>
+          <w:szCs w:val="24"/>
+          <w:lang w:val="en-US"/>
+        </w:rPr>
+        <w:t>c.currencies</w:t>
+      </w:r>
+      <w:proofErr w:type="spellEnd"/>
+      <w:proofErr w:type="gramEnd"/>
+      <w:r>
+        <w:rPr>
+          <w:rFonts w:ascii="Consolas" w:eastAsia="Times New Roman" w:hAnsi="Consolas" w:cs="Times New Roman"/>
+          <w:color w:val="BBBBBB"/>
+          <w:sz w:val="24"/>
+          <w:szCs w:val="24"/>
+          <w:lang w:val="en-US"/>
+        </w:rPr>
+        <w:t>[0].code}}</w:t>
+      </w:r>
+      <w:r>
+        <w:rPr>
+          <w:rFonts w:ascii="Consolas" w:eastAsia="Times New Roman" w:hAnsi="Consolas" w:cs="Times New Roman"/>
+          <w:color w:val="ABB2BF"/>
+          <w:sz w:val="24"/>
+          <w:szCs w:val="24"/>
+          <w:lang w:val="en-US"/>
+        </w:rPr>
+        <w:t>&lt;/</w:t>
+      </w:r>
+      <w:r>
+        <w:rPr>
+          <w:rFonts w:ascii="Consolas" w:eastAsia="Times New Roman" w:hAnsi="Consolas" w:cs="Times New Roman"/>
+          <w:color w:val="E06C75"/>
+          <w:sz w:val="24"/>
+          <w:szCs w:val="24"/>
+          <w:lang w:val="en-US"/>
+        </w:rPr>
+        <w:t>td</w:t>
+      </w:r>
+      <w:r>
+        <w:rPr>
+          <w:rFonts w:ascii="Consolas" w:eastAsia="Times New Roman" w:hAnsi="Consolas" w:cs="Times New Roman"/>
+          <w:color w:val="ABB2BF"/>
+          <w:sz w:val="24"/>
+          <w:szCs w:val="24"/>
+          <w:lang w:val="en-US"/>
+        </w:rPr>
+        <w:t>&gt;</w:t>
+      </w:r>
+    </w:p>
+    <w:p>
+      <w:pPr>
+        <w:shd w:val="clear" w:color="auto" w:fill="282C34"/>
+        <w:spacing w:after="0" w:line="330" w:lineRule="atLeast"/>
+        <w:rPr>
+          <w:rFonts w:ascii="Consolas" w:eastAsia="Times New Roman" w:hAnsi="Consolas" w:cs="Times New Roman"/>
+          <w:color w:val="BBBBBB"/>
+          <w:sz w:val="24"/>
+          <w:szCs w:val="24"/>
+          <w:lang w:val="en-US"/>
+        </w:rPr>
+      </w:pPr>
+      <w:r>
+        <w:rPr>
+          <w:rFonts w:ascii="Consolas" w:eastAsia="Times New Roman" w:hAnsi="Consolas" w:cs="Times New Roman"/>
+          <w:color w:val="BBBBBB"/>
+          <w:sz w:val="24"/>
+          <w:szCs w:val="24"/>
+          <w:lang w:val="en-US"/>
+        </w:rPr>
+        <w:t>        </w:t>
+      </w:r>
+      <w:r>
+        <w:rPr>
+          <w:rFonts w:ascii="Consolas" w:eastAsia="Times New Roman" w:hAnsi="Consolas" w:cs="Times New Roman"/>
+          <w:color w:val="ABB2BF"/>
+          <w:sz w:val="24"/>
+          <w:szCs w:val="24"/>
+          <w:lang w:val="en-US"/>
+        </w:rPr>
+        <w:t>&lt;/</w:t>
+      </w:r>
+      <w:r>
+        <w:rPr>
+          <w:rFonts w:ascii="Consolas" w:eastAsia="Times New Roman" w:hAnsi="Consolas" w:cs="Times New Roman"/>
+          <w:color w:val="E06C75"/>
+          <w:sz w:val="24"/>
+          <w:szCs w:val="24"/>
+          <w:lang w:val="en-US"/>
+        </w:rPr>
+        <w:t>tr</w:t>
+      </w:r>
+      <w:r>
+        <w:rPr>
+          <w:rFonts w:ascii="Consolas" w:eastAsia="Times New Roman" w:hAnsi="Consolas" w:cs="Times New Roman"/>
+          <w:color w:val="ABB2BF"/>
+          <w:sz w:val="24"/>
+          <w:szCs w:val="24"/>
+          <w:lang w:val="en-US"/>
+        </w:rPr>
+        <w:t>&gt;</w:t>
+      </w:r>
+    </w:p>
+    <w:p>
+      <w:pPr>
+        <w:shd w:val="clear" w:color="auto" w:fill="282C34"/>
+        <w:spacing w:after="0" w:line="330" w:lineRule="atLeast"/>
+        <w:rPr>
+          <w:rFonts w:ascii="Consolas" w:eastAsia="Times New Roman" w:hAnsi="Consolas" w:cs="Times New Roman"/>
+          <w:color w:val="BBBBBB"/>
+          <w:sz w:val="24"/>
+          <w:szCs w:val="24"/>
+          <w:lang w:val="en-US"/>
+        </w:rPr>
+      </w:pPr>
+    </w:p>
+    <w:p>
+      <w:pPr>
+        <w:shd w:val="clear" w:color="auto" w:fill="282C34"/>
+        <w:spacing w:after="0" w:line="330" w:lineRule="atLeast"/>
+        <w:rPr>
+          <w:rFonts w:ascii="Consolas" w:eastAsia="Times New Roman" w:hAnsi="Consolas" w:cs="Times New Roman"/>
+          <w:color w:val="BBBBBB"/>
+          <w:sz w:val="24"/>
+          <w:szCs w:val="24"/>
+          <w:lang w:val="en-US"/>
+        </w:rPr>
+      </w:pPr>
+      <w:r>
+        <w:rPr>
+          <w:rFonts w:ascii="Consolas" w:eastAsia="Times New Roman" w:hAnsi="Consolas" w:cs="Times New Roman"/>
+          <w:color w:val="BBBBBB"/>
+          <w:sz w:val="24"/>
+          <w:szCs w:val="24"/>
+          <w:lang w:val="en-US"/>
+        </w:rPr>
+        <w:t>    </w:t>
+      </w:r>
+      <w:r>
+        <w:rPr>
+          <w:rFonts w:ascii="Consolas" w:eastAsia="Times New Roman" w:hAnsi="Consolas" w:cs="Times New Roman"/>
+          <w:color w:val="ABB2BF"/>
+          <w:sz w:val="24"/>
+          <w:szCs w:val="24"/>
+          <w:lang w:val="en-US"/>
+        </w:rPr>
+        <w:t>&lt;/</w:t>
+      </w:r>
+      <w:proofErr w:type="spellStart"/>
+      <w:r>
+        <w:rPr>
+          <w:rFonts w:ascii="Consolas" w:eastAsia="Times New Roman" w:hAnsi="Consolas" w:cs="Times New Roman"/>
+          <w:color w:val="E06C75"/>
+          <w:sz w:val="24"/>
+          <w:szCs w:val="24"/>
+          <w:lang w:val="en-US"/>
+        </w:rPr>
+        <w:t>tbody</w:t>
+      </w:r>
+      <w:proofErr w:type="spellEnd"/>
+      <w:r>
+        <w:rPr>
+          <w:rFonts w:ascii="Consolas" w:eastAsia="Times New Roman" w:hAnsi="Consolas" w:cs="Times New Roman"/>
+          <w:color w:val="ABB2BF"/>
+          <w:sz w:val="24"/>
+          <w:szCs w:val="24"/>
+          <w:lang w:val="en-US"/>
+        </w:rPr>
+        <w:t>&gt;</w:t>
+      </w:r>
+    </w:p>
+    <w:p>
+      <w:pPr>
+        <w:shd w:val="clear" w:color="auto" w:fill="282C34"/>
+        <w:spacing w:after="0" w:line="330" w:lineRule="atLeast"/>
+        <w:rPr>
+          <w:rFonts w:ascii="Consolas" w:eastAsia="Times New Roman" w:hAnsi="Consolas" w:cs="Times New Roman"/>
+          <w:color w:val="BBBBBB"/>
+          <w:sz w:val="24"/>
+          <w:szCs w:val="24"/>
+          <w:lang w:val="en-US"/>
+        </w:rPr>
+      </w:pPr>
+    </w:p>
+    <w:p>
+      <w:pPr>
+        <w:shd w:val="clear" w:color="auto" w:fill="282C34"/>
+        <w:spacing w:after="0" w:line="330" w:lineRule="atLeast"/>
+        <w:rPr>
+          <w:rFonts w:ascii="Consolas" w:eastAsia="Times New Roman" w:hAnsi="Consolas" w:cs="Times New Roman"/>
+          <w:color w:val="BBBBBB"/>
+          <w:sz w:val="24"/>
+          <w:szCs w:val="24"/>
+          <w:lang w:val="en-US"/>
+        </w:rPr>
+      </w:pPr>
+      <w:r>
+        <w:rPr>
+          <w:rFonts w:ascii="Consolas" w:eastAsia="Times New Roman" w:hAnsi="Consolas" w:cs="Times New Roman"/>
+          <w:color w:val="ABB2BF"/>
+          <w:sz w:val="24"/>
+          <w:szCs w:val="24"/>
+          <w:lang w:val="en-US"/>
+        </w:rPr>
+        <w:t>&lt;/</w:t>
+      </w:r>
+      <w:r>
+        <w:rPr>
+          <w:rFonts w:ascii="Consolas" w:eastAsia="Times New Roman" w:hAnsi="Consolas" w:cs="Times New Roman"/>
+          <w:color w:val="E06C75"/>
+          <w:sz w:val="24"/>
+          <w:szCs w:val="24"/>
+          <w:lang w:val="en-US"/>
+        </w:rPr>
+        <w:t>table</w:t>
+      </w:r>
+      <w:r>
+        <w:rPr>
+          <w:rFonts w:ascii="Consolas" w:eastAsia="Times New Roman" w:hAnsi="Consolas" w:cs="Times New Roman"/>
+          <w:color w:val="ABB2BF"/>
+          <w:sz w:val="24"/>
+          <w:szCs w:val="24"/>
+          <w:lang w:val="en-US"/>
+        </w:rPr>
+        <w:t>&gt;</w:t>
+      </w:r>
+    </w:p>
+    <w:bookmarkEnd w:id="0"/>
+    <w:p>
+      <w:pPr>
+        <w:spacing w:after="0"/>
+        <w:rPr>
+          <w:rFonts w:asciiTheme="majorHAnsi" w:hAnsiTheme="majorHAnsi"/>
+          <w:sz w:val="28"/>
+        </w:rPr>
+      </w:pPr>
     </w:p>
     <w:sectPr>
       <w:pgSz w:w="11906" w:h="16838"/>

</xml_diff>

<commit_message>
Modified Angular_Doc and Added Angular Directory multipleServices
</commit_message>
<xml_diff>
--- a/Angular_Doc.docx
+++ b/Angular_Doc.docx
@@ -12269,6 +12269,2560 @@
         </w:rPr>
         <w:t>&gt;</w:t>
       </w:r>
+    </w:p>
+    <w:p>
+      <w:pPr>
+        <w:spacing w:after="0"/>
+        <w:rPr>
+          <w:rFonts w:asciiTheme="majorHAnsi" w:hAnsiTheme="majorHAnsi"/>
+          <w:sz w:val="28"/>
+        </w:rPr>
+      </w:pPr>
+    </w:p>
+    <w:p>
+      <w:pPr>
+        <w:spacing w:after="0"/>
+        <w:rPr>
+          <w:rFonts w:asciiTheme="majorHAnsi" w:hAnsiTheme="majorHAnsi"/>
+          <w:sz w:val="28"/>
+        </w:rPr>
+      </w:pPr>
+      <w:r>
+        <w:rPr>
+          <w:rFonts w:asciiTheme="majorHAnsi" w:hAnsiTheme="majorHAnsi"/>
+          <w:b/>
+          <w:sz w:val="36"/>
+        </w:rPr>
+        <w:t>POST Services</w:t>
+      </w:r>
+    </w:p>
+    <w:p>
+      <w:pPr>
+        <w:spacing w:after="0"/>
+        <w:rPr>
+          <w:rFonts w:asciiTheme="majorHAnsi" w:hAnsiTheme="majorHAnsi"/>
+          <w:sz w:val="28"/>
+        </w:rPr>
+      </w:pPr>
+      <w:r>
+        <w:rPr>
+          <w:rFonts w:asciiTheme="majorHAnsi" w:hAnsiTheme="majorHAnsi"/>
+          <w:sz w:val="28"/>
+        </w:rPr>
+        <w:t>// uppercase-</w:t>
+      </w:r>
+      <w:proofErr w:type="spellStart"/>
+      <w:proofErr w:type="gramStart"/>
+      <w:r>
+        <w:rPr>
+          <w:rFonts w:asciiTheme="majorHAnsi" w:hAnsiTheme="majorHAnsi"/>
+          <w:sz w:val="28"/>
+        </w:rPr>
+        <w:t>converter</w:t>
+      </w:r>
+      <w:r>
+        <w:rPr>
+          <w:rFonts w:asciiTheme="majorHAnsi" w:hAnsiTheme="majorHAnsi"/>
+          <w:sz w:val="28"/>
+        </w:rPr>
+        <w:t>.service</w:t>
+      </w:r>
+      <w:proofErr w:type="gramEnd"/>
+      <w:r>
+        <w:rPr>
+          <w:rFonts w:asciiTheme="majorHAnsi" w:hAnsiTheme="majorHAnsi"/>
+          <w:sz w:val="28"/>
+        </w:rPr>
+        <w:t>.ts</w:t>
+      </w:r>
+      <w:proofErr w:type="spellEnd"/>
+    </w:p>
+    <w:p>
+      <w:pPr>
+        <w:shd w:val="clear" w:color="auto" w:fill="282C34"/>
+        <w:spacing w:after="0" w:line="330" w:lineRule="atLeast"/>
+        <w:rPr>
+          <w:rFonts w:ascii="Consolas" w:hAnsi="Consolas"/>
+          <w:color w:val="BBBBBB"/>
+        </w:rPr>
+      </w:pPr>
+      <w:r>
+        <w:rPr>
+          <w:rFonts w:ascii="Consolas" w:hAnsi="Consolas"/>
+          <w:color w:val="C678DD"/>
+        </w:rPr>
+        <w:t>import</w:t>
+      </w:r>
+      <w:r>
+        <w:rPr>
+          <w:rFonts w:ascii="Consolas" w:hAnsi="Consolas"/>
+          <w:color w:val="BBBBBB"/>
+        </w:rPr>
+        <w:t> </w:t>
+      </w:r>
+      <w:proofErr w:type="gramStart"/>
+      <w:r>
+        <w:rPr>
+          <w:rFonts w:ascii="Consolas" w:hAnsi="Consolas"/>
+          <w:color w:val="ABB2BF"/>
+        </w:rPr>
+        <w:t>{</w:t>
+      </w:r>
+      <w:r>
+        <w:rPr>
+          <w:rFonts w:ascii="Consolas" w:hAnsi="Consolas"/>
+          <w:color w:val="BBBBBB"/>
+        </w:rPr>
+        <w:t> </w:t>
+      </w:r>
+      <w:r>
+        <w:rPr>
+          <w:rFonts w:ascii="Consolas" w:hAnsi="Consolas"/>
+          <w:color w:val="E06C75"/>
+        </w:rPr>
+        <w:t>Injectable</w:t>
+      </w:r>
+      <w:proofErr w:type="gramEnd"/>
+      <w:r>
+        <w:rPr>
+          <w:rFonts w:ascii="Consolas" w:hAnsi="Consolas"/>
+          <w:color w:val="BBBBBB"/>
+        </w:rPr>
+        <w:t> </w:t>
+      </w:r>
+      <w:r>
+        <w:rPr>
+          <w:rFonts w:ascii="Consolas" w:hAnsi="Consolas"/>
+          <w:color w:val="ABB2BF"/>
+        </w:rPr>
+        <w:t>}</w:t>
+      </w:r>
+      <w:r>
+        <w:rPr>
+          <w:rFonts w:ascii="Consolas" w:hAnsi="Consolas"/>
+          <w:color w:val="BBBBBB"/>
+        </w:rPr>
+        <w:t> </w:t>
+      </w:r>
+      <w:r>
+        <w:rPr>
+          <w:rFonts w:ascii="Consolas" w:hAnsi="Consolas"/>
+          <w:color w:val="C678DD"/>
+        </w:rPr>
+        <w:t>from</w:t>
+      </w:r>
+      <w:r>
+        <w:rPr>
+          <w:rFonts w:ascii="Consolas" w:hAnsi="Consolas"/>
+          <w:color w:val="BBBBBB"/>
+        </w:rPr>
+        <w:t> </w:t>
+      </w:r>
+      <w:r>
+        <w:rPr>
+          <w:rFonts w:ascii="Consolas" w:hAnsi="Consolas"/>
+          <w:color w:val="98C379"/>
+        </w:rPr>
+        <w:t>'@angular/core'</w:t>
+      </w:r>
+      <w:r>
+        <w:rPr>
+          <w:rFonts w:ascii="Consolas" w:hAnsi="Consolas"/>
+          <w:color w:val="ABB2BF"/>
+        </w:rPr>
+        <w:t>;</w:t>
+      </w:r>
+    </w:p>
+    <w:p>
+      <w:pPr>
+        <w:shd w:val="clear" w:color="auto" w:fill="282C34"/>
+        <w:spacing w:after="0" w:line="330" w:lineRule="atLeast"/>
+        <w:rPr>
+          <w:rFonts w:ascii="Consolas" w:hAnsi="Consolas"/>
+          <w:color w:val="BBBBBB"/>
+        </w:rPr>
+      </w:pPr>
+      <w:r>
+        <w:rPr>
+          <w:rFonts w:ascii="Consolas" w:hAnsi="Consolas"/>
+          <w:color w:val="C678DD"/>
+        </w:rPr>
+        <w:t>import</w:t>
+      </w:r>
+      <w:r>
+        <w:rPr>
+          <w:rFonts w:ascii="Consolas" w:hAnsi="Consolas"/>
+          <w:color w:val="BBBBBB"/>
+        </w:rPr>
+        <w:t> </w:t>
+      </w:r>
+      <w:proofErr w:type="gramStart"/>
+      <w:r>
+        <w:rPr>
+          <w:rFonts w:ascii="Consolas" w:hAnsi="Consolas"/>
+          <w:color w:val="ABB2BF"/>
+        </w:rPr>
+        <w:t>{</w:t>
+      </w:r>
+      <w:r>
+        <w:rPr>
+          <w:rFonts w:ascii="Consolas" w:hAnsi="Consolas"/>
+          <w:color w:val="BBBBBB"/>
+        </w:rPr>
+        <w:t> </w:t>
+      </w:r>
+      <w:proofErr w:type="spellStart"/>
+      <w:r>
+        <w:rPr>
+          <w:rFonts w:ascii="Consolas" w:hAnsi="Consolas"/>
+          <w:color w:val="E06C75"/>
+        </w:rPr>
+        <w:t>HttpClient</w:t>
+      </w:r>
+      <w:proofErr w:type="spellEnd"/>
+      <w:proofErr w:type="gramEnd"/>
+      <w:r>
+        <w:rPr>
+          <w:rFonts w:ascii="Consolas" w:hAnsi="Consolas"/>
+          <w:color w:val="BBBBBB"/>
+        </w:rPr>
+        <w:t> </w:t>
+      </w:r>
+      <w:r>
+        <w:rPr>
+          <w:rFonts w:ascii="Consolas" w:hAnsi="Consolas"/>
+          <w:color w:val="ABB2BF"/>
+        </w:rPr>
+        <w:t>}</w:t>
+      </w:r>
+      <w:r>
+        <w:rPr>
+          <w:rFonts w:ascii="Consolas" w:hAnsi="Consolas"/>
+          <w:color w:val="BBBBBB"/>
+        </w:rPr>
+        <w:t> </w:t>
+      </w:r>
+      <w:r>
+        <w:rPr>
+          <w:rFonts w:ascii="Consolas" w:hAnsi="Consolas"/>
+          <w:color w:val="C678DD"/>
+        </w:rPr>
+        <w:t>from</w:t>
+      </w:r>
+      <w:r>
+        <w:rPr>
+          <w:rFonts w:ascii="Consolas" w:hAnsi="Consolas"/>
+          <w:color w:val="BBBBBB"/>
+        </w:rPr>
+        <w:t> </w:t>
+      </w:r>
+      <w:r>
+        <w:rPr>
+          <w:rFonts w:ascii="Consolas" w:hAnsi="Consolas"/>
+          <w:color w:val="98C379"/>
+        </w:rPr>
+        <w:t>'@angular/common/http'</w:t>
+      </w:r>
+      <w:r>
+        <w:rPr>
+          <w:rFonts w:ascii="Consolas" w:hAnsi="Consolas"/>
+          <w:color w:val="ABB2BF"/>
+        </w:rPr>
+        <w:t>;</w:t>
+      </w:r>
+      <w:r>
+        <w:rPr>
+          <w:rFonts w:ascii="Consolas" w:hAnsi="Consolas"/>
+          <w:color w:val="BBBBBB"/>
+        </w:rPr>
+        <w:t> </w:t>
+      </w:r>
+    </w:p>
+    <w:p>
+      <w:pPr>
+        <w:shd w:val="clear" w:color="auto" w:fill="282C34"/>
+        <w:spacing w:after="0" w:line="330" w:lineRule="atLeast"/>
+        <w:rPr>
+          <w:rFonts w:ascii="Consolas" w:hAnsi="Consolas"/>
+          <w:color w:val="BBBBBB"/>
+        </w:rPr>
+      </w:pPr>
+    </w:p>
+    <w:p>
+      <w:pPr>
+        <w:shd w:val="clear" w:color="auto" w:fill="282C34"/>
+        <w:spacing w:after="0" w:line="330" w:lineRule="atLeast"/>
+        <w:rPr>
+          <w:rFonts w:ascii="Consolas" w:hAnsi="Consolas"/>
+          <w:color w:val="BBBBBB"/>
+        </w:rPr>
+      </w:pPr>
+      <w:r>
+        <w:rPr>
+          <w:rFonts w:ascii="Consolas" w:hAnsi="Consolas"/>
+          <w:color w:val="BBBBBB"/>
+        </w:rPr>
+        <w:t>@</w:t>
+      </w:r>
+      <w:proofErr w:type="gramStart"/>
+      <w:r>
+        <w:rPr>
+          <w:rFonts w:ascii="Consolas" w:hAnsi="Consolas"/>
+          <w:color w:val="61AFEF"/>
+        </w:rPr>
+        <w:t>Injectable</w:t>
+      </w:r>
+      <w:r>
+        <w:rPr>
+          <w:rFonts w:ascii="Consolas" w:hAnsi="Consolas"/>
+          <w:color w:val="ABB2BF"/>
+        </w:rPr>
+        <w:t>(</w:t>
+      </w:r>
+      <w:proofErr w:type="gramEnd"/>
+      <w:r>
+        <w:rPr>
+          <w:rFonts w:ascii="Consolas" w:hAnsi="Consolas"/>
+          <w:color w:val="ABB2BF"/>
+        </w:rPr>
+        <w:t>{</w:t>
+      </w:r>
+    </w:p>
+    <w:p>
+      <w:pPr>
+        <w:shd w:val="clear" w:color="auto" w:fill="282C34"/>
+        <w:spacing w:after="0" w:line="330" w:lineRule="atLeast"/>
+        <w:rPr>
+          <w:rFonts w:ascii="Consolas" w:hAnsi="Consolas"/>
+          <w:color w:val="BBBBBB"/>
+        </w:rPr>
+      </w:pPr>
+      <w:r>
+        <w:rPr>
+          <w:rFonts w:ascii="Consolas" w:hAnsi="Consolas"/>
+          <w:color w:val="BBBBBB"/>
+        </w:rPr>
+        <w:t>  </w:t>
+      </w:r>
+      <w:proofErr w:type="spellStart"/>
+      <w:r>
+        <w:rPr>
+          <w:rFonts w:ascii="Consolas" w:hAnsi="Consolas"/>
+          <w:color w:val="BBBBBB"/>
+        </w:rPr>
+        <w:t>providedIn</w:t>
+      </w:r>
+      <w:proofErr w:type="spellEnd"/>
+      <w:r>
+        <w:rPr>
+          <w:rFonts w:ascii="Consolas" w:hAnsi="Consolas"/>
+          <w:color w:val="56B6C2"/>
+        </w:rPr>
+        <w:t>:</w:t>
+      </w:r>
+      <w:r>
+        <w:rPr>
+          <w:rFonts w:ascii="Consolas" w:hAnsi="Consolas"/>
+          <w:color w:val="BBBBBB"/>
+        </w:rPr>
+        <w:t> </w:t>
+      </w:r>
+      <w:r>
+        <w:rPr>
+          <w:rFonts w:ascii="Consolas" w:hAnsi="Consolas"/>
+          <w:color w:val="98C379"/>
+        </w:rPr>
+        <w:t>'root'</w:t>
+      </w:r>
+    </w:p>
+    <w:p>
+      <w:pPr>
+        <w:shd w:val="clear" w:color="auto" w:fill="282C34"/>
+        <w:spacing w:after="0" w:line="330" w:lineRule="atLeast"/>
+        <w:rPr>
+          <w:rFonts w:ascii="Consolas" w:hAnsi="Consolas"/>
+          <w:color w:val="BBBBBB"/>
+        </w:rPr>
+      </w:pPr>
+      <w:r>
+        <w:rPr>
+          <w:rFonts w:ascii="Consolas" w:hAnsi="Consolas"/>
+          <w:color w:val="ABB2BF"/>
+        </w:rPr>
+        <w:t>})</w:t>
+      </w:r>
+    </w:p>
+    <w:p>
+      <w:pPr>
+        <w:shd w:val="clear" w:color="auto" w:fill="282C34"/>
+        <w:spacing w:after="0" w:line="330" w:lineRule="atLeast"/>
+        <w:rPr>
+          <w:rFonts w:ascii="Consolas" w:hAnsi="Consolas"/>
+          <w:color w:val="BBBBBB"/>
+        </w:rPr>
+      </w:pPr>
+      <w:r>
+        <w:rPr>
+          <w:rFonts w:ascii="Consolas" w:hAnsi="Consolas"/>
+          <w:color w:val="C678DD"/>
+        </w:rPr>
+        <w:t>export</w:t>
+      </w:r>
+      <w:r>
+        <w:rPr>
+          <w:rFonts w:ascii="Consolas" w:hAnsi="Consolas"/>
+          <w:color w:val="ABB2BF"/>
+        </w:rPr>
+        <w:t> </w:t>
+      </w:r>
+      <w:r>
+        <w:rPr>
+          <w:rFonts w:ascii="Consolas" w:hAnsi="Consolas"/>
+          <w:color w:val="C678DD"/>
+        </w:rPr>
+        <w:t>class</w:t>
+      </w:r>
+      <w:r>
+        <w:rPr>
+          <w:rFonts w:ascii="Consolas" w:hAnsi="Consolas"/>
+          <w:color w:val="ABB2BF"/>
+        </w:rPr>
+        <w:t> </w:t>
+      </w:r>
+      <w:proofErr w:type="spellStart"/>
+      <w:r>
+        <w:rPr>
+          <w:rFonts w:ascii="Consolas" w:hAnsi="Consolas"/>
+          <w:color w:val="E5C07B"/>
+        </w:rPr>
+        <w:t>UppercaseConverterService</w:t>
+      </w:r>
+      <w:proofErr w:type="spellEnd"/>
+      <w:r>
+        <w:rPr>
+          <w:rFonts w:ascii="Consolas" w:hAnsi="Consolas"/>
+          <w:color w:val="ABB2BF"/>
+        </w:rPr>
+        <w:t> {</w:t>
+      </w:r>
+    </w:p>
+    <w:p>
+      <w:pPr>
+        <w:shd w:val="clear" w:color="auto" w:fill="282C34"/>
+        <w:spacing w:after="0" w:line="330" w:lineRule="atLeast"/>
+        <w:rPr>
+          <w:rFonts w:ascii="Consolas" w:hAnsi="Consolas"/>
+          <w:color w:val="BBBBBB"/>
+        </w:rPr>
+      </w:pPr>
+    </w:p>
+    <w:p>
+      <w:pPr>
+        <w:shd w:val="clear" w:color="auto" w:fill="282C34"/>
+        <w:spacing w:after="0" w:line="330" w:lineRule="atLeast"/>
+        <w:rPr>
+          <w:rFonts w:ascii="Consolas" w:hAnsi="Consolas"/>
+          <w:color w:val="BBBBBB"/>
+        </w:rPr>
+      </w:pPr>
+      <w:r>
+        <w:rPr>
+          <w:rFonts w:ascii="Consolas" w:hAnsi="Consolas"/>
+          <w:color w:val="ABB2BF"/>
+        </w:rPr>
+        <w:t>  </w:t>
+      </w:r>
+      <w:proofErr w:type="gramStart"/>
+      <w:r>
+        <w:rPr>
+          <w:rFonts w:ascii="Consolas" w:hAnsi="Consolas"/>
+          <w:color w:val="C678DD"/>
+        </w:rPr>
+        <w:t>constructor</w:t>
+      </w:r>
+      <w:r>
+        <w:rPr>
+          <w:rFonts w:ascii="Consolas" w:hAnsi="Consolas"/>
+          <w:color w:val="ABB2BF"/>
+        </w:rPr>
+        <w:t>(</w:t>
+      </w:r>
+      <w:proofErr w:type="gramEnd"/>
+      <w:r>
+        <w:rPr>
+          <w:rFonts w:ascii="Consolas" w:hAnsi="Consolas"/>
+          <w:color w:val="C678DD"/>
+        </w:rPr>
+        <w:t>private</w:t>
+      </w:r>
+      <w:r>
+        <w:rPr>
+          <w:rFonts w:ascii="Consolas" w:hAnsi="Consolas"/>
+          <w:color w:val="ABB2BF"/>
+        </w:rPr>
+        <w:t> http</w:t>
+      </w:r>
+      <w:r>
+        <w:rPr>
+          <w:rFonts w:ascii="Consolas" w:hAnsi="Consolas"/>
+          <w:color w:val="56B6C2"/>
+        </w:rPr>
+        <w:t>:</w:t>
+      </w:r>
+      <w:r>
+        <w:rPr>
+          <w:rFonts w:ascii="Consolas" w:hAnsi="Consolas"/>
+          <w:color w:val="E5C07B"/>
+        </w:rPr>
+        <w:t>HttpClient</w:t>
+      </w:r>
+      <w:r>
+        <w:rPr>
+          <w:rFonts w:ascii="Consolas" w:hAnsi="Consolas"/>
+          <w:color w:val="ABB2BF"/>
+        </w:rPr>
+        <w:t>) { }</w:t>
+      </w:r>
+    </w:p>
+    <w:p>
+      <w:pPr>
+        <w:shd w:val="clear" w:color="auto" w:fill="282C34"/>
+        <w:spacing w:after="0" w:line="330" w:lineRule="atLeast"/>
+        <w:rPr>
+          <w:rFonts w:ascii="Consolas" w:hAnsi="Consolas"/>
+          <w:color w:val="BBBBBB"/>
+        </w:rPr>
+      </w:pPr>
+      <w:r>
+        <w:rPr>
+          <w:rFonts w:ascii="Consolas" w:hAnsi="Consolas"/>
+          <w:color w:val="ABB2BF"/>
+        </w:rPr>
+        <w:t>  </w:t>
+      </w:r>
+    </w:p>
+    <w:p>
+      <w:pPr>
+        <w:shd w:val="clear" w:color="auto" w:fill="282C34"/>
+        <w:spacing w:after="0" w:line="330" w:lineRule="atLeast"/>
+        <w:rPr>
+          <w:rFonts w:ascii="Consolas" w:hAnsi="Consolas"/>
+          <w:color w:val="BBBBBB"/>
+        </w:rPr>
+      </w:pPr>
+      <w:r>
+        <w:rPr>
+          <w:rFonts w:ascii="Consolas" w:hAnsi="Consolas"/>
+          <w:color w:val="ABB2BF"/>
+        </w:rPr>
+        <w:t>  </w:t>
+      </w:r>
+      <w:r>
+        <w:rPr>
+          <w:rFonts w:ascii="Consolas" w:hAnsi="Consolas"/>
+          <w:color w:val="C678DD"/>
+        </w:rPr>
+        <w:t>public</w:t>
+      </w:r>
+      <w:r>
+        <w:rPr>
+          <w:rFonts w:ascii="Consolas" w:hAnsi="Consolas"/>
+          <w:color w:val="ABB2BF"/>
+        </w:rPr>
+        <w:t> </w:t>
+      </w:r>
+      <w:proofErr w:type="spellStart"/>
+      <w:r>
+        <w:rPr>
+          <w:rFonts w:ascii="Consolas" w:hAnsi="Consolas"/>
+          <w:color w:val="61AFEF"/>
+        </w:rPr>
+        <w:t>convertToUppercase</w:t>
+      </w:r>
+      <w:proofErr w:type="spellEnd"/>
+      <w:r>
+        <w:rPr>
+          <w:rFonts w:ascii="Consolas" w:hAnsi="Consolas"/>
+          <w:color w:val="ABB2BF"/>
+        </w:rPr>
+        <w:t>(</w:t>
+      </w:r>
+      <w:proofErr w:type="spellStart"/>
+      <w:r>
+        <w:rPr>
+          <w:rFonts w:ascii="Consolas" w:hAnsi="Consolas"/>
+          <w:color w:val="ABB2BF"/>
+        </w:rPr>
+        <w:t>obj</w:t>
+      </w:r>
+      <w:proofErr w:type="spellEnd"/>
+      <w:r>
+        <w:rPr>
+          <w:rFonts w:ascii="Consolas" w:hAnsi="Consolas"/>
+          <w:color w:val="ABB2BF"/>
+        </w:rPr>
+        <w:t>)</w:t>
+      </w:r>
+      <w:r>
+        <w:rPr>
+          <w:rFonts w:ascii="Consolas" w:hAnsi="Consolas"/>
+          <w:color w:val="56B6C2"/>
+        </w:rPr>
+        <w:t>:</w:t>
+      </w:r>
+      <w:r>
+        <w:rPr>
+          <w:rFonts w:ascii="Consolas" w:hAnsi="Consolas"/>
+          <w:color w:val="ABB2BF"/>
+        </w:rPr>
+        <w:t> </w:t>
+      </w:r>
+      <w:proofErr w:type="gramStart"/>
+      <w:r>
+        <w:rPr>
+          <w:rFonts w:ascii="Consolas" w:hAnsi="Consolas"/>
+          <w:color w:val="56B6C2"/>
+        </w:rPr>
+        <w:t>any</w:t>
+      </w:r>
+      <w:r>
+        <w:rPr>
+          <w:rFonts w:ascii="Consolas" w:hAnsi="Consolas"/>
+          <w:color w:val="ABB2BF"/>
+        </w:rPr>
+        <w:t>{</w:t>
+      </w:r>
+      <w:proofErr w:type="gramEnd"/>
+    </w:p>
+    <w:p>
+      <w:pPr>
+        <w:shd w:val="clear" w:color="auto" w:fill="282C34"/>
+        <w:spacing w:after="0" w:line="330" w:lineRule="atLeast"/>
+        <w:rPr>
+          <w:rFonts w:ascii="Consolas" w:hAnsi="Consolas"/>
+          <w:color w:val="BBBBBB"/>
+        </w:rPr>
+      </w:pPr>
+      <w:r>
+        <w:rPr>
+          <w:rFonts w:ascii="Consolas" w:hAnsi="Consolas"/>
+          <w:color w:val="ABB2BF"/>
+        </w:rPr>
+        <w:t>    </w:t>
+      </w:r>
+      <w:r>
+        <w:rPr>
+          <w:rFonts w:ascii="Consolas" w:hAnsi="Consolas"/>
+          <w:color w:val="C678DD"/>
+        </w:rPr>
+        <w:t>return</w:t>
+      </w:r>
+      <w:r>
+        <w:rPr>
+          <w:rFonts w:ascii="Consolas" w:hAnsi="Consolas"/>
+          <w:color w:val="ABB2BF"/>
+        </w:rPr>
+        <w:t> </w:t>
+      </w:r>
+      <w:proofErr w:type="gramStart"/>
+      <w:r>
+        <w:rPr>
+          <w:rFonts w:ascii="Consolas" w:hAnsi="Consolas"/>
+          <w:color w:val="E06C75"/>
+        </w:rPr>
+        <w:t>this</w:t>
+      </w:r>
+      <w:r>
+        <w:rPr>
+          <w:rFonts w:ascii="Consolas" w:hAnsi="Consolas"/>
+          <w:color w:val="ABB2BF"/>
+        </w:rPr>
+        <w:t>.</w:t>
+      </w:r>
+      <w:r>
+        <w:rPr>
+          <w:rFonts w:ascii="Consolas" w:hAnsi="Consolas"/>
+          <w:color w:val="E06C75"/>
+        </w:rPr>
+        <w:t>http</w:t>
+      </w:r>
+      <w:r>
+        <w:rPr>
+          <w:rFonts w:ascii="Consolas" w:hAnsi="Consolas"/>
+          <w:color w:val="ABB2BF"/>
+        </w:rPr>
+        <w:t>.</w:t>
+      </w:r>
+      <w:r>
+        <w:rPr>
+          <w:rFonts w:ascii="Consolas" w:hAnsi="Consolas"/>
+          <w:color w:val="61AFEF"/>
+        </w:rPr>
+        <w:t>post</w:t>
+      </w:r>
+      <w:r>
+        <w:rPr>
+          <w:rFonts w:ascii="Consolas" w:hAnsi="Consolas"/>
+          <w:color w:val="ABB2BF"/>
+        </w:rPr>
+        <w:t>(</w:t>
+      </w:r>
+      <w:proofErr w:type="gramEnd"/>
+      <w:r>
+        <w:rPr>
+          <w:rFonts w:ascii="Consolas" w:hAnsi="Consolas"/>
+          <w:color w:val="98C379"/>
+        </w:rPr>
+        <w:t>'http://test-routes.herokuapp.com/test/uppercase'</w:t>
+      </w:r>
+      <w:r>
+        <w:rPr>
+          <w:rFonts w:ascii="Consolas" w:hAnsi="Consolas"/>
+          <w:color w:val="ABB2BF"/>
+        </w:rPr>
+        <w:t>, obj);</w:t>
+      </w:r>
+    </w:p>
+    <w:p>
+      <w:pPr>
+        <w:shd w:val="clear" w:color="auto" w:fill="282C34"/>
+        <w:spacing w:after="0" w:line="330" w:lineRule="atLeast"/>
+        <w:rPr>
+          <w:rFonts w:ascii="Consolas" w:hAnsi="Consolas"/>
+          <w:color w:val="BBBBBB"/>
+        </w:rPr>
+      </w:pPr>
+      <w:r>
+        <w:rPr>
+          <w:rFonts w:ascii="Consolas" w:hAnsi="Consolas"/>
+          <w:color w:val="ABB2BF"/>
+        </w:rPr>
+        <w:t> }</w:t>
+      </w:r>
+    </w:p>
+    <w:p>
+      <w:pPr>
+        <w:shd w:val="clear" w:color="auto" w:fill="282C34"/>
+        <w:spacing w:after="0" w:line="330" w:lineRule="atLeast"/>
+        <w:rPr>
+          <w:rFonts w:ascii="Consolas" w:hAnsi="Consolas"/>
+          <w:color w:val="BBBBBB"/>
+        </w:rPr>
+      </w:pPr>
+      <w:r>
+        <w:rPr>
+          <w:rFonts w:ascii="Consolas" w:hAnsi="Consolas"/>
+          <w:color w:val="ABB2BF"/>
+        </w:rPr>
+        <w:t>}</w:t>
+      </w:r>
+    </w:p>
+    <w:p>
+      <w:pPr>
+        <w:spacing w:after="0"/>
+        <w:rPr>
+          <w:rFonts w:asciiTheme="majorHAnsi" w:hAnsiTheme="majorHAnsi"/>
+          <w:sz w:val="28"/>
+        </w:rPr>
+      </w:pPr>
+    </w:p>
+    <w:p>
+      <w:pPr>
+        <w:spacing w:after="0"/>
+        <w:rPr>
+          <w:rFonts w:asciiTheme="majorHAnsi" w:hAnsiTheme="majorHAnsi"/>
+          <w:sz w:val="28"/>
+        </w:rPr>
+      </w:pPr>
+      <w:r>
+        <w:rPr>
+          <w:rFonts w:asciiTheme="majorHAnsi" w:hAnsiTheme="majorHAnsi"/>
+          <w:sz w:val="28"/>
+        </w:rPr>
+        <w:t>// uppercase-</w:t>
+      </w:r>
+      <w:proofErr w:type="spellStart"/>
+      <w:proofErr w:type="gramStart"/>
+      <w:r>
+        <w:rPr>
+          <w:rFonts w:asciiTheme="majorHAnsi" w:hAnsiTheme="majorHAnsi"/>
+          <w:sz w:val="28"/>
+        </w:rPr>
+        <w:t>converter</w:t>
+      </w:r>
+      <w:r>
+        <w:rPr>
+          <w:rFonts w:asciiTheme="majorHAnsi" w:hAnsiTheme="majorHAnsi"/>
+          <w:sz w:val="28"/>
+        </w:rPr>
+        <w:t>.</w:t>
+      </w:r>
+      <w:r>
+        <w:rPr>
+          <w:rFonts w:asciiTheme="majorHAnsi" w:hAnsiTheme="majorHAnsi"/>
+          <w:sz w:val="28"/>
+        </w:rPr>
+        <w:t>component</w:t>
+      </w:r>
+      <w:proofErr w:type="gramEnd"/>
+      <w:r>
+        <w:rPr>
+          <w:rFonts w:asciiTheme="majorHAnsi" w:hAnsiTheme="majorHAnsi"/>
+          <w:sz w:val="28"/>
+        </w:rPr>
+        <w:t>.ts</w:t>
+      </w:r>
+      <w:proofErr w:type="spellEnd"/>
+    </w:p>
+    <w:p>
+      <w:pPr>
+        <w:shd w:val="clear" w:color="auto" w:fill="282C34"/>
+        <w:spacing w:after="0" w:line="330" w:lineRule="atLeast"/>
+        <w:rPr>
+          <w:rFonts w:ascii="Consolas" w:hAnsi="Consolas"/>
+          <w:color w:val="BBBBBB"/>
+        </w:rPr>
+      </w:pPr>
+      <w:r>
+        <w:rPr>
+          <w:rFonts w:ascii="Consolas" w:hAnsi="Consolas"/>
+          <w:color w:val="C678DD"/>
+        </w:rPr>
+        <w:t>import</w:t>
+      </w:r>
+      <w:r>
+        <w:rPr>
+          <w:rFonts w:ascii="Consolas" w:hAnsi="Consolas"/>
+          <w:color w:val="BBBBBB"/>
+        </w:rPr>
+        <w:t> </w:t>
+      </w:r>
+      <w:proofErr w:type="gramStart"/>
+      <w:r>
+        <w:rPr>
+          <w:rFonts w:ascii="Consolas" w:hAnsi="Consolas"/>
+          <w:color w:val="ABB2BF"/>
+        </w:rPr>
+        <w:t>{</w:t>
+      </w:r>
+      <w:r>
+        <w:rPr>
+          <w:rFonts w:ascii="Consolas" w:hAnsi="Consolas"/>
+          <w:color w:val="BBBBBB"/>
+        </w:rPr>
+        <w:t> </w:t>
+      </w:r>
+      <w:r>
+        <w:rPr>
+          <w:rFonts w:ascii="Consolas" w:hAnsi="Consolas"/>
+          <w:color w:val="E06C75"/>
+        </w:rPr>
+        <w:t>Component</w:t>
+      </w:r>
+      <w:proofErr w:type="gramEnd"/>
+      <w:r>
+        <w:rPr>
+          <w:rFonts w:ascii="Consolas" w:hAnsi="Consolas"/>
+          <w:color w:val="ABB2BF"/>
+        </w:rPr>
+        <w:t>,</w:t>
+      </w:r>
+      <w:r>
+        <w:rPr>
+          <w:rFonts w:ascii="Consolas" w:hAnsi="Consolas"/>
+          <w:color w:val="BBBBBB"/>
+        </w:rPr>
+        <w:t> </w:t>
+      </w:r>
+      <w:proofErr w:type="spellStart"/>
+      <w:r>
+        <w:rPr>
+          <w:rFonts w:ascii="Consolas" w:hAnsi="Consolas"/>
+          <w:color w:val="E06C75"/>
+        </w:rPr>
+        <w:t>OnInit</w:t>
+      </w:r>
+      <w:proofErr w:type="spellEnd"/>
+      <w:r>
+        <w:rPr>
+          <w:rFonts w:ascii="Consolas" w:hAnsi="Consolas"/>
+          <w:color w:val="BBBBBB"/>
+        </w:rPr>
+        <w:t> </w:t>
+      </w:r>
+      <w:r>
+        <w:rPr>
+          <w:rFonts w:ascii="Consolas" w:hAnsi="Consolas"/>
+          <w:color w:val="ABB2BF"/>
+        </w:rPr>
+        <w:t>}</w:t>
+      </w:r>
+      <w:r>
+        <w:rPr>
+          <w:rFonts w:ascii="Consolas" w:hAnsi="Consolas"/>
+          <w:color w:val="BBBBBB"/>
+        </w:rPr>
+        <w:t> </w:t>
+      </w:r>
+      <w:r>
+        <w:rPr>
+          <w:rFonts w:ascii="Consolas" w:hAnsi="Consolas"/>
+          <w:color w:val="C678DD"/>
+        </w:rPr>
+        <w:t>from</w:t>
+      </w:r>
+      <w:r>
+        <w:rPr>
+          <w:rFonts w:ascii="Consolas" w:hAnsi="Consolas"/>
+          <w:color w:val="BBBBBB"/>
+        </w:rPr>
+        <w:t> </w:t>
+      </w:r>
+      <w:r>
+        <w:rPr>
+          <w:rFonts w:ascii="Consolas" w:hAnsi="Consolas"/>
+          <w:color w:val="98C379"/>
+        </w:rPr>
+        <w:t>'@angular/core'</w:t>
+      </w:r>
+      <w:r>
+        <w:rPr>
+          <w:rFonts w:ascii="Consolas" w:hAnsi="Consolas"/>
+          <w:color w:val="ABB2BF"/>
+        </w:rPr>
+        <w:t>;</w:t>
+      </w:r>
+    </w:p>
+    <w:p>
+      <w:pPr>
+        <w:shd w:val="clear" w:color="auto" w:fill="282C34"/>
+        <w:spacing w:after="0" w:line="330" w:lineRule="atLeast"/>
+        <w:rPr>
+          <w:rFonts w:ascii="Consolas" w:hAnsi="Consolas"/>
+          <w:color w:val="BBBBBB"/>
+        </w:rPr>
+      </w:pPr>
+      <w:r>
+        <w:rPr>
+          <w:rFonts w:ascii="Consolas" w:hAnsi="Consolas"/>
+          <w:color w:val="C678DD"/>
+        </w:rPr>
+        <w:t>import</w:t>
+      </w:r>
+      <w:r>
+        <w:rPr>
+          <w:rFonts w:ascii="Consolas" w:hAnsi="Consolas"/>
+          <w:color w:val="BBBBBB"/>
+        </w:rPr>
+        <w:t> </w:t>
+      </w:r>
+      <w:proofErr w:type="gramStart"/>
+      <w:r>
+        <w:rPr>
+          <w:rFonts w:ascii="Consolas" w:hAnsi="Consolas"/>
+          <w:color w:val="ABB2BF"/>
+        </w:rPr>
+        <w:t>{</w:t>
+      </w:r>
+      <w:r>
+        <w:rPr>
+          <w:rFonts w:ascii="Consolas" w:hAnsi="Consolas"/>
+          <w:color w:val="BBBBBB"/>
+        </w:rPr>
+        <w:t> </w:t>
+      </w:r>
+      <w:r>
+        <w:rPr>
+          <w:rFonts w:ascii="Consolas" w:hAnsi="Consolas"/>
+          <w:color w:val="E06C75"/>
+        </w:rPr>
+        <w:t>UppercaseConverterService</w:t>
+      </w:r>
+      <w:proofErr w:type="gramEnd"/>
+      <w:r>
+        <w:rPr>
+          <w:rFonts w:ascii="Consolas" w:hAnsi="Consolas"/>
+          <w:color w:val="BBBBBB"/>
+        </w:rPr>
+        <w:t> </w:t>
+      </w:r>
+      <w:r>
+        <w:rPr>
+          <w:rFonts w:ascii="Consolas" w:hAnsi="Consolas"/>
+          <w:color w:val="ABB2BF"/>
+        </w:rPr>
+        <w:t>}</w:t>
+      </w:r>
+      <w:r>
+        <w:rPr>
+          <w:rFonts w:ascii="Consolas" w:hAnsi="Consolas"/>
+          <w:color w:val="BBBBBB"/>
+        </w:rPr>
+        <w:t> </w:t>
+      </w:r>
+      <w:r>
+        <w:rPr>
+          <w:rFonts w:ascii="Consolas" w:hAnsi="Consolas"/>
+          <w:color w:val="C678DD"/>
+        </w:rPr>
+        <w:t>from</w:t>
+      </w:r>
+      <w:r>
+        <w:rPr>
+          <w:rFonts w:ascii="Consolas" w:hAnsi="Consolas"/>
+          <w:color w:val="BBBBBB"/>
+        </w:rPr>
+        <w:t> </w:t>
+      </w:r>
+      <w:r>
+        <w:rPr>
+          <w:rFonts w:ascii="Consolas" w:hAnsi="Consolas"/>
+          <w:color w:val="98C379"/>
+        </w:rPr>
+        <w:t>"../../services/uppercase-converter.service"</w:t>
+      </w:r>
+      <w:r>
+        <w:rPr>
+          <w:rFonts w:ascii="Consolas" w:hAnsi="Consolas"/>
+          <w:color w:val="ABB2BF"/>
+        </w:rPr>
+        <w:t>;</w:t>
+      </w:r>
+    </w:p>
+    <w:p>
+      <w:pPr>
+        <w:shd w:val="clear" w:color="auto" w:fill="282C34"/>
+        <w:spacing w:after="0" w:line="330" w:lineRule="atLeast"/>
+        <w:rPr>
+          <w:rFonts w:ascii="Consolas" w:hAnsi="Consolas"/>
+          <w:color w:val="BBBBBB"/>
+        </w:rPr>
+      </w:pPr>
+      <w:r>
+        <w:rPr>
+          <w:rFonts w:ascii="Consolas" w:hAnsi="Consolas"/>
+          <w:color w:val="C678DD"/>
+        </w:rPr>
+        <w:t>import</w:t>
+      </w:r>
+      <w:r>
+        <w:rPr>
+          <w:rFonts w:ascii="Consolas" w:hAnsi="Consolas"/>
+          <w:color w:val="BBBBBB"/>
+        </w:rPr>
+        <w:t> </w:t>
+      </w:r>
+      <w:proofErr w:type="gramStart"/>
+      <w:r>
+        <w:rPr>
+          <w:rFonts w:ascii="Consolas" w:hAnsi="Consolas"/>
+          <w:color w:val="ABB2BF"/>
+        </w:rPr>
+        <w:t>{</w:t>
+      </w:r>
+      <w:r>
+        <w:rPr>
+          <w:rFonts w:ascii="Consolas" w:hAnsi="Consolas"/>
+          <w:color w:val="BBBBBB"/>
+        </w:rPr>
+        <w:t> </w:t>
+      </w:r>
+      <w:proofErr w:type="spellStart"/>
+      <w:r>
+        <w:rPr>
+          <w:rFonts w:ascii="Consolas" w:hAnsi="Consolas"/>
+          <w:color w:val="E06C75"/>
+        </w:rPr>
+        <w:t>HttpErrorResponse</w:t>
+      </w:r>
+      <w:proofErr w:type="spellEnd"/>
+      <w:proofErr w:type="gramEnd"/>
+      <w:r>
+        <w:rPr>
+          <w:rFonts w:ascii="Consolas" w:hAnsi="Consolas"/>
+          <w:color w:val="BBBBBB"/>
+        </w:rPr>
+        <w:t> </w:t>
+      </w:r>
+      <w:r>
+        <w:rPr>
+          <w:rFonts w:ascii="Consolas" w:hAnsi="Consolas"/>
+          <w:color w:val="ABB2BF"/>
+        </w:rPr>
+        <w:t>}</w:t>
+      </w:r>
+      <w:r>
+        <w:rPr>
+          <w:rFonts w:ascii="Consolas" w:hAnsi="Consolas"/>
+          <w:color w:val="BBBBBB"/>
+        </w:rPr>
+        <w:t> </w:t>
+      </w:r>
+      <w:r>
+        <w:rPr>
+          <w:rFonts w:ascii="Consolas" w:hAnsi="Consolas"/>
+          <w:color w:val="C678DD"/>
+        </w:rPr>
+        <w:t>from</w:t>
+      </w:r>
+      <w:r>
+        <w:rPr>
+          <w:rFonts w:ascii="Consolas" w:hAnsi="Consolas"/>
+          <w:color w:val="BBBBBB"/>
+        </w:rPr>
+        <w:t> </w:t>
+      </w:r>
+      <w:r>
+        <w:rPr>
+          <w:rFonts w:ascii="Consolas" w:hAnsi="Consolas"/>
+          <w:color w:val="98C379"/>
+        </w:rPr>
+        <w:t>'@angular/common/http'</w:t>
+      </w:r>
+      <w:r>
+        <w:rPr>
+          <w:rFonts w:ascii="Consolas" w:hAnsi="Consolas"/>
+          <w:color w:val="ABB2BF"/>
+        </w:rPr>
+        <w:t>;</w:t>
+      </w:r>
+    </w:p>
+    <w:p>
+      <w:pPr>
+        <w:shd w:val="clear" w:color="auto" w:fill="282C34"/>
+        <w:spacing w:after="0" w:line="330" w:lineRule="atLeast"/>
+        <w:rPr>
+          <w:rFonts w:ascii="Consolas" w:hAnsi="Consolas"/>
+          <w:color w:val="BBBBBB"/>
+        </w:rPr>
+      </w:pPr>
+    </w:p>
+    <w:p>
+      <w:pPr>
+        <w:shd w:val="clear" w:color="auto" w:fill="282C34"/>
+        <w:spacing w:after="0" w:line="330" w:lineRule="atLeast"/>
+        <w:rPr>
+          <w:rFonts w:ascii="Consolas" w:hAnsi="Consolas"/>
+          <w:color w:val="BBBBBB"/>
+        </w:rPr>
+      </w:pPr>
+      <w:r>
+        <w:rPr>
+          <w:rFonts w:ascii="Consolas" w:hAnsi="Consolas"/>
+          <w:color w:val="BBBBBB"/>
+        </w:rPr>
+        <w:t>@</w:t>
+      </w:r>
+      <w:proofErr w:type="gramStart"/>
+      <w:r>
+        <w:rPr>
+          <w:rFonts w:ascii="Consolas" w:hAnsi="Consolas"/>
+          <w:color w:val="61AFEF"/>
+        </w:rPr>
+        <w:t>Component</w:t>
+      </w:r>
+      <w:r>
+        <w:rPr>
+          <w:rFonts w:ascii="Consolas" w:hAnsi="Consolas"/>
+          <w:color w:val="ABB2BF"/>
+        </w:rPr>
+        <w:t>(</w:t>
+      </w:r>
+      <w:proofErr w:type="gramEnd"/>
+      <w:r>
+        <w:rPr>
+          <w:rFonts w:ascii="Consolas" w:hAnsi="Consolas"/>
+          <w:color w:val="ABB2BF"/>
+        </w:rPr>
+        <w:t>{</w:t>
+      </w:r>
+    </w:p>
+    <w:p>
+      <w:pPr>
+        <w:shd w:val="clear" w:color="auto" w:fill="282C34"/>
+        <w:spacing w:after="0" w:line="330" w:lineRule="atLeast"/>
+        <w:rPr>
+          <w:rFonts w:ascii="Consolas" w:hAnsi="Consolas"/>
+          <w:color w:val="BBBBBB"/>
+        </w:rPr>
+      </w:pPr>
+      <w:r>
+        <w:rPr>
+          <w:rFonts w:ascii="Consolas" w:hAnsi="Consolas"/>
+          <w:color w:val="BBBBBB"/>
+        </w:rPr>
+        <w:t>  selector</w:t>
+      </w:r>
+      <w:r>
+        <w:rPr>
+          <w:rFonts w:ascii="Consolas" w:hAnsi="Consolas"/>
+          <w:color w:val="56B6C2"/>
+        </w:rPr>
+        <w:t>:</w:t>
+      </w:r>
+      <w:r>
+        <w:rPr>
+          <w:rFonts w:ascii="Consolas" w:hAnsi="Consolas"/>
+          <w:color w:val="BBBBBB"/>
+        </w:rPr>
+        <w:t> </w:t>
+      </w:r>
+      <w:r>
+        <w:rPr>
+          <w:rFonts w:ascii="Consolas" w:hAnsi="Consolas"/>
+          <w:color w:val="98C379"/>
+        </w:rPr>
+        <w:t>'app-uppercase-converter'</w:t>
+      </w:r>
+      <w:r>
+        <w:rPr>
+          <w:rFonts w:ascii="Consolas" w:hAnsi="Consolas"/>
+          <w:color w:val="ABB2BF"/>
+        </w:rPr>
+        <w:t>,</w:t>
+      </w:r>
+    </w:p>
+    <w:p>
+      <w:pPr>
+        <w:shd w:val="clear" w:color="auto" w:fill="282C34"/>
+        <w:spacing w:after="0" w:line="330" w:lineRule="atLeast"/>
+        <w:rPr>
+          <w:rFonts w:ascii="Consolas" w:hAnsi="Consolas"/>
+          <w:color w:val="BBBBBB"/>
+        </w:rPr>
+      </w:pPr>
+      <w:r>
+        <w:rPr>
+          <w:rFonts w:ascii="Consolas" w:hAnsi="Consolas"/>
+          <w:color w:val="BBBBBB"/>
+        </w:rPr>
+        <w:t>  </w:t>
+      </w:r>
+      <w:proofErr w:type="spellStart"/>
+      <w:r>
+        <w:rPr>
+          <w:rFonts w:ascii="Consolas" w:hAnsi="Consolas"/>
+          <w:color w:val="BBBBBB"/>
+        </w:rPr>
+        <w:t>templateUrl</w:t>
+      </w:r>
+      <w:proofErr w:type="spellEnd"/>
+      <w:r>
+        <w:rPr>
+          <w:rFonts w:ascii="Consolas" w:hAnsi="Consolas"/>
+          <w:color w:val="56B6C2"/>
+        </w:rPr>
+        <w:t>:</w:t>
+      </w:r>
+      <w:r>
+        <w:rPr>
+          <w:rFonts w:ascii="Consolas" w:hAnsi="Consolas"/>
+          <w:color w:val="BBBBBB"/>
+        </w:rPr>
+        <w:t> </w:t>
+      </w:r>
+      <w:r>
+        <w:rPr>
+          <w:rFonts w:ascii="Consolas" w:hAnsi="Consolas"/>
+          <w:color w:val="98C379"/>
+        </w:rPr>
+        <w:t>'./uppercase-converter.component.html'</w:t>
+      </w:r>
+      <w:r>
+        <w:rPr>
+          <w:rFonts w:ascii="Consolas" w:hAnsi="Consolas"/>
+          <w:color w:val="ABB2BF"/>
+        </w:rPr>
+        <w:t>,</w:t>
+      </w:r>
+    </w:p>
+    <w:p>
+      <w:pPr>
+        <w:shd w:val="clear" w:color="auto" w:fill="282C34"/>
+        <w:spacing w:after="0" w:line="330" w:lineRule="atLeast"/>
+        <w:rPr>
+          <w:rFonts w:ascii="Consolas" w:hAnsi="Consolas"/>
+          <w:color w:val="BBBBBB"/>
+        </w:rPr>
+      </w:pPr>
+      <w:r>
+        <w:rPr>
+          <w:rFonts w:ascii="Consolas" w:hAnsi="Consolas"/>
+          <w:color w:val="BBBBBB"/>
+        </w:rPr>
+        <w:t>  </w:t>
+      </w:r>
+      <w:proofErr w:type="spellStart"/>
+      <w:r>
+        <w:rPr>
+          <w:rFonts w:ascii="Consolas" w:hAnsi="Consolas"/>
+          <w:color w:val="BBBBBB"/>
+        </w:rPr>
+        <w:t>styleUrls</w:t>
+      </w:r>
+      <w:proofErr w:type="spellEnd"/>
+      <w:r>
+        <w:rPr>
+          <w:rFonts w:ascii="Consolas" w:hAnsi="Consolas"/>
+          <w:color w:val="56B6C2"/>
+        </w:rPr>
+        <w:t>:</w:t>
+      </w:r>
+      <w:r>
+        <w:rPr>
+          <w:rFonts w:ascii="Consolas" w:hAnsi="Consolas"/>
+          <w:color w:val="BBBBBB"/>
+        </w:rPr>
+        <w:t> </w:t>
+      </w:r>
+      <w:r>
+        <w:rPr>
+          <w:rFonts w:ascii="Consolas" w:hAnsi="Consolas"/>
+          <w:color w:val="ABB2BF"/>
+        </w:rPr>
+        <w:t>[</w:t>
+      </w:r>
+      <w:r>
+        <w:rPr>
+          <w:rFonts w:ascii="Consolas" w:hAnsi="Consolas"/>
+          <w:color w:val="98C379"/>
+        </w:rPr>
+        <w:t>'./uppercase-converter.component.css'</w:t>
+      </w:r>
+      <w:r>
+        <w:rPr>
+          <w:rFonts w:ascii="Consolas" w:hAnsi="Consolas"/>
+          <w:color w:val="ABB2BF"/>
+        </w:rPr>
+        <w:t>]</w:t>
+      </w:r>
+    </w:p>
+    <w:p>
+      <w:pPr>
+        <w:shd w:val="clear" w:color="auto" w:fill="282C34"/>
+        <w:spacing w:after="0" w:line="330" w:lineRule="atLeast"/>
+        <w:rPr>
+          <w:rFonts w:ascii="Consolas" w:hAnsi="Consolas"/>
+          <w:color w:val="BBBBBB"/>
+        </w:rPr>
+      </w:pPr>
+      <w:r>
+        <w:rPr>
+          <w:rFonts w:ascii="Consolas" w:hAnsi="Consolas"/>
+          <w:color w:val="ABB2BF"/>
+        </w:rPr>
+        <w:t>})</w:t>
+      </w:r>
+    </w:p>
+    <w:p>
+      <w:pPr>
+        <w:shd w:val="clear" w:color="auto" w:fill="282C34"/>
+        <w:spacing w:after="0" w:line="330" w:lineRule="atLeast"/>
+        <w:rPr>
+          <w:rFonts w:ascii="Consolas" w:hAnsi="Consolas"/>
+          <w:color w:val="BBBBBB"/>
+        </w:rPr>
+      </w:pPr>
+      <w:r>
+        <w:rPr>
+          <w:rFonts w:ascii="Consolas" w:hAnsi="Consolas"/>
+          <w:color w:val="C678DD"/>
+        </w:rPr>
+        <w:t>export</w:t>
+      </w:r>
+      <w:r>
+        <w:rPr>
+          <w:rFonts w:ascii="Consolas" w:hAnsi="Consolas"/>
+          <w:color w:val="ABB2BF"/>
+        </w:rPr>
+        <w:t> </w:t>
+      </w:r>
+      <w:r>
+        <w:rPr>
+          <w:rFonts w:ascii="Consolas" w:hAnsi="Consolas"/>
+          <w:color w:val="C678DD"/>
+        </w:rPr>
+        <w:t>class</w:t>
+      </w:r>
+      <w:r>
+        <w:rPr>
+          <w:rFonts w:ascii="Consolas" w:hAnsi="Consolas"/>
+          <w:color w:val="ABB2BF"/>
+        </w:rPr>
+        <w:t> </w:t>
+      </w:r>
+      <w:proofErr w:type="spellStart"/>
+      <w:r>
+        <w:rPr>
+          <w:rFonts w:ascii="Consolas" w:hAnsi="Consolas"/>
+          <w:color w:val="E5C07B"/>
+        </w:rPr>
+        <w:t>UppercaseConverterComponent</w:t>
+      </w:r>
+      <w:proofErr w:type="spellEnd"/>
+      <w:r>
+        <w:rPr>
+          <w:rFonts w:ascii="Consolas" w:hAnsi="Consolas"/>
+          <w:color w:val="ABB2BF"/>
+        </w:rPr>
+        <w:t> </w:t>
+      </w:r>
+      <w:r>
+        <w:rPr>
+          <w:rFonts w:ascii="Consolas" w:hAnsi="Consolas"/>
+          <w:color w:val="C678DD"/>
+        </w:rPr>
+        <w:t>implements</w:t>
+      </w:r>
+      <w:r>
+        <w:rPr>
+          <w:rFonts w:ascii="Consolas" w:hAnsi="Consolas"/>
+          <w:color w:val="ABB2BF"/>
+        </w:rPr>
+        <w:t> </w:t>
+      </w:r>
+      <w:proofErr w:type="spellStart"/>
+      <w:r>
+        <w:rPr>
+          <w:rFonts w:ascii="Consolas" w:hAnsi="Consolas"/>
+          <w:color w:val="98C379"/>
+        </w:rPr>
+        <w:t>OnInit</w:t>
+      </w:r>
+      <w:proofErr w:type="spellEnd"/>
+      <w:r>
+        <w:rPr>
+          <w:rFonts w:ascii="Consolas" w:hAnsi="Consolas"/>
+          <w:color w:val="ABB2BF"/>
+        </w:rPr>
+        <w:t> {</w:t>
+      </w:r>
+    </w:p>
+    <w:p>
+      <w:pPr>
+        <w:shd w:val="clear" w:color="auto" w:fill="282C34"/>
+        <w:spacing w:after="0" w:line="330" w:lineRule="atLeast"/>
+        <w:rPr>
+          <w:rFonts w:ascii="Consolas" w:hAnsi="Consolas"/>
+          <w:color w:val="BBBBBB"/>
+        </w:rPr>
+      </w:pPr>
+    </w:p>
+    <w:p>
+      <w:pPr>
+        <w:shd w:val="clear" w:color="auto" w:fill="282C34"/>
+        <w:spacing w:after="0" w:line="330" w:lineRule="atLeast"/>
+        <w:rPr>
+          <w:rFonts w:ascii="Consolas" w:hAnsi="Consolas"/>
+          <w:color w:val="BBBBBB"/>
+        </w:rPr>
+      </w:pPr>
+      <w:r>
+        <w:rPr>
+          <w:rFonts w:ascii="Consolas" w:hAnsi="Consolas"/>
+          <w:color w:val="ABB2BF"/>
+        </w:rPr>
+        <w:t>  result</w:t>
+      </w:r>
+      <w:r>
+        <w:rPr>
+          <w:rFonts w:ascii="Consolas" w:hAnsi="Consolas"/>
+          <w:color w:val="56B6C2"/>
+        </w:rPr>
+        <w:t>:</w:t>
+      </w:r>
+      <w:r>
+        <w:rPr>
+          <w:rFonts w:ascii="Consolas" w:hAnsi="Consolas"/>
+          <w:color w:val="ABB2BF"/>
+        </w:rPr>
+        <w:t> </w:t>
+      </w:r>
+      <w:r>
+        <w:rPr>
+          <w:rFonts w:ascii="Consolas" w:hAnsi="Consolas"/>
+          <w:color w:val="56B6C2"/>
+        </w:rPr>
+        <w:t>any</w:t>
+      </w:r>
+      <w:r>
+        <w:rPr>
+          <w:rFonts w:ascii="Consolas" w:hAnsi="Consolas"/>
+          <w:color w:val="ABB2BF"/>
+        </w:rPr>
+        <w:t>;</w:t>
+      </w:r>
+    </w:p>
+    <w:p>
+      <w:pPr>
+        <w:shd w:val="clear" w:color="auto" w:fill="282C34"/>
+        <w:spacing w:after="0" w:line="330" w:lineRule="atLeast"/>
+        <w:rPr>
+          <w:rFonts w:ascii="Consolas" w:hAnsi="Consolas"/>
+          <w:color w:val="BBBBBB"/>
+        </w:rPr>
+      </w:pPr>
+      <w:r>
+        <w:rPr>
+          <w:rFonts w:ascii="Consolas" w:hAnsi="Consolas"/>
+          <w:color w:val="ABB2BF"/>
+        </w:rPr>
+        <w:t>  </w:t>
+      </w:r>
+      <w:proofErr w:type="spellStart"/>
+      <w:r>
+        <w:rPr>
+          <w:rFonts w:ascii="Consolas" w:hAnsi="Consolas"/>
+          <w:color w:val="ABB2BF"/>
+        </w:rPr>
+        <w:t>my_message</w:t>
+      </w:r>
+      <w:proofErr w:type="spellEnd"/>
+      <w:r>
+        <w:rPr>
+          <w:rFonts w:ascii="Consolas" w:hAnsi="Consolas"/>
+          <w:color w:val="56B6C2"/>
+        </w:rPr>
+        <w:t>:</w:t>
+      </w:r>
+      <w:r>
+        <w:rPr>
+          <w:rFonts w:ascii="Consolas" w:hAnsi="Consolas"/>
+          <w:color w:val="ABB2BF"/>
+        </w:rPr>
+        <w:t> </w:t>
+      </w:r>
+      <w:r>
+        <w:rPr>
+          <w:rFonts w:ascii="Consolas" w:hAnsi="Consolas"/>
+          <w:color w:val="56B6C2"/>
+        </w:rPr>
+        <w:t>any</w:t>
+      </w:r>
+      <w:r>
+        <w:rPr>
+          <w:rFonts w:ascii="Consolas" w:hAnsi="Consolas"/>
+          <w:color w:val="ABB2BF"/>
+        </w:rPr>
+        <w:t>;</w:t>
+      </w:r>
+    </w:p>
+    <w:p>
+      <w:pPr>
+        <w:shd w:val="clear" w:color="auto" w:fill="282C34"/>
+        <w:spacing w:after="0" w:line="330" w:lineRule="atLeast"/>
+        <w:rPr>
+          <w:rFonts w:ascii="Consolas" w:hAnsi="Consolas"/>
+          <w:color w:val="BBBBBB"/>
+        </w:rPr>
+      </w:pPr>
+    </w:p>
+    <w:p>
+      <w:pPr>
+        <w:shd w:val="clear" w:color="auto" w:fill="282C34"/>
+        <w:spacing w:after="0" w:line="330" w:lineRule="atLeast"/>
+        <w:rPr>
+          <w:rFonts w:ascii="Consolas" w:hAnsi="Consolas"/>
+          <w:color w:val="BBBBBB"/>
+        </w:rPr>
+      </w:pPr>
+      <w:r>
+        <w:rPr>
+          <w:rFonts w:ascii="Consolas" w:hAnsi="Consolas"/>
+          <w:color w:val="ABB2BF"/>
+        </w:rPr>
+        <w:t>  </w:t>
+      </w:r>
+      <w:proofErr w:type="gramStart"/>
+      <w:r>
+        <w:rPr>
+          <w:rFonts w:ascii="Consolas" w:hAnsi="Consolas"/>
+          <w:color w:val="C678DD"/>
+        </w:rPr>
+        <w:t>constructor</w:t>
+      </w:r>
+      <w:r>
+        <w:rPr>
+          <w:rFonts w:ascii="Consolas" w:hAnsi="Consolas"/>
+          <w:color w:val="ABB2BF"/>
+        </w:rPr>
+        <w:t>(</w:t>
+      </w:r>
+      <w:proofErr w:type="gramEnd"/>
+      <w:r>
+        <w:rPr>
+          <w:rFonts w:ascii="Consolas" w:hAnsi="Consolas"/>
+          <w:color w:val="C678DD"/>
+        </w:rPr>
+        <w:t>private</w:t>
+      </w:r>
+      <w:r>
+        <w:rPr>
+          <w:rFonts w:ascii="Consolas" w:hAnsi="Consolas"/>
+          <w:color w:val="ABB2BF"/>
+        </w:rPr>
+        <w:t> _</w:t>
+      </w:r>
+      <w:proofErr w:type="spellStart"/>
+      <w:r>
+        <w:rPr>
+          <w:rFonts w:ascii="Consolas" w:hAnsi="Consolas"/>
+          <w:color w:val="ABB2BF"/>
+        </w:rPr>
+        <w:t>service</w:t>
+      </w:r>
+      <w:r>
+        <w:rPr>
+          <w:rFonts w:ascii="Consolas" w:hAnsi="Consolas"/>
+          <w:color w:val="56B6C2"/>
+        </w:rPr>
+        <w:t>:</w:t>
+      </w:r>
+      <w:r>
+        <w:rPr>
+          <w:rFonts w:ascii="Consolas" w:hAnsi="Consolas"/>
+          <w:color w:val="E5C07B"/>
+        </w:rPr>
+        <w:t>UppercaseConverterService</w:t>
+      </w:r>
+      <w:proofErr w:type="spellEnd"/>
+      <w:r>
+        <w:rPr>
+          <w:rFonts w:ascii="Consolas" w:hAnsi="Consolas"/>
+          <w:color w:val="ABB2BF"/>
+        </w:rPr>
+        <w:t>) { }</w:t>
+      </w:r>
+    </w:p>
+    <w:p>
+      <w:pPr>
+        <w:shd w:val="clear" w:color="auto" w:fill="282C34"/>
+        <w:spacing w:after="0" w:line="330" w:lineRule="atLeast"/>
+        <w:rPr>
+          <w:rFonts w:ascii="Consolas" w:hAnsi="Consolas"/>
+          <w:color w:val="BBBBBB"/>
+        </w:rPr>
+      </w:pPr>
+    </w:p>
+    <w:p>
+      <w:pPr>
+        <w:shd w:val="clear" w:color="auto" w:fill="282C34"/>
+        <w:spacing w:after="0" w:line="330" w:lineRule="atLeast"/>
+        <w:rPr>
+          <w:rFonts w:ascii="Consolas" w:hAnsi="Consolas"/>
+          <w:color w:val="BBBBBB"/>
+        </w:rPr>
+      </w:pPr>
+      <w:r>
+        <w:rPr>
+          <w:rFonts w:ascii="Consolas" w:hAnsi="Consolas"/>
+          <w:color w:val="ABB2BF"/>
+        </w:rPr>
+        <w:t>  </w:t>
+      </w:r>
+      <w:proofErr w:type="spellStart"/>
+      <w:proofErr w:type="gramStart"/>
+      <w:r>
+        <w:rPr>
+          <w:rFonts w:ascii="Consolas" w:hAnsi="Consolas"/>
+          <w:color w:val="61AFEF"/>
+        </w:rPr>
+        <w:t>ngOnInit</w:t>
+      </w:r>
+      <w:proofErr w:type="spellEnd"/>
+      <w:r>
+        <w:rPr>
+          <w:rFonts w:ascii="Consolas" w:hAnsi="Consolas"/>
+          <w:color w:val="ABB2BF"/>
+        </w:rPr>
+        <w:t>(</w:t>
+      </w:r>
+      <w:proofErr w:type="gramEnd"/>
+      <w:r>
+        <w:rPr>
+          <w:rFonts w:ascii="Consolas" w:hAnsi="Consolas"/>
+          <w:color w:val="ABB2BF"/>
+        </w:rPr>
+        <w:t>)</w:t>
+      </w:r>
+      <w:r>
+        <w:rPr>
+          <w:rFonts w:ascii="Consolas" w:hAnsi="Consolas"/>
+          <w:color w:val="56B6C2"/>
+        </w:rPr>
+        <w:t>:</w:t>
+      </w:r>
+      <w:r>
+        <w:rPr>
+          <w:rFonts w:ascii="Consolas" w:hAnsi="Consolas"/>
+          <w:color w:val="ABB2BF"/>
+        </w:rPr>
+        <w:t> </w:t>
+      </w:r>
+      <w:r>
+        <w:rPr>
+          <w:rFonts w:ascii="Consolas" w:hAnsi="Consolas"/>
+          <w:color w:val="56B6C2"/>
+        </w:rPr>
+        <w:t>void</w:t>
+      </w:r>
+      <w:r>
+        <w:rPr>
+          <w:rFonts w:ascii="Consolas" w:hAnsi="Consolas"/>
+          <w:color w:val="ABB2BF"/>
+        </w:rPr>
+        <w:t> {</w:t>
+      </w:r>
+    </w:p>
+    <w:p>
+      <w:pPr>
+        <w:shd w:val="clear" w:color="auto" w:fill="282C34"/>
+        <w:spacing w:after="0" w:line="330" w:lineRule="atLeast"/>
+        <w:rPr>
+          <w:rFonts w:ascii="Consolas" w:hAnsi="Consolas"/>
+          <w:color w:val="BBBBBB"/>
+        </w:rPr>
+      </w:pPr>
+      <w:r>
+        <w:rPr>
+          <w:rFonts w:ascii="Consolas" w:hAnsi="Consolas"/>
+          <w:color w:val="ABB2BF"/>
+        </w:rPr>
+        <w:t>  }</w:t>
+      </w:r>
+    </w:p>
+    <w:p>
+      <w:pPr>
+        <w:shd w:val="clear" w:color="auto" w:fill="282C34"/>
+        <w:spacing w:after="0" w:line="330" w:lineRule="atLeast"/>
+        <w:rPr>
+          <w:rFonts w:ascii="Consolas" w:hAnsi="Consolas"/>
+          <w:color w:val="BBBBBB"/>
+        </w:rPr>
+      </w:pPr>
+    </w:p>
+    <w:p>
+      <w:pPr>
+        <w:shd w:val="clear" w:color="auto" w:fill="282C34"/>
+        <w:spacing w:after="0" w:line="330" w:lineRule="atLeast"/>
+        <w:rPr>
+          <w:rFonts w:ascii="Consolas" w:hAnsi="Consolas"/>
+          <w:color w:val="BBBBBB"/>
+        </w:rPr>
+      </w:pPr>
+      <w:r>
+        <w:rPr>
+          <w:rFonts w:ascii="Consolas" w:hAnsi="Consolas"/>
+          <w:color w:val="ABB2BF"/>
+        </w:rPr>
+        <w:t>  </w:t>
+      </w:r>
+      <w:r>
+        <w:rPr>
+          <w:rFonts w:ascii="Consolas" w:hAnsi="Consolas"/>
+          <w:color w:val="C678DD"/>
+        </w:rPr>
+        <w:t>public</w:t>
+      </w:r>
+      <w:r>
+        <w:rPr>
+          <w:rFonts w:ascii="Consolas" w:hAnsi="Consolas"/>
+          <w:color w:val="ABB2BF"/>
+        </w:rPr>
+        <w:t> </w:t>
+      </w:r>
+      <w:r>
+        <w:rPr>
+          <w:rFonts w:ascii="Consolas" w:hAnsi="Consolas"/>
+          <w:color w:val="61AFEF"/>
+        </w:rPr>
+        <w:t>convert</w:t>
+      </w:r>
+      <w:r>
+        <w:rPr>
+          <w:rFonts w:ascii="Consolas" w:hAnsi="Consolas"/>
+          <w:color w:val="ABB2BF"/>
+        </w:rPr>
+        <w:t>(</w:t>
+      </w:r>
+      <w:proofErr w:type="spellStart"/>
+      <w:r>
+        <w:rPr>
+          <w:rFonts w:ascii="Consolas" w:hAnsi="Consolas"/>
+          <w:color w:val="ABB2BF"/>
+        </w:rPr>
+        <w:t>obj</w:t>
+      </w:r>
+      <w:proofErr w:type="spellEnd"/>
+      <w:r>
+        <w:rPr>
+          <w:rFonts w:ascii="Consolas" w:hAnsi="Consolas"/>
+          <w:color w:val="ABB2BF"/>
+        </w:rPr>
+        <w:t>)</w:t>
+      </w:r>
+      <w:r>
+        <w:rPr>
+          <w:rFonts w:ascii="Consolas" w:hAnsi="Consolas"/>
+          <w:color w:val="56B6C2"/>
+        </w:rPr>
+        <w:t>:</w:t>
+      </w:r>
+      <w:r>
+        <w:rPr>
+          <w:rFonts w:ascii="Consolas" w:hAnsi="Consolas"/>
+          <w:color w:val="ABB2BF"/>
+        </w:rPr>
+        <w:t> </w:t>
+      </w:r>
+      <w:proofErr w:type="gramStart"/>
+      <w:r>
+        <w:rPr>
+          <w:rFonts w:ascii="Consolas" w:hAnsi="Consolas"/>
+          <w:color w:val="56B6C2"/>
+        </w:rPr>
+        <w:t>any</w:t>
+      </w:r>
+      <w:r>
+        <w:rPr>
+          <w:rFonts w:ascii="Consolas" w:hAnsi="Consolas"/>
+          <w:color w:val="ABB2BF"/>
+        </w:rPr>
+        <w:t>{</w:t>
+      </w:r>
+      <w:proofErr w:type="gramEnd"/>
+    </w:p>
+    <w:p>
+      <w:pPr>
+        <w:shd w:val="clear" w:color="auto" w:fill="282C34"/>
+        <w:spacing w:after="0" w:line="330" w:lineRule="atLeast"/>
+        <w:rPr>
+          <w:rFonts w:ascii="Consolas" w:hAnsi="Consolas"/>
+          <w:color w:val="BBBBBB"/>
+        </w:rPr>
+      </w:pPr>
+      <w:r>
+        <w:rPr>
+          <w:rFonts w:ascii="Consolas" w:hAnsi="Consolas"/>
+          <w:color w:val="ABB2BF"/>
+        </w:rPr>
+        <w:t>    </w:t>
+      </w:r>
+      <w:r>
+        <w:rPr>
+          <w:rFonts w:ascii="Consolas" w:hAnsi="Consolas"/>
+          <w:color w:val="C678DD"/>
+        </w:rPr>
+        <w:t>return</w:t>
+      </w:r>
+      <w:r>
+        <w:rPr>
+          <w:rFonts w:ascii="Consolas" w:hAnsi="Consolas"/>
+          <w:color w:val="ABB2BF"/>
+        </w:rPr>
+        <w:t> </w:t>
+      </w:r>
+      <w:proofErr w:type="gramStart"/>
+      <w:r>
+        <w:rPr>
+          <w:rFonts w:ascii="Consolas" w:hAnsi="Consolas"/>
+          <w:color w:val="E06C75"/>
+        </w:rPr>
+        <w:t>this</w:t>
+      </w:r>
+      <w:r>
+        <w:rPr>
+          <w:rFonts w:ascii="Consolas" w:hAnsi="Consolas"/>
+          <w:color w:val="ABB2BF"/>
+        </w:rPr>
+        <w:t>.</w:t>
+      </w:r>
+      <w:r>
+        <w:rPr>
+          <w:rFonts w:ascii="Consolas" w:hAnsi="Consolas"/>
+          <w:color w:val="E06C75"/>
+        </w:rPr>
+        <w:t>_</w:t>
+      </w:r>
+      <w:proofErr w:type="spellStart"/>
+      <w:proofErr w:type="gramEnd"/>
+      <w:r>
+        <w:rPr>
+          <w:rFonts w:ascii="Consolas" w:hAnsi="Consolas"/>
+          <w:color w:val="E06C75"/>
+        </w:rPr>
+        <w:t>service</w:t>
+      </w:r>
+      <w:r>
+        <w:rPr>
+          <w:rFonts w:ascii="Consolas" w:hAnsi="Consolas"/>
+          <w:color w:val="ABB2BF"/>
+        </w:rPr>
+        <w:t>.</w:t>
+      </w:r>
+      <w:r>
+        <w:rPr>
+          <w:rFonts w:ascii="Consolas" w:hAnsi="Consolas"/>
+          <w:color w:val="61AFEF"/>
+        </w:rPr>
+        <w:t>convertToUppercase</w:t>
+      </w:r>
+      <w:proofErr w:type="spellEnd"/>
+      <w:r>
+        <w:rPr>
+          <w:rFonts w:ascii="Consolas" w:hAnsi="Consolas"/>
+          <w:color w:val="ABB2BF"/>
+        </w:rPr>
+        <w:t>(</w:t>
+      </w:r>
+      <w:proofErr w:type="spellStart"/>
+      <w:r>
+        <w:rPr>
+          <w:rFonts w:ascii="Consolas" w:hAnsi="Consolas"/>
+          <w:color w:val="ABB2BF"/>
+        </w:rPr>
+        <w:t>obj</w:t>
+      </w:r>
+      <w:proofErr w:type="spellEnd"/>
+      <w:r>
+        <w:rPr>
+          <w:rFonts w:ascii="Consolas" w:hAnsi="Consolas"/>
+          <w:color w:val="ABB2BF"/>
+        </w:rPr>
+        <w:t>).</w:t>
+      </w:r>
+      <w:r>
+        <w:rPr>
+          <w:rFonts w:ascii="Consolas" w:hAnsi="Consolas"/>
+          <w:color w:val="61AFEF"/>
+        </w:rPr>
+        <w:t>subscribe</w:t>
+      </w:r>
+      <w:r>
+        <w:rPr>
+          <w:rFonts w:ascii="Consolas" w:hAnsi="Consolas"/>
+          <w:color w:val="ABB2BF"/>
+        </w:rPr>
+        <w:t>(</w:t>
+      </w:r>
+    </w:p>
+    <w:p>
+      <w:pPr>
+        <w:shd w:val="clear" w:color="auto" w:fill="282C34"/>
+        <w:spacing w:after="0" w:line="330" w:lineRule="atLeast"/>
+        <w:rPr>
+          <w:rFonts w:ascii="Consolas" w:hAnsi="Consolas"/>
+          <w:color w:val="BBBBBB"/>
+        </w:rPr>
+      </w:pPr>
+      <w:r>
+        <w:rPr>
+          <w:rFonts w:ascii="Consolas" w:hAnsi="Consolas"/>
+          <w:color w:val="ABB2BF"/>
+        </w:rPr>
+        <w:t>      res </w:t>
+      </w:r>
+      <w:r>
+        <w:rPr>
+          <w:rFonts w:ascii="Consolas" w:hAnsi="Consolas"/>
+          <w:color w:val="C678DD"/>
+        </w:rPr>
+        <w:t>=&gt;</w:t>
+      </w:r>
+      <w:r>
+        <w:rPr>
+          <w:rFonts w:ascii="Consolas" w:hAnsi="Consolas"/>
+          <w:color w:val="ABB2BF"/>
+        </w:rPr>
+        <w:t> </w:t>
+      </w:r>
+      <w:proofErr w:type="spellStart"/>
+      <w:proofErr w:type="gramStart"/>
+      <w:r>
+        <w:rPr>
+          <w:rFonts w:ascii="Consolas" w:hAnsi="Consolas"/>
+          <w:color w:val="E06C75"/>
+        </w:rPr>
+        <w:t>this</w:t>
+      </w:r>
+      <w:r>
+        <w:rPr>
+          <w:rFonts w:ascii="Consolas" w:hAnsi="Consolas"/>
+          <w:color w:val="ABB2BF"/>
+        </w:rPr>
+        <w:t>.</w:t>
+      </w:r>
+      <w:r>
+        <w:rPr>
+          <w:rFonts w:ascii="Consolas" w:hAnsi="Consolas"/>
+          <w:color w:val="E06C75"/>
+        </w:rPr>
+        <w:t>result</w:t>
+      </w:r>
+      <w:proofErr w:type="spellEnd"/>
+      <w:proofErr w:type="gramEnd"/>
+      <w:r>
+        <w:rPr>
+          <w:rFonts w:ascii="Consolas" w:hAnsi="Consolas"/>
+          <w:color w:val="ABB2BF"/>
+        </w:rPr>
+        <w:t> </w:t>
+      </w:r>
+      <w:r>
+        <w:rPr>
+          <w:rFonts w:ascii="Consolas" w:hAnsi="Consolas"/>
+          <w:color w:val="56B6C2"/>
+        </w:rPr>
+        <w:t>=</w:t>
+      </w:r>
+      <w:r>
+        <w:rPr>
+          <w:rFonts w:ascii="Consolas" w:hAnsi="Consolas"/>
+          <w:color w:val="ABB2BF"/>
+        </w:rPr>
+        <w:t> res,</w:t>
+      </w:r>
+    </w:p>
+    <w:p>
+      <w:pPr>
+        <w:shd w:val="clear" w:color="auto" w:fill="282C34"/>
+        <w:spacing w:after="0" w:line="330" w:lineRule="atLeast"/>
+        <w:rPr>
+          <w:rFonts w:ascii="Consolas" w:hAnsi="Consolas"/>
+          <w:color w:val="BBBBBB"/>
+        </w:rPr>
+      </w:pPr>
+      <w:r>
+        <w:rPr>
+          <w:rFonts w:ascii="Consolas" w:hAnsi="Consolas"/>
+          <w:color w:val="ABB2BF"/>
+        </w:rPr>
+        <w:t>      (err</w:t>
+      </w:r>
+      <w:r>
+        <w:rPr>
+          <w:rFonts w:ascii="Consolas" w:hAnsi="Consolas"/>
+          <w:color w:val="56B6C2"/>
+        </w:rPr>
+        <w:t>:</w:t>
+      </w:r>
+      <w:r>
+        <w:rPr>
+          <w:rFonts w:ascii="Consolas" w:hAnsi="Consolas"/>
+          <w:color w:val="ABB2BF"/>
+        </w:rPr>
+        <w:t> </w:t>
+      </w:r>
+      <w:proofErr w:type="spellStart"/>
+      <w:r>
+        <w:rPr>
+          <w:rFonts w:ascii="Consolas" w:hAnsi="Consolas"/>
+          <w:color w:val="E5C07B"/>
+        </w:rPr>
+        <w:t>HttpErrorResponse</w:t>
+      </w:r>
+      <w:proofErr w:type="spellEnd"/>
+      <w:r>
+        <w:rPr>
+          <w:rFonts w:ascii="Consolas" w:hAnsi="Consolas"/>
+          <w:color w:val="ABB2BF"/>
+        </w:rPr>
+        <w:t>) </w:t>
+      </w:r>
+      <w:r>
+        <w:rPr>
+          <w:rFonts w:ascii="Consolas" w:hAnsi="Consolas"/>
+          <w:color w:val="C678DD"/>
+        </w:rPr>
+        <w:t>=&gt;</w:t>
+      </w:r>
+      <w:r>
+        <w:rPr>
+          <w:rFonts w:ascii="Consolas" w:hAnsi="Consolas"/>
+          <w:color w:val="ABB2BF"/>
+        </w:rPr>
+        <w:t> </w:t>
+      </w:r>
+      <w:r>
+        <w:rPr>
+          <w:rFonts w:ascii="Consolas" w:hAnsi="Consolas"/>
+          <w:color w:val="E5C07B"/>
+        </w:rPr>
+        <w:t>console</w:t>
+      </w:r>
+      <w:r>
+        <w:rPr>
+          <w:rFonts w:ascii="Consolas" w:hAnsi="Consolas"/>
+          <w:color w:val="ABB2BF"/>
+        </w:rPr>
+        <w:t>.</w:t>
+      </w:r>
+      <w:r>
+        <w:rPr>
+          <w:rFonts w:ascii="Consolas" w:hAnsi="Consolas"/>
+          <w:color w:val="56B6C2"/>
+        </w:rPr>
+        <w:t>log</w:t>
+      </w:r>
+      <w:r>
+        <w:rPr>
+          <w:rFonts w:ascii="Consolas" w:hAnsi="Consolas"/>
+          <w:color w:val="ABB2BF"/>
+        </w:rPr>
+        <w:t>(err)</w:t>
+      </w:r>
+    </w:p>
+    <w:p>
+      <w:pPr>
+        <w:shd w:val="clear" w:color="auto" w:fill="282C34"/>
+        <w:spacing w:after="0" w:line="330" w:lineRule="atLeast"/>
+        <w:rPr>
+          <w:rFonts w:ascii="Consolas" w:hAnsi="Consolas"/>
+          <w:color w:val="BBBBBB"/>
+        </w:rPr>
+      </w:pPr>
+      <w:r>
+        <w:rPr>
+          <w:rFonts w:ascii="Consolas" w:hAnsi="Consolas"/>
+          <w:color w:val="ABB2BF"/>
+        </w:rPr>
+        <w:t>    );</w:t>
+      </w:r>
+    </w:p>
+    <w:p>
+      <w:pPr>
+        <w:shd w:val="clear" w:color="auto" w:fill="282C34"/>
+        <w:spacing w:after="0" w:line="330" w:lineRule="atLeast"/>
+        <w:rPr>
+          <w:rFonts w:ascii="Consolas" w:hAnsi="Consolas"/>
+          <w:color w:val="BBBBBB"/>
+        </w:rPr>
+      </w:pPr>
+      <w:r>
+        <w:rPr>
+          <w:rFonts w:ascii="Consolas" w:hAnsi="Consolas"/>
+          <w:color w:val="ABB2BF"/>
+        </w:rPr>
+        <w:t>  }</w:t>
+      </w:r>
+    </w:p>
+    <w:p>
+      <w:pPr>
+        <w:shd w:val="clear" w:color="auto" w:fill="282C34"/>
+        <w:spacing w:after="0" w:line="330" w:lineRule="atLeast"/>
+        <w:rPr>
+          <w:rFonts w:ascii="Consolas" w:hAnsi="Consolas"/>
+          <w:color w:val="BBBBBB"/>
+        </w:rPr>
+      </w:pPr>
+      <w:r>
+        <w:rPr>
+          <w:rFonts w:ascii="Consolas" w:hAnsi="Consolas"/>
+          <w:color w:val="ABB2BF"/>
+        </w:rPr>
+        <w:t>}</w:t>
+      </w:r>
+    </w:p>
+    <w:p>
+      <w:pPr>
+        <w:spacing w:after="0"/>
+        <w:rPr>
+          <w:rFonts w:asciiTheme="majorHAnsi" w:hAnsiTheme="majorHAnsi"/>
+          <w:sz w:val="28"/>
+        </w:rPr>
+      </w:pPr>
+    </w:p>
+    <w:p>
+      <w:pPr>
+        <w:spacing w:after="0"/>
+        <w:rPr>
+          <w:rFonts w:asciiTheme="majorHAnsi" w:hAnsiTheme="majorHAnsi"/>
+          <w:sz w:val="28"/>
+        </w:rPr>
+      </w:pPr>
+      <w:r>
+        <w:rPr>
+          <w:rFonts w:asciiTheme="majorHAnsi" w:hAnsiTheme="majorHAnsi"/>
+          <w:sz w:val="28"/>
+        </w:rPr>
+        <w:t>// uppercase-converter</w:t>
+      </w:r>
+      <w:r>
+        <w:rPr>
+          <w:rFonts w:asciiTheme="majorHAnsi" w:hAnsiTheme="majorHAnsi"/>
+          <w:sz w:val="28"/>
+        </w:rPr>
+        <w:t>.</w:t>
+      </w:r>
+      <w:r>
+        <w:rPr>
+          <w:rFonts w:asciiTheme="majorHAnsi" w:hAnsiTheme="majorHAnsi"/>
+          <w:sz w:val="28"/>
+        </w:rPr>
+        <w:t>component.html</w:t>
+      </w:r>
+    </w:p>
+    <w:p>
+      <w:pPr>
+        <w:shd w:val="clear" w:color="auto" w:fill="282C34"/>
+        <w:spacing w:after="0" w:line="330" w:lineRule="atLeast"/>
+        <w:rPr>
+          <w:rFonts w:ascii="Consolas" w:hAnsi="Consolas"/>
+          <w:color w:val="BBBBBB"/>
+        </w:rPr>
+      </w:pPr>
+      <w:r>
+        <w:rPr>
+          <w:rFonts w:ascii="Consolas" w:hAnsi="Consolas"/>
+          <w:color w:val="ABB2BF"/>
+        </w:rPr>
+        <w:t>&lt;</w:t>
+      </w:r>
+      <w:r>
+        <w:rPr>
+          <w:rFonts w:ascii="Consolas" w:hAnsi="Consolas"/>
+          <w:color w:val="E06C75"/>
+        </w:rPr>
+        <w:t>input</w:t>
+      </w:r>
+      <w:r>
+        <w:rPr>
+          <w:rFonts w:ascii="Consolas" w:hAnsi="Consolas"/>
+          <w:color w:val="ABB2BF"/>
+        </w:rPr>
+        <w:t> </w:t>
+      </w:r>
+      <w:r>
+        <w:rPr>
+          <w:rFonts w:ascii="Consolas" w:hAnsi="Consolas"/>
+          <w:color w:val="D19A66"/>
+        </w:rPr>
+        <w:t>type</w:t>
+      </w:r>
+      <w:r>
+        <w:rPr>
+          <w:rFonts w:ascii="Consolas" w:hAnsi="Consolas"/>
+          <w:color w:val="ABB2BF"/>
+        </w:rPr>
+        <w:t>=</w:t>
+      </w:r>
+      <w:r>
+        <w:rPr>
+          <w:rFonts w:ascii="Consolas" w:hAnsi="Consolas"/>
+          <w:color w:val="98C379"/>
+        </w:rPr>
+        <w:t>"text"</w:t>
+      </w:r>
+      <w:r>
+        <w:rPr>
+          <w:rFonts w:ascii="Consolas" w:hAnsi="Consolas"/>
+          <w:color w:val="ABB2BF"/>
+        </w:rPr>
+        <w:t> </w:t>
+      </w:r>
+      <w:r>
+        <w:rPr>
+          <w:rFonts w:ascii="Consolas" w:hAnsi="Consolas"/>
+          <w:color w:val="D19A66"/>
+        </w:rPr>
+        <w:t>[(</w:t>
+      </w:r>
+      <w:proofErr w:type="spellStart"/>
+      <w:r>
+        <w:rPr>
+          <w:rFonts w:ascii="Consolas" w:hAnsi="Consolas"/>
+          <w:color w:val="D19A66"/>
+        </w:rPr>
+        <w:t>ngModel</w:t>
+      </w:r>
+      <w:proofErr w:type="spellEnd"/>
+      <w:proofErr w:type="gramStart"/>
+      <w:r>
+        <w:rPr>
+          <w:rFonts w:ascii="Consolas" w:hAnsi="Consolas"/>
+          <w:color w:val="D19A66"/>
+        </w:rPr>
+        <w:t>)]</w:t>
+      </w:r>
+      <w:r>
+        <w:rPr>
+          <w:rFonts w:ascii="Consolas" w:hAnsi="Consolas"/>
+          <w:color w:val="ABB2BF"/>
+        </w:rPr>
+        <w:t>=</w:t>
+      </w:r>
+      <w:proofErr w:type="gramEnd"/>
+      <w:r>
+        <w:rPr>
+          <w:rFonts w:ascii="Consolas" w:hAnsi="Consolas"/>
+          <w:color w:val="98C379"/>
+        </w:rPr>
+        <w:t>"</w:t>
+      </w:r>
+      <w:proofErr w:type="spellStart"/>
+      <w:r>
+        <w:rPr>
+          <w:rFonts w:ascii="Consolas" w:hAnsi="Consolas"/>
+          <w:color w:val="98C379"/>
+        </w:rPr>
+        <w:t>my_message</w:t>
+      </w:r>
+      <w:proofErr w:type="spellEnd"/>
+      <w:r>
+        <w:rPr>
+          <w:rFonts w:ascii="Consolas" w:hAnsi="Consolas"/>
+          <w:color w:val="98C379"/>
+        </w:rPr>
+        <w:t>"</w:t>
+      </w:r>
+      <w:r>
+        <w:rPr>
+          <w:rFonts w:ascii="Consolas" w:hAnsi="Consolas"/>
+          <w:color w:val="ABB2BF"/>
+        </w:rPr>
+        <w:t>/&gt;</w:t>
+      </w:r>
+    </w:p>
+    <w:p>
+      <w:pPr>
+        <w:shd w:val="clear" w:color="auto" w:fill="282C34"/>
+        <w:spacing w:after="0" w:line="330" w:lineRule="atLeast"/>
+        <w:rPr>
+          <w:rFonts w:ascii="Consolas" w:hAnsi="Consolas"/>
+          <w:color w:val="BBBBBB"/>
+        </w:rPr>
+      </w:pPr>
+      <w:r>
+        <w:rPr>
+          <w:rFonts w:ascii="Consolas" w:hAnsi="Consolas"/>
+          <w:color w:val="ABB2BF"/>
+        </w:rPr>
+        <w:t>&lt;</w:t>
+      </w:r>
+      <w:r>
+        <w:rPr>
+          <w:rFonts w:ascii="Consolas" w:hAnsi="Consolas"/>
+          <w:color w:val="E06C75"/>
+        </w:rPr>
+        <w:t>button</w:t>
+      </w:r>
+      <w:r>
+        <w:rPr>
+          <w:rFonts w:ascii="Consolas" w:hAnsi="Consolas"/>
+          <w:color w:val="ABB2BF"/>
+        </w:rPr>
+        <w:t> </w:t>
+      </w:r>
+      <w:r>
+        <w:rPr>
+          <w:rFonts w:ascii="Consolas" w:hAnsi="Consolas"/>
+          <w:color w:val="D19A66"/>
+        </w:rPr>
+        <w:t>(click)</w:t>
+      </w:r>
+      <w:r>
+        <w:rPr>
+          <w:rFonts w:ascii="Consolas" w:hAnsi="Consolas"/>
+          <w:color w:val="ABB2BF"/>
+        </w:rPr>
+        <w:t>=</w:t>
+      </w:r>
+      <w:r>
+        <w:rPr>
+          <w:rFonts w:ascii="Consolas" w:hAnsi="Consolas"/>
+          <w:color w:val="98C379"/>
+        </w:rPr>
+        <w:t>"convert({'message':my_message})"</w:t>
+      </w:r>
+      <w:r>
+        <w:rPr>
+          <w:rFonts w:ascii="Consolas" w:hAnsi="Consolas"/>
+          <w:color w:val="ABB2BF"/>
+        </w:rPr>
+        <w:t>&gt;</w:t>
+      </w:r>
+      <w:r>
+        <w:rPr>
+          <w:rFonts w:ascii="Consolas" w:hAnsi="Consolas"/>
+          <w:color w:val="BBBBBB"/>
+        </w:rPr>
+        <w:t>Submit</w:t>
+      </w:r>
+      <w:r>
+        <w:rPr>
+          <w:rFonts w:ascii="Consolas" w:hAnsi="Consolas"/>
+          <w:color w:val="ABB2BF"/>
+        </w:rPr>
+        <w:t>&lt;/</w:t>
+      </w:r>
+      <w:r>
+        <w:rPr>
+          <w:rFonts w:ascii="Consolas" w:hAnsi="Consolas"/>
+          <w:color w:val="E06C75"/>
+        </w:rPr>
+        <w:t>button</w:t>
+      </w:r>
+      <w:r>
+        <w:rPr>
+          <w:rFonts w:ascii="Consolas" w:hAnsi="Consolas"/>
+          <w:color w:val="ABB2BF"/>
+        </w:rPr>
+        <w:t>&gt;</w:t>
+      </w:r>
+    </w:p>
+    <w:p>
+      <w:pPr>
+        <w:shd w:val="clear" w:color="auto" w:fill="282C34"/>
+        <w:spacing w:after="0" w:line="330" w:lineRule="atLeast"/>
+        <w:rPr>
+          <w:rFonts w:ascii="Consolas" w:hAnsi="Consolas"/>
+          <w:color w:val="BBBBBB"/>
+        </w:rPr>
+      </w:pPr>
+      <w:r>
+        <w:rPr>
+          <w:rFonts w:ascii="Consolas" w:hAnsi="Consolas"/>
+          <w:color w:val="ABB2BF"/>
+        </w:rPr>
+        <w:t>&lt;</w:t>
+      </w:r>
+      <w:proofErr w:type="spellStart"/>
+      <w:r>
+        <w:rPr>
+          <w:rFonts w:ascii="Consolas" w:hAnsi="Consolas"/>
+          <w:color w:val="E06C75"/>
+        </w:rPr>
+        <w:t>br</w:t>
+      </w:r>
+      <w:proofErr w:type="spellEnd"/>
+      <w:r>
+        <w:rPr>
+          <w:rFonts w:ascii="Consolas" w:hAnsi="Consolas"/>
+          <w:color w:val="ABB2BF"/>
+        </w:rPr>
+        <w:t>/&gt;</w:t>
+      </w:r>
+    </w:p>
+    <w:p>
+      <w:pPr>
+        <w:shd w:val="clear" w:color="auto" w:fill="282C34"/>
+        <w:spacing w:after="0" w:line="330" w:lineRule="atLeast"/>
+        <w:rPr>
+          <w:rFonts w:ascii="Consolas" w:hAnsi="Consolas"/>
+          <w:color w:val="BBBBBB"/>
+        </w:rPr>
+      </w:pPr>
+      <w:r>
+        <w:rPr>
+          <w:rFonts w:ascii="Consolas" w:hAnsi="Consolas"/>
+          <w:color w:val="ABB2BF"/>
+        </w:rPr>
+        <w:t>&lt;</w:t>
+      </w:r>
+      <w:r>
+        <w:rPr>
+          <w:rFonts w:ascii="Consolas" w:hAnsi="Consolas"/>
+          <w:color w:val="E06C75"/>
+        </w:rPr>
+        <w:t>h1</w:t>
+      </w:r>
+      <w:r>
+        <w:rPr>
+          <w:rFonts w:ascii="Consolas" w:hAnsi="Consolas"/>
+          <w:color w:val="ABB2BF"/>
+        </w:rPr>
+        <w:t> </w:t>
+      </w:r>
+      <w:r>
+        <w:rPr>
+          <w:rFonts w:ascii="Consolas" w:hAnsi="Consolas"/>
+          <w:color w:val="D19A66"/>
+        </w:rPr>
+        <w:t>style</w:t>
+      </w:r>
+      <w:r>
+        <w:rPr>
+          <w:rFonts w:ascii="Consolas" w:hAnsi="Consolas"/>
+          <w:color w:val="ABB2BF"/>
+        </w:rPr>
+        <w:t>=</w:t>
+      </w:r>
+      <w:r>
+        <w:rPr>
+          <w:rFonts w:ascii="Consolas" w:hAnsi="Consolas"/>
+          <w:color w:val="98C379"/>
+        </w:rPr>
+        <w:t>"</w:t>
+      </w:r>
+      <w:proofErr w:type="spellStart"/>
+      <w:r>
+        <w:rPr>
+          <w:rFonts w:ascii="Consolas" w:hAnsi="Consolas"/>
+          <w:color w:val="98C379"/>
+        </w:rPr>
+        <w:t>color</w:t>
+      </w:r>
+      <w:proofErr w:type="spellEnd"/>
+      <w:r>
+        <w:rPr>
+          <w:rFonts w:ascii="Consolas" w:hAnsi="Consolas"/>
+          <w:color w:val="98C379"/>
+        </w:rPr>
+        <w:t>: red"</w:t>
+      </w:r>
+      <w:proofErr w:type="gramStart"/>
+      <w:r>
+        <w:rPr>
+          <w:rFonts w:ascii="Consolas" w:hAnsi="Consolas"/>
+          <w:color w:val="ABB2BF"/>
+        </w:rPr>
+        <w:t>&gt;</w:t>
+      </w:r>
+      <w:r>
+        <w:rPr>
+          <w:rFonts w:ascii="Consolas" w:hAnsi="Consolas"/>
+          <w:color w:val="BBBBBB"/>
+        </w:rPr>
+        <w:t>{</w:t>
+      </w:r>
+      <w:proofErr w:type="gramEnd"/>
+      <w:r>
+        <w:rPr>
+          <w:rFonts w:ascii="Consolas" w:hAnsi="Consolas"/>
+          <w:color w:val="BBBBBB"/>
+        </w:rPr>
+        <w:t>{result | json}}</w:t>
+      </w:r>
+      <w:r>
+        <w:rPr>
+          <w:rFonts w:ascii="Consolas" w:hAnsi="Consolas"/>
+          <w:color w:val="ABB2BF"/>
+        </w:rPr>
+        <w:t>&lt;/</w:t>
+      </w:r>
+      <w:r>
+        <w:rPr>
+          <w:rFonts w:ascii="Consolas" w:hAnsi="Consolas"/>
+          <w:color w:val="E06C75"/>
+        </w:rPr>
+        <w:t>h1</w:t>
+      </w:r>
+      <w:r>
+        <w:rPr>
+          <w:rFonts w:ascii="Consolas" w:hAnsi="Consolas"/>
+          <w:color w:val="ABB2BF"/>
+        </w:rPr>
+        <w:t>&gt;</w:t>
+      </w:r>
+    </w:p>
+    <w:p>
+      <w:pPr>
+        <w:spacing w:after="0"/>
+        <w:rPr>
+          <w:rFonts w:asciiTheme="majorHAnsi" w:hAnsiTheme="majorHAnsi"/>
+          <w:sz w:val="28"/>
+        </w:rPr>
+      </w:pPr>
     </w:p>
     <w:bookmarkEnd w:id="0"/>
     <w:p>

</xml_diff>

<commit_message>
Modified Angular_Doc and added forkJoin in multipleServices component
</commit_message>
<xml_diff>
--- a/Angular_Doc.docx
+++ b/Angular_Doc.docx
@@ -14823,6 +14823,3950 @@
           <w:sz w:val="28"/>
         </w:rPr>
       </w:pPr>
+    </w:p>
+    <w:p>
+      <w:pPr>
+        <w:spacing w:after="0"/>
+        <w:rPr>
+          <w:rFonts w:asciiTheme="majorHAnsi" w:hAnsiTheme="majorHAnsi"/>
+          <w:sz w:val="28"/>
+        </w:rPr>
+      </w:pPr>
+      <w:proofErr w:type="spellStart"/>
+      <w:r>
+        <w:rPr>
+          <w:rFonts w:asciiTheme="majorHAnsi" w:hAnsiTheme="majorHAnsi"/>
+          <w:b/>
+          <w:sz w:val="36"/>
+        </w:rPr>
+        <w:t>Muliple</w:t>
+      </w:r>
+      <w:proofErr w:type="spellEnd"/>
+      <w:r>
+        <w:rPr>
+          <w:rFonts w:asciiTheme="majorHAnsi" w:hAnsiTheme="majorHAnsi"/>
+          <w:b/>
+          <w:sz w:val="36"/>
+        </w:rPr>
+        <w:t xml:space="preserve"> Services</w:t>
+      </w:r>
+    </w:p>
+    <w:p>
+      <w:pPr>
+        <w:spacing w:after="0"/>
+        <w:rPr>
+          <w:rFonts w:asciiTheme="majorHAnsi" w:hAnsiTheme="majorHAnsi"/>
+          <w:sz w:val="28"/>
+        </w:rPr>
+      </w:pPr>
+      <w:r>
+        <w:rPr>
+          <w:rFonts w:asciiTheme="majorHAnsi" w:hAnsiTheme="majorHAnsi"/>
+          <w:sz w:val="28"/>
+        </w:rPr>
+        <w:t>// hello</w:t>
+      </w:r>
+      <w:r>
+        <w:rPr>
+          <w:rFonts w:asciiTheme="majorHAnsi" w:hAnsiTheme="majorHAnsi"/>
+          <w:sz w:val="28"/>
+        </w:rPr>
+        <w:t>-</w:t>
+      </w:r>
+      <w:proofErr w:type="spellStart"/>
+      <w:proofErr w:type="gramStart"/>
+      <w:r>
+        <w:rPr>
+          <w:rFonts w:asciiTheme="majorHAnsi" w:hAnsiTheme="majorHAnsi"/>
+          <w:sz w:val="28"/>
+        </w:rPr>
+        <w:t>service.service</w:t>
+      </w:r>
+      <w:proofErr w:type="gramEnd"/>
+      <w:r>
+        <w:rPr>
+          <w:rFonts w:asciiTheme="majorHAnsi" w:hAnsiTheme="majorHAnsi"/>
+          <w:sz w:val="28"/>
+        </w:rPr>
+        <w:t>.ts</w:t>
+      </w:r>
+      <w:proofErr w:type="spellEnd"/>
+    </w:p>
+    <w:p>
+      <w:pPr>
+        <w:shd w:val="clear" w:color="auto" w:fill="282C34"/>
+        <w:spacing w:after="0" w:line="330" w:lineRule="atLeast"/>
+        <w:rPr>
+          <w:rFonts w:ascii="Consolas" w:eastAsia="Times New Roman" w:hAnsi="Consolas" w:cs="Times New Roman"/>
+          <w:color w:val="BBBBBB"/>
+          <w:sz w:val="24"/>
+          <w:szCs w:val="24"/>
+          <w:lang w:val="en-US"/>
+        </w:rPr>
+      </w:pPr>
+      <w:r>
+        <w:rPr>
+          <w:rFonts w:ascii="Consolas" w:eastAsia="Times New Roman" w:hAnsi="Consolas" w:cs="Times New Roman"/>
+          <w:color w:val="C678DD"/>
+          <w:sz w:val="24"/>
+          <w:szCs w:val="24"/>
+          <w:lang w:val="en-US"/>
+        </w:rPr>
+        <w:t>import</w:t>
+      </w:r>
+      <w:r>
+        <w:rPr>
+          <w:rFonts w:ascii="Consolas" w:eastAsia="Times New Roman" w:hAnsi="Consolas" w:cs="Times New Roman"/>
+          <w:color w:val="BBBBBB"/>
+          <w:sz w:val="24"/>
+          <w:szCs w:val="24"/>
+          <w:lang w:val="en-US"/>
+        </w:rPr>
+        <w:t> </w:t>
+      </w:r>
+      <w:proofErr w:type="gramStart"/>
+      <w:r>
+        <w:rPr>
+          <w:rFonts w:ascii="Consolas" w:eastAsia="Times New Roman" w:hAnsi="Consolas" w:cs="Times New Roman"/>
+          <w:color w:val="ABB2BF"/>
+          <w:sz w:val="24"/>
+          <w:szCs w:val="24"/>
+          <w:lang w:val="en-US"/>
+        </w:rPr>
+        <w:t>{</w:t>
+      </w:r>
+      <w:r>
+        <w:rPr>
+          <w:rFonts w:ascii="Consolas" w:eastAsia="Times New Roman" w:hAnsi="Consolas" w:cs="Times New Roman"/>
+          <w:color w:val="BBBBBB"/>
+          <w:sz w:val="24"/>
+          <w:szCs w:val="24"/>
+          <w:lang w:val="en-US"/>
+        </w:rPr>
+        <w:t> </w:t>
+      </w:r>
+      <w:r>
+        <w:rPr>
+          <w:rFonts w:ascii="Consolas" w:eastAsia="Times New Roman" w:hAnsi="Consolas" w:cs="Times New Roman"/>
+          <w:color w:val="E06C75"/>
+          <w:sz w:val="24"/>
+          <w:szCs w:val="24"/>
+          <w:lang w:val="en-US"/>
+        </w:rPr>
+        <w:t>Injectable</w:t>
+      </w:r>
+      <w:proofErr w:type="gramEnd"/>
+      <w:r>
+        <w:rPr>
+          <w:rFonts w:ascii="Consolas" w:eastAsia="Times New Roman" w:hAnsi="Consolas" w:cs="Times New Roman"/>
+          <w:color w:val="BBBBBB"/>
+          <w:sz w:val="24"/>
+          <w:szCs w:val="24"/>
+          <w:lang w:val="en-US"/>
+        </w:rPr>
+        <w:t> </w:t>
+      </w:r>
+      <w:r>
+        <w:rPr>
+          <w:rFonts w:ascii="Consolas" w:eastAsia="Times New Roman" w:hAnsi="Consolas" w:cs="Times New Roman"/>
+          <w:color w:val="ABB2BF"/>
+          <w:sz w:val="24"/>
+          <w:szCs w:val="24"/>
+          <w:lang w:val="en-US"/>
+        </w:rPr>
+        <w:t>}</w:t>
+      </w:r>
+      <w:r>
+        <w:rPr>
+          <w:rFonts w:ascii="Consolas" w:eastAsia="Times New Roman" w:hAnsi="Consolas" w:cs="Times New Roman"/>
+          <w:color w:val="BBBBBB"/>
+          <w:sz w:val="24"/>
+          <w:szCs w:val="24"/>
+          <w:lang w:val="en-US"/>
+        </w:rPr>
+        <w:t> </w:t>
+      </w:r>
+      <w:r>
+        <w:rPr>
+          <w:rFonts w:ascii="Consolas" w:eastAsia="Times New Roman" w:hAnsi="Consolas" w:cs="Times New Roman"/>
+          <w:color w:val="C678DD"/>
+          <w:sz w:val="24"/>
+          <w:szCs w:val="24"/>
+          <w:lang w:val="en-US"/>
+        </w:rPr>
+        <w:t>from</w:t>
+      </w:r>
+      <w:r>
+        <w:rPr>
+          <w:rFonts w:ascii="Consolas" w:eastAsia="Times New Roman" w:hAnsi="Consolas" w:cs="Times New Roman"/>
+          <w:color w:val="BBBBBB"/>
+          <w:sz w:val="24"/>
+          <w:szCs w:val="24"/>
+          <w:lang w:val="en-US"/>
+        </w:rPr>
+        <w:t> </w:t>
+      </w:r>
+      <w:r>
+        <w:rPr>
+          <w:rFonts w:ascii="Consolas" w:eastAsia="Times New Roman" w:hAnsi="Consolas" w:cs="Times New Roman"/>
+          <w:color w:val="98C379"/>
+          <w:sz w:val="24"/>
+          <w:szCs w:val="24"/>
+          <w:lang w:val="en-US"/>
+        </w:rPr>
+        <w:t>'@angular/core'</w:t>
+      </w:r>
+      <w:r>
+        <w:rPr>
+          <w:rFonts w:ascii="Consolas" w:eastAsia="Times New Roman" w:hAnsi="Consolas" w:cs="Times New Roman"/>
+          <w:color w:val="ABB2BF"/>
+          <w:sz w:val="24"/>
+          <w:szCs w:val="24"/>
+          <w:lang w:val="en-US"/>
+        </w:rPr>
+        <w:t>;</w:t>
+      </w:r>
+    </w:p>
+    <w:p>
+      <w:pPr>
+        <w:shd w:val="clear" w:color="auto" w:fill="282C34"/>
+        <w:spacing w:after="0" w:line="330" w:lineRule="atLeast"/>
+        <w:rPr>
+          <w:rFonts w:ascii="Consolas" w:eastAsia="Times New Roman" w:hAnsi="Consolas" w:cs="Times New Roman"/>
+          <w:color w:val="BBBBBB"/>
+          <w:sz w:val="24"/>
+          <w:szCs w:val="24"/>
+          <w:lang w:val="en-US"/>
+        </w:rPr>
+      </w:pPr>
+      <w:r>
+        <w:rPr>
+          <w:rFonts w:ascii="Consolas" w:eastAsia="Times New Roman" w:hAnsi="Consolas" w:cs="Times New Roman"/>
+          <w:color w:val="C678DD"/>
+          <w:sz w:val="24"/>
+          <w:szCs w:val="24"/>
+          <w:lang w:val="en-US"/>
+        </w:rPr>
+        <w:t>import</w:t>
+      </w:r>
+      <w:r>
+        <w:rPr>
+          <w:rFonts w:ascii="Consolas" w:eastAsia="Times New Roman" w:hAnsi="Consolas" w:cs="Times New Roman"/>
+          <w:color w:val="BBBBBB"/>
+          <w:sz w:val="24"/>
+          <w:szCs w:val="24"/>
+          <w:lang w:val="en-US"/>
+        </w:rPr>
+        <w:t> </w:t>
+      </w:r>
+      <w:proofErr w:type="gramStart"/>
+      <w:r>
+        <w:rPr>
+          <w:rFonts w:ascii="Consolas" w:eastAsia="Times New Roman" w:hAnsi="Consolas" w:cs="Times New Roman"/>
+          <w:color w:val="ABB2BF"/>
+          <w:sz w:val="24"/>
+          <w:szCs w:val="24"/>
+          <w:lang w:val="en-US"/>
+        </w:rPr>
+        <w:t>{</w:t>
+      </w:r>
+      <w:r>
+        <w:rPr>
+          <w:rFonts w:ascii="Consolas" w:eastAsia="Times New Roman" w:hAnsi="Consolas" w:cs="Times New Roman"/>
+          <w:color w:val="BBBBBB"/>
+          <w:sz w:val="24"/>
+          <w:szCs w:val="24"/>
+          <w:lang w:val="en-US"/>
+        </w:rPr>
+        <w:t> </w:t>
+      </w:r>
+      <w:proofErr w:type="spellStart"/>
+      <w:r>
+        <w:rPr>
+          <w:rFonts w:ascii="Consolas" w:eastAsia="Times New Roman" w:hAnsi="Consolas" w:cs="Times New Roman"/>
+          <w:color w:val="E06C75"/>
+          <w:sz w:val="24"/>
+          <w:szCs w:val="24"/>
+          <w:lang w:val="en-US"/>
+        </w:rPr>
+        <w:t>HttpClient</w:t>
+      </w:r>
+      <w:proofErr w:type="spellEnd"/>
+      <w:proofErr w:type="gramEnd"/>
+      <w:r>
+        <w:rPr>
+          <w:rFonts w:ascii="Consolas" w:eastAsia="Times New Roman" w:hAnsi="Consolas" w:cs="Times New Roman"/>
+          <w:color w:val="BBBBBB"/>
+          <w:sz w:val="24"/>
+          <w:szCs w:val="24"/>
+          <w:lang w:val="en-US"/>
+        </w:rPr>
+        <w:t> </w:t>
+      </w:r>
+      <w:r>
+        <w:rPr>
+          <w:rFonts w:ascii="Consolas" w:eastAsia="Times New Roman" w:hAnsi="Consolas" w:cs="Times New Roman"/>
+          <w:color w:val="ABB2BF"/>
+          <w:sz w:val="24"/>
+          <w:szCs w:val="24"/>
+          <w:lang w:val="en-US"/>
+        </w:rPr>
+        <w:t>}</w:t>
+      </w:r>
+      <w:r>
+        <w:rPr>
+          <w:rFonts w:ascii="Consolas" w:eastAsia="Times New Roman" w:hAnsi="Consolas" w:cs="Times New Roman"/>
+          <w:color w:val="BBBBBB"/>
+          <w:sz w:val="24"/>
+          <w:szCs w:val="24"/>
+          <w:lang w:val="en-US"/>
+        </w:rPr>
+        <w:t> </w:t>
+      </w:r>
+      <w:r>
+        <w:rPr>
+          <w:rFonts w:ascii="Consolas" w:eastAsia="Times New Roman" w:hAnsi="Consolas" w:cs="Times New Roman"/>
+          <w:color w:val="C678DD"/>
+          <w:sz w:val="24"/>
+          <w:szCs w:val="24"/>
+          <w:lang w:val="en-US"/>
+        </w:rPr>
+        <w:t>from</w:t>
+      </w:r>
+      <w:r>
+        <w:rPr>
+          <w:rFonts w:ascii="Consolas" w:eastAsia="Times New Roman" w:hAnsi="Consolas" w:cs="Times New Roman"/>
+          <w:color w:val="BBBBBB"/>
+          <w:sz w:val="24"/>
+          <w:szCs w:val="24"/>
+          <w:lang w:val="en-US"/>
+        </w:rPr>
+        <w:t> </w:t>
+      </w:r>
+      <w:r>
+        <w:rPr>
+          <w:rFonts w:ascii="Consolas" w:eastAsia="Times New Roman" w:hAnsi="Consolas" w:cs="Times New Roman"/>
+          <w:color w:val="98C379"/>
+          <w:sz w:val="24"/>
+          <w:szCs w:val="24"/>
+          <w:lang w:val="en-US"/>
+        </w:rPr>
+        <w:t>'@angular/common/http'</w:t>
+      </w:r>
+      <w:r>
+        <w:rPr>
+          <w:rFonts w:ascii="Consolas" w:eastAsia="Times New Roman" w:hAnsi="Consolas" w:cs="Times New Roman"/>
+          <w:color w:val="ABB2BF"/>
+          <w:sz w:val="24"/>
+          <w:szCs w:val="24"/>
+          <w:lang w:val="en-US"/>
+        </w:rPr>
+        <w:t>;</w:t>
+      </w:r>
+    </w:p>
+    <w:p>
+      <w:pPr>
+        <w:shd w:val="clear" w:color="auto" w:fill="282C34"/>
+        <w:spacing w:after="0" w:line="330" w:lineRule="atLeast"/>
+        <w:rPr>
+          <w:rFonts w:ascii="Consolas" w:eastAsia="Times New Roman" w:hAnsi="Consolas" w:cs="Times New Roman"/>
+          <w:color w:val="BBBBBB"/>
+          <w:sz w:val="24"/>
+          <w:szCs w:val="24"/>
+          <w:lang w:val="en-US"/>
+        </w:rPr>
+      </w:pPr>
+      <w:r>
+        <w:rPr>
+          <w:rFonts w:ascii="Consolas" w:eastAsia="Times New Roman" w:hAnsi="Consolas" w:cs="Times New Roman"/>
+          <w:color w:val="BBBBBB"/>
+          <w:sz w:val="24"/>
+          <w:szCs w:val="24"/>
+          <w:lang w:val="en-US"/>
+        </w:rPr>
+        <w:t>@</w:t>
+      </w:r>
+      <w:proofErr w:type="gramStart"/>
+      <w:r>
+        <w:rPr>
+          <w:rFonts w:ascii="Consolas" w:eastAsia="Times New Roman" w:hAnsi="Consolas" w:cs="Times New Roman"/>
+          <w:color w:val="61AFEF"/>
+          <w:sz w:val="24"/>
+          <w:szCs w:val="24"/>
+          <w:lang w:val="en-US"/>
+        </w:rPr>
+        <w:t>Injectable</w:t>
+      </w:r>
+      <w:r>
+        <w:rPr>
+          <w:rFonts w:ascii="Consolas" w:eastAsia="Times New Roman" w:hAnsi="Consolas" w:cs="Times New Roman"/>
+          <w:color w:val="ABB2BF"/>
+          <w:sz w:val="24"/>
+          <w:szCs w:val="24"/>
+          <w:lang w:val="en-US"/>
+        </w:rPr>
+        <w:t>(</w:t>
+      </w:r>
+      <w:proofErr w:type="gramEnd"/>
+      <w:r>
+        <w:rPr>
+          <w:rFonts w:ascii="Consolas" w:eastAsia="Times New Roman" w:hAnsi="Consolas" w:cs="Times New Roman"/>
+          <w:color w:val="ABB2BF"/>
+          <w:sz w:val="24"/>
+          <w:szCs w:val="24"/>
+          <w:lang w:val="en-US"/>
+        </w:rPr>
+        <w:t>{</w:t>
+      </w:r>
+    </w:p>
+    <w:p>
+      <w:pPr>
+        <w:shd w:val="clear" w:color="auto" w:fill="282C34"/>
+        <w:spacing w:after="0" w:line="330" w:lineRule="atLeast"/>
+        <w:rPr>
+          <w:rFonts w:ascii="Consolas" w:eastAsia="Times New Roman" w:hAnsi="Consolas" w:cs="Times New Roman"/>
+          <w:color w:val="BBBBBB"/>
+          <w:sz w:val="24"/>
+          <w:szCs w:val="24"/>
+          <w:lang w:val="en-US"/>
+        </w:rPr>
+      </w:pPr>
+      <w:r>
+        <w:rPr>
+          <w:rFonts w:ascii="Consolas" w:eastAsia="Times New Roman" w:hAnsi="Consolas" w:cs="Times New Roman"/>
+          <w:color w:val="BBBBBB"/>
+          <w:sz w:val="24"/>
+          <w:szCs w:val="24"/>
+          <w:lang w:val="en-US"/>
+        </w:rPr>
+        <w:t>  </w:t>
+      </w:r>
+      <w:proofErr w:type="spellStart"/>
+      <w:r>
+        <w:rPr>
+          <w:rFonts w:ascii="Consolas" w:eastAsia="Times New Roman" w:hAnsi="Consolas" w:cs="Times New Roman"/>
+          <w:color w:val="BBBBBB"/>
+          <w:sz w:val="24"/>
+          <w:szCs w:val="24"/>
+          <w:lang w:val="en-US"/>
+        </w:rPr>
+        <w:t>providedIn</w:t>
+      </w:r>
+      <w:proofErr w:type="spellEnd"/>
+      <w:r>
+        <w:rPr>
+          <w:rFonts w:ascii="Consolas" w:eastAsia="Times New Roman" w:hAnsi="Consolas" w:cs="Times New Roman"/>
+          <w:color w:val="56B6C2"/>
+          <w:sz w:val="24"/>
+          <w:szCs w:val="24"/>
+          <w:lang w:val="en-US"/>
+        </w:rPr>
+        <w:t>:</w:t>
+      </w:r>
+      <w:r>
+        <w:rPr>
+          <w:rFonts w:ascii="Consolas" w:eastAsia="Times New Roman" w:hAnsi="Consolas" w:cs="Times New Roman"/>
+          <w:color w:val="BBBBBB"/>
+          <w:sz w:val="24"/>
+          <w:szCs w:val="24"/>
+          <w:lang w:val="en-US"/>
+        </w:rPr>
+        <w:t> </w:t>
+      </w:r>
+      <w:r>
+        <w:rPr>
+          <w:rFonts w:ascii="Consolas" w:eastAsia="Times New Roman" w:hAnsi="Consolas" w:cs="Times New Roman"/>
+          <w:color w:val="98C379"/>
+          <w:sz w:val="24"/>
+          <w:szCs w:val="24"/>
+          <w:lang w:val="en-US"/>
+        </w:rPr>
+        <w:t>'root'</w:t>
+      </w:r>
+    </w:p>
+    <w:p>
+      <w:pPr>
+        <w:shd w:val="clear" w:color="auto" w:fill="282C34"/>
+        <w:spacing w:after="0" w:line="330" w:lineRule="atLeast"/>
+        <w:rPr>
+          <w:rFonts w:ascii="Consolas" w:eastAsia="Times New Roman" w:hAnsi="Consolas" w:cs="Times New Roman"/>
+          <w:color w:val="BBBBBB"/>
+          <w:sz w:val="24"/>
+          <w:szCs w:val="24"/>
+          <w:lang w:val="en-US"/>
+        </w:rPr>
+      </w:pPr>
+      <w:r>
+        <w:rPr>
+          <w:rFonts w:ascii="Consolas" w:eastAsia="Times New Roman" w:hAnsi="Consolas" w:cs="Times New Roman"/>
+          <w:color w:val="ABB2BF"/>
+          <w:sz w:val="24"/>
+          <w:szCs w:val="24"/>
+          <w:lang w:val="en-US"/>
+        </w:rPr>
+        <w:t>})</w:t>
+      </w:r>
+    </w:p>
+    <w:p>
+      <w:pPr>
+        <w:shd w:val="clear" w:color="auto" w:fill="282C34"/>
+        <w:spacing w:after="0" w:line="330" w:lineRule="atLeast"/>
+        <w:rPr>
+          <w:rFonts w:ascii="Consolas" w:eastAsia="Times New Roman" w:hAnsi="Consolas" w:cs="Times New Roman"/>
+          <w:color w:val="BBBBBB"/>
+          <w:sz w:val="24"/>
+          <w:szCs w:val="24"/>
+          <w:lang w:val="en-US"/>
+        </w:rPr>
+      </w:pPr>
+      <w:r>
+        <w:rPr>
+          <w:rFonts w:ascii="Consolas" w:eastAsia="Times New Roman" w:hAnsi="Consolas" w:cs="Times New Roman"/>
+          <w:color w:val="C678DD"/>
+          <w:sz w:val="24"/>
+          <w:szCs w:val="24"/>
+          <w:lang w:val="en-US"/>
+        </w:rPr>
+        <w:t>export</w:t>
+      </w:r>
+      <w:r>
+        <w:rPr>
+          <w:rFonts w:ascii="Consolas" w:eastAsia="Times New Roman" w:hAnsi="Consolas" w:cs="Times New Roman"/>
+          <w:color w:val="ABB2BF"/>
+          <w:sz w:val="24"/>
+          <w:szCs w:val="24"/>
+          <w:lang w:val="en-US"/>
+        </w:rPr>
+        <w:t> </w:t>
+      </w:r>
+      <w:r>
+        <w:rPr>
+          <w:rFonts w:ascii="Consolas" w:eastAsia="Times New Roman" w:hAnsi="Consolas" w:cs="Times New Roman"/>
+          <w:color w:val="C678DD"/>
+          <w:sz w:val="24"/>
+          <w:szCs w:val="24"/>
+          <w:lang w:val="en-US"/>
+        </w:rPr>
+        <w:t>class</w:t>
+      </w:r>
+      <w:r>
+        <w:rPr>
+          <w:rFonts w:ascii="Consolas" w:eastAsia="Times New Roman" w:hAnsi="Consolas" w:cs="Times New Roman"/>
+          <w:color w:val="ABB2BF"/>
+          <w:sz w:val="24"/>
+          <w:szCs w:val="24"/>
+          <w:lang w:val="en-US"/>
+        </w:rPr>
+        <w:t> </w:t>
+      </w:r>
+      <w:proofErr w:type="spellStart"/>
+      <w:r>
+        <w:rPr>
+          <w:rFonts w:ascii="Consolas" w:eastAsia="Times New Roman" w:hAnsi="Consolas" w:cs="Times New Roman"/>
+          <w:color w:val="E5C07B"/>
+          <w:sz w:val="24"/>
+          <w:szCs w:val="24"/>
+          <w:lang w:val="en-US"/>
+        </w:rPr>
+        <w:t>HelloServiceService</w:t>
+      </w:r>
+      <w:proofErr w:type="spellEnd"/>
+      <w:r>
+        <w:rPr>
+          <w:rFonts w:ascii="Consolas" w:eastAsia="Times New Roman" w:hAnsi="Consolas" w:cs="Times New Roman"/>
+          <w:color w:val="ABB2BF"/>
+          <w:sz w:val="24"/>
+          <w:szCs w:val="24"/>
+          <w:lang w:val="en-US"/>
+        </w:rPr>
+        <w:t> {</w:t>
+      </w:r>
+    </w:p>
+    <w:p>
+      <w:pPr>
+        <w:shd w:val="clear" w:color="auto" w:fill="282C34"/>
+        <w:spacing w:after="0" w:line="330" w:lineRule="atLeast"/>
+        <w:rPr>
+          <w:rFonts w:ascii="Consolas" w:eastAsia="Times New Roman" w:hAnsi="Consolas" w:cs="Times New Roman"/>
+          <w:color w:val="BBBBBB"/>
+          <w:sz w:val="24"/>
+          <w:szCs w:val="24"/>
+          <w:lang w:val="en-US"/>
+        </w:rPr>
+      </w:pPr>
+    </w:p>
+    <w:p>
+      <w:pPr>
+        <w:shd w:val="clear" w:color="auto" w:fill="282C34"/>
+        <w:spacing w:after="0" w:line="330" w:lineRule="atLeast"/>
+        <w:rPr>
+          <w:rFonts w:ascii="Consolas" w:eastAsia="Times New Roman" w:hAnsi="Consolas" w:cs="Times New Roman"/>
+          <w:color w:val="BBBBBB"/>
+          <w:sz w:val="24"/>
+          <w:szCs w:val="24"/>
+          <w:lang w:val="en-US"/>
+        </w:rPr>
+      </w:pPr>
+      <w:r>
+        <w:rPr>
+          <w:rFonts w:ascii="Consolas" w:eastAsia="Times New Roman" w:hAnsi="Consolas" w:cs="Times New Roman"/>
+          <w:color w:val="ABB2BF"/>
+          <w:sz w:val="24"/>
+          <w:szCs w:val="24"/>
+          <w:lang w:val="en-US"/>
+        </w:rPr>
+        <w:t>  </w:t>
+      </w:r>
+      <w:proofErr w:type="gramStart"/>
+      <w:r>
+        <w:rPr>
+          <w:rFonts w:ascii="Consolas" w:eastAsia="Times New Roman" w:hAnsi="Consolas" w:cs="Times New Roman"/>
+          <w:color w:val="C678DD"/>
+          <w:sz w:val="24"/>
+          <w:szCs w:val="24"/>
+          <w:lang w:val="en-US"/>
+        </w:rPr>
+        <w:t>constructor</w:t>
+      </w:r>
+      <w:r>
+        <w:rPr>
+          <w:rFonts w:ascii="Consolas" w:eastAsia="Times New Roman" w:hAnsi="Consolas" w:cs="Times New Roman"/>
+          <w:color w:val="ABB2BF"/>
+          <w:sz w:val="24"/>
+          <w:szCs w:val="24"/>
+          <w:lang w:val="en-US"/>
+        </w:rPr>
+        <w:t>(</w:t>
+      </w:r>
+      <w:proofErr w:type="gramEnd"/>
+      <w:r>
+        <w:rPr>
+          <w:rFonts w:ascii="Consolas" w:eastAsia="Times New Roman" w:hAnsi="Consolas" w:cs="Times New Roman"/>
+          <w:color w:val="C678DD"/>
+          <w:sz w:val="24"/>
+          <w:szCs w:val="24"/>
+          <w:lang w:val="en-US"/>
+        </w:rPr>
+        <w:t>private</w:t>
+      </w:r>
+      <w:r>
+        <w:rPr>
+          <w:rFonts w:ascii="Consolas" w:eastAsia="Times New Roman" w:hAnsi="Consolas" w:cs="Times New Roman"/>
+          <w:color w:val="ABB2BF"/>
+          <w:sz w:val="24"/>
+          <w:szCs w:val="24"/>
+          <w:lang w:val="en-US"/>
+        </w:rPr>
+        <w:t> http</w:t>
+      </w:r>
+      <w:r>
+        <w:rPr>
+          <w:rFonts w:ascii="Consolas" w:eastAsia="Times New Roman" w:hAnsi="Consolas" w:cs="Times New Roman"/>
+          <w:color w:val="56B6C2"/>
+          <w:sz w:val="24"/>
+          <w:szCs w:val="24"/>
+          <w:lang w:val="en-US"/>
+        </w:rPr>
+        <w:t>:</w:t>
+      </w:r>
+      <w:r>
+        <w:rPr>
+          <w:rFonts w:ascii="Consolas" w:eastAsia="Times New Roman" w:hAnsi="Consolas" w:cs="Times New Roman"/>
+          <w:color w:val="E5C07B"/>
+          <w:sz w:val="24"/>
+          <w:szCs w:val="24"/>
+          <w:lang w:val="en-US"/>
+        </w:rPr>
+        <w:t>HttpClient</w:t>
+      </w:r>
+      <w:r>
+        <w:rPr>
+          <w:rFonts w:ascii="Consolas" w:eastAsia="Times New Roman" w:hAnsi="Consolas" w:cs="Times New Roman"/>
+          <w:color w:val="ABB2BF"/>
+          <w:sz w:val="24"/>
+          <w:szCs w:val="24"/>
+          <w:lang w:val="en-US"/>
+        </w:rPr>
+        <w:t>) { }</w:t>
+      </w:r>
+    </w:p>
+    <w:p>
+      <w:pPr>
+        <w:shd w:val="clear" w:color="auto" w:fill="282C34"/>
+        <w:spacing w:after="0" w:line="330" w:lineRule="atLeast"/>
+        <w:rPr>
+          <w:rFonts w:ascii="Consolas" w:eastAsia="Times New Roman" w:hAnsi="Consolas" w:cs="Times New Roman"/>
+          <w:color w:val="BBBBBB"/>
+          <w:sz w:val="24"/>
+          <w:szCs w:val="24"/>
+          <w:lang w:val="en-US"/>
+        </w:rPr>
+      </w:pPr>
+      <w:r>
+        <w:rPr>
+          <w:rFonts w:ascii="Consolas" w:eastAsia="Times New Roman" w:hAnsi="Consolas" w:cs="Times New Roman"/>
+          <w:color w:val="ABB2BF"/>
+          <w:sz w:val="24"/>
+          <w:szCs w:val="24"/>
+          <w:lang w:val="en-US"/>
+        </w:rPr>
+        <w:t>  </w:t>
+      </w:r>
+    </w:p>
+    <w:p>
+      <w:pPr>
+        <w:shd w:val="clear" w:color="auto" w:fill="282C34"/>
+        <w:spacing w:after="0" w:line="330" w:lineRule="atLeast"/>
+        <w:rPr>
+          <w:rFonts w:ascii="Consolas" w:eastAsia="Times New Roman" w:hAnsi="Consolas" w:cs="Times New Roman"/>
+          <w:color w:val="BBBBBB"/>
+          <w:sz w:val="24"/>
+          <w:szCs w:val="24"/>
+          <w:lang w:val="en-US"/>
+        </w:rPr>
+      </w:pPr>
+      <w:r>
+        <w:rPr>
+          <w:rFonts w:ascii="Consolas" w:eastAsia="Times New Roman" w:hAnsi="Consolas" w:cs="Times New Roman"/>
+          <w:color w:val="ABB2BF"/>
+          <w:sz w:val="24"/>
+          <w:szCs w:val="24"/>
+          <w:lang w:val="en-US"/>
+        </w:rPr>
+        <w:t>  </w:t>
+      </w:r>
+      <w:r>
+        <w:rPr>
+          <w:rFonts w:ascii="Consolas" w:eastAsia="Times New Roman" w:hAnsi="Consolas" w:cs="Times New Roman"/>
+          <w:color w:val="C678DD"/>
+          <w:sz w:val="24"/>
+          <w:szCs w:val="24"/>
+          <w:lang w:val="en-US"/>
+        </w:rPr>
+        <w:t>public</w:t>
+      </w:r>
+      <w:r>
+        <w:rPr>
+          <w:rFonts w:ascii="Consolas" w:eastAsia="Times New Roman" w:hAnsi="Consolas" w:cs="Times New Roman"/>
+          <w:color w:val="ABB2BF"/>
+          <w:sz w:val="24"/>
+          <w:szCs w:val="24"/>
+          <w:lang w:val="en-US"/>
+        </w:rPr>
+        <w:t> </w:t>
+      </w:r>
+      <w:proofErr w:type="spellStart"/>
+      <w:proofErr w:type="gramStart"/>
+      <w:r>
+        <w:rPr>
+          <w:rFonts w:ascii="Consolas" w:eastAsia="Times New Roman" w:hAnsi="Consolas" w:cs="Times New Roman"/>
+          <w:color w:val="61AFEF"/>
+          <w:sz w:val="24"/>
+          <w:szCs w:val="24"/>
+          <w:lang w:val="en-US"/>
+        </w:rPr>
+        <w:t>helloService</w:t>
+      </w:r>
+      <w:proofErr w:type="spellEnd"/>
+      <w:r>
+        <w:rPr>
+          <w:rFonts w:ascii="Consolas" w:eastAsia="Times New Roman" w:hAnsi="Consolas" w:cs="Times New Roman"/>
+          <w:color w:val="ABB2BF"/>
+          <w:sz w:val="24"/>
+          <w:szCs w:val="24"/>
+          <w:lang w:val="en-US"/>
+        </w:rPr>
+        <w:t>(</w:t>
+      </w:r>
+      <w:proofErr w:type="gramEnd"/>
+      <w:r>
+        <w:rPr>
+          <w:rFonts w:ascii="Consolas" w:eastAsia="Times New Roman" w:hAnsi="Consolas" w:cs="Times New Roman"/>
+          <w:color w:val="ABB2BF"/>
+          <w:sz w:val="24"/>
+          <w:szCs w:val="24"/>
+          <w:lang w:val="en-US"/>
+        </w:rPr>
+        <w:t>)</w:t>
+      </w:r>
+      <w:r>
+        <w:rPr>
+          <w:rFonts w:ascii="Consolas" w:eastAsia="Times New Roman" w:hAnsi="Consolas" w:cs="Times New Roman"/>
+          <w:color w:val="56B6C2"/>
+          <w:sz w:val="24"/>
+          <w:szCs w:val="24"/>
+          <w:lang w:val="en-US"/>
+        </w:rPr>
+        <w:t>:</w:t>
+      </w:r>
+      <w:r>
+        <w:rPr>
+          <w:rFonts w:ascii="Consolas" w:eastAsia="Times New Roman" w:hAnsi="Consolas" w:cs="Times New Roman"/>
+          <w:color w:val="ABB2BF"/>
+          <w:sz w:val="24"/>
+          <w:szCs w:val="24"/>
+          <w:lang w:val="en-US"/>
+        </w:rPr>
+        <w:t> </w:t>
+      </w:r>
+      <w:r>
+        <w:rPr>
+          <w:rFonts w:ascii="Consolas" w:eastAsia="Times New Roman" w:hAnsi="Consolas" w:cs="Times New Roman"/>
+          <w:color w:val="56B6C2"/>
+          <w:sz w:val="24"/>
+          <w:szCs w:val="24"/>
+          <w:lang w:val="en-US"/>
+        </w:rPr>
+        <w:t>any</w:t>
+      </w:r>
+      <w:r>
+        <w:rPr>
+          <w:rFonts w:ascii="Consolas" w:eastAsia="Times New Roman" w:hAnsi="Consolas" w:cs="Times New Roman"/>
+          <w:color w:val="ABB2BF"/>
+          <w:sz w:val="24"/>
+          <w:szCs w:val="24"/>
+          <w:lang w:val="en-US"/>
+        </w:rPr>
+        <w:t>{</w:t>
+      </w:r>
+    </w:p>
+    <w:p>
+      <w:pPr>
+        <w:shd w:val="clear" w:color="auto" w:fill="282C34"/>
+        <w:spacing w:after="0" w:line="330" w:lineRule="atLeast"/>
+        <w:rPr>
+          <w:rFonts w:ascii="Consolas" w:eastAsia="Times New Roman" w:hAnsi="Consolas" w:cs="Times New Roman"/>
+          <w:color w:val="BBBBBB"/>
+          <w:sz w:val="24"/>
+          <w:szCs w:val="24"/>
+          <w:lang w:val="en-US"/>
+        </w:rPr>
+      </w:pPr>
+      <w:r>
+        <w:rPr>
+          <w:rFonts w:ascii="Consolas" w:eastAsia="Times New Roman" w:hAnsi="Consolas" w:cs="Times New Roman"/>
+          <w:color w:val="ABB2BF"/>
+          <w:sz w:val="24"/>
+          <w:szCs w:val="24"/>
+          <w:lang w:val="en-US"/>
+        </w:rPr>
+        <w:t>    </w:t>
+      </w:r>
+      <w:r>
+        <w:rPr>
+          <w:rFonts w:ascii="Consolas" w:eastAsia="Times New Roman" w:hAnsi="Consolas" w:cs="Times New Roman"/>
+          <w:color w:val="C678DD"/>
+          <w:sz w:val="24"/>
+          <w:szCs w:val="24"/>
+          <w:lang w:val="en-US"/>
+        </w:rPr>
+        <w:t>return</w:t>
+      </w:r>
+      <w:r>
+        <w:rPr>
+          <w:rFonts w:ascii="Consolas" w:eastAsia="Times New Roman" w:hAnsi="Consolas" w:cs="Times New Roman"/>
+          <w:color w:val="ABB2BF"/>
+          <w:sz w:val="24"/>
+          <w:szCs w:val="24"/>
+          <w:lang w:val="en-US"/>
+        </w:rPr>
+        <w:t> </w:t>
+      </w:r>
+      <w:r>
+        <w:rPr>
+          <w:rFonts w:ascii="Consolas" w:eastAsia="Times New Roman" w:hAnsi="Consolas" w:cs="Times New Roman"/>
+          <w:color w:val="E06C75"/>
+          <w:sz w:val="24"/>
+          <w:szCs w:val="24"/>
+          <w:lang w:val="en-US"/>
+        </w:rPr>
+        <w:t>this</w:t>
+      </w:r>
+      <w:r>
+        <w:rPr>
+          <w:rFonts w:ascii="Consolas" w:eastAsia="Times New Roman" w:hAnsi="Consolas" w:cs="Times New Roman"/>
+          <w:color w:val="ABB2BF"/>
+          <w:sz w:val="24"/>
+          <w:szCs w:val="24"/>
+          <w:lang w:val="en-US"/>
+        </w:rPr>
+        <w:t>.</w:t>
+      </w:r>
+      <w:r>
+        <w:rPr>
+          <w:rFonts w:ascii="Consolas" w:eastAsia="Times New Roman" w:hAnsi="Consolas" w:cs="Times New Roman"/>
+          <w:color w:val="E06C75"/>
+          <w:sz w:val="24"/>
+          <w:szCs w:val="24"/>
+          <w:lang w:val="en-US"/>
+        </w:rPr>
+        <w:t>http</w:t>
+      </w:r>
+      <w:r>
+        <w:rPr>
+          <w:rFonts w:ascii="Consolas" w:eastAsia="Times New Roman" w:hAnsi="Consolas" w:cs="Times New Roman"/>
+          <w:color w:val="ABB2BF"/>
+          <w:sz w:val="24"/>
+          <w:szCs w:val="24"/>
+          <w:lang w:val="en-US"/>
+        </w:rPr>
+        <w:t>.</w:t>
+      </w:r>
+      <w:r>
+        <w:rPr>
+          <w:rFonts w:ascii="Consolas" w:eastAsia="Times New Roman" w:hAnsi="Consolas" w:cs="Times New Roman"/>
+          <w:color w:val="61AFEF"/>
+          <w:sz w:val="24"/>
+          <w:szCs w:val="24"/>
+          <w:lang w:val="en-US"/>
+        </w:rPr>
+        <w:t>get</w:t>
+      </w:r>
+      <w:r>
+        <w:rPr>
+          <w:rFonts w:ascii="Consolas" w:eastAsia="Times New Roman" w:hAnsi="Consolas" w:cs="Times New Roman"/>
+          <w:color w:val="ABB2BF"/>
+          <w:sz w:val="24"/>
+          <w:szCs w:val="24"/>
+          <w:lang w:val="en-US"/>
+        </w:rPr>
+        <w:t>(</w:t>
+      </w:r>
+      <w:r>
+        <w:rPr>
+          <w:rFonts w:ascii="Consolas" w:eastAsia="Times New Roman" w:hAnsi="Consolas" w:cs="Times New Roman"/>
+          <w:color w:val="98C379"/>
+          <w:sz w:val="24"/>
+          <w:szCs w:val="24"/>
+          <w:lang w:val="en-US"/>
+        </w:rPr>
+        <w:t>"http://test-routes.herokuapp.com/test/hello"</w:t>
+      </w:r>
+      <w:r>
+        <w:rPr>
+          <w:rFonts w:ascii="Consolas" w:eastAsia="Times New Roman" w:hAnsi="Consolas" w:cs="Times New Roman"/>
+          <w:color w:val="ABB2BF"/>
+          <w:sz w:val="24"/>
+          <w:szCs w:val="24"/>
+          <w:lang w:val="en-US"/>
+        </w:rPr>
+        <w:t>);</w:t>
+      </w:r>
+    </w:p>
+    <w:p>
+      <w:pPr>
+        <w:shd w:val="clear" w:color="auto" w:fill="282C34"/>
+        <w:spacing w:after="0" w:line="330" w:lineRule="atLeast"/>
+        <w:rPr>
+          <w:rFonts w:ascii="Consolas" w:eastAsia="Times New Roman" w:hAnsi="Consolas" w:cs="Times New Roman"/>
+          <w:color w:val="BBBBBB"/>
+          <w:sz w:val="24"/>
+          <w:szCs w:val="24"/>
+          <w:lang w:val="en-US"/>
+        </w:rPr>
+      </w:pPr>
+      <w:r>
+        <w:rPr>
+          <w:rFonts w:ascii="Consolas" w:eastAsia="Times New Roman" w:hAnsi="Consolas" w:cs="Times New Roman"/>
+          <w:color w:val="ABB2BF"/>
+          <w:sz w:val="24"/>
+          <w:szCs w:val="24"/>
+          <w:lang w:val="en-US"/>
+        </w:rPr>
+        <w:t>  }</w:t>
+      </w:r>
+    </w:p>
+    <w:p>
+      <w:pPr>
+        <w:shd w:val="clear" w:color="auto" w:fill="282C34"/>
+        <w:spacing w:after="0" w:line="330" w:lineRule="atLeast"/>
+        <w:rPr>
+          <w:rFonts w:ascii="Consolas" w:eastAsia="Times New Roman" w:hAnsi="Consolas" w:cs="Times New Roman"/>
+          <w:color w:val="BBBBBB"/>
+          <w:sz w:val="24"/>
+          <w:szCs w:val="24"/>
+          <w:lang w:val="en-US"/>
+        </w:rPr>
+      </w:pPr>
+      <w:r>
+        <w:rPr>
+          <w:rFonts w:ascii="Consolas" w:eastAsia="Times New Roman" w:hAnsi="Consolas" w:cs="Times New Roman"/>
+          <w:color w:val="ABB2BF"/>
+          <w:sz w:val="24"/>
+          <w:szCs w:val="24"/>
+          <w:lang w:val="en-US"/>
+        </w:rPr>
+        <w:t>}</w:t>
+      </w:r>
+    </w:p>
+    <w:p>
+      <w:pPr>
+        <w:spacing w:after="0"/>
+        <w:rPr>
+          <w:rFonts w:asciiTheme="majorHAnsi" w:hAnsiTheme="majorHAnsi"/>
+          <w:sz w:val="28"/>
+        </w:rPr>
+      </w:pPr>
+    </w:p>
+    <w:p>
+      <w:pPr>
+        <w:spacing w:after="0"/>
+        <w:rPr>
+          <w:rFonts w:asciiTheme="majorHAnsi" w:hAnsiTheme="majorHAnsi"/>
+          <w:sz w:val="28"/>
+        </w:rPr>
+      </w:pPr>
+      <w:r>
+        <w:rPr>
+          <w:rFonts w:asciiTheme="majorHAnsi" w:hAnsiTheme="majorHAnsi"/>
+          <w:sz w:val="28"/>
+        </w:rPr>
+        <w:t>//customer-service-</w:t>
+      </w:r>
+      <w:proofErr w:type="spellStart"/>
+      <w:r>
+        <w:rPr>
+          <w:rFonts w:asciiTheme="majorHAnsi" w:hAnsiTheme="majorHAnsi"/>
+          <w:sz w:val="28"/>
+        </w:rPr>
+        <w:t>service.ts</w:t>
+      </w:r>
+      <w:proofErr w:type="spellEnd"/>
+    </w:p>
+    <w:p>
+      <w:pPr>
+        <w:shd w:val="clear" w:color="auto" w:fill="282C34"/>
+        <w:spacing w:after="0" w:line="330" w:lineRule="atLeast"/>
+        <w:rPr>
+          <w:rFonts w:ascii="Consolas" w:eastAsia="Times New Roman" w:hAnsi="Consolas" w:cs="Times New Roman"/>
+          <w:color w:val="BBBBBB"/>
+          <w:sz w:val="24"/>
+          <w:szCs w:val="24"/>
+          <w:lang w:val="en-US"/>
+        </w:rPr>
+      </w:pPr>
+      <w:r>
+        <w:rPr>
+          <w:rFonts w:ascii="Consolas" w:eastAsia="Times New Roman" w:hAnsi="Consolas" w:cs="Times New Roman"/>
+          <w:color w:val="C678DD"/>
+          <w:sz w:val="24"/>
+          <w:szCs w:val="24"/>
+          <w:lang w:val="en-US"/>
+        </w:rPr>
+        <w:t>import</w:t>
+      </w:r>
+      <w:r>
+        <w:rPr>
+          <w:rFonts w:ascii="Consolas" w:eastAsia="Times New Roman" w:hAnsi="Consolas" w:cs="Times New Roman"/>
+          <w:color w:val="BBBBBB"/>
+          <w:sz w:val="24"/>
+          <w:szCs w:val="24"/>
+          <w:lang w:val="en-US"/>
+        </w:rPr>
+        <w:t> </w:t>
+      </w:r>
+      <w:proofErr w:type="gramStart"/>
+      <w:r>
+        <w:rPr>
+          <w:rFonts w:ascii="Consolas" w:eastAsia="Times New Roman" w:hAnsi="Consolas" w:cs="Times New Roman"/>
+          <w:color w:val="ABB2BF"/>
+          <w:sz w:val="24"/>
+          <w:szCs w:val="24"/>
+          <w:lang w:val="en-US"/>
+        </w:rPr>
+        <w:t>{</w:t>
+      </w:r>
+      <w:r>
+        <w:rPr>
+          <w:rFonts w:ascii="Consolas" w:eastAsia="Times New Roman" w:hAnsi="Consolas" w:cs="Times New Roman"/>
+          <w:color w:val="BBBBBB"/>
+          <w:sz w:val="24"/>
+          <w:szCs w:val="24"/>
+          <w:lang w:val="en-US"/>
+        </w:rPr>
+        <w:t> </w:t>
+      </w:r>
+      <w:r>
+        <w:rPr>
+          <w:rFonts w:ascii="Consolas" w:eastAsia="Times New Roman" w:hAnsi="Consolas" w:cs="Times New Roman"/>
+          <w:color w:val="E06C75"/>
+          <w:sz w:val="24"/>
+          <w:szCs w:val="24"/>
+          <w:lang w:val="en-US"/>
+        </w:rPr>
+        <w:t>Injectable</w:t>
+      </w:r>
+      <w:proofErr w:type="gramEnd"/>
+      <w:r>
+        <w:rPr>
+          <w:rFonts w:ascii="Consolas" w:eastAsia="Times New Roman" w:hAnsi="Consolas" w:cs="Times New Roman"/>
+          <w:color w:val="BBBBBB"/>
+          <w:sz w:val="24"/>
+          <w:szCs w:val="24"/>
+          <w:lang w:val="en-US"/>
+        </w:rPr>
+        <w:t> </w:t>
+      </w:r>
+      <w:r>
+        <w:rPr>
+          <w:rFonts w:ascii="Consolas" w:eastAsia="Times New Roman" w:hAnsi="Consolas" w:cs="Times New Roman"/>
+          <w:color w:val="ABB2BF"/>
+          <w:sz w:val="24"/>
+          <w:szCs w:val="24"/>
+          <w:lang w:val="en-US"/>
+        </w:rPr>
+        <w:t>}</w:t>
+      </w:r>
+      <w:r>
+        <w:rPr>
+          <w:rFonts w:ascii="Consolas" w:eastAsia="Times New Roman" w:hAnsi="Consolas" w:cs="Times New Roman"/>
+          <w:color w:val="BBBBBB"/>
+          <w:sz w:val="24"/>
+          <w:szCs w:val="24"/>
+          <w:lang w:val="en-US"/>
+        </w:rPr>
+        <w:t> </w:t>
+      </w:r>
+      <w:r>
+        <w:rPr>
+          <w:rFonts w:ascii="Consolas" w:eastAsia="Times New Roman" w:hAnsi="Consolas" w:cs="Times New Roman"/>
+          <w:color w:val="C678DD"/>
+          <w:sz w:val="24"/>
+          <w:szCs w:val="24"/>
+          <w:lang w:val="en-US"/>
+        </w:rPr>
+        <w:t>from</w:t>
+      </w:r>
+      <w:r>
+        <w:rPr>
+          <w:rFonts w:ascii="Consolas" w:eastAsia="Times New Roman" w:hAnsi="Consolas" w:cs="Times New Roman"/>
+          <w:color w:val="BBBBBB"/>
+          <w:sz w:val="24"/>
+          <w:szCs w:val="24"/>
+          <w:lang w:val="en-US"/>
+        </w:rPr>
+        <w:t> </w:t>
+      </w:r>
+      <w:r>
+        <w:rPr>
+          <w:rFonts w:ascii="Consolas" w:eastAsia="Times New Roman" w:hAnsi="Consolas" w:cs="Times New Roman"/>
+          <w:color w:val="98C379"/>
+          <w:sz w:val="24"/>
+          <w:szCs w:val="24"/>
+          <w:lang w:val="en-US"/>
+        </w:rPr>
+        <w:t>'@angular/core'</w:t>
+      </w:r>
+      <w:r>
+        <w:rPr>
+          <w:rFonts w:ascii="Consolas" w:eastAsia="Times New Roman" w:hAnsi="Consolas" w:cs="Times New Roman"/>
+          <w:color w:val="ABB2BF"/>
+          <w:sz w:val="24"/>
+          <w:szCs w:val="24"/>
+          <w:lang w:val="en-US"/>
+        </w:rPr>
+        <w:t>;</w:t>
+      </w:r>
+    </w:p>
+    <w:p>
+      <w:pPr>
+        <w:shd w:val="clear" w:color="auto" w:fill="282C34"/>
+        <w:spacing w:after="0" w:line="330" w:lineRule="atLeast"/>
+        <w:rPr>
+          <w:rFonts w:ascii="Consolas" w:eastAsia="Times New Roman" w:hAnsi="Consolas" w:cs="Times New Roman"/>
+          <w:color w:val="BBBBBB"/>
+          <w:sz w:val="24"/>
+          <w:szCs w:val="24"/>
+          <w:lang w:val="en-US"/>
+        </w:rPr>
+      </w:pPr>
+      <w:r>
+        <w:rPr>
+          <w:rFonts w:ascii="Consolas" w:eastAsia="Times New Roman" w:hAnsi="Consolas" w:cs="Times New Roman"/>
+          <w:color w:val="C678DD"/>
+          <w:sz w:val="24"/>
+          <w:szCs w:val="24"/>
+          <w:lang w:val="en-US"/>
+        </w:rPr>
+        <w:t>import</w:t>
+      </w:r>
+      <w:r>
+        <w:rPr>
+          <w:rFonts w:ascii="Consolas" w:eastAsia="Times New Roman" w:hAnsi="Consolas" w:cs="Times New Roman"/>
+          <w:color w:val="BBBBBB"/>
+          <w:sz w:val="24"/>
+          <w:szCs w:val="24"/>
+          <w:lang w:val="en-US"/>
+        </w:rPr>
+        <w:t> </w:t>
+      </w:r>
+      <w:r>
+        <w:rPr>
+          <w:rFonts w:ascii="Consolas" w:eastAsia="Times New Roman" w:hAnsi="Consolas" w:cs="Times New Roman"/>
+          <w:color w:val="ABB2BF"/>
+          <w:sz w:val="24"/>
+          <w:szCs w:val="24"/>
+          <w:lang w:val="en-US"/>
+        </w:rPr>
+        <w:t>{</w:t>
+      </w:r>
+      <w:proofErr w:type="spellStart"/>
+      <w:r>
+        <w:rPr>
+          <w:rFonts w:ascii="Consolas" w:eastAsia="Times New Roman" w:hAnsi="Consolas" w:cs="Times New Roman"/>
+          <w:color w:val="E06C75"/>
+          <w:sz w:val="24"/>
+          <w:szCs w:val="24"/>
+          <w:lang w:val="en-US"/>
+        </w:rPr>
+        <w:t>HttpClient</w:t>
+      </w:r>
+      <w:proofErr w:type="spellEnd"/>
+      <w:r>
+        <w:rPr>
+          <w:rFonts w:ascii="Consolas" w:eastAsia="Times New Roman" w:hAnsi="Consolas" w:cs="Times New Roman"/>
+          <w:color w:val="ABB2BF"/>
+          <w:sz w:val="24"/>
+          <w:szCs w:val="24"/>
+          <w:lang w:val="en-US"/>
+        </w:rPr>
+        <w:t>}</w:t>
+      </w:r>
+      <w:r>
+        <w:rPr>
+          <w:rFonts w:ascii="Consolas" w:eastAsia="Times New Roman" w:hAnsi="Consolas" w:cs="Times New Roman"/>
+          <w:color w:val="BBBBBB"/>
+          <w:sz w:val="24"/>
+          <w:szCs w:val="24"/>
+          <w:lang w:val="en-US"/>
+        </w:rPr>
+        <w:t> </w:t>
+      </w:r>
+      <w:r>
+        <w:rPr>
+          <w:rFonts w:ascii="Consolas" w:eastAsia="Times New Roman" w:hAnsi="Consolas" w:cs="Times New Roman"/>
+          <w:color w:val="C678DD"/>
+          <w:sz w:val="24"/>
+          <w:szCs w:val="24"/>
+          <w:lang w:val="en-US"/>
+        </w:rPr>
+        <w:t>from</w:t>
+      </w:r>
+      <w:r>
+        <w:rPr>
+          <w:rFonts w:ascii="Consolas" w:eastAsia="Times New Roman" w:hAnsi="Consolas" w:cs="Times New Roman"/>
+          <w:color w:val="BBBBBB"/>
+          <w:sz w:val="24"/>
+          <w:szCs w:val="24"/>
+          <w:lang w:val="en-US"/>
+        </w:rPr>
+        <w:t> </w:t>
+      </w:r>
+      <w:r>
+        <w:rPr>
+          <w:rFonts w:ascii="Consolas" w:eastAsia="Times New Roman" w:hAnsi="Consolas" w:cs="Times New Roman"/>
+          <w:color w:val="98C379"/>
+          <w:sz w:val="24"/>
+          <w:szCs w:val="24"/>
+          <w:lang w:val="en-US"/>
+        </w:rPr>
+        <w:t>'@angular/common/http'</w:t>
+      </w:r>
+    </w:p>
+    <w:p>
+      <w:pPr>
+        <w:shd w:val="clear" w:color="auto" w:fill="282C34"/>
+        <w:spacing w:after="0" w:line="330" w:lineRule="atLeast"/>
+        <w:rPr>
+          <w:rFonts w:ascii="Consolas" w:eastAsia="Times New Roman" w:hAnsi="Consolas" w:cs="Times New Roman"/>
+          <w:color w:val="BBBBBB"/>
+          <w:sz w:val="24"/>
+          <w:szCs w:val="24"/>
+          <w:lang w:val="en-US"/>
+        </w:rPr>
+      </w:pPr>
+      <w:r>
+        <w:rPr>
+          <w:rFonts w:ascii="Consolas" w:eastAsia="Times New Roman" w:hAnsi="Consolas" w:cs="Times New Roman"/>
+          <w:color w:val="BBBBBB"/>
+          <w:sz w:val="24"/>
+          <w:szCs w:val="24"/>
+          <w:lang w:val="en-US"/>
+        </w:rPr>
+        <w:t>@</w:t>
+      </w:r>
+      <w:proofErr w:type="gramStart"/>
+      <w:r>
+        <w:rPr>
+          <w:rFonts w:ascii="Consolas" w:eastAsia="Times New Roman" w:hAnsi="Consolas" w:cs="Times New Roman"/>
+          <w:color w:val="61AFEF"/>
+          <w:sz w:val="24"/>
+          <w:szCs w:val="24"/>
+          <w:lang w:val="en-US"/>
+        </w:rPr>
+        <w:t>Injectable</w:t>
+      </w:r>
+      <w:r>
+        <w:rPr>
+          <w:rFonts w:ascii="Consolas" w:eastAsia="Times New Roman" w:hAnsi="Consolas" w:cs="Times New Roman"/>
+          <w:color w:val="ABB2BF"/>
+          <w:sz w:val="24"/>
+          <w:szCs w:val="24"/>
+          <w:lang w:val="en-US"/>
+        </w:rPr>
+        <w:t>(</w:t>
+      </w:r>
+      <w:proofErr w:type="gramEnd"/>
+      <w:r>
+        <w:rPr>
+          <w:rFonts w:ascii="Consolas" w:eastAsia="Times New Roman" w:hAnsi="Consolas" w:cs="Times New Roman"/>
+          <w:color w:val="ABB2BF"/>
+          <w:sz w:val="24"/>
+          <w:szCs w:val="24"/>
+          <w:lang w:val="en-US"/>
+        </w:rPr>
+        <w:t>{</w:t>
+      </w:r>
+    </w:p>
+    <w:p>
+      <w:pPr>
+        <w:shd w:val="clear" w:color="auto" w:fill="282C34"/>
+        <w:spacing w:after="0" w:line="330" w:lineRule="atLeast"/>
+        <w:rPr>
+          <w:rFonts w:ascii="Consolas" w:eastAsia="Times New Roman" w:hAnsi="Consolas" w:cs="Times New Roman"/>
+          <w:color w:val="BBBBBB"/>
+          <w:sz w:val="24"/>
+          <w:szCs w:val="24"/>
+          <w:lang w:val="en-US"/>
+        </w:rPr>
+      </w:pPr>
+      <w:r>
+        <w:rPr>
+          <w:rFonts w:ascii="Consolas" w:eastAsia="Times New Roman" w:hAnsi="Consolas" w:cs="Times New Roman"/>
+          <w:color w:val="BBBBBB"/>
+          <w:sz w:val="24"/>
+          <w:szCs w:val="24"/>
+          <w:lang w:val="en-US"/>
+        </w:rPr>
+        <w:t>  </w:t>
+      </w:r>
+      <w:proofErr w:type="spellStart"/>
+      <w:r>
+        <w:rPr>
+          <w:rFonts w:ascii="Consolas" w:eastAsia="Times New Roman" w:hAnsi="Consolas" w:cs="Times New Roman"/>
+          <w:color w:val="BBBBBB"/>
+          <w:sz w:val="24"/>
+          <w:szCs w:val="24"/>
+          <w:lang w:val="en-US"/>
+        </w:rPr>
+        <w:t>providedIn</w:t>
+      </w:r>
+      <w:proofErr w:type="spellEnd"/>
+      <w:r>
+        <w:rPr>
+          <w:rFonts w:ascii="Consolas" w:eastAsia="Times New Roman" w:hAnsi="Consolas" w:cs="Times New Roman"/>
+          <w:color w:val="56B6C2"/>
+          <w:sz w:val="24"/>
+          <w:szCs w:val="24"/>
+          <w:lang w:val="en-US"/>
+        </w:rPr>
+        <w:t>:</w:t>
+      </w:r>
+      <w:r>
+        <w:rPr>
+          <w:rFonts w:ascii="Consolas" w:eastAsia="Times New Roman" w:hAnsi="Consolas" w:cs="Times New Roman"/>
+          <w:color w:val="BBBBBB"/>
+          <w:sz w:val="24"/>
+          <w:szCs w:val="24"/>
+          <w:lang w:val="en-US"/>
+        </w:rPr>
+        <w:t> </w:t>
+      </w:r>
+      <w:r>
+        <w:rPr>
+          <w:rFonts w:ascii="Consolas" w:eastAsia="Times New Roman" w:hAnsi="Consolas" w:cs="Times New Roman"/>
+          <w:color w:val="98C379"/>
+          <w:sz w:val="24"/>
+          <w:szCs w:val="24"/>
+          <w:lang w:val="en-US"/>
+        </w:rPr>
+        <w:t>'root'</w:t>
+      </w:r>
+    </w:p>
+    <w:p>
+      <w:pPr>
+        <w:shd w:val="clear" w:color="auto" w:fill="282C34"/>
+        <w:spacing w:after="0" w:line="330" w:lineRule="atLeast"/>
+        <w:rPr>
+          <w:rFonts w:ascii="Consolas" w:eastAsia="Times New Roman" w:hAnsi="Consolas" w:cs="Times New Roman"/>
+          <w:color w:val="BBBBBB"/>
+          <w:sz w:val="24"/>
+          <w:szCs w:val="24"/>
+          <w:lang w:val="en-US"/>
+        </w:rPr>
+      </w:pPr>
+      <w:r>
+        <w:rPr>
+          <w:rFonts w:ascii="Consolas" w:eastAsia="Times New Roman" w:hAnsi="Consolas" w:cs="Times New Roman"/>
+          <w:color w:val="ABB2BF"/>
+          <w:sz w:val="24"/>
+          <w:szCs w:val="24"/>
+          <w:lang w:val="en-US"/>
+        </w:rPr>
+        <w:t>})</w:t>
+      </w:r>
+    </w:p>
+    <w:p>
+      <w:pPr>
+        <w:shd w:val="clear" w:color="auto" w:fill="282C34"/>
+        <w:spacing w:after="0" w:line="330" w:lineRule="atLeast"/>
+        <w:rPr>
+          <w:rFonts w:ascii="Consolas" w:eastAsia="Times New Roman" w:hAnsi="Consolas" w:cs="Times New Roman"/>
+          <w:color w:val="BBBBBB"/>
+          <w:sz w:val="24"/>
+          <w:szCs w:val="24"/>
+          <w:lang w:val="en-US"/>
+        </w:rPr>
+      </w:pPr>
+      <w:r>
+        <w:rPr>
+          <w:rFonts w:ascii="Consolas" w:eastAsia="Times New Roman" w:hAnsi="Consolas" w:cs="Times New Roman"/>
+          <w:color w:val="C678DD"/>
+          <w:sz w:val="24"/>
+          <w:szCs w:val="24"/>
+          <w:lang w:val="en-US"/>
+        </w:rPr>
+        <w:t>export</w:t>
+      </w:r>
+      <w:r>
+        <w:rPr>
+          <w:rFonts w:ascii="Consolas" w:eastAsia="Times New Roman" w:hAnsi="Consolas" w:cs="Times New Roman"/>
+          <w:color w:val="ABB2BF"/>
+          <w:sz w:val="24"/>
+          <w:szCs w:val="24"/>
+          <w:lang w:val="en-US"/>
+        </w:rPr>
+        <w:t> </w:t>
+      </w:r>
+      <w:r>
+        <w:rPr>
+          <w:rFonts w:ascii="Consolas" w:eastAsia="Times New Roman" w:hAnsi="Consolas" w:cs="Times New Roman"/>
+          <w:color w:val="C678DD"/>
+          <w:sz w:val="24"/>
+          <w:szCs w:val="24"/>
+          <w:lang w:val="en-US"/>
+        </w:rPr>
+        <w:t>class</w:t>
+      </w:r>
+      <w:r>
+        <w:rPr>
+          <w:rFonts w:ascii="Consolas" w:eastAsia="Times New Roman" w:hAnsi="Consolas" w:cs="Times New Roman"/>
+          <w:color w:val="ABB2BF"/>
+          <w:sz w:val="24"/>
+          <w:szCs w:val="24"/>
+          <w:lang w:val="en-US"/>
+        </w:rPr>
+        <w:t> </w:t>
+      </w:r>
+      <w:proofErr w:type="spellStart"/>
+      <w:r>
+        <w:rPr>
+          <w:rFonts w:ascii="Consolas" w:eastAsia="Times New Roman" w:hAnsi="Consolas" w:cs="Times New Roman"/>
+          <w:color w:val="E5C07B"/>
+          <w:sz w:val="24"/>
+          <w:szCs w:val="24"/>
+          <w:lang w:val="en-US"/>
+        </w:rPr>
+        <w:t>CustomerServiceService</w:t>
+      </w:r>
+      <w:proofErr w:type="spellEnd"/>
+      <w:r>
+        <w:rPr>
+          <w:rFonts w:ascii="Consolas" w:eastAsia="Times New Roman" w:hAnsi="Consolas" w:cs="Times New Roman"/>
+          <w:color w:val="ABB2BF"/>
+          <w:sz w:val="24"/>
+          <w:szCs w:val="24"/>
+          <w:lang w:val="en-US"/>
+        </w:rPr>
+        <w:t> {</w:t>
+      </w:r>
+    </w:p>
+    <w:p>
+      <w:pPr>
+        <w:shd w:val="clear" w:color="auto" w:fill="282C34"/>
+        <w:spacing w:after="0" w:line="330" w:lineRule="atLeast"/>
+        <w:rPr>
+          <w:rFonts w:ascii="Consolas" w:eastAsia="Times New Roman" w:hAnsi="Consolas" w:cs="Times New Roman"/>
+          <w:color w:val="BBBBBB"/>
+          <w:sz w:val="24"/>
+          <w:szCs w:val="24"/>
+          <w:lang w:val="en-US"/>
+        </w:rPr>
+      </w:pPr>
+    </w:p>
+    <w:p>
+      <w:pPr>
+        <w:shd w:val="clear" w:color="auto" w:fill="282C34"/>
+        <w:spacing w:after="0" w:line="330" w:lineRule="atLeast"/>
+        <w:rPr>
+          <w:rFonts w:ascii="Consolas" w:eastAsia="Times New Roman" w:hAnsi="Consolas" w:cs="Times New Roman"/>
+          <w:color w:val="BBBBBB"/>
+          <w:sz w:val="24"/>
+          <w:szCs w:val="24"/>
+          <w:lang w:val="en-US"/>
+        </w:rPr>
+      </w:pPr>
+      <w:r>
+        <w:rPr>
+          <w:rFonts w:ascii="Consolas" w:eastAsia="Times New Roman" w:hAnsi="Consolas" w:cs="Times New Roman"/>
+          <w:color w:val="ABB2BF"/>
+          <w:sz w:val="24"/>
+          <w:szCs w:val="24"/>
+          <w:lang w:val="en-US"/>
+        </w:rPr>
+        <w:t>  </w:t>
+      </w:r>
+      <w:proofErr w:type="gramStart"/>
+      <w:r>
+        <w:rPr>
+          <w:rFonts w:ascii="Consolas" w:eastAsia="Times New Roman" w:hAnsi="Consolas" w:cs="Times New Roman"/>
+          <w:color w:val="C678DD"/>
+          <w:sz w:val="24"/>
+          <w:szCs w:val="24"/>
+          <w:lang w:val="en-US"/>
+        </w:rPr>
+        <w:t>constructor</w:t>
+      </w:r>
+      <w:r>
+        <w:rPr>
+          <w:rFonts w:ascii="Consolas" w:eastAsia="Times New Roman" w:hAnsi="Consolas" w:cs="Times New Roman"/>
+          <w:color w:val="ABB2BF"/>
+          <w:sz w:val="24"/>
+          <w:szCs w:val="24"/>
+          <w:lang w:val="en-US"/>
+        </w:rPr>
+        <w:t>(</w:t>
+      </w:r>
+      <w:proofErr w:type="gramEnd"/>
+      <w:r>
+        <w:rPr>
+          <w:rFonts w:ascii="Consolas" w:eastAsia="Times New Roman" w:hAnsi="Consolas" w:cs="Times New Roman"/>
+          <w:color w:val="C678DD"/>
+          <w:sz w:val="24"/>
+          <w:szCs w:val="24"/>
+          <w:lang w:val="en-US"/>
+        </w:rPr>
+        <w:t>private</w:t>
+      </w:r>
+      <w:r>
+        <w:rPr>
+          <w:rFonts w:ascii="Consolas" w:eastAsia="Times New Roman" w:hAnsi="Consolas" w:cs="Times New Roman"/>
+          <w:color w:val="ABB2BF"/>
+          <w:sz w:val="24"/>
+          <w:szCs w:val="24"/>
+          <w:lang w:val="en-US"/>
+        </w:rPr>
+        <w:t> http</w:t>
+      </w:r>
+      <w:r>
+        <w:rPr>
+          <w:rFonts w:ascii="Consolas" w:eastAsia="Times New Roman" w:hAnsi="Consolas" w:cs="Times New Roman"/>
+          <w:color w:val="56B6C2"/>
+          <w:sz w:val="24"/>
+          <w:szCs w:val="24"/>
+          <w:lang w:val="en-US"/>
+        </w:rPr>
+        <w:t>:</w:t>
+      </w:r>
+      <w:r>
+        <w:rPr>
+          <w:rFonts w:ascii="Consolas" w:eastAsia="Times New Roman" w:hAnsi="Consolas" w:cs="Times New Roman"/>
+          <w:color w:val="ABB2BF"/>
+          <w:sz w:val="24"/>
+          <w:szCs w:val="24"/>
+          <w:lang w:val="en-US"/>
+        </w:rPr>
+        <w:t> </w:t>
+      </w:r>
+      <w:proofErr w:type="spellStart"/>
+      <w:r>
+        <w:rPr>
+          <w:rFonts w:ascii="Consolas" w:eastAsia="Times New Roman" w:hAnsi="Consolas" w:cs="Times New Roman"/>
+          <w:color w:val="E5C07B"/>
+          <w:sz w:val="24"/>
+          <w:szCs w:val="24"/>
+          <w:lang w:val="en-US"/>
+        </w:rPr>
+        <w:t>HttpClient</w:t>
+      </w:r>
+      <w:proofErr w:type="spellEnd"/>
+      <w:r>
+        <w:rPr>
+          <w:rFonts w:ascii="Consolas" w:eastAsia="Times New Roman" w:hAnsi="Consolas" w:cs="Times New Roman"/>
+          <w:color w:val="ABB2BF"/>
+          <w:sz w:val="24"/>
+          <w:szCs w:val="24"/>
+          <w:lang w:val="en-US"/>
+        </w:rPr>
+        <w:t>) { }</w:t>
+      </w:r>
+    </w:p>
+    <w:p>
+      <w:pPr>
+        <w:shd w:val="clear" w:color="auto" w:fill="282C34"/>
+        <w:spacing w:after="0" w:line="330" w:lineRule="atLeast"/>
+        <w:rPr>
+          <w:rFonts w:ascii="Consolas" w:eastAsia="Times New Roman" w:hAnsi="Consolas" w:cs="Times New Roman"/>
+          <w:color w:val="BBBBBB"/>
+          <w:sz w:val="24"/>
+          <w:szCs w:val="24"/>
+          <w:lang w:val="en-US"/>
+        </w:rPr>
+      </w:pPr>
+      <w:r>
+        <w:rPr>
+          <w:rFonts w:ascii="Consolas" w:eastAsia="Times New Roman" w:hAnsi="Consolas" w:cs="Times New Roman"/>
+          <w:color w:val="ABB2BF"/>
+          <w:sz w:val="24"/>
+          <w:szCs w:val="24"/>
+          <w:lang w:val="en-US"/>
+        </w:rPr>
+        <w:t>  </w:t>
+      </w:r>
+    </w:p>
+    <w:p>
+      <w:pPr>
+        <w:shd w:val="clear" w:color="auto" w:fill="282C34"/>
+        <w:spacing w:after="0" w:line="330" w:lineRule="atLeast"/>
+        <w:rPr>
+          <w:rFonts w:ascii="Consolas" w:eastAsia="Times New Roman" w:hAnsi="Consolas" w:cs="Times New Roman"/>
+          <w:color w:val="BBBBBB"/>
+          <w:sz w:val="24"/>
+          <w:szCs w:val="24"/>
+          <w:lang w:val="en-US"/>
+        </w:rPr>
+      </w:pPr>
+      <w:r>
+        <w:rPr>
+          <w:rFonts w:ascii="Consolas" w:eastAsia="Times New Roman" w:hAnsi="Consolas" w:cs="Times New Roman"/>
+          <w:color w:val="ABB2BF"/>
+          <w:sz w:val="24"/>
+          <w:szCs w:val="24"/>
+          <w:lang w:val="en-US"/>
+        </w:rPr>
+        <w:t>  </w:t>
+      </w:r>
+      <w:r>
+        <w:rPr>
+          <w:rFonts w:ascii="Consolas" w:eastAsia="Times New Roman" w:hAnsi="Consolas" w:cs="Times New Roman"/>
+          <w:color w:val="C678DD"/>
+          <w:sz w:val="24"/>
+          <w:szCs w:val="24"/>
+          <w:lang w:val="en-US"/>
+        </w:rPr>
+        <w:t>public</w:t>
+      </w:r>
+      <w:r>
+        <w:rPr>
+          <w:rFonts w:ascii="Consolas" w:eastAsia="Times New Roman" w:hAnsi="Consolas" w:cs="Times New Roman"/>
+          <w:color w:val="ABB2BF"/>
+          <w:sz w:val="24"/>
+          <w:szCs w:val="24"/>
+          <w:lang w:val="en-US"/>
+        </w:rPr>
+        <w:t> </w:t>
+      </w:r>
+      <w:proofErr w:type="spellStart"/>
+      <w:proofErr w:type="gramStart"/>
+      <w:r>
+        <w:rPr>
+          <w:rFonts w:ascii="Consolas" w:eastAsia="Times New Roman" w:hAnsi="Consolas" w:cs="Times New Roman"/>
+          <w:color w:val="61AFEF"/>
+          <w:sz w:val="24"/>
+          <w:szCs w:val="24"/>
+          <w:lang w:val="en-US"/>
+        </w:rPr>
+        <w:t>getCustomers</w:t>
+      </w:r>
+      <w:proofErr w:type="spellEnd"/>
+      <w:r>
+        <w:rPr>
+          <w:rFonts w:ascii="Consolas" w:eastAsia="Times New Roman" w:hAnsi="Consolas" w:cs="Times New Roman"/>
+          <w:color w:val="ABB2BF"/>
+          <w:sz w:val="24"/>
+          <w:szCs w:val="24"/>
+          <w:lang w:val="en-US"/>
+        </w:rPr>
+        <w:t>(</w:t>
+      </w:r>
+      <w:proofErr w:type="gramEnd"/>
+      <w:r>
+        <w:rPr>
+          <w:rFonts w:ascii="Consolas" w:eastAsia="Times New Roman" w:hAnsi="Consolas" w:cs="Times New Roman"/>
+          <w:color w:val="ABB2BF"/>
+          <w:sz w:val="24"/>
+          <w:szCs w:val="24"/>
+          <w:lang w:val="en-US"/>
+        </w:rPr>
+        <w:t>)</w:t>
+      </w:r>
+      <w:r>
+        <w:rPr>
+          <w:rFonts w:ascii="Consolas" w:eastAsia="Times New Roman" w:hAnsi="Consolas" w:cs="Times New Roman"/>
+          <w:color w:val="56B6C2"/>
+          <w:sz w:val="24"/>
+          <w:szCs w:val="24"/>
+          <w:lang w:val="en-US"/>
+        </w:rPr>
+        <w:t>:</w:t>
+      </w:r>
+      <w:r>
+        <w:rPr>
+          <w:rFonts w:ascii="Consolas" w:eastAsia="Times New Roman" w:hAnsi="Consolas" w:cs="Times New Roman"/>
+          <w:color w:val="ABB2BF"/>
+          <w:sz w:val="24"/>
+          <w:szCs w:val="24"/>
+          <w:lang w:val="en-US"/>
+        </w:rPr>
+        <w:t> </w:t>
+      </w:r>
+      <w:r>
+        <w:rPr>
+          <w:rFonts w:ascii="Consolas" w:eastAsia="Times New Roman" w:hAnsi="Consolas" w:cs="Times New Roman"/>
+          <w:color w:val="56B6C2"/>
+          <w:sz w:val="24"/>
+          <w:szCs w:val="24"/>
+          <w:lang w:val="en-US"/>
+        </w:rPr>
+        <w:t>any</w:t>
+      </w:r>
+      <w:r>
+        <w:rPr>
+          <w:rFonts w:ascii="Consolas" w:eastAsia="Times New Roman" w:hAnsi="Consolas" w:cs="Times New Roman"/>
+          <w:color w:val="ABB2BF"/>
+          <w:sz w:val="24"/>
+          <w:szCs w:val="24"/>
+          <w:lang w:val="en-US"/>
+        </w:rPr>
+        <w:t>{</w:t>
+      </w:r>
+    </w:p>
+    <w:p>
+      <w:pPr>
+        <w:shd w:val="clear" w:color="auto" w:fill="282C34"/>
+        <w:spacing w:after="0" w:line="330" w:lineRule="atLeast"/>
+        <w:rPr>
+          <w:rFonts w:ascii="Consolas" w:eastAsia="Times New Roman" w:hAnsi="Consolas" w:cs="Times New Roman"/>
+          <w:color w:val="BBBBBB"/>
+          <w:sz w:val="24"/>
+          <w:szCs w:val="24"/>
+          <w:lang w:val="en-US"/>
+        </w:rPr>
+      </w:pPr>
+      <w:r>
+        <w:rPr>
+          <w:rFonts w:ascii="Consolas" w:eastAsia="Times New Roman" w:hAnsi="Consolas" w:cs="Times New Roman"/>
+          <w:color w:val="ABB2BF"/>
+          <w:sz w:val="24"/>
+          <w:szCs w:val="24"/>
+          <w:lang w:val="en-US"/>
+        </w:rPr>
+        <w:lastRenderedPageBreak/>
+        <w:t>    </w:t>
+      </w:r>
+      <w:r>
+        <w:rPr>
+          <w:rFonts w:ascii="Consolas" w:eastAsia="Times New Roman" w:hAnsi="Consolas" w:cs="Times New Roman"/>
+          <w:color w:val="C678DD"/>
+          <w:sz w:val="24"/>
+          <w:szCs w:val="24"/>
+          <w:lang w:val="en-US"/>
+        </w:rPr>
+        <w:t>return</w:t>
+      </w:r>
+      <w:r>
+        <w:rPr>
+          <w:rFonts w:ascii="Consolas" w:eastAsia="Times New Roman" w:hAnsi="Consolas" w:cs="Times New Roman"/>
+          <w:color w:val="ABB2BF"/>
+          <w:sz w:val="24"/>
+          <w:szCs w:val="24"/>
+          <w:lang w:val="en-US"/>
+        </w:rPr>
+        <w:t> </w:t>
+      </w:r>
+      <w:r>
+        <w:rPr>
+          <w:rFonts w:ascii="Consolas" w:eastAsia="Times New Roman" w:hAnsi="Consolas" w:cs="Times New Roman"/>
+          <w:color w:val="E06C75"/>
+          <w:sz w:val="24"/>
+          <w:szCs w:val="24"/>
+          <w:lang w:val="en-US"/>
+        </w:rPr>
+        <w:t>this</w:t>
+      </w:r>
+      <w:r>
+        <w:rPr>
+          <w:rFonts w:ascii="Consolas" w:eastAsia="Times New Roman" w:hAnsi="Consolas" w:cs="Times New Roman"/>
+          <w:color w:val="ABB2BF"/>
+          <w:sz w:val="24"/>
+          <w:szCs w:val="24"/>
+          <w:lang w:val="en-US"/>
+        </w:rPr>
+        <w:t>.</w:t>
+      </w:r>
+      <w:r>
+        <w:rPr>
+          <w:rFonts w:ascii="Consolas" w:eastAsia="Times New Roman" w:hAnsi="Consolas" w:cs="Times New Roman"/>
+          <w:color w:val="E06C75"/>
+          <w:sz w:val="24"/>
+          <w:szCs w:val="24"/>
+          <w:lang w:val="en-US"/>
+        </w:rPr>
+        <w:t>http</w:t>
+      </w:r>
+      <w:r>
+        <w:rPr>
+          <w:rFonts w:ascii="Consolas" w:eastAsia="Times New Roman" w:hAnsi="Consolas" w:cs="Times New Roman"/>
+          <w:color w:val="ABB2BF"/>
+          <w:sz w:val="24"/>
+          <w:szCs w:val="24"/>
+          <w:lang w:val="en-US"/>
+        </w:rPr>
+        <w:t>.</w:t>
+      </w:r>
+      <w:r>
+        <w:rPr>
+          <w:rFonts w:ascii="Consolas" w:eastAsia="Times New Roman" w:hAnsi="Consolas" w:cs="Times New Roman"/>
+          <w:color w:val="61AFEF"/>
+          <w:sz w:val="24"/>
+          <w:szCs w:val="24"/>
+          <w:lang w:val="en-US"/>
+        </w:rPr>
+        <w:t>get</w:t>
+      </w:r>
+      <w:r>
+        <w:rPr>
+          <w:rFonts w:ascii="Consolas" w:eastAsia="Times New Roman" w:hAnsi="Consolas" w:cs="Times New Roman"/>
+          <w:color w:val="ABB2BF"/>
+          <w:sz w:val="24"/>
+          <w:szCs w:val="24"/>
+          <w:lang w:val="en-US"/>
+        </w:rPr>
+        <w:t>(</w:t>
+      </w:r>
+      <w:r>
+        <w:rPr>
+          <w:rFonts w:ascii="Consolas" w:eastAsia="Times New Roman" w:hAnsi="Consolas" w:cs="Times New Roman"/>
+          <w:color w:val="98C379"/>
+          <w:sz w:val="24"/>
+          <w:szCs w:val="24"/>
+          <w:lang w:val="en-US"/>
+        </w:rPr>
+        <w:t>"https://www.w3schools.com/angular/customers.php"</w:t>
+      </w:r>
+      <w:r>
+        <w:rPr>
+          <w:rFonts w:ascii="Consolas" w:eastAsia="Times New Roman" w:hAnsi="Consolas" w:cs="Times New Roman"/>
+          <w:color w:val="ABB2BF"/>
+          <w:sz w:val="24"/>
+          <w:szCs w:val="24"/>
+          <w:lang w:val="en-US"/>
+        </w:rPr>
+        <w:t>);</w:t>
+      </w:r>
+    </w:p>
+    <w:p>
+      <w:pPr>
+        <w:shd w:val="clear" w:color="auto" w:fill="282C34"/>
+        <w:spacing w:after="0" w:line="330" w:lineRule="atLeast"/>
+        <w:rPr>
+          <w:rFonts w:ascii="Consolas" w:eastAsia="Times New Roman" w:hAnsi="Consolas" w:cs="Times New Roman"/>
+          <w:color w:val="BBBBBB"/>
+          <w:sz w:val="24"/>
+          <w:szCs w:val="24"/>
+          <w:lang w:val="en-US"/>
+        </w:rPr>
+      </w:pPr>
+      <w:r>
+        <w:rPr>
+          <w:rFonts w:ascii="Consolas" w:eastAsia="Times New Roman" w:hAnsi="Consolas" w:cs="Times New Roman"/>
+          <w:color w:val="ABB2BF"/>
+          <w:sz w:val="24"/>
+          <w:szCs w:val="24"/>
+          <w:lang w:val="en-US"/>
+        </w:rPr>
+        <w:t>  }</w:t>
+      </w:r>
+    </w:p>
+    <w:p>
+      <w:pPr>
+        <w:shd w:val="clear" w:color="auto" w:fill="282C34"/>
+        <w:spacing w:after="0" w:line="330" w:lineRule="atLeast"/>
+        <w:rPr>
+          <w:rFonts w:ascii="Consolas" w:eastAsia="Times New Roman" w:hAnsi="Consolas" w:cs="Times New Roman"/>
+          <w:color w:val="BBBBBB"/>
+          <w:sz w:val="24"/>
+          <w:szCs w:val="24"/>
+          <w:lang w:val="en-US"/>
+        </w:rPr>
+      </w:pPr>
+      <w:r>
+        <w:rPr>
+          <w:rFonts w:ascii="Consolas" w:eastAsia="Times New Roman" w:hAnsi="Consolas" w:cs="Times New Roman"/>
+          <w:color w:val="ABB2BF"/>
+          <w:sz w:val="24"/>
+          <w:szCs w:val="24"/>
+          <w:lang w:val="en-US"/>
+        </w:rPr>
+        <w:t>}</w:t>
+      </w:r>
+    </w:p>
+    <w:p>
+      <w:pPr>
+        <w:spacing w:after="0"/>
+        <w:rPr>
+          <w:rFonts w:asciiTheme="majorHAnsi" w:hAnsiTheme="majorHAnsi"/>
+          <w:sz w:val="28"/>
+        </w:rPr>
+      </w:pPr>
+    </w:p>
+    <w:p>
+      <w:pPr>
+        <w:spacing w:after="0"/>
+        <w:rPr>
+          <w:rFonts w:asciiTheme="majorHAnsi" w:hAnsiTheme="majorHAnsi"/>
+          <w:sz w:val="28"/>
+        </w:rPr>
+      </w:pPr>
+      <w:r>
+        <w:rPr>
+          <w:rFonts w:asciiTheme="majorHAnsi" w:hAnsiTheme="majorHAnsi"/>
+          <w:sz w:val="28"/>
+        </w:rPr>
+        <w:t>//multiple-services-</w:t>
+      </w:r>
+      <w:proofErr w:type="spellStart"/>
+      <w:r>
+        <w:rPr>
+          <w:rFonts w:asciiTheme="majorHAnsi" w:hAnsiTheme="majorHAnsi"/>
+          <w:sz w:val="28"/>
+        </w:rPr>
+        <w:t>component.ts</w:t>
+      </w:r>
+      <w:proofErr w:type="spellEnd"/>
+    </w:p>
+    <w:p>
+      <w:pPr>
+        <w:shd w:val="clear" w:color="auto" w:fill="282C34"/>
+        <w:spacing w:after="0" w:line="330" w:lineRule="atLeast"/>
+        <w:rPr>
+          <w:rFonts w:ascii="Consolas" w:eastAsia="Times New Roman" w:hAnsi="Consolas" w:cs="Times New Roman"/>
+          <w:color w:val="BBBBBB"/>
+          <w:sz w:val="24"/>
+          <w:szCs w:val="24"/>
+          <w:lang w:val="en-US"/>
+        </w:rPr>
+      </w:pPr>
+      <w:r>
+        <w:rPr>
+          <w:rFonts w:ascii="Consolas" w:eastAsia="Times New Roman" w:hAnsi="Consolas" w:cs="Times New Roman"/>
+          <w:color w:val="C678DD"/>
+          <w:sz w:val="24"/>
+          <w:szCs w:val="24"/>
+          <w:lang w:val="en-US"/>
+        </w:rPr>
+        <w:t>import</w:t>
+      </w:r>
+      <w:r>
+        <w:rPr>
+          <w:rFonts w:ascii="Consolas" w:eastAsia="Times New Roman" w:hAnsi="Consolas" w:cs="Times New Roman"/>
+          <w:color w:val="BBBBBB"/>
+          <w:sz w:val="24"/>
+          <w:szCs w:val="24"/>
+          <w:lang w:val="en-US"/>
+        </w:rPr>
+        <w:t> </w:t>
+      </w:r>
+      <w:proofErr w:type="gramStart"/>
+      <w:r>
+        <w:rPr>
+          <w:rFonts w:ascii="Consolas" w:eastAsia="Times New Roman" w:hAnsi="Consolas" w:cs="Times New Roman"/>
+          <w:color w:val="ABB2BF"/>
+          <w:sz w:val="24"/>
+          <w:szCs w:val="24"/>
+          <w:lang w:val="en-US"/>
+        </w:rPr>
+        <w:t>{</w:t>
+      </w:r>
+      <w:r>
+        <w:rPr>
+          <w:rFonts w:ascii="Consolas" w:eastAsia="Times New Roman" w:hAnsi="Consolas" w:cs="Times New Roman"/>
+          <w:color w:val="BBBBBB"/>
+          <w:sz w:val="24"/>
+          <w:szCs w:val="24"/>
+          <w:lang w:val="en-US"/>
+        </w:rPr>
+        <w:t> </w:t>
+      </w:r>
+      <w:r>
+        <w:rPr>
+          <w:rFonts w:ascii="Consolas" w:eastAsia="Times New Roman" w:hAnsi="Consolas" w:cs="Times New Roman"/>
+          <w:color w:val="E06C75"/>
+          <w:sz w:val="24"/>
+          <w:szCs w:val="24"/>
+          <w:lang w:val="en-US"/>
+        </w:rPr>
+        <w:t>Component</w:t>
+      </w:r>
+      <w:proofErr w:type="gramEnd"/>
+      <w:r>
+        <w:rPr>
+          <w:rFonts w:ascii="Consolas" w:eastAsia="Times New Roman" w:hAnsi="Consolas" w:cs="Times New Roman"/>
+          <w:color w:val="ABB2BF"/>
+          <w:sz w:val="24"/>
+          <w:szCs w:val="24"/>
+          <w:lang w:val="en-US"/>
+        </w:rPr>
+        <w:t>,</w:t>
+      </w:r>
+      <w:r>
+        <w:rPr>
+          <w:rFonts w:ascii="Consolas" w:eastAsia="Times New Roman" w:hAnsi="Consolas" w:cs="Times New Roman"/>
+          <w:color w:val="BBBBBB"/>
+          <w:sz w:val="24"/>
+          <w:szCs w:val="24"/>
+          <w:lang w:val="en-US"/>
+        </w:rPr>
+        <w:t> </w:t>
+      </w:r>
+      <w:proofErr w:type="spellStart"/>
+      <w:r>
+        <w:rPr>
+          <w:rFonts w:ascii="Consolas" w:eastAsia="Times New Roman" w:hAnsi="Consolas" w:cs="Times New Roman"/>
+          <w:color w:val="E06C75"/>
+          <w:sz w:val="24"/>
+          <w:szCs w:val="24"/>
+          <w:lang w:val="en-US"/>
+        </w:rPr>
+        <w:t>OnInit</w:t>
+      </w:r>
+      <w:proofErr w:type="spellEnd"/>
+      <w:r>
+        <w:rPr>
+          <w:rFonts w:ascii="Consolas" w:eastAsia="Times New Roman" w:hAnsi="Consolas" w:cs="Times New Roman"/>
+          <w:color w:val="BBBBBB"/>
+          <w:sz w:val="24"/>
+          <w:szCs w:val="24"/>
+          <w:lang w:val="en-US"/>
+        </w:rPr>
+        <w:t> </w:t>
+      </w:r>
+      <w:r>
+        <w:rPr>
+          <w:rFonts w:ascii="Consolas" w:eastAsia="Times New Roman" w:hAnsi="Consolas" w:cs="Times New Roman"/>
+          <w:color w:val="ABB2BF"/>
+          <w:sz w:val="24"/>
+          <w:szCs w:val="24"/>
+          <w:lang w:val="en-US"/>
+        </w:rPr>
+        <w:t>}</w:t>
+      </w:r>
+      <w:r>
+        <w:rPr>
+          <w:rFonts w:ascii="Consolas" w:eastAsia="Times New Roman" w:hAnsi="Consolas" w:cs="Times New Roman"/>
+          <w:color w:val="BBBBBB"/>
+          <w:sz w:val="24"/>
+          <w:szCs w:val="24"/>
+          <w:lang w:val="en-US"/>
+        </w:rPr>
+        <w:t> </w:t>
+      </w:r>
+      <w:r>
+        <w:rPr>
+          <w:rFonts w:ascii="Consolas" w:eastAsia="Times New Roman" w:hAnsi="Consolas" w:cs="Times New Roman"/>
+          <w:color w:val="C678DD"/>
+          <w:sz w:val="24"/>
+          <w:szCs w:val="24"/>
+          <w:lang w:val="en-US"/>
+        </w:rPr>
+        <w:t>from</w:t>
+      </w:r>
+      <w:r>
+        <w:rPr>
+          <w:rFonts w:ascii="Consolas" w:eastAsia="Times New Roman" w:hAnsi="Consolas" w:cs="Times New Roman"/>
+          <w:color w:val="BBBBBB"/>
+          <w:sz w:val="24"/>
+          <w:szCs w:val="24"/>
+          <w:lang w:val="en-US"/>
+        </w:rPr>
+        <w:t> </w:t>
+      </w:r>
+      <w:r>
+        <w:rPr>
+          <w:rFonts w:ascii="Consolas" w:eastAsia="Times New Roman" w:hAnsi="Consolas" w:cs="Times New Roman"/>
+          <w:color w:val="98C379"/>
+          <w:sz w:val="24"/>
+          <w:szCs w:val="24"/>
+          <w:lang w:val="en-US"/>
+        </w:rPr>
+        <w:t>'@angular/core'</w:t>
+      </w:r>
+      <w:r>
+        <w:rPr>
+          <w:rFonts w:ascii="Consolas" w:eastAsia="Times New Roman" w:hAnsi="Consolas" w:cs="Times New Roman"/>
+          <w:color w:val="ABB2BF"/>
+          <w:sz w:val="24"/>
+          <w:szCs w:val="24"/>
+          <w:lang w:val="en-US"/>
+        </w:rPr>
+        <w:t>;</w:t>
+      </w:r>
+    </w:p>
+    <w:p>
+      <w:pPr>
+        <w:shd w:val="clear" w:color="auto" w:fill="282C34"/>
+        <w:spacing w:after="0" w:line="330" w:lineRule="atLeast"/>
+        <w:rPr>
+          <w:rFonts w:ascii="Consolas" w:eastAsia="Times New Roman" w:hAnsi="Consolas" w:cs="Times New Roman"/>
+          <w:color w:val="BBBBBB"/>
+          <w:sz w:val="24"/>
+          <w:szCs w:val="24"/>
+          <w:lang w:val="en-US"/>
+        </w:rPr>
+      </w:pPr>
+      <w:r>
+        <w:rPr>
+          <w:rFonts w:ascii="Consolas" w:eastAsia="Times New Roman" w:hAnsi="Consolas" w:cs="Times New Roman"/>
+          <w:color w:val="C678DD"/>
+          <w:sz w:val="24"/>
+          <w:szCs w:val="24"/>
+          <w:lang w:val="en-US"/>
+        </w:rPr>
+        <w:t>import</w:t>
+      </w:r>
+      <w:r>
+        <w:rPr>
+          <w:rFonts w:ascii="Consolas" w:eastAsia="Times New Roman" w:hAnsi="Consolas" w:cs="Times New Roman"/>
+          <w:color w:val="BBBBBB"/>
+          <w:sz w:val="24"/>
+          <w:szCs w:val="24"/>
+          <w:lang w:val="en-US"/>
+        </w:rPr>
+        <w:t> </w:t>
+      </w:r>
+      <w:proofErr w:type="gramStart"/>
+      <w:r>
+        <w:rPr>
+          <w:rFonts w:ascii="Consolas" w:eastAsia="Times New Roman" w:hAnsi="Consolas" w:cs="Times New Roman"/>
+          <w:color w:val="ABB2BF"/>
+          <w:sz w:val="24"/>
+          <w:szCs w:val="24"/>
+          <w:lang w:val="en-US"/>
+        </w:rPr>
+        <w:t>{</w:t>
+      </w:r>
+      <w:r>
+        <w:rPr>
+          <w:rFonts w:ascii="Consolas" w:eastAsia="Times New Roman" w:hAnsi="Consolas" w:cs="Times New Roman"/>
+          <w:color w:val="BBBBBB"/>
+          <w:sz w:val="24"/>
+          <w:szCs w:val="24"/>
+          <w:lang w:val="en-US"/>
+        </w:rPr>
+        <w:t> </w:t>
+      </w:r>
+      <w:r>
+        <w:rPr>
+          <w:rFonts w:ascii="Consolas" w:eastAsia="Times New Roman" w:hAnsi="Consolas" w:cs="Times New Roman"/>
+          <w:color w:val="E06C75"/>
+          <w:sz w:val="24"/>
+          <w:szCs w:val="24"/>
+          <w:lang w:val="en-US"/>
+        </w:rPr>
+        <w:t>HelloServiceService</w:t>
+      </w:r>
+      <w:proofErr w:type="gramEnd"/>
+      <w:r>
+        <w:rPr>
+          <w:rFonts w:ascii="Consolas" w:eastAsia="Times New Roman" w:hAnsi="Consolas" w:cs="Times New Roman"/>
+          <w:color w:val="BBBBBB"/>
+          <w:sz w:val="24"/>
+          <w:szCs w:val="24"/>
+          <w:lang w:val="en-US"/>
+        </w:rPr>
+        <w:t> </w:t>
+      </w:r>
+      <w:r>
+        <w:rPr>
+          <w:rFonts w:ascii="Consolas" w:eastAsia="Times New Roman" w:hAnsi="Consolas" w:cs="Times New Roman"/>
+          <w:color w:val="ABB2BF"/>
+          <w:sz w:val="24"/>
+          <w:szCs w:val="24"/>
+          <w:lang w:val="en-US"/>
+        </w:rPr>
+        <w:t>}</w:t>
+      </w:r>
+      <w:r>
+        <w:rPr>
+          <w:rFonts w:ascii="Consolas" w:eastAsia="Times New Roman" w:hAnsi="Consolas" w:cs="Times New Roman"/>
+          <w:color w:val="BBBBBB"/>
+          <w:sz w:val="24"/>
+          <w:szCs w:val="24"/>
+          <w:lang w:val="en-US"/>
+        </w:rPr>
+        <w:t> </w:t>
+      </w:r>
+      <w:r>
+        <w:rPr>
+          <w:rFonts w:ascii="Consolas" w:eastAsia="Times New Roman" w:hAnsi="Consolas" w:cs="Times New Roman"/>
+          <w:color w:val="C678DD"/>
+          <w:sz w:val="24"/>
+          <w:szCs w:val="24"/>
+          <w:lang w:val="en-US"/>
+        </w:rPr>
+        <w:t>from</w:t>
+      </w:r>
+      <w:r>
+        <w:rPr>
+          <w:rFonts w:ascii="Consolas" w:eastAsia="Times New Roman" w:hAnsi="Consolas" w:cs="Times New Roman"/>
+          <w:color w:val="BBBBBB"/>
+          <w:sz w:val="24"/>
+          <w:szCs w:val="24"/>
+          <w:lang w:val="en-US"/>
+        </w:rPr>
+        <w:t> </w:t>
+      </w:r>
+      <w:r>
+        <w:rPr>
+          <w:rFonts w:ascii="Consolas" w:eastAsia="Times New Roman" w:hAnsi="Consolas" w:cs="Times New Roman"/>
+          <w:color w:val="98C379"/>
+          <w:sz w:val="24"/>
+          <w:szCs w:val="24"/>
+          <w:lang w:val="en-US"/>
+        </w:rPr>
+        <w:t>'../../services/hello-service.service'</w:t>
+      </w:r>
+      <w:r>
+        <w:rPr>
+          <w:rFonts w:ascii="Consolas" w:eastAsia="Times New Roman" w:hAnsi="Consolas" w:cs="Times New Roman"/>
+          <w:color w:val="ABB2BF"/>
+          <w:sz w:val="24"/>
+          <w:szCs w:val="24"/>
+          <w:lang w:val="en-US"/>
+        </w:rPr>
+        <w:t>;</w:t>
+      </w:r>
+    </w:p>
+    <w:p>
+      <w:pPr>
+        <w:shd w:val="clear" w:color="auto" w:fill="282C34"/>
+        <w:spacing w:after="0" w:line="330" w:lineRule="atLeast"/>
+        <w:rPr>
+          <w:rFonts w:ascii="Consolas" w:eastAsia="Times New Roman" w:hAnsi="Consolas" w:cs="Times New Roman"/>
+          <w:color w:val="BBBBBB"/>
+          <w:sz w:val="24"/>
+          <w:szCs w:val="24"/>
+          <w:lang w:val="en-US"/>
+        </w:rPr>
+      </w:pPr>
+      <w:r>
+        <w:rPr>
+          <w:rFonts w:ascii="Consolas" w:eastAsia="Times New Roman" w:hAnsi="Consolas" w:cs="Times New Roman"/>
+          <w:color w:val="C678DD"/>
+          <w:sz w:val="24"/>
+          <w:szCs w:val="24"/>
+          <w:lang w:val="en-US"/>
+        </w:rPr>
+        <w:t>import</w:t>
+      </w:r>
+      <w:r>
+        <w:rPr>
+          <w:rFonts w:ascii="Consolas" w:eastAsia="Times New Roman" w:hAnsi="Consolas" w:cs="Times New Roman"/>
+          <w:color w:val="BBBBBB"/>
+          <w:sz w:val="24"/>
+          <w:szCs w:val="24"/>
+          <w:lang w:val="en-US"/>
+        </w:rPr>
+        <w:t> </w:t>
+      </w:r>
+      <w:proofErr w:type="gramStart"/>
+      <w:r>
+        <w:rPr>
+          <w:rFonts w:ascii="Consolas" w:eastAsia="Times New Roman" w:hAnsi="Consolas" w:cs="Times New Roman"/>
+          <w:color w:val="ABB2BF"/>
+          <w:sz w:val="24"/>
+          <w:szCs w:val="24"/>
+          <w:lang w:val="en-US"/>
+        </w:rPr>
+        <w:t>{</w:t>
+      </w:r>
+      <w:r>
+        <w:rPr>
+          <w:rFonts w:ascii="Consolas" w:eastAsia="Times New Roman" w:hAnsi="Consolas" w:cs="Times New Roman"/>
+          <w:color w:val="BBBBBB"/>
+          <w:sz w:val="24"/>
+          <w:szCs w:val="24"/>
+          <w:lang w:val="en-US"/>
+        </w:rPr>
+        <w:t> </w:t>
+      </w:r>
+      <w:r>
+        <w:rPr>
+          <w:rFonts w:ascii="Consolas" w:eastAsia="Times New Roman" w:hAnsi="Consolas" w:cs="Times New Roman"/>
+          <w:color w:val="E06C75"/>
+          <w:sz w:val="24"/>
+          <w:szCs w:val="24"/>
+          <w:lang w:val="en-US"/>
+        </w:rPr>
+        <w:t>CustomerServiceService</w:t>
+      </w:r>
+      <w:proofErr w:type="gramEnd"/>
+      <w:r>
+        <w:rPr>
+          <w:rFonts w:ascii="Consolas" w:eastAsia="Times New Roman" w:hAnsi="Consolas" w:cs="Times New Roman"/>
+          <w:color w:val="BBBBBB"/>
+          <w:sz w:val="24"/>
+          <w:szCs w:val="24"/>
+          <w:lang w:val="en-US"/>
+        </w:rPr>
+        <w:t> </w:t>
+      </w:r>
+      <w:r>
+        <w:rPr>
+          <w:rFonts w:ascii="Consolas" w:eastAsia="Times New Roman" w:hAnsi="Consolas" w:cs="Times New Roman"/>
+          <w:color w:val="ABB2BF"/>
+          <w:sz w:val="24"/>
+          <w:szCs w:val="24"/>
+          <w:lang w:val="en-US"/>
+        </w:rPr>
+        <w:t>}</w:t>
+      </w:r>
+      <w:r>
+        <w:rPr>
+          <w:rFonts w:ascii="Consolas" w:eastAsia="Times New Roman" w:hAnsi="Consolas" w:cs="Times New Roman"/>
+          <w:color w:val="BBBBBB"/>
+          <w:sz w:val="24"/>
+          <w:szCs w:val="24"/>
+          <w:lang w:val="en-US"/>
+        </w:rPr>
+        <w:t> </w:t>
+      </w:r>
+      <w:r>
+        <w:rPr>
+          <w:rFonts w:ascii="Consolas" w:eastAsia="Times New Roman" w:hAnsi="Consolas" w:cs="Times New Roman"/>
+          <w:color w:val="C678DD"/>
+          <w:sz w:val="24"/>
+          <w:szCs w:val="24"/>
+          <w:lang w:val="en-US"/>
+        </w:rPr>
+        <w:t>from</w:t>
+      </w:r>
+      <w:r>
+        <w:rPr>
+          <w:rFonts w:ascii="Consolas" w:eastAsia="Times New Roman" w:hAnsi="Consolas" w:cs="Times New Roman"/>
+          <w:color w:val="BBBBBB"/>
+          <w:sz w:val="24"/>
+          <w:szCs w:val="24"/>
+          <w:lang w:val="en-US"/>
+        </w:rPr>
+        <w:t> </w:t>
+      </w:r>
+      <w:r>
+        <w:rPr>
+          <w:rFonts w:ascii="Consolas" w:eastAsia="Times New Roman" w:hAnsi="Consolas" w:cs="Times New Roman"/>
+          <w:color w:val="98C379"/>
+          <w:sz w:val="24"/>
+          <w:szCs w:val="24"/>
+          <w:lang w:val="en-US"/>
+        </w:rPr>
+        <w:t>'../../services/customer-service.service'</w:t>
+      </w:r>
+      <w:r>
+        <w:rPr>
+          <w:rFonts w:ascii="Consolas" w:eastAsia="Times New Roman" w:hAnsi="Consolas" w:cs="Times New Roman"/>
+          <w:color w:val="ABB2BF"/>
+          <w:sz w:val="24"/>
+          <w:szCs w:val="24"/>
+          <w:lang w:val="en-US"/>
+        </w:rPr>
+        <w:t>;</w:t>
+      </w:r>
+    </w:p>
+    <w:p>
+      <w:pPr>
+        <w:shd w:val="clear" w:color="auto" w:fill="282C34"/>
+        <w:spacing w:after="0" w:line="330" w:lineRule="atLeast"/>
+        <w:rPr>
+          <w:rFonts w:ascii="Consolas" w:eastAsia="Times New Roman" w:hAnsi="Consolas" w:cs="Times New Roman"/>
+          <w:color w:val="BBBBBB"/>
+          <w:sz w:val="24"/>
+          <w:szCs w:val="24"/>
+          <w:lang w:val="en-US"/>
+        </w:rPr>
+      </w:pPr>
+      <w:r>
+        <w:rPr>
+          <w:rFonts w:ascii="Consolas" w:eastAsia="Times New Roman" w:hAnsi="Consolas" w:cs="Times New Roman"/>
+          <w:color w:val="C678DD"/>
+          <w:sz w:val="24"/>
+          <w:szCs w:val="24"/>
+          <w:lang w:val="en-US"/>
+        </w:rPr>
+        <w:t>import</w:t>
+      </w:r>
+      <w:r>
+        <w:rPr>
+          <w:rFonts w:ascii="Consolas" w:eastAsia="Times New Roman" w:hAnsi="Consolas" w:cs="Times New Roman"/>
+          <w:color w:val="BBBBBB"/>
+          <w:sz w:val="24"/>
+          <w:szCs w:val="24"/>
+          <w:lang w:val="en-US"/>
+        </w:rPr>
+        <w:t> </w:t>
+      </w:r>
+      <w:proofErr w:type="gramStart"/>
+      <w:r>
+        <w:rPr>
+          <w:rFonts w:ascii="Consolas" w:eastAsia="Times New Roman" w:hAnsi="Consolas" w:cs="Times New Roman"/>
+          <w:color w:val="ABB2BF"/>
+          <w:sz w:val="24"/>
+          <w:szCs w:val="24"/>
+          <w:lang w:val="en-US"/>
+        </w:rPr>
+        <w:t>{</w:t>
+      </w:r>
+      <w:r>
+        <w:rPr>
+          <w:rFonts w:ascii="Consolas" w:eastAsia="Times New Roman" w:hAnsi="Consolas" w:cs="Times New Roman"/>
+          <w:color w:val="BBBBBB"/>
+          <w:sz w:val="24"/>
+          <w:szCs w:val="24"/>
+          <w:lang w:val="en-US"/>
+        </w:rPr>
+        <w:t> </w:t>
+      </w:r>
+      <w:proofErr w:type="spellStart"/>
+      <w:r>
+        <w:rPr>
+          <w:rFonts w:ascii="Consolas" w:eastAsia="Times New Roman" w:hAnsi="Consolas" w:cs="Times New Roman"/>
+          <w:color w:val="E06C75"/>
+          <w:sz w:val="24"/>
+          <w:szCs w:val="24"/>
+          <w:lang w:val="en-US"/>
+        </w:rPr>
+        <w:t>forkJoin</w:t>
+      </w:r>
+      <w:proofErr w:type="spellEnd"/>
+      <w:proofErr w:type="gramEnd"/>
+      <w:r>
+        <w:rPr>
+          <w:rFonts w:ascii="Consolas" w:eastAsia="Times New Roman" w:hAnsi="Consolas" w:cs="Times New Roman"/>
+          <w:color w:val="BBBBBB"/>
+          <w:sz w:val="24"/>
+          <w:szCs w:val="24"/>
+          <w:lang w:val="en-US"/>
+        </w:rPr>
+        <w:t> </w:t>
+      </w:r>
+      <w:r>
+        <w:rPr>
+          <w:rFonts w:ascii="Consolas" w:eastAsia="Times New Roman" w:hAnsi="Consolas" w:cs="Times New Roman"/>
+          <w:color w:val="ABB2BF"/>
+          <w:sz w:val="24"/>
+          <w:szCs w:val="24"/>
+          <w:lang w:val="en-US"/>
+        </w:rPr>
+        <w:t>}</w:t>
+      </w:r>
+      <w:r>
+        <w:rPr>
+          <w:rFonts w:ascii="Consolas" w:eastAsia="Times New Roman" w:hAnsi="Consolas" w:cs="Times New Roman"/>
+          <w:color w:val="BBBBBB"/>
+          <w:sz w:val="24"/>
+          <w:szCs w:val="24"/>
+          <w:lang w:val="en-US"/>
+        </w:rPr>
+        <w:t> </w:t>
+      </w:r>
+      <w:r>
+        <w:rPr>
+          <w:rFonts w:ascii="Consolas" w:eastAsia="Times New Roman" w:hAnsi="Consolas" w:cs="Times New Roman"/>
+          <w:color w:val="C678DD"/>
+          <w:sz w:val="24"/>
+          <w:szCs w:val="24"/>
+          <w:lang w:val="en-US"/>
+        </w:rPr>
+        <w:t>from</w:t>
+      </w:r>
+      <w:r>
+        <w:rPr>
+          <w:rFonts w:ascii="Consolas" w:eastAsia="Times New Roman" w:hAnsi="Consolas" w:cs="Times New Roman"/>
+          <w:color w:val="BBBBBB"/>
+          <w:sz w:val="24"/>
+          <w:szCs w:val="24"/>
+          <w:lang w:val="en-US"/>
+        </w:rPr>
+        <w:t> </w:t>
+      </w:r>
+      <w:r>
+        <w:rPr>
+          <w:rFonts w:ascii="Consolas" w:eastAsia="Times New Roman" w:hAnsi="Consolas" w:cs="Times New Roman"/>
+          <w:color w:val="98C379"/>
+          <w:sz w:val="24"/>
+          <w:szCs w:val="24"/>
+          <w:lang w:val="en-US"/>
+        </w:rPr>
+        <w:t>'</w:t>
+      </w:r>
+      <w:proofErr w:type="spellStart"/>
+      <w:r>
+        <w:rPr>
+          <w:rFonts w:ascii="Consolas" w:eastAsia="Times New Roman" w:hAnsi="Consolas" w:cs="Times New Roman"/>
+          <w:color w:val="98C379"/>
+          <w:sz w:val="24"/>
+          <w:szCs w:val="24"/>
+          <w:lang w:val="en-US"/>
+        </w:rPr>
+        <w:t>rxjs</w:t>
+      </w:r>
+      <w:proofErr w:type="spellEnd"/>
+      <w:r>
+        <w:rPr>
+          <w:rFonts w:ascii="Consolas" w:eastAsia="Times New Roman" w:hAnsi="Consolas" w:cs="Times New Roman"/>
+          <w:color w:val="98C379"/>
+          <w:sz w:val="24"/>
+          <w:szCs w:val="24"/>
+          <w:lang w:val="en-US"/>
+        </w:rPr>
+        <w:t>'</w:t>
+      </w:r>
+      <w:r>
+        <w:rPr>
+          <w:rFonts w:ascii="Consolas" w:eastAsia="Times New Roman" w:hAnsi="Consolas" w:cs="Times New Roman"/>
+          <w:color w:val="ABB2BF"/>
+          <w:sz w:val="24"/>
+          <w:szCs w:val="24"/>
+          <w:lang w:val="en-US"/>
+        </w:rPr>
+        <w:t>;</w:t>
+      </w:r>
+    </w:p>
+    <w:p>
+      <w:pPr>
+        <w:shd w:val="clear" w:color="auto" w:fill="282C34"/>
+        <w:spacing w:after="0" w:line="330" w:lineRule="atLeast"/>
+        <w:rPr>
+          <w:rFonts w:ascii="Consolas" w:eastAsia="Times New Roman" w:hAnsi="Consolas" w:cs="Times New Roman"/>
+          <w:color w:val="BBBBBB"/>
+          <w:sz w:val="24"/>
+          <w:szCs w:val="24"/>
+          <w:lang w:val="en-US"/>
+        </w:rPr>
+      </w:pPr>
+    </w:p>
+    <w:p>
+      <w:pPr>
+        <w:shd w:val="clear" w:color="auto" w:fill="282C34"/>
+        <w:spacing w:after="0" w:line="330" w:lineRule="atLeast"/>
+        <w:rPr>
+          <w:rFonts w:ascii="Consolas" w:eastAsia="Times New Roman" w:hAnsi="Consolas" w:cs="Times New Roman"/>
+          <w:color w:val="BBBBBB"/>
+          <w:sz w:val="24"/>
+          <w:szCs w:val="24"/>
+          <w:lang w:val="en-US"/>
+        </w:rPr>
+      </w:pPr>
+      <w:r>
+        <w:rPr>
+          <w:rFonts w:ascii="Consolas" w:eastAsia="Times New Roman" w:hAnsi="Consolas" w:cs="Times New Roman"/>
+          <w:color w:val="BBBBBB"/>
+          <w:sz w:val="24"/>
+          <w:szCs w:val="24"/>
+          <w:lang w:val="en-US"/>
+        </w:rPr>
+        <w:t>@</w:t>
+      </w:r>
+      <w:proofErr w:type="gramStart"/>
+      <w:r>
+        <w:rPr>
+          <w:rFonts w:ascii="Consolas" w:eastAsia="Times New Roman" w:hAnsi="Consolas" w:cs="Times New Roman"/>
+          <w:color w:val="61AFEF"/>
+          <w:sz w:val="24"/>
+          <w:szCs w:val="24"/>
+          <w:lang w:val="en-US"/>
+        </w:rPr>
+        <w:t>Component</w:t>
+      </w:r>
+      <w:r>
+        <w:rPr>
+          <w:rFonts w:ascii="Consolas" w:eastAsia="Times New Roman" w:hAnsi="Consolas" w:cs="Times New Roman"/>
+          <w:color w:val="ABB2BF"/>
+          <w:sz w:val="24"/>
+          <w:szCs w:val="24"/>
+          <w:lang w:val="en-US"/>
+        </w:rPr>
+        <w:t>(</w:t>
+      </w:r>
+      <w:proofErr w:type="gramEnd"/>
+      <w:r>
+        <w:rPr>
+          <w:rFonts w:ascii="Consolas" w:eastAsia="Times New Roman" w:hAnsi="Consolas" w:cs="Times New Roman"/>
+          <w:color w:val="ABB2BF"/>
+          <w:sz w:val="24"/>
+          <w:szCs w:val="24"/>
+          <w:lang w:val="en-US"/>
+        </w:rPr>
+        <w:t>{</w:t>
+      </w:r>
+    </w:p>
+    <w:p>
+      <w:pPr>
+        <w:shd w:val="clear" w:color="auto" w:fill="282C34"/>
+        <w:spacing w:after="0" w:line="330" w:lineRule="atLeast"/>
+        <w:rPr>
+          <w:rFonts w:ascii="Consolas" w:eastAsia="Times New Roman" w:hAnsi="Consolas" w:cs="Times New Roman"/>
+          <w:color w:val="BBBBBB"/>
+          <w:sz w:val="24"/>
+          <w:szCs w:val="24"/>
+          <w:lang w:val="en-US"/>
+        </w:rPr>
+      </w:pPr>
+      <w:r>
+        <w:rPr>
+          <w:rFonts w:ascii="Consolas" w:eastAsia="Times New Roman" w:hAnsi="Consolas" w:cs="Times New Roman"/>
+          <w:color w:val="BBBBBB"/>
+          <w:sz w:val="24"/>
+          <w:szCs w:val="24"/>
+          <w:lang w:val="en-US"/>
+        </w:rPr>
+        <w:t>  selector</w:t>
+      </w:r>
+      <w:r>
+        <w:rPr>
+          <w:rFonts w:ascii="Consolas" w:eastAsia="Times New Roman" w:hAnsi="Consolas" w:cs="Times New Roman"/>
+          <w:color w:val="56B6C2"/>
+          <w:sz w:val="24"/>
+          <w:szCs w:val="24"/>
+          <w:lang w:val="en-US"/>
+        </w:rPr>
+        <w:t>:</w:t>
+      </w:r>
+      <w:r>
+        <w:rPr>
+          <w:rFonts w:ascii="Consolas" w:eastAsia="Times New Roman" w:hAnsi="Consolas" w:cs="Times New Roman"/>
+          <w:color w:val="BBBBBB"/>
+          <w:sz w:val="24"/>
+          <w:szCs w:val="24"/>
+          <w:lang w:val="en-US"/>
+        </w:rPr>
+        <w:t> </w:t>
+      </w:r>
+      <w:r>
+        <w:rPr>
+          <w:rFonts w:ascii="Consolas" w:eastAsia="Times New Roman" w:hAnsi="Consolas" w:cs="Times New Roman"/>
+          <w:color w:val="98C379"/>
+          <w:sz w:val="24"/>
+          <w:szCs w:val="24"/>
+          <w:lang w:val="en-US"/>
+        </w:rPr>
+        <w:t>'app-multiple-services'</w:t>
+      </w:r>
+      <w:r>
+        <w:rPr>
+          <w:rFonts w:ascii="Consolas" w:eastAsia="Times New Roman" w:hAnsi="Consolas" w:cs="Times New Roman"/>
+          <w:color w:val="ABB2BF"/>
+          <w:sz w:val="24"/>
+          <w:szCs w:val="24"/>
+          <w:lang w:val="en-US"/>
+        </w:rPr>
+        <w:t>,</w:t>
+      </w:r>
+    </w:p>
+    <w:p>
+      <w:pPr>
+        <w:shd w:val="clear" w:color="auto" w:fill="282C34"/>
+        <w:spacing w:after="0" w:line="330" w:lineRule="atLeast"/>
+        <w:rPr>
+          <w:rFonts w:ascii="Consolas" w:eastAsia="Times New Roman" w:hAnsi="Consolas" w:cs="Times New Roman"/>
+          <w:color w:val="BBBBBB"/>
+          <w:sz w:val="24"/>
+          <w:szCs w:val="24"/>
+          <w:lang w:val="en-US"/>
+        </w:rPr>
+      </w:pPr>
+      <w:r>
+        <w:rPr>
+          <w:rFonts w:ascii="Consolas" w:eastAsia="Times New Roman" w:hAnsi="Consolas" w:cs="Times New Roman"/>
+          <w:color w:val="BBBBBB"/>
+          <w:sz w:val="24"/>
+          <w:szCs w:val="24"/>
+          <w:lang w:val="en-US"/>
+        </w:rPr>
+        <w:t>  </w:t>
+      </w:r>
+      <w:proofErr w:type="spellStart"/>
+      <w:r>
+        <w:rPr>
+          <w:rFonts w:ascii="Consolas" w:eastAsia="Times New Roman" w:hAnsi="Consolas" w:cs="Times New Roman"/>
+          <w:color w:val="BBBBBB"/>
+          <w:sz w:val="24"/>
+          <w:szCs w:val="24"/>
+          <w:lang w:val="en-US"/>
+        </w:rPr>
+        <w:t>templateUrl</w:t>
+      </w:r>
+      <w:proofErr w:type="spellEnd"/>
+      <w:r>
+        <w:rPr>
+          <w:rFonts w:ascii="Consolas" w:eastAsia="Times New Roman" w:hAnsi="Consolas" w:cs="Times New Roman"/>
+          <w:color w:val="56B6C2"/>
+          <w:sz w:val="24"/>
+          <w:szCs w:val="24"/>
+          <w:lang w:val="en-US"/>
+        </w:rPr>
+        <w:t>:</w:t>
+      </w:r>
+      <w:r>
+        <w:rPr>
+          <w:rFonts w:ascii="Consolas" w:eastAsia="Times New Roman" w:hAnsi="Consolas" w:cs="Times New Roman"/>
+          <w:color w:val="BBBBBB"/>
+          <w:sz w:val="24"/>
+          <w:szCs w:val="24"/>
+          <w:lang w:val="en-US"/>
+        </w:rPr>
+        <w:t> </w:t>
+      </w:r>
+      <w:r>
+        <w:rPr>
+          <w:rFonts w:ascii="Consolas" w:eastAsia="Times New Roman" w:hAnsi="Consolas" w:cs="Times New Roman"/>
+          <w:color w:val="98C379"/>
+          <w:sz w:val="24"/>
+          <w:szCs w:val="24"/>
+          <w:lang w:val="en-US"/>
+        </w:rPr>
+        <w:t>'./multiple-services.component.html'</w:t>
+      </w:r>
+      <w:r>
+        <w:rPr>
+          <w:rFonts w:ascii="Consolas" w:eastAsia="Times New Roman" w:hAnsi="Consolas" w:cs="Times New Roman"/>
+          <w:color w:val="ABB2BF"/>
+          <w:sz w:val="24"/>
+          <w:szCs w:val="24"/>
+          <w:lang w:val="en-US"/>
+        </w:rPr>
+        <w:t>,</w:t>
+      </w:r>
+    </w:p>
+    <w:p>
+      <w:pPr>
+        <w:shd w:val="clear" w:color="auto" w:fill="282C34"/>
+        <w:spacing w:after="0" w:line="330" w:lineRule="atLeast"/>
+        <w:rPr>
+          <w:rFonts w:ascii="Consolas" w:eastAsia="Times New Roman" w:hAnsi="Consolas" w:cs="Times New Roman"/>
+          <w:color w:val="BBBBBB"/>
+          <w:sz w:val="24"/>
+          <w:szCs w:val="24"/>
+          <w:lang w:val="en-US"/>
+        </w:rPr>
+      </w:pPr>
+      <w:r>
+        <w:rPr>
+          <w:rFonts w:ascii="Consolas" w:eastAsia="Times New Roman" w:hAnsi="Consolas" w:cs="Times New Roman"/>
+          <w:color w:val="BBBBBB"/>
+          <w:sz w:val="24"/>
+          <w:szCs w:val="24"/>
+          <w:lang w:val="en-US"/>
+        </w:rPr>
+        <w:t>  </w:t>
+      </w:r>
+      <w:proofErr w:type="spellStart"/>
+      <w:r>
+        <w:rPr>
+          <w:rFonts w:ascii="Consolas" w:eastAsia="Times New Roman" w:hAnsi="Consolas" w:cs="Times New Roman"/>
+          <w:color w:val="BBBBBB"/>
+          <w:sz w:val="24"/>
+          <w:szCs w:val="24"/>
+          <w:lang w:val="en-US"/>
+        </w:rPr>
+        <w:t>styleUrls</w:t>
+      </w:r>
+      <w:proofErr w:type="spellEnd"/>
+      <w:r>
+        <w:rPr>
+          <w:rFonts w:ascii="Consolas" w:eastAsia="Times New Roman" w:hAnsi="Consolas" w:cs="Times New Roman"/>
+          <w:color w:val="56B6C2"/>
+          <w:sz w:val="24"/>
+          <w:szCs w:val="24"/>
+          <w:lang w:val="en-US"/>
+        </w:rPr>
+        <w:t>:</w:t>
+      </w:r>
+      <w:r>
+        <w:rPr>
+          <w:rFonts w:ascii="Consolas" w:eastAsia="Times New Roman" w:hAnsi="Consolas" w:cs="Times New Roman"/>
+          <w:color w:val="BBBBBB"/>
+          <w:sz w:val="24"/>
+          <w:szCs w:val="24"/>
+          <w:lang w:val="en-US"/>
+        </w:rPr>
+        <w:t> </w:t>
+      </w:r>
+      <w:r>
+        <w:rPr>
+          <w:rFonts w:ascii="Consolas" w:eastAsia="Times New Roman" w:hAnsi="Consolas" w:cs="Times New Roman"/>
+          <w:color w:val="ABB2BF"/>
+          <w:sz w:val="24"/>
+          <w:szCs w:val="24"/>
+          <w:lang w:val="en-US"/>
+        </w:rPr>
+        <w:t>[</w:t>
+      </w:r>
+      <w:r>
+        <w:rPr>
+          <w:rFonts w:ascii="Consolas" w:eastAsia="Times New Roman" w:hAnsi="Consolas" w:cs="Times New Roman"/>
+          <w:color w:val="98C379"/>
+          <w:sz w:val="24"/>
+          <w:szCs w:val="24"/>
+          <w:lang w:val="en-US"/>
+        </w:rPr>
+        <w:t>'./multiple-services.component.css'</w:t>
+      </w:r>
+      <w:r>
+        <w:rPr>
+          <w:rFonts w:ascii="Consolas" w:eastAsia="Times New Roman" w:hAnsi="Consolas" w:cs="Times New Roman"/>
+          <w:color w:val="ABB2BF"/>
+          <w:sz w:val="24"/>
+          <w:szCs w:val="24"/>
+          <w:lang w:val="en-US"/>
+        </w:rPr>
+        <w:t>]</w:t>
+      </w:r>
+    </w:p>
+    <w:p>
+      <w:pPr>
+        <w:shd w:val="clear" w:color="auto" w:fill="282C34"/>
+        <w:spacing w:after="0" w:line="330" w:lineRule="atLeast"/>
+        <w:rPr>
+          <w:rFonts w:ascii="Consolas" w:eastAsia="Times New Roman" w:hAnsi="Consolas" w:cs="Times New Roman"/>
+          <w:color w:val="BBBBBB"/>
+          <w:sz w:val="24"/>
+          <w:szCs w:val="24"/>
+          <w:lang w:val="en-US"/>
+        </w:rPr>
+      </w:pPr>
+      <w:r>
+        <w:rPr>
+          <w:rFonts w:ascii="Consolas" w:eastAsia="Times New Roman" w:hAnsi="Consolas" w:cs="Times New Roman"/>
+          <w:color w:val="ABB2BF"/>
+          <w:sz w:val="24"/>
+          <w:szCs w:val="24"/>
+          <w:lang w:val="en-US"/>
+        </w:rPr>
+        <w:t>})</w:t>
+      </w:r>
+    </w:p>
+    <w:p>
+      <w:pPr>
+        <w:shd w:val="clear" w:color="auto" w:fill="282C34"/>
+        <w:spacing w:after="0" w:line="330" w:lineRule="atLeast"/>
+        <w:rPr>
+          <w:rFonts w:ascii="Consolas" w:eastAsia="Times New Roman" w:hAnsi="Consolas" w:cs="Times New Roman"/>
+          <w:color w:val="BBBBBB"/>
+          <w:sz w:val="24"/>
+          <w:szCs w:val="24"/>
+          <w:lang w:val="en-US"/>
+        </w:rPr>
+      </w:pPr>
+      <w:r>
+        <w:rPr>
+          <w:rFonts w:ascii="Consolas" w:eastAsia="Times New Roman" w:hAnsi="Consolas" w:cs="Times New Roman"/>
+          <w:color w:val="C678DD"/>
+          <w:sz w:val="24"/>
+          <w:szCs w:val="24"/>
+          <w:lang w:val="en-US"/>
+        </w:rPr>
+        <w:t>export</w:t>
+      </w:r>
+      <w:r>
+        <w:rPr>
+          <w:rFonts w:ascii="Consolas" w:eastAsia="Times New Roman" w:hAnsi="Consolas" w:cs="Times New Roman"/>
+          <w:color w:val="ABB2BF"/>
+          <w:sz w:val="24"/>
+          <w:szCs w:val="24"/>
+          <w:lang w:val="en-US"/>
+        </w:rPr>
+        <w:t> </w:t>
+      </w:r>
+      <w:r>
+        <w:rPr>
+          <w:rFonts w:ascii="Consolas" w:eastAsia="Times New Roman" w:hAnsi="Consolas" w:cs="Times New Roman"/>
+          <w:color w:val="C678DD"/>
+          <w:sz w:val="24"/>
+          <w:szCs w:val="24"/>
+          <w:lang w:val="en-US"/>
+        </w:rPr>
+        <w:t>class</w:t>
+      </w:r>
+      <w:r>
+        <w:rPr>
+          <w:rFonts w:ascii="Consolas" w:eastAsia="Times New Roman" w:hAnsi="Consolas" w:cs="Times New Roman"/>
+          <w:color w:val="ABB2BF"/>
+          <w:sz w:val="24"/>
+          <w:szCs w:val="24"/>
+          <w:lang w:val="en-US"/>
+        </w:rPr>
+        <w:t> </w:t>
+      </w:r>
+      <w:proofErr w:type="spellStart"/>
+      <w:r>
+        <w:rPr>
+          <w:rFonts w:ascii="Consolas" w:eastAsia="Times New Roman" w:hAnsi="Consolas" w:cs="Times New Roman"/>
+          <w:color w:val="E5C07B"/>
+          <w:sz w:val="24"/>
+          <w:szCs w:val="24"/>
+          <w:lang w:val="en-US"/>
+        </w:rPr>
+        <w:t>MultipleServicesComponent</w:t>
+      </w:r>
+      <w:proofErr w:type="spellEnd"/>
+      <w:r>
+        <w:rPr>
+          <w:rFonts w:ascii="Consolas" w:eastAsia="Times New Roman" w:hAnsi="Consolas" w:cs="Times New Roman"/>
+          <w:color w:val="ABB2BF"/>
+          <w:sz w:val="24"/>
+          <w:szCs w:val="24"/>
+          <w:lang w:val="en-US"/>
+        </w:rPr>
+        <w:t> </w:t>
+      </w:r>
+      <w:r>
+        <w:rPr>
+          <w:rFonts w:ascii="Consolas" w:eastAsia="Times New Roman" w:hAnsi="Consolas" w:cs="Times New Roman"/>
+          <w:color w:val="C678DD"/>
+          <w:sz w:val="24"/>
+          <w:szCs w:val="24"/>
+          <w:lang w:val="en-US"/>
+        </w:rPr>
+        <w:t>implements</w:t>
+      </w:r>
+      <w:r>
+        <w:rPr>
+          <w:rFonts w:ascii="Consolas" w:eastAsia="Times New Roman" w:hAnsi="Consolas" w:cs="Times New Roman"/>
+          <w:color w:val="ABB2BF"/>
+          <w:sz w:val="24"/>
+          <w:szCs w:val="24"/>
+          <w:lang w:val="en-US"/>
+        </w:rPr>
+        <w:t> </w:t>
+      </w:r>
+      <w:proofErr w:type="spellStart"/>
+      <w:r>
+        <w:rPr>
+          <w:rFonts w:ascii="Consolas" w:eastAsia="Times New Roman" w:hAnsi="Consolas" w:cs="Times New Roman"/>
+          <w:color w:val="98C379"/>
+          <w:sz w:val="24"/>
+          <w:szCs w:val="24"/>
+          <w:lang w:val="en-US"/>
+        </w:rPr>
+        <w:t>OnInit</w:t>
+      </w:r>
+      <w:proofErr w:type="spellEnd"/>
+      <w:r>
+        <w:rPr>
+          <w:rFonts w:ascii="Consolas" w:eastAsia="Times New Roman" w:hAnsi="Consolas" w:cs="Times New Roman"/>
+          <w:color w:val="ABB2BF"/>
+          <w:sz w:val="24"/>
+          <w:szCs w:val="24"/>
+          <w:lang w:val="en-US"/>
+        </w:rPr>
+        <w:t> {</w:t>
+      </w:r>
+    </w:p>
+    <w:p>
+      <w:pPr>
+        <w:shd w:val="clear" w:color="auto" w:fill="282C34"/>
+        <w:spacing w:after="0" w:line="330" w:lineRule="atLeast"/>
+        <w:rPr>
+          <w:rFonts w:ascii="Consolas" w:eastAsia="Times New Roman" w:hAnsi="Consolas" w:cs="Times New Roman"/>
+          <w:color w:val="BBBBBB"/>
+          <w:sz w:val="24"/>
+          <w:szCs w:val="24"/>
+          <w:lang w:val="en-US"/>
+        </w:rPr>
+      </w:pPr>
+    </w:p>
+    <w:p>
+      <w:pPr>
+        <w:shd w:val="clear" w:color="auto" w:fill="282C34"/>
+        <w:spacing w:after="0" w:line="330" w:lineRule="atLeast"/>
+        <w:rPr>
+          <w:rFonts w:ascii="Consolas" w:eastAsia="Times New Roman" w:hAnsi="Consolas" w:cs="Times New Roman"/>
+          <w:color w:val="BBBBBB"/>
+          <w:sz w:val="24"/>
+          <w:szCs w:val="24"/>
+          <w:lang w:val="en-US"/>
+        </w:rPr>
+      </w:pPr>
+      <w:r>
+        <w:rPr>
+          <w:rFonts w:ascii="Consolas" w:eastAsia="Times New Roman" w:hAnsi="Consolas" w:cs="Times New Roman"/>
+          <w:color w:val="ABB2BF"/>
+          <w:sz w:val="24"/>
+          <w:szCs w:val="24"/>
+          <w:lang w:val="en-US"/>
+        </w:rPr>
+        <w:t>  </w:t>
+      </w:r>
+      <w:r>
+        <w:rPr>
+          <w:rFonts w:ascii="Consolas" w:eastAsia="Times New Roman" w:hAnsi="Consolas" w:cs="Times New Roman"/>
+          <w:color w:val="C678DD"/>
+          <w:sz w:val="24"/>
+          <w:szCs w:val="24"/>
+          <w:lang w:val="en-US"/>
+        </w:rPr>
+        <w:t>public</w:t>
+      </w:r>
+      <w:r>
+        <w:rPr>
+          <w:rFonts w:ascii="Consolas" w:eastAsia="Times New Roman" w:hAnsi="Consolas" w:cs="Times New Roman"/>
+          <w:color w:val="ABB2BF"/>
+          <w:sz w:val="24"/>
+          <w:szCs w:val="24"/>
+          <w:lang w:val="en-US"/>
+        </w:rPr>
+        <w:t> res1</w:t>
+      </w:r>
+      <w:r>
+        <w:rPr>
+          <w:rFonts w:ascii="Consolas" w:eastAsia="Times New Roman" w:hAnsi="Consolas" w:cs="Times New Roman"/>
+          <w:color w:val="56B6C2"/>
+          <w:sz w:val="24"/>
+          <w:szCs w:val="24"/>
+          <w:lang w:val="en-US"/>
+        </w:rPr>
+        <w:t>:</w:t>
+      </w:r>
+      <w:r>
+        <w:rPr>
+          <w:rFonts w:ascii="Consolas" w:eastAsia="Times New Roman" w:hAnsi="Consolas" w:cs="Times New Roman"/>
+          <w:color w:val="ABB2BF"/>
+          <w:sz w:val="24"/>
+          <w:szCs w:val="24"/>
+          <w:lang w:val="en-US"/>
+        </w:rPr>
+        <w:t> </w:t>
+      </w:r>
+      <w:r>
+        <w:rPr>
+          <w:rFonts w:ascii="Consolas" w:eastAsia="Times New Roman" w:hAnsi="Consolas" w:cs="Times New Roman"/>
+          <w:color w:val="56B6C2"/>
+          <w:sz w:val="24"/>
+          <w:szCs w:val="24"/>
+          <w:lang w:val="en-US"/>
+        </w:rPr>
+        <w:t>any</w:t>
+      </w:r>
+      <w:r>
+        <w:rPr>
+          <w:rFonts w:ascii="Consolas" w:eastAsia="Times New Roman" w:hAnsi="Consolas" w:cs="Times New Roman"/>
+          <w:color w:val="ABB2BF"/>
+          <w:sz w:val="24"/>
+          <w:szCs w:val="24"/>
+          <w:lang w:val="en-US"/>
+        </w:rPr>
+        <w:t>;</w:t>
+      </w:r>
+    </w:p>
+    <w:p>
+      <w:pPr>
+        <w:shd w:val="clear" w:color="auto" w:fill="282C34"/>
+        <w:spacing w:after="0" w:line="330" w:lineRule="atLeast"/>
+        <w:rPr>
+          <w:rFonts w:ascii="Consolas" w:eastAsia="Times New Roman" w:hAnsi="Consolas" w:cs="Times New Roman"/>
+          <w:color w:val="BBBBBB"/>
+          <w:sz w:val="24"/>
+          <w:szCs w:val="24"/>
+          <w:lang w:val="en-US"/>
+        </w:rPr>
+      </w:pPr>
+      <w:r>
+        <w:rPr>
+          <w:rFonts w:ascii="Consolas" w:eastAsia="Times New Roman" w:hAnsi="Consolas" w:cs="Times New Roman"/>
+          <w:color w:val="ABB2BF"/>
+          <w:sz w:val="24"/>
+          <w:szCs w:val="24"/>
+          <w:lang w:val="en-US"/>
+        </w:rPr>
+        <w:t>  </w:t>
+      </w:r>
+      <w:r>
+        <w:rPr>
+          <w:rFonts w:ascii="Consolas" w:eastAsia="Times New Roman" w:hAnsi="Consolas" w:cs="Times New Roman"/>
+          <w:color w:val="C678DD"/>
+          <w:sz w:val="24"/>
+          <w:szCs w:val="24"/>
+          <w:lang w:val="en-US"/>
+        </w:rPr>
+        <w:t>public</w:t>
+      </w:r>
+      <w:r>
+        <w:rPr>
+          <w:rFonts w:ascii="Consolas" w:eastAsia="Times New Roman" w:hAnsi="Consolas" w:cs="Times New Roman"/>
+          <w:color w:val="ABB2BF"/>
+          <w:sz w:val="24"/>
+          <w:szCs w:val="24"/>
+          <w:lang w:val="en-US"/>
+        </w:rPr>
+        <w:t> res2</w:t>
+      </w:r>
+      <w:r>
+        <w:rPr>
+          <w:rFonts w:ascii="Consolas" w:eastAsia="Times New Roman" w:hAnsi="Consolas" w:cs="Times New Roman"/>
+          <w:color w:val="56B6C2"/>
+          <w:sz w:val="24"/>
+          <w:szCs w:val="24"/>
+          <w:lang w:val="en-US"/>
+        </w:rPr>
+        <w:t>:</w:t>
+      </w:r>
+      <w:r>
+        <w:rPr>
+          <w:rFonts w:ascii="Consolas" w:eastAsia="Times New Roman" w:hAnsi="Consolas" w:cs="Times New Roman"/>
+          <w:color w:val="ABB2BF"/>
+          <w:sz w:val="24"/>
+          <w:szCs w:val="24"/>
+          <w:lang w:val="en-US"/>
+        </w:rPr>
+        <w:t> </w:t>
+      </w:r>
+      <w:r>
+        <w:rPr>
+          <w:rFonts w:ascii="Consolas" w:eastAsia="Times New Roman" w:hAnsi="Consolas" w:cs="Times New Roman"/>
+          <w:color w:val="56B6C2"/>
+          <w:sz w:val="24"/>
+          <w:szCs w:val="24"/>
+          <w:lang w:val="en-US"/>
+        </w:rPr>
+        <w:t>any</w:t>
+      </w:r>
+      <w:r>
+        <w:rPr>
+          <w:rFonts w:ascii="Consolas" w:eastAsia="Times New Roman" w:hAnsi="Consolas" w:cs="Times New Roman"/>
+          <w:color w:val="ABB2BF"/>
+          <w:sz w:val="24"/>
+          <w:szCs w:val="24"/>
+          <w:lang w:val="en-US"/>
+        </w:rPr>
+        <w:t>;</w:t>
+      </w:r>
+    </w:p>
+    <w:p>
+      <w:pPr>
+        <w:shd w:val="clear" w:color="auto" w:fill="282C34"/>
+        <w:spacing w:after="0" w:line="330" w:lineRule="atLeast"/>
+        <w:rPr>
+          <w:rFonts w:ascii="Consolas" w:eastAsia="Times New Roman" w:hAnsi="Consolas" w:cs="Times New Roman"/>
+          <w:color w:val="BBBBBB"/>
+          <w:sz w:val="24"/>
+          <w:szCs w:val="24"/>
+          <w:lang w:val="en-US"/>
+        </w:rPr>
+      </w:pPr>
+    </w:p>
+    <w:p>
+      <w:pPr>
+        <w:shd w:val="clear" w:color="auto" w:fill="282C34"/>
+        <w:spacing w:after="0" w:line="330" w:lineRule="atLeast"/>
+        <w:rPr>
+          <w:rFonts w:ascii="Consolas" w:eastAsia="Times New Roman" w:hAnsi="Consolas" w:cs="Times New Roman"/>
+          <w:color w:val="BBBBBB"/>
+          <w:sz w:val="24"/>
+          <w:szCs w:val="24"/>
+          <w:lang w:val="en-US"/>
+        </w:rPr>
+      </w:pPr>
+      <w:r>
+        <w:rPr>
+          <w:rFonts w:ascii="Consolas" w:eastAsia="Times New Roman" w:hAnsi="Consolas" w:cs="Times New Roman"/>
+          <w:color w:val="ABB2BF"/>
+          <w:sz w:val="24"/>
+          <w:szCs w:val="24"/>
+          <w:lang w:val="en-US"/>
+        </w:rPr>
+        <w:t>  </w:t>
+      </w:r>
+      <w:proofErr w:type="gramStart"/>
+      <w:r>
+        <w:rPr>
+          <w:rFonts w:ascii="Consolas" w:eastAsia="Times New Roman" w:hAnsi="Consolas" w:cs="Times New Roman"/>
+          <w:color w:val="C678DD"/>
+          <w:sz w:val="24"/>
+          <w:szCs w:val="24"/>
+          <w:lang w:val="en-US"/>
+        </w:rPr>
+        <w:t>constructor</w:t>
+      </w:r>
+      <w:r>
+        <w:rPr>
+          <w:rFonts w:ascii="Consolas" w:eastAsia="Times New Roman" w:hAnsi="Consolas" w:cs="Times New Roman"/>
+          <w:color w:val="ABB2BF"/>
+          <w:sz w:val="24"/>
+          <w:szCs w:val="24"/>
+          <w:lang w:val="en-US"/>
+        </w:rPr>
+        <w:t>(</w:t>
+      </w:r>
+      <w:proofErr w:type="gramEnd"/>
+      <w:r>
+        <w:rPr>
+          <w:rFonts w:ascii="Consolas" w:eastAsia="Times New Roman" w:hAnsi="Consolas" w:cs="Times New Roman"/>
+          <w:color w:val="C678DD"/>
+          <w:sz w:val="24"/>
+          <w:szCs w:val="24"/>
+          <w:lang w:val="en-US"/>
+        </w:rPr>
+        <w:t>private</w:t>
+      </w:r>
+      <w:r>
+        <w:rPr>
+          <w:rFonts w:ascii="Consolas" w:eastAsia="Times New Roman" w:hAnsi="Consolas" w:cs="Times New Roman"/>
+          <w:color w:val="ABB2BF"/>
+          <w:sz w:val="24"/>
+          <w:szCs w:val="24"/>
+          <w:lang w:val="en-US"/>
+        </w:rPr>
+        <w:t> hello</w:t>
+      </w:r>
+      <w:r>
+        <w:rPr>
+          <w:rFonts w:ascii="Consolas" w:eastAsia="Times New Roman" w:hAnsi="Consolas" w:cs="Times New Roman"/>
+          <w:color w:val="56B6C2"/>
+          <w:sz w:val="24"/>
+          <w:szCs w:val="24"/>
+          <w:lang w:val="en-US"/>
+        </w:rPr>
+        <w:t>:</w:t>
+      </w:r>
+      <w:r>
+        <w:rPr>
+          <w:rFonts w:ascii="Consolas" w:eastAsia="Times New Roman" w:hAnsi="Consolas" w:cs="Times New Roman"/>
+          <w:color w:val="E5C07B"/>
+          <w:sz w:val="24"/>
+          <w:szCs w:val="24"/>
+          <w:lang w:val="en-US"/>
+        </w:rPr>
+        <w:t>HelloServiceService</w:t>
+      </w:r>
+      <w:r>
+        <w:rPr>
+          <w:rFonts w:ascii="Consolas" w:eastAsia="Times New Roman" w:hAnsi="Consolas" w:cs="Times New Roman"/>
+          <w:color w:val="ABB2BF"/>
+          <w:sz w:val="24"/>
+          <w:szCs w:val="24"/>
+          <w:lang w:val="en-US"/>
+        </w:rPr>
+        <w:t>, </w:t>
+      </w:r>
+      <w:r>
+        <w:rPr>
+          <w:rFonts w:ascii="Consolas" w:eastAsia="Times New Roman" w:hAnsi="Consolas" w:cs="Times New Roman"/>
+          <w:color w:val="C678DD"/>
+          <w:sz w:val="24"/>
+          <w:szCs w:val="24"/>
+          <w:lang w:val="en-US"/>
+        </w:rPr>
+        <w:t>private</w:t>
+      </w:r>
+      <w:r>
+        <w:rPr>
+          <w:rFonts w:ascii="Consolas" w:eastAsia="Times New Roman" w:hAnsi="Consolas" w:cs="Times New Roman"/>
+          <w:color w:val="ABB2BF"/>
+          <w:sz w:val="24"/>
+          <w:szCs w:val="24"/>
+          <w:lang w:val="en-US"/>
+        </w:rPr>
+        <w:t> customer</w:t>
+      </w:r>
+      <w:r>
+        <w:rPr>
+          <w:rFonts w:ascii="Consolas" w:eastAsia="Times New Roman" w:hAnsi="Consolas" w:cs="Times New Roman"/>
+          <w:color w:val="56B6C2"/>
+          <w:sz w:val="24"/>
+          <w:szCs w:val="24"/>
+          <w:lang w:val="en-US"/>
+        </w:rPr>
+        <w:t>:</w:t>
+      </w:r>
+      <w:r>
+        <w:rPr>
+          <w:rFonts w:ascii="Consolas" w:eastAsia="Times New Roman" w:hAnsi="Consolas" w:cs="Times New Roman"/>
+          <w:color w:val="E5C07B"/>
+          <w:sz w:val="24"/>
+          <w:szCs w:val="24"/>
+          <w:lang w:val="en-US"/>
+        </w:rPr>
+        <w:t>CustomerServiceService</w:t>
+      </w:r>
+      <w:r>
+        <w:rPr>
+          <w:rFonts w:ascii="Consolas" w:eastAsia="Times New Roman" w:hAnsi="Consolas" w:cs="Times New Roman"/>
+          <w:color w:val="ABB2BF"/>
+          <w:sz w:val="24"/>
+          <w:szCs w:val="24"/>
+          <w:lang w:val="en-US"/>
+        </w:rPr>
+        <w:t>) { }</w:t>
+      </w:r>
+    </w:p>
+    <w:p>
+      <w:pPr>
+        <w:shd w:val="clear" w:color="auto" w:fill="282C34"/>
+        <w:spacing w:after="0" w:line="330" w:lineRule="atLeast"/>
+        <w:rPr>
+          <w:rFonts w:ascii="Consolas" w:eastAsia="Times New Roman" w:hAnsi="Consolas" w:cs="Times New Roman"/>
+          <w:color w:val="BBBBBB"/>
+          <w:sz w:val="24"/>
+          <w:szCs w:val="24"/>
+          <w:lang w:val="en-US"/>
+        </w:rPr>
+      </w:pPr>
+    </w:p>
+    <w:p>
+      <w:pPr>
+        <w:shd w:val="clear" w:color="auto" w:fill="282C34"/>
+        <w:spacing w:after="0" w:line="330" w:lineRule="atLeast"/>
+        <w:rPr>
+          <w:rFonts w:ascii="Consolas" w:eastAsia="Times New Roman" w:hAnsi="Consolas" w:cs="Times New Roman"/>
+          <w:color w:val="BBBBBB"/>
+          <w:sz w:val="24"/>
+          <w:szCs w:val="24"/>
+          <w:lang w:val="en-US"/>
+        </w:rPr>
+      </w:pPr>
+      <w:r>
+        <w:rPr>
+          <w:rFonts w:ascii="Consolas" w:eastAsia="Times New Roman" w:hAnsi="Consolas" w:cs="Times New Roman"/>
+          <w:color w:val="ABB2BF"/>
+          <w:sz w:val="24"/>
+          <w:szCs w:val="24"/>
+          <w:lang w:val="en-US"/>
+        </w:rPr>
+        <w:t>  </w:t>
+      </w:r>
+      <w:proofErr w:type="spellStart"/>
+      <w:proofErr w:type="gramStart"/>
+      <w:r>
+        <w:rPr>
+          <w:rFonts w:ascii="Consolas" w:eastAsia="Times New Roman" w:hAnsi="Consolas" w:cs="Times New Roman"/>
+          <w:color w:val="61AFEF"/>
+          <w:sz w:val="24"/>
+          <w:szCs w:val="24"/>
+          <w:lang w:val="en-US"/>
+        </w:rPr>
+        <w:t>ngOnInit</w:t>
+      </w:r>
+      <w:proofErr w:type="spellEnd"/>
+      <w:r>
+        <w:rPr>
+          <w:rFonts w:ascii="Consolas" w:eastAsia="Times New Roman" w:hAnsi="Consolas" w:cs="Times New Roman"/>
+          <w:color w:val="ABB2BF"/>
+          <w:sz w:val="24"/>
+          <w:szCs w:val="24"/>
+          <w:lang w:val="en-US"/>
+        </w:rPr>
+        <w:t>(</w:t>
+      </w:r>
+      <w:proofErr w:type="gramEnd"/>
+      <w:r>
+        <w:rPr>
+          <w:rFonts w:ascii="Consolas" w:eastAsia="Times New Roman" w:hAnsi="Consolas" w:cs="Times New Roman"/>
+          <w:color w:val="ABB2BF"/>
+          <w:sz w:val="24"/>
+          <w:szCs w:val="24"/>
+          <w:lang w:val="en-US"/>
+        </w:rPr>
+        <w:t>)</w:t>
+      </w:r>
+      <w:r>
+        <w:rPr>
+          <w:rFonts w:ascii="Consolas" w:eastAsia="Times New Roman" w:hAnsi="Consolas" w:cs="Times New Roman"/>
+          <w:color w:val="56B6C2"/>
+          <w:sz w:val="24"/>
+          <w:szCs w:val="24"/>
+          <w:lang w:val="en-US"/>
+        </w:rPr>
+        <w:t>:</w:t>
+      </w:r>
+      <w:r>
+        <w:rPr>
+          <w:rFonts w:ascii="Consolas" w:eastAsia="Times New Roman" w:hAnsi="Consolas" w:cs="Times New Roman"/>
+          <w:color w:val="ABB2BF"/>
+          <w:sz w:val="24"/>
+          <w:szCs w:val="24"/>
+          <w:lang w:val="en-US"/>
+        </w:rPr>
+        <w:t> </w:t>
+      </w:r>
+      <w:r>
+        <w:rPr>
+          <w:rFonts w:ascii="Consolas" w:eastAsia="Times New Roman" w:hAnsi="Consolas" w:cs="Times New Roman"/>
+          <w:color w:val="56B6C2"/>
+          <w:sz w:val="24"/>
+          <w:szCs w:val="24"/>
+          <w:lang w:val="en-US"/>
+        </w:rPr>
+        <w:t>void</w:t>
+      </w:r>
+      <w:r>
+        <w:rPr>
+          <w:rFonts w:ascii="Consolas" w:eastAsia="Times New Roman" w:hAnsi="Consolas" w:cs="Times New Roman"/>
+          <w:color w:val="ABB2BF"/>
+          <w:sz w:val="24"/>
+          <w:szCs w:val="24"/>
+          <w:lang w:val="en-US"/>
+        </w:rPr>
+        <w:t> {</w:t>
+      </w:r>
+    </w:p>
+    <w:p>
+      <w:pPr>
+        <w:shd w:val="clear" w:color="auto" w:fill="282C34"/>
+        <w:spacing w:after="0" w:line="330" w:lineRule="atLeast"/>
+        <w:rPr>
+          <w:rFonts w:ascii="Consolas" w:eastAsia="Times New Roman" w:hAnsi="Consolas" w:cs="Times New Roman"/>
+          <w:color w:val="BBBBBB"/>
+          <w:sz w:val="24"/>
+          <w:szCs w:val="24"/>
+          <w:lang w:val="en-US"/>
+        </w:rPr>
+      </w:pPr>
+      <w:r>
+        <w:rPr>
+          <w:rFonts w:ascii="Consolas" w:eastAsia="Times New Roman" w:hAnsi="Consolas" w:cs="Times New Roman"/>
+          <w:color w:val="ABB2BF"/>
+          <w:sz w:val="24"/>
+          <w:szCs w:val="24"/>
+          <w:lang w:val="en-US"/>
+        </w:rPr>
+        <w:t>    </w:t>
+      </w:r>
+      <w:r>
+        <w:rPr>
+          <w:rFonts w:ascii="Consolas" w:eastAsia="Times New Roman" w:hAnsi="Consolas" w:cs="Times New Roman"/>
+          <w:color w:val="61AFEF"/>
+          <w:sz w:val="24"/>
+          <w:szCs w:val="24"/>
+          <w:lang w:val="en-US"/>
+        </w:rPr>
+        <w:t>forkJoin</w:t>
+      </w:r>
+      <w:r>
+        <w:rPr>
+          <w:rFonts w:ascii="Consolas" w:eastAsia="Times New Roman" w:hAnsi="Consolas" w:cs="Times New Roman"/>
+          <w:color w:val="ABB2BF"/>
+          <w:sz w:val="24"/>
+          <w:szCs w:val="24"/>
+          <w:lang w:val="en-US"/>
+        </w:rPr>
+        <w:t>([</w:t>
+      </w:r>
+      <w:proofErr w:type="gramStart"/>
+      <w:r>
+        <w:rPr>
+          <w:rFonts w:ascii="Consolas" w:eastAsia="Times New Roman" w:hAnsi="Consolas" w:cs="Times New Roman"/>
+          <w:color w:val="E5C07B"/>
+          <w:sz w:val="24"/>
+          <w:szCs w:val="24"/>
+          <w:lang w:val="en-US"/>
+        </w:rPr>
+        <w:t>this</w:t>
+      </w:r>
+      <w:r>
+        <w:rPr>
+          <w:rFonts w:ascii="Consolas" w:eastAsia="Times New Roman" w:hAnsi="Consolas" w:cs="Times New Roman"/>
+          <w:color w:val="ABB2BF"/>
+          <w:sz w:val="24"/>
+          <w:szCs w:val="24"/>
+          <w:lang w:val="en-US"/>
+        </w:rPr>
+        <w:t>.</w:t>
+      </w:r>
+      <w:r>
+        <w:rPr>
+          <w:rFonts w:ascii="Consolas" w:eastAsia="Times New Roman" w:hAnsi="Consolas" w:cs="Times New Roman"/>
+          <w:color w:val="E5C07B"/>
+          <w:sz w:val="24"/>
+          <w:szCs w:val="24"/>
+          <w:lang w:val="en-US"/>
+        </w:rPr>
+        <w:t>hello</w:t>
+      </w:r>
+      <w:proofErr w:type="gramEnd"/>
+      <w:r>
+        <w:rPr>
+          <w:rFonts w:ascii="Consolas" w:eastAsia="Times New Roman" w:hAnsi="Consolas" w:cs="Times New Roman"/>
+          <w:color w:val="ABB2BF"/>
+          <w:sz w:val="24"/>
+          <w:szCs w:val="24"/>
+          <w:lang w:val="en-US"/>
+        </w:rPr>
+        <w:t>.</w:t>
+      </w:r>
+      <w:r>
+        <w:rPr>
+          <w:rFonts w:ascii="Consolas" w:eastAsia="Times New Roman" w:hAnsi="Consolas" w:cs="Times New Roman"/>
+          <w:color w:val="61AFEF"/>
+          <w:sz w:val="24"/>
+          <w:szCs w:val="24"/>
+          <w:lang w:val="en-US"/>
+        </w:rPr>
+        <w:t>helloService</w:t>
+      </w:r>
+      <w:r>
+        <w:rPr>
+          <w:rFonts w:ascii="Consolas" w:eastAsia="Times New Roman" w:hAnsi="Consolas" w:cs="Times New Roman"/>
+          <w:color w:val="ABB2BF"/>
+          <w:sz w:val="24"/>
+          <w:szCs w:val="24"/>
+          <w:lang w:val="en-US"/>
+        </w:rPr>
+        <w:t>(), </w:t>
+      </w:r>
+      <w:r>
+        <w:rPr>
+          <w:rFonts w:ascii="Consolas" w:eastAsia="Times New Roman" w:hAnsi="Consolas" w:cs="Times New Roman"/>
+          <w:color w:val="E5C07B"/>
+          <w:sz w:val="24"/>
+          <w:szCs w:val="24"/>
+          <w:lang w:val="en-US"/>
+        </w:rPr>
+        <w:t>this</w:t>
+      </w:r>
+      <w:r>
+        <w:rPr>
+          <w:rFonts w:ascii="Consolas" w:eastAsia="Times New Roman" w:hAnsi="Consolas" w:cs="Times New Roman"/>
+          <w:color w:val="ABB2BF"/>
+          <w:sz w:val="24"/>
+          <w:szCs w:val="24"/>
+          <w:lang w:val="en-US"/>
+        </w:rPr>
+        <w:t>.</w:t>
+      </w:r>
+      <w:r>
+        <w:rPr>
+          <w:rFonts w:ascii="Consolas" w:eastAsia="Times New Roman" w:hAnsi="Consolas" w:cs="Times New Roman"/>
+          <w:color w:val="E5C07B"/>
+          <w:sz w:val="24"/>
+          <w:szCs w:val="24"/>
+          <w:lang w:val="en-US"/>
+        </w:rPr>
+        <w:t>customer</w:t>
+      </w:r>
+      <w:r>
+        <w:rPr>
+          <w:rFonts w:ascii="Consolas" w:eastAsia="Times New Roman" w:hAnsi="Consolas" w:cs="Times New Roman"/>
+          <w:color w:val="ABB2BF"/>
+          <w:sz w:val="24"/>
+          <w:szCs w:val="24"/>
+          <w:lang w:val="en-US"/>
+        </w:rPr>
+        <w:t>.</w:t>
+      </w:r>
+      <w:r>
+        <w:rPr>
+          <w:rFonts w:ascii="Consolas" w:eastAsia="Times New Roman" w:hAnsi="Consolas" w:cs="Times New Roman"/>
+          <w:color w:val="61AFEF"/>
+          <w:sz w:val="24"/>
+          <w:szCs w:val="24"/>
+          <w:lang w:val="en-US"/>
+        </w:rPr>
+        <w:t>getCustomers</w:t>
+      </w:r>
+      <w:r>
+        <w:rPr>
+          <w:rFonts w:ascii="Consolas" w:eastAsia="Times New Roman" w:hAnsi="Consolas" w:cs="Times New Roman"/>
+          <w:color w:val="ABB2BF"/>
+          <w:sz w:val="24"/>
+          <w:szCs w:val="24"/>
+          <w:lang w:val="en-US"/>
+        </w:rPr>
+        <w:t>()])</w:t>
+      </w:r>
+    </w:p>
+    <w:p>
+      <w:pPr>
+        <w:shd w:val="clear" w:color="auto" w:fill="282C34"/>
+        <w:spacing w:after="0" w:line="330" w:lineRule="atLeast"/>
+        <w:rPr>
+          <w:rFonts w:ascii="Consolas" w:eastAsia="Times New Roman" w:hAnsi="Consolas" w:cs="Times New Roman"/>
+          <w:color w:val="BBBBBB"/>
+          <w:sz w:val="24"/>
+          <w:szCs w:val="24"/>
+          <w:lang w:val="en-US"/>
+        </w:rPr>
+      </w:pPr>
+      <w:r>
+        <w:rPr>
+          <w:rFonts w:ascii="Consolas" w:eastAsia="Times New Roman" w:hAnsi="Consolas" w:cs="Times New Roman"/>
+          <w:color w:val="ABB2BF"/>
+          <w:sz w:val="24"/>
+          <w:szCs w:val="24"/>
+          <w:lang w:val="en-US"/>
+        </w:rPr>
+        <w:t>      </w:t>
+      </w:r>
+      <w:proofErr w:type="gramStart"/>
+      <w:r>
+        <w:rPr>
+          <w:rFonts w:ascii="Consolas" w:eastAsia="Times New Roman" w:hAnsi="Consolas" w:cs="Times New Roman"/>
+          <w:color w:val="ABB2BF"/>
+          <w:sz w:val="24"/>
+          <w:szCs w:val="24"/>
+          <w:lang w:val="en-US"/>
+        </w:rPr>
+        <w:t>.</w:t>
+      </w:r>
+      <w:r>
+        <w:rPr>
+          <w:rFonts w:ascii="Consolas" w:eastAsia="Times New Roman" w:hAnsi="Consolas" w:cs="Times New Roman"/>
+          <w:color w:val="61AFEF"/>
+          <w:sz w:val="24"/>
+          <w:szCs w:val="24"/>
+          <w:lang w:val="en-US"/>
+        </w:rPr>
+        <w:t>subscribe</w:t>
+      </w:r>
+      <w:proofErr w:type="gramEnd"/>
+      <w:r>
+        <w:rPr>
+          <w:rFonts w:ascii="Consolas" w:eastAsia="Times New Roman" w:hAnsi="Consolas" w:cs="Times New Roman"/>
+          <w:color w:val="ABB2BF"/>
+          <w:sz w:val="24"/>
+          <w:szCs w:val="24"/>
+          <w:lang w:val="en-US"/>
+        </w:rPr>
+        <w:t>(Response </w:t>
+      </w:r>
+      <w:r>
+        <w:rPr>
+          <w:rFonts w:ascii="Consolas" w:eastAsia="Times New Roman" w:hAnsi="Consolas" w:cs="Times New Roman"/>
+          <w:color w:val="C678DD"/>
+          <w:sz w:val="24"/>
+          <w:szCs w:val="24"/>
+          <w:lang w:val="en-US"/>
+        </w:rPr>
+        <w:t>=&gt;</w:t>
+      </w:r>
+      <w:r>
+        <w:rPr>
+          <w:rFonts w:ascii="Consolas" w:eastAsia="Times New Roman" w:hAnsi="Consolas" w:cs="Times New Roman"/>
+          <w:color w:val="ABB2BF"/>
+          <w:sz w:val="24"/>
+          <w:szCs w:val="24"/>
+          <w:lang w:val="en-US"/>
+        </w:rPr>
+        <w:t> {</w:t>
+      </w:r>
+    </w:p>
+    <w:p>
+      <w:pPr>
+        <w:shd w:val="clear" w:color="auto" w:fill="282C34"/>
+        <w:spacing w:after="0" w:line="330" w:lineRule="atLeast"/>
+        <w:rPr>
+          <w:rFonts w:ascii="Consolas" w:eastAsia="Times New Roman" w:hAnsi="Consolas" w:cs="Times New Roman"/>
+          <w:color w:val="BBBBBB"/>
+          <w:sz w:val="24"/>
+          <w:szCs w:val="24"/>
+          <w:lang w:val="en-US"/>
+        </w:rPr>
+      </w:pPr>
+      <w:r>
+        <w:rPr>
+          <w:rFonts w:ascii="Consolas" w:eastAsia="Times New Roman" w:hAnsi="Consolas" w:cs="Times New Roman"/>
+          <w:color w:val="ABB2BF"/>
+          <w:sz w:val="24"/>
+          <w:szCs w:val="24"/>
+          <w:lang w:val="en-US"/>
+        </w:rPr>
+        <w:t>        </w:t>
+      </w:r>
+      <w:r>
+        <w:rPr>
+          <w:rFonts w:ascii="Consolas" w:eastAsia="Times New Roman" w:hAnsi="Consolas" w:cs="Times New Roman"/>
+          <w:color w:val="E06C75"/>
+          <w:sz w:val="24"/>
+          <w:szCs w:val="24"/>
+          <w:lang w:val="en-US"/>
+        </w:rPr>
+        <w:t>this</w:t>
+      </w:r>
+      <w:r>
+        <w:rPr>
+          <w:rFonts w:ascii="Consolas" w:eastAsia="Times New Roman" w:hAnsi="Consolas" w:cs="Times New Roman"/>
+          <w:color w:val="ABB2BF"/>
+          <w:sz w:val="24"/>
+          <w:szCs w:val="24"/>
+          <w:lang w:val="en-US"/>
+        </w:rPr>
+        <w:t>.</w:t>
+      </w:r>
+      <w:r>
+        <w:rPr>
+          <w:rFonts w:ascii="Consolas" w:eastAsia="Times New Roman" w:hAnsi="Consolas" w:cs="Times New Roman"/>
+          <w:color w:val="E06C75"/>
+          <w:sz w:val="24"/>
+          <w:szCs w:val="24"/>
+          <w:lang w:val="en-US"/>
+        </w:rPr>
+        <w:t>res1</w:t>
+      </w:r>
+      <w:r>
+        <w:rPr>
+          <w:rFonts w:ascii="Consolas" w:eastAsia="Times New Roman" w:hAnsi="Consolas" w:cs="Times New Roman"/>
+          <w:color w:val="ABB2BF"/>
+          <w:sz w:val="24"/>
+          <w:szCs w:val="24"/>
+          <w:lang w:val="en-US"/>
+        </w:rPr>
+        <w:t> </w:t>
+      </w:r>
+      <w:r>
+        <w:rPr>
+          <w:rFonts w:ascii="Consolas" w:eastAsia="Times New Roman" w:hAnsi="Consolas" w:cs="Times New Roman"/>
+          <w:color w:val="56B6C2"/>
+          <w:sz w:val="24"/>
+          <w:szCs w:val="24"/>
+          <w:lang w:val="en-US"/>
+        </w:rPr>
+        <w:t>=</w:t>
+      </w:r>
+      <w:r>
+        <w:rPr>
+          <w:rFonts w:ascii="Consolas" w:eastAsia="Times New Roman" w:hAnsi="Consolas" w:cs="Times New Roman"/>
+          <w:color w:val="ABB2BF"/>
+          <w:sz w:val="24"/>
+          <w:szCs w:val="24"/>
+          <w:lang w:val="en-US"/>
+        </w:rPr>
+        <w:t> </w:t>
+      </w:r>
+      <w:proofErr w:type="gramStart"/>
+      <w:r>
+        <w:rPr>
+          <w:rFonts w:ascii="Consolas" w:eastAsia="Times New Roman" w:hAnsi="Consolas" w:cs="Times New Roman"/>
+          <w:color w:val="ABB2BF"/>
+          <w:sz w:val="24"/>
+          <w:szCs w:val="24"/>
+          <w:lang w:val="en-US"/>
+        </w:rPr>
+        <w:t>Response[</w:t>
+      </w:r>
+      <w:proofErr w:type="gramEnd"/>
+      <w:r>
+        <w:rPr>
+          <w:rFonts w:ascii="Consolas" w:eastAsia="Times New Roman" w:hAnsi="Consolas" w:cs="Times New Roman"/>
+          <w:color w:val="D19A66"/>
+          <w:sz w:val="24"/>
+          <w:szCs w:val="24"/>
+          <w:lang w:val="en-US"/>
+        </w:rPr>
+        <w:t>0</w:t>
+      </w:r>
+      <w:r>
+        <w:rPr>
+          <w:rFonts w:ascii="Consolas" w:eastAsia="Times New Roman" w:hAnsi="Consolas" w:cs="Times New Roman"/>
+          <w:color w:val="ABB2BF"/>
+          <w:sz w:val="24"/>
+          <w:szCs w:val="24"/>
+          <w:lang w:val="en-US"/>
+        </w:rPr>
+        <w:t>],</w:t>
+      </w:r>
+    </w:p>
+    <w:p>
+      <w:pPr>
+        <w:shd w:val="clear" w:color="auto" w:fill="282C34"/>
+        <w:spacing w:after="0" w:line="330" w:lineRule="atLeast"/>
+        <w:rPr>
+          <w:rFonts w:ascii="Consolas" w:eastAsia="Times New Roman" w:hAnsi="Consolas" w:cs="Times New Roman"/>
+          <w:color w:val="BBBBBB"/>
+          <w:sz w:val="24"/>
+          <w:szCs w:val="24"/>
+          <w:lang w:val="en-US"/>
+        </w:rPr>
+      </w:pPr>
+      <w:r>
+        <w:rPr>
+          <w:rFonts w:ascii="Consolas" w:eastAsia="Times New Roman" w:hAnsi="Consolas" w:cs="Times New Roman"/>
+          <w:color w:val="ABB2BF"/>
+          <w:sz w:val="24"/>
+          <w:szCs w:val="24"/>
+          <w:lang w:val="en-US"/>
+        </w:rPr>
+        <w:t>          </w:t>
+      </w:r>
+      <w:r>
+        <w:rPr>
+          <w:rFonts w:ascii="Consolas" w:eastAsia="Times New Roman" w:hAnsi="Consolas" w:cs="Times New Roman"/>
+          <w:color w:val="E06C75"/>
+          <w:sz w:val="24"/>
+          <w:szCs w:val="24"/>
+          <w:lang w:val="en-US"/>
+        </w:rPr>
+        <w:t>this</w:t>
+      </w:r>
+      <w:r>
+        <w:rPr>
+          <w:rFonts w:ascii="Consolas" w:eastAsia="Times New Roman" w:hAnsi="Consolas" w:cs="Times New Roman"/>
+          <w:color w:val="ABB2BF"/>
+          <w:sz w:val="24"/>
+          <w:szCs w:val="24"/>
+          <w:lang w:val="en-US"/>
+        </w:rPr>
+        <w:t>.</w:t>
+      </w:r>
+      <w:r>
+        <w:rPr>
+          <w:rFonts w:ascii="Consolas" w:eastAsia="Times New Roman" w:hAnsi="Consolas" w:cs="Times New Roman"/>
+          <w:color w:val="E06C75"/>
+          <w:sz w:val="24"/>
+          <w:szCs w:val="24"/>
+          <w:lang w:val="en-US"/>
+        </w:rPr>
+        <w:t>res2</w:t>
+      </w:r>
+      <w:r>
+        <w:rPr>
+          <w:rFonts w:ascii="Consolas" w:eastAsia="Times New Roman" w:hAnsi="Consolas" w:cs="Times New Roman"/>
+          <w:color w:val="ABB2BF"/>
+          <w:sz w:val="24"/>
+          <w:szCs w:val="24"/>
+          <w:lang w:val="en-US"/>
+        </w:rPr>
+        <w:t> </w:t>
+      </w:r>
+      <w:r>
+        <w:rPr>
+          <w:rFonts w:ascii="Consolas" w:eastAsia="Times New Roman" w:hAnsi="Consolas" w:cs="Times New Roman"/>
+          <w:color w:val="56B6C2"/>
+          <w:sz w:val="24"/>
+          <w:szCs w:val="24"/>
+          <w:lang w:val="en-US"/>
+        </w:rPr>
+        <w:t>=</w:t>
+      </w:r>
+      <w:r>
+        <w:rPr>
+          <w:rFonts w:ascii="Consolas" w:eastAsia="Times New Roman" w:hAnsi="Consolas" w:cs="Times New Roman"/>
+          <w:color w:val="ABB2BF"/>
+          <w:sz w:val="24"/>
+          <w:szCs w:val="24"/>
+          <w:lang w:val="en-US"/>
+        </w:rPr>
+        <w:t> </w:t>
+      </w:r>
+      <w:proofErr w:type="gramStart"/>
+      <w:r>
+        <w:rPr>
+          <w:rFonts w:ascii="Consolas" w:eastAsia="Times New Roman" w:hAnsi="Consolas" w:cs="Times New Roman"/>
+          <w:color w:val="ABB2BF"/>
+          <w:sz w:val="24"/>
+          <w:szCs w:val="24"/>
+          <w:lang w:val="en-US"/>
+        </w:rPr>
+        <w:t>Response[</w:t>
+      </w:r>
+      <w:proofErr w:type="gramEnd"/>
+      <w:r>
+        <w:rPr>
+          <w:rFonts w:ascii="Consolas" w:eastAsia="Times New Roman" w:hAnsi="Consolas" w:cs="Times New Roman"/>
+          <w:color w:val="D19A66"/>
+          <w:sz w:val="24"/>
+          <w:szCs w:val="24"/>
+          <w:lang w:val="en-US"/>
+        </w:rPr>
+        <w:t>1</w:t>
+      </w:r>
+      <w:r>
+        <w:rPr>
+          <w:rFonts w:ascii="Consolas" w:eastAsia="Times New Roman" w:hAnsi="Consolas" w:cs="Times New Roman"/>
+          <w:color w:val="ABB2BF"/>
+          <w:sz w:val="24"/>
+          <w:szCs w:val="24"/>
+          <w:lang w:val="en-US"/>
+        </w:rPr>
+        <w:t>];</w:t>
+      </w:r>
+    </w:p>
+    <w:p>
+      <w:pPr>
+        <w:shd w:val="clear" w:color="auto" w:fill="282C34"/>
+        <w:spacing w:after="0" w:line="330" w:lineRule="atLeast"/>
+        <w:rPr>
+          <w:rFonts w:ascii="Consolas" w:eastAsia="Times New Roman" w:hAnsi="Consolas" w:cs="Times New Roman"/>
+          <w:color w:val="BBBBBB"/>
+          <w:sz w:val="24"/>
+          <w:szCs w:val="24"/>
+          <w:lang w:val="en-US"/>
+        </w:rPr>
+      </w:pPr>
+      <w:r>
+        <w:rPr>
+          <w:rFonts w:ascii="Consolas" w:eastAsia="Times New Roman" w:hAnsi="Consolas" w:cs="Times New Roman"/>
+          <w:color w:val="ABB2BF"/>
+          <w:sz w:val="24"/>
+          <w:szCs w:val="24"/>
+          <w:lang w:val="en-US"/>
+        </w:rPr>
+        <w:t>      });</w:t>
+      </w:r>
+    </w:p>
+    <w:p>
+      <w:pPr>
+        <w:shd w:val="clear" w:color="auto" w:fill="282C34"/>
+        <w:spacing w:after="0" w:line="330" w:lineRule="atLeast"/>
+        <w:rPr>
+          <w:rFonts w:ascii="Consolas" w:eastAsia="Times New Roman" w:hAnsi="Consolas" w:cs="Times New Roman"/>
+          <w:color w:val="BBBBBB"/>
+          <w:sz w:val="24"/>
+          <w:szCs w:val="24"/>
+          <w:lang w:val="en-US"/>
+        </w:rPr>
+      </w:pPr>
+      <w:r>
+        <w:rPr>
+          <w:rFonts w:ascii="Consolas" w:eastAsia="Times New Roman" w:hAnsi="Consolas" w:cs="Times New Roman"/>
+          <w:color w:val="ABB2BF"/>
+          <w:sz w:val="24"/>
+          <w:szCs w:val="24"/>
+          <w:lang w:val="en-US"/>
+        </w:rPr>
+        <w:t>  }</w:t>
+      </w:r>
+    </w:p>
+    <w:p>
+      <w:pPr>
+        <w:shd w:val="clear" w:color="auto" w:fill="282C34"/>
+        <w:spacing w:after="0" w:line="330" w:lineRule="atLeast"/>
+        <w:rPr>
+          <w:rFonts w:ascii="Consolas" w:eastAsia="Times New Roman" w:hAnsi="Consolas" w:cs="Times New Roman"/>
+          <w:color w:val="BBBBBB"/>
+          <w:sz w:val="24"/>
+          <w:szCs w:val="24"/>
+          <w:lang w:val="en-US"/>
+        </w:rPr>
+      </w:pPr>
+      <w:r>
+        <w:rPr>
+          <w:rFonts w:ascii="Consolas" w:eastAsia="Times New Roman" w:hAnsi="Consolas" w:cs="Times New Roman"/>
+          <w:color w:val="ABB2BF"/>
+          <w:sz w:val="24"/>
+          <w:szCs w:val="24"/>
+          <w:lang w:val="en-US"/>
+        </w:rPr>
+        <w:t>}</w:t>
+      </w:r>
     </w:p>
     <w:bookmarkEnd w:id="0"/>
     <w:p>

</xml_diff>